<commit_message>
Started on background chapter in report
</commit_message>
<xml_diff>
--- a/Docs/Reports/Fabian/Fuzzy Logic Report.docx
+++ b/Docs/Reports/Fabian/Fuzzy Logic Report.docx
@@ -25,7 +25,21 @@
     </w:p>
     <w:p>
       <w:r>
-        <w:t>We did it because the idea was interesting enough and something were we thought we could incorporate what we had learned. DID IT WORK. WAS IT WORTH IT</w:t>
+        <w:t>We did it because the idea was interesting enough and something w</w:t>
+      </w:r>
+      <w:r>
+        <w:t>h</w:t>
+      </w:r>
+      <w:r>
+        <w:t>ere we thought we could i</w:t>
+      </w:r>
+      <w:r>
+        <w:t>ncorporate what we had learned.</w:t>
+      </w:r>
+    </w:p>
+    <w:p>
+      <w:r>
+        <w:t>The Fuzzy system we created outputs favourable results that we think gives us a certain degree of confidence that it was worth using fuzzy logic. It was definitely worth using fuzzy logic because of the learning process, and the fuzzy nature of sleep and the human day and night cycle.</w:t>
       </w:r>
     </w:p>
     <w:p>
@@ -46,7 +60,26 @@
     </w:p>
     <w:p>
       <w:r>
-        <w:t>Talk about research about sleep here. Assume novice.</w:t>
+        <w:t xml:space="preserve">Sleep is something we all do, we all need to do it, but we really don’t know why we do it. A perfect subject for a fuzzy system </w:t>
+      </w:r>
+      <w:r>
+        <w:sym w:font="Wingdings" w:char="F04A"/>
+      </w:r>
+    </w:p>
+    <w:p>
+      <w:r>
+        <w:t xml:space="preserve">Our sleep is affected by numerous of things. Most of these are highly individual, such as how much we need to sleep or how much movement every day is normal. While some are a little bit more universal, this could be that </w:t>
+      </w:r>
+      <w:r>
+        <w:t xml:space="preserve">we should eat </w:t>
+      </w:r>
+      <w:r>
+        <w:t>at least three hours before bedtime.</w:t>
+      </w:r>
+    </w:p>
+    <w:p>
+      <w:r>
+        <w:t>Sleep is however an area which needs more research, so we’re basically working by what seems to be working for people. Like, we’ve all felt that if you move a lot during a day you’ll fall asleep faster.</w:t>
       </w:r>
     </w:p>
     <w:p>
@@ -58,10 +91,33 @@
       </w:r>
     </w:p>
     <w:p>
+      <w:r>
+        <w:t>This problem is a good match for a fuzzy system because of the fuzzy nature of the problem (as described in previous chapter). There are no crisp values that can be used on such a personal system.</w:t>
+      </w:r>
+      <w:bookmarkStart w:id="0" w:name="_GoBack"/>
+      <w:bookmarkEnd w:id="0"/>
+    </w:p>
+    <w:p>
+      <w:r>
+        <w:t xml:space="preserve">TSK vs. </w:t>
+      </w:r>
+      <w:proofErr w:type="spellStart"/>
+      <w:r>
+        <w:t>Mamdani</w:t>
+      </w:r>
+      <w:proofErr w:type="spellEnd"/>
+    </w:p>
+    <w:p>
+      <w:r>
+        <w:t>Why fuzzy logic is a good choice.</w:t>
+      </w:r>
+    </w:p>
+    <w:p>
       <w:pPr>
         <w:pStyle w:val="Heading1"/>
       </w:pPr>
       <w:r>
+        <w:lastRenderedPageBreak/>
         <w:t>Simulation / Model</w:t>
       </w:r>
     </w:p>
@@ -72,14 +128,13 @@
       <w:r>
         <w:t>Inputs</w:t>
       </w:r>
+      <w:r>
+        <w:t xml:space="preserve"> (DESCRIBE THEM)</w:t>
+      </w:r>
     </w:p>
     <w:p>
       <w:pPr>
-        <w:pStyle w:val="ListParagraph"/>
-        <w:numPr>
-          <w:ilvl w:val="0"/>
-          <w:numId w:val="4"/>
-        </w:numPr>
+        <w:pStyle w:val="Heading3"/>
       </w:pPr>
       <w:r>
         <w:t>Last meal or drink</w:t>
@@ -87,11 +142,7 @@
     </w:p>
     <w:p>
       <w:pPr>
-        <w:pStyle w:val="ListParagraph"/>
-        <w:numPr>
-          <w:ilvl w:val="0"/>
-          <w:numId w:val="4"/>
-        </w:numPr>
+        <w:pStyle w:val="Heading3"/>
       </w:pPr>
       <w:r>
         <w:t>Slept day before</w:t>
@@ -99,11 +150,7 @@
     </w:p>
     <w:p>
       <w:pPr>
-        <w:pStyle w:val="ListParagraph"/>
-        <w:numPr>
-          <w:ilvl w:val="0"/>
-          <w:numId w:val="4"/>
-        </w:numPr>
+        <w:pStyle w:val="Heading3"/>
       </w:pPr>
       <w:r>
         <w:t>Exercise before sleep</w:t>
@@ -111,11 +158,7 @@
     </w:p>
     <w:p>
       <w:pPr>
-        <w:pStyle w:val="ListParagraph"/>
-        <w:numPr>
-          <w:ilvl w:val="0"/>
-          <w:numId w:val="4"/>
-        </w:numPr>
+        <w:pStyle w:val="Heading3"/>
       </w:pPr>
       <w:r>
         <w:t>First meeting</w:t>
@@ -123,11 +166,7 @@
     </w:p>
     <w:p>
       <w:pPr>
-        <w:pStyle w:val="ListParagraph"/>
-        <w:numPr>
-          <w:ilvl w:val="0"/>
-          <w:numId w:val="4"/>
-        </w:numPr>
+        <w:pStyle w:val="Heading3"/>
       </w:pPr>
       <w:r>
         <w:t>Time went to bed</w:t>
@@ -135,11 +174,7 @@
     </w:p>
     <w:p>
       <w:pPr>
-        <w:pStyle w:val="ListParagraph"/>
-        <w:numPr>
-          <w:ilvl w:val="0"/>
-          <w:numId w:val="4"/>
-        </w:numPr>
+        <w:pStyle w:val="Heading3"/>
       </w:pPr>
       <w:r>
         <w:t>Current sleep cycle</w:t>
@@ -147,11 +182,7 @@
     </w:p>
     <w:p>
       <w:pPr>
-        <w:pStyle w:val="ListParagraph"/>
-        <w:numPr>
-          <w:ilvl w:val="0"/>
-          <w:numId w:val="4"/>
-        </w:numPr>
+        <w:pStyle w:val="Heading3"/>
       </w:pPr>
       <w:r>
         <w:t>Amount of REM sleep</w:t>
@@ -159,11 +190,7 @@
     </w:p>
     <w:p>
       <w:pPr>
-        <w:pStyle w:val="ListParagraph"/>
-        <w:numPr>
-          <w:ilvl w:val="0"/>
-          <w:numId w:val="4"/>
-        </w:numPr>
+        <w:pStyle w:val="Heading3"/>
       </w:pPr>
       <w:r>
         <w:t>Brightness</w:t>
@@ -171,11 +198,7 @@
     </w:p>
     <w:p>
       <w:pPr>
-        <w:pStyle w:val="ListParagraph"/>
-        <w:numPr>
-          <w:ilvl w:val="0"/>
-          <w:numId w:val="4"/>
-        </w:numPr>
+        <w:pStyle w:val="Heading3"/>
       </w:pPr>
       <w:r>
         <w:t>Noise</w:t>
@@ -393,10 +416,36 @@
     </w:p>
     <w:p>
       <w:pPr>
+        <w:pStyle w:val="Heading3"/>
+      </w:pPr>
+      <w:r>
+        <w:t>Screenshots</w:t>
+      </w:r>
+    </w:p>
+    <w:p>
+      <w:pPr>
+        <w:pStyle w:val="Heading3"/>
+      </w:pPr>
+      <w:r>
+        <w:t>Example runs (tables + sentences)</w:t>
+      </w:r>
+    </w:p>
+    <w:p>
+      <w:pPr>
         <w:pStyle w:val="Heading2"/>
       </w:pPr>
       <w:r>
         <w:t>Evaluation</w:t>
+      </w:r>
+    </w:p>
+    <w:p>
+      <w:r>
+        <w:t>How are the results?</w:t>
+      </w:r>
+    </w:p>
+    <w:p>
+      <w:r>
+        <w:t>Justify our choices.</w:t>
       </w:r>
     </w:p>
     <w:p>
@@ -407,7 +456,11 @@
         <w:t>Conclusions</w:t>
       </w:r>
     </w:p>
-    <w:p/>
+    <w:p>
+      <w:r>
+        <w:t>Was a fuzzy solution justifiable?</w:t>
+      </w:r>
+    </w:p>
     <w:p>
       <w:pPr>
         <w:pStyle w:val="Heading1"/>
@@ -446,6 +499,7 @@
           <w:rFonts w:ascii="Arial" w:eastAsia="Arial" w:hAnsi="Arial" w:cs="Arial"/>
           <w:color w:val="000000" w:themeColor="text1"/>
         </w:rPr>
+        <w:lastRenderedPageBreak/>
         <w:t>First meeting</w:t>
       </w:r>
     </w:p>
@@ -510,7 +564,6 @@
           <w:rFonts w:ascii="Arial" w:eastAsia="Arial" w:hAnsi="Arial" w:cs="Arial"/>
           <w:color w:val="000000" w:themeColor="text1"/>
         </w:rPr>
-        <w:lastRenderedPageBreak/>
         <w:t>Current sleep cycle</w:t>
       </w:r>
     </w:p>
@@ -676,7 +729,19 @@
           <w:rPr>
             <w:rStyle w:val="Hyperlink"/>
           </w:rPr>
-          <w:t>http://www.joybauer.com/insomnia/how-food-affects-sleep.aspx</w:t>
+          <w:t>http://www.joybauer.com/insomnia/how-f</w:t>
+        </w:r>
+        <w:r>
+          <w:rPr>
+            <w:rStyle w:val="Hyperlink"/>
+          </w:rPr>
+          <w:t>o</w:t>
+        </w:r>
+        <w:r>
+          <w:rPr>
+            <w:rStyle w:val="Hyperlink"/>
+          </w:rPr>
+          <w:t>od-affects-sleep.aspx</w:t>
         </w:r>
       </w:hyperlink>
       <w:r>
@@ -709,20 +774,28 @@
         </w:r>
       </w:hyperlink>
       <w:r>
-        <w:t xml:space="preserve"> - Summary: We should eat 3 meals and 2-3 snacks per day. 400-600 calories per meal for men, 300-500 for woman and 100-200 calories per snack. This makes the “normal” span between 1100 to 2400</w:t>
+        <w:t xml:space="preserve"> - Summary: We should eat 3 meals and 2-3 snacks per day. 400-600 calories per meal for men, 300-500 for woman and 100-200 calories per snack. This makes the “normal” span </w:t>
       </w:r>
-      <w:bookmarkStart w:id="0" w:name="_GoBack"/>
-      <w:bookmarkEnd w:id="0"/>
+      <w:proofErr w:type="gramStart"/>
+      <w:r>
+        <w:t>between 1100 to 2400</w:t>
+      </w:r>
+      <w:proofErr w:type="gramEnd"/>
       <w:r>
         <w:t xml:space="preserve"> </w:t>
       </w:r>
     </w:p>
     <w:p>
       <w:pPr>
-        <w:pStyle w:val="Heading1"/>
+        <w:rPr>
+          <w:rFonts w:asciiTheme="majorHAnsi" w:eastAsiaTheme="majorEastAsia" w:hAnsiTheme="majorHAnsi" w:cstheme="majorBidi"/>
+          <w:color w:val="2E74B5" w:themeColor="accent1" w:themeShade="BF"/>
+          <w:sz w:val="26"/>
+          <w:szCs w:val="26"/>
+        </w:rPr>
       </w:pPr>
       <w:r>
-        <w:t>The assignment</w:t>
+        <w:br w:type="page"/>
       </w:r>
     </w:p>
     <w:p>
@@ -730,648 +803,7 @@
         <w:pStyle w:val="Heading2"/>
       </w:pPr>
       <w:r>
-        <w:t>The report</w:t>
-      </w:r>
-    </w:p>
-    <w:p>
-      <w:r>
-        <w:rPr>
-          <w:rFonts w:ascii="Arial" w:eastAsia="Arial" w:hAnsi="Arial" w:cs="Arial"/>
-          <w:color w:val="000000" w:themeColor="text1"/>
-        </w:rPr>
-        <w:t>Individual report</w:t>
-      </w:r>
-    </w:p>
-    <w:p>
-      <w:r>
-        <w:rPr>
-          <w:rFonts w:ascii="Arial" w:eastAsia="Arial" w:hAnsi="Arial" w:cs="Arial"/>
-          <w:color w:val="000000" w:themeColor="text1"/>
-        </w:rPr>
-        <w:t>Structure (normally 5 sections)</w:t>
-      </w:r>
-    </w:p>
-    <w:p>
-      <w:pPr>
-        <w:pStyle w:val="ListParagraph"/>
-        <w:numPr>
-          <w:ilvl w:val="0"/>
-          <w:numId w:val="1"/>
-        </w:numPr>
-      </w:pPr>
-      <w:r>
-        <w:rPr>
-          <w:rFonts w:ascii="Arial" w:eastAsia="Arial" w:hAnsi="Arial" w:cs="Arial"/>
-          <w:color w:val="000000" w:themeColor="text1"/>
-        </w:rPr>
-        <w:t>Introduction</w:t>
-      </w:r>
-    </w:p>
-    <w:p>
-      <w:pPr>
-        <w:pStyle w:val="ListParagraph"/>
-        <w:numPr>
-          <w:ilvl w:val="1"/>
-          <w:numId w:val="1"/>
-        </w:numPr>
-      </w:pPr>
-      <w:r>
-        <w:rPr>
-          <w:rFonts w:ascii="Arial" w:eastAsia="Arial" w:hAnsi="Arial" w:cs="Arial"/>
-          <w:color w:val="000000" w:themeColor="text1"/>
-        </w:rPr>
-        <w:t>1 to 2 paragraphs</w:t>
-      </w:r>
-    </w:p>
-    <w:p>
-      <w:pPr>
-        <w:pStyle w:val="ListParagraph"/>
-        <w:numPr>
-          <w:ilvl w:val="1"/>
-          <w:numId w:val="1"/>
-        </w:numPr>
-      </w:pPr>
-      <w:r>
-        <w:rPr>
-          <w:rFonts w:ascii="Arial" w:eastAsia="Arial" w:hAnsi="Arial" w:cs="Arial"/>
-          <w:color w:val="000000" w:themeColor="text1"/>
-        </w:rPr>
-        <w:t>What did you do?</w:t>
-      </w:r>
-    </w:p>
-    <w:p>
-      <w:pPr>
-        <w:pStyle w:val="ListParagraph"/>
-        <w:numPr>
-          <w:ilvl w:val="1"/>
-          <w:numId w:val="1"/>
-        </w:numPr>
-      </w:pPr>
-      <w:r>
-        <w:rPr>
-          <w:rFonts w:ascii="Arial" w:eastAsia="Arial" w:hAnsi="Arial" w:cs="Arial"/>
-          <w:color w:val="000000" w:themeColor="text1"/>
-        </w:rPr>
-        <w:t>Why did you do it?</w:t>
-      </w:r>
-    </w:p>
-    <w:p>
-      <w:pPr>
-        <w:pStyle w:val="ListParagraph"/>
-        <w:numPr>
-          <w:ilvl w:val="1"/>
-          <w:numId w:val="1"/>
-        </w:numPr>
-      </w:pPr>
-      <w:r>
-        <w:rPr>
-          <w:rFonts w:ascii="Arial" w:eastAsia="Arial" w:hAnsi="Arial" w:cs="Arial"/>
-          <w:color w:val="000000" w:themeColor="text1"/>
-        </w:rPr>
-        <w:t>Did it work?</w:t>
-      </w:r>
-    </w:p>
-    <w:p>
-      <w:pPr>
-        <w:pStyle w:val="ListParagraph"/>
-        <w:numPr>
-          <w:ilvl w:val="1"/>
-          <w:numId w:val="1"/>
-        </w:numPr>
-      </w:pPr>
-      <w:r>
-        <w:rPr>
-          <w:rFonts w:ascii="Arial" w:eastAsia="Arial" w:hAnsi="Arial" w:cs="Arial"/>
-          <w:color w:val="000000" w:themeColor="text1"/>
-        </w:rPr>
         <w:lastRenderedPageBreak/>
-        <w:t>Was it worth using fuzzy logic?</w:t>
-      </w:r>
-    </w:p>
-    <w:p>
-      <w:pPr>
-        <w:pStyle w:val="ListParagraph"/>
-        <w:numPr>
-          <w:ilvl w:val="0"/>
-          <w:numId w:val="1"/>
-        </w:numPr>
-      </w:pPr>
-      <w:r>
-        <w:rPr>
-          <w:rFonts w:ascii="Arial" w:eastAsia="Arial" w:hAnsi="Arial" w:cs="Arial"/>
-          <w:color w:val="000000" w:themeColor="text1"/>
-        </w:rPr>
-        <w:t>Background</w:t>
-      </w:r>
-    </w:p>
-    <w:p>
-      <w:pPr>
-        <w:pStyle w:val="ListParagraph"/>
-        <w:numPr>
-          <w:ilvl w:val="1"/>
-          <w:numId w:val="1"/>
-        </w:numPr>
-      </w:pPr>
-      <w:r>
-        <w:rPr>
-          <w:rFonts w:ascii="Arial" w:eastAsia="Arial" w:hAnsi="Arial" w:cs="Arial"/>
-          <w:color w:val="000000" w:themeColor="text1"/>
-        </w:rPr>
-        <w:t>3 to 4 paragraphs</w:t>
-      </w:r>
-    </w:p>
-    <w:p>
-      <w:pPr>
-        <w:pStyle w:val="ListParagraph"/>
-        <w:numPr>
-          <w:ilvl w:val="1"/>
-          <w:numId w:val="1"/>
-        </w:numPr>
-      </w:pPr>
-      <w:r>
-        <w:rPr>
-          <w:rFonts w:ascii="Arial" w:eastAsia="Arial" w:hAnsi="Arial" w:cs="Arial"/>
-          <w:color w:val="000000" w:themeColor="text1"/>
-        </w:rPr>
-        <w:t>Domain specific</w:t>
-      </w:r>
-    </w:p>
-    <w:p>
-      <w:pPr>
-        <w:pStyle w:val="ListParagraph"/>
-        <w:numPr>
-          <w:ilvl w:val="2"/>
-          <w:numId w:val="1"/>
-        </w:numPr>
-      </w:pPr>
-      <w:r>
-        <w:rPr>
-          <w:rFonts w:ascii="Arial" w:eastAsia="Arial" w:hAnsi="Arial" w:cs="Arial"/>
-          <w:color w:val="000000" w:themeColor="text1"/>
-        </w:rPr>
-        <w:t>Assume novices</w:t>
-      </w:r>
-    </w:p>
-    <w:p>
-      <w:pPr>
-        <w:pStyle w:val="ListParagraph"/>
-        <w:numPr>
-          <w:ilvl w:val="1"/>
-          <w:numId w:val="1"/>
-        </w:numPr>
-      </w:pPr>
-      <w:r>
-        <w:rPr>
-          <w:rFonts w:ascii="Arial" w:eastAsia="Arial" w:hAnsi="Arial" w:cs="Arial"/>
-          <w:color w:val="000000" w:themeColor="text1"/>
-        </w:rPr>
-        <w:t>Fuzzy logic</w:t>
-      </w:r>
-    </w:p>
-    <w:p>
-      <w:pPr>
-        <w:pStyle w:val="ListParagraph"/>
-        <w:numPr>
-          <w:ilvl w:val="2"/>
-          <w:numId w:val="1"/>
-        </w:numPr>
-      </w:pPr>
-      <w:r>
-        <w:rPr>
-          <w:rFonts w:ascii="Arial" w:eastAsia="Arial" w:hAnsi="Arial" w:cs="Arial"/>
-          <w:color w:val="000000" w:themeColor="text1"/>
-        </w:rPr>
-        <w:t>Assume readers too this module</w:t>
-      </w:r>
-    </w:p>
-    <w:p>
-      <w:pPr>
-        <w:pStyle w:val="ListParagraph"/>
-        <w:numPr>
-          <w:ilvl w:val="2"/>
-          <w:numId w:val="1"/>
-        </w:numPr>
-      </w:pPr>
-      <w:r>
-        <w:rPr>
-          <w:rFonts w:ascii="Arial" w:eastAsia="Arial" w:hAnsi="Arial" w:cs="Arial"/>
-          <w:color w:val="000000" w:themeColor="text1"/>
-        </w:rPr>
-        <w:t>TSK vs. Mamdani</w:t>
-      </w:r>
-    </w:p>
-    <w:p>
-      <w:pPr>
-        <w:pStyle w:val="ListParagraph"/>
-        <w:numPr>
-          <w:ilvl w:val="1"/>
-          <w:numId w:val="1"/>
-        </w:numPr>
-      </w:pPr>
-      <w:r>
-        <w:rPr>
-          <w:rFonts w:ascii="Arial" w:eastAsia="Arial" w:hAnsi="Arial" w:cs="Arial"/>
-          <w:color w:val="000000" w:themeColor="text1"/>
-        </w:rPr>
-        <w:t>Motivation: Why fuzzy logic is better suited for this task?</w:t>
-      </w:r>
-    </w:p>
-    <w:p>
-      <w:pPr>
-        <w:pStyle w:val="ListParagraph"/>
-        <w:numPr>
-          <w:ilvl w:val="0"/>
-          <w:numId w:val="1"/>
-        </w:numPr>
-      </w:pPr>
-      <w:r>
-        <w:rPr>
-          <w:rFonts w:ascii="Arial" w:eastAsia="Arial" w:hAnsi="Arial" w:cs="Arial"/>
-          <w:color w:val="000000" w:themeColor="text1"/>
-        </w:rPr>
-        <w:t>Simulation / Model</w:t>
-      </w:r>
-    </w:p>
-    <w:p>
-      <w:pPr>
-        <w:pStyle w:val="ListParagraph"/>
-        <w:numPr>
-          <w:ilvl w:val="1"/>
-          <w:numId w:val="1"/>
-        </w:numPr>
-      </w:pPr>
-      <w:r>
-        <w:rPr>
-          <w:rFonts w:ascii="Arial" w:eastAsia="Arial" w:hAnsi="Arial" w:cs="Arial"/>
-          <w:color w:val="000000" w:themeColor="text1"/>
-        </w:rPr>
-        <w:t>Biggest section (minimum 5 paragraphs)</w:t>
-      </w:r>
-    </w:p>
-    <w:p>
-      <w:pPr>
-        <w:pStyle w:val="ListParagraph"/>
-        <w:numPr>
-          <w:ilvl w:val="1"/>
-          <w:numId w:val="1"/>
-        </w:numPr>
-      </w:pPr>
-      <w:r>
-        <w:rPr>
-          <w:rFonts w:ascii="Arial" w:eastAsia="Arial" w:hAnsi="Arial" w:cs="Arial"/>
-          <w:color w:val="000000" w:themeColor="text1"/>
-        </w:rPr>
-        <w:t>Describe inputs (linguistic variables, MFs, etc.)</w:t>
-      </w:r>
-    </w:p>
-    <w:p>
-      <w:pPr>
-        <w:pStyle w:val="ListParagraph"/>
-        <w:numPr>
-          <w:ilvl w:val="1"/>
-          <w:numId w:val="1"/>
-        </w:numPr>
-      </w:pPr>
-      <w:r>
-        <w:rPr>
-          <w:rFonts w:ascii="Arial" w:eastAsia="Arial" w:hAnsi="Arial" w:cs="Arial"/>
-          <w:color w:val="000000" w:themeColor="text1"/>
-        </w:rPr>
-        <w:t>Rules</w:t>
-      </w:r>
-    </w:p>
-    <w:p>
-      <w:pPr>
-        <w:pStyle w:val="ListParagraph"/>
-        <w:numPr>
-          <w:ilvl w:val="2"/>
-          <w:numId w:val="1"/>
-        </w:numPr>
-      </w:pPr>
-      <w:r>
-        <w:rPr>
-          <w:rFonts w:ascii="Arial" w:eastAsia="Arial" w:hAnsi="Arial" w:cs="Arial"/>
-          <w:color w:val="000000" w:themeColor="text1"/>
-        </w:rPr>
-        <w:t>Concentrate on key rules</w:t>
-      </w:r>
-    </w:p>
-    <w:p>
-      <w:pPr>
-        <w:pStyle w:val="ListParagraph"/>
-        <w:numPr>
-          <w:ilvl w:val="2"/>
-          <w:numId w:val="1"/>
-        </w:numPr>
-      </w:pPr>
-      <w:r>
-        <w:rPr>
-          <w:rFonts w:ascii="Arial" w:eastAsia="Arial" w:hAnsi="Arial" w:cs="Arial"/>
-          <w:color w:val="000000" w:themeColor="text1"/>
-        </w:rPr>
-        <w:t>List concisely</w:t>
-      </w:r>
-    </w:p>
-    <w:p>
-      <w:pPr>
-        <w:pStyle w:val="ListParagraph"/>
-        <w:numPr>
-          <w:ilvl w:val="2"/>
-          <w:numId w:val="1"/>
-        </w:numPr>
-      </w:pPr>
-      <w:r>
-        <w:rPr>
-          <w:rFonts w:ascii="Arial" w:eastAsia="Arial" w:hAnsi="Arial" w:cs="Arial"/>
-          <w:color w:val="000000" w:themeColor="text1"/>
-        </w:rPr>
-        <w:t>Use appendix if appropriate</w:t>
-      </w:r>
-    </w:p>
-    <w:p>
-      <w:pPr>
-        <w:pStyle w:val="ListParagraph"/>
-        <w:numPr>
-          <w:ilvl w:val="1"/>
-          <w:numId w:val="1"/>
-        </w:numPr>
-      </w:pPr>
-      <w:r>
-        <w:rPr>
-          <w:rFonts w:ascii="Arial" w:eastAsia="Arial" w:hAnsi="Arial" w:cs="Arial"/>
-          <w:color w:val="000000" w:themeColor="text1"/>
-        </w:rPr>
-        <w:t>Composition and / or defuzzification methods</w:t>
-      </w:r>
-    </w:p>
-    <w:p>
-      <w:pPr>
-        <w:pStyle w:val="ListParagraph"/>
-        <w:numPr>
-          <w:ilvl w:val="1"/>
-          <w:numId w:val="1"/>
-        </w:numPr>
-      </w:pPr>
-      <w:r>
-        <w:rPr>
-          <w:rFonts w:ascii="Arial" w:eastAsia="Arial" w:hAnsi="Arial" w:cs="Arial"/>
-          <w:color w:val="000000" w:themeColor="text1"/>
-        </w:rPr>
-        <w:t>Outputs (MFs / linear models)</w:t>
-      </w:r>
-    </w:p>
-    <w:p>
-      <w:pPr>
-        <w:pStyle w:val="ListParagraph"/>
-        <w:numPr>
-          <w:ilvl w:val="1"/>
-          <w:numId w:val="1"/>
-        </w:numPr>
-      </w:pPr>
-      <w:r>
-        <w:rPr>
-          <w:rFonts w:ascii="Arial" w:eastAsia="Arial" w:hAnsi="Arial" w:cs="Arial"/>
-          <w:i/>
-          <w:iCs/>
-          <w:color w:val="000000" w:themeColor="text1"/>
-        </w:rPr>
-        <w:t>Don't include the code (FIS file) in write-up.</w:t>
-      </w:r>
-    </w:p>
-    <w:p>
-      <w:pPr>
-        <w:pStyle w:val="ListParagraph"/>
-        <w:numPr>
-          <w:ilvl w:val="0"/>
-          <w:numId w:val="1"/>
-        </w:numPr>
-      </w:pPr>
-      <w:r>
-        <w:rPr>
-          <w:rFonts w:ascii="Arial" w:eastAsia="Arial" w:hAnsi="Arial" w:cs="Arial"/>
-          <w:color w:val="000000" w:themeColor="text1"/>
-        </w:rPr>
-        <w:t>Results &amp; Analysis</w:t>
-      </w:r>
-    </w:p>
-    <w:p>
-      <w:pPr>
-        <w:pStyle w:val="ListParagraph"/>
-        <w:numPr>
-          <w:ilvl w:val="1"/>
-          <w:numId w:val="1"/>
-        </w:numPr>
-      </w:pPr>
-      <w:r>
-        <w:rPr>
-          <w:rFonts w:ascii="Arial" w:eastAsia="Arial" w:hAnsi="Arial" w:cs="Arial"/>
-          <w:color w:val="000000" w:themeColor="text1"/>
-        </w:rPr>
-        <w:t>Results</w:t>
-      </w:r>
-    </w:p>
-    <w:p>
-      <w:pPr>
-        <w:pStyle w:val="ListParagraph"/>
-        <w:numPr>
-          <w:ilvl w:val="2"/>
-          <w:numId w:val="1"/>
-        </w:numPr>
-      </w:pPr>
-      <w:r>
-        <w:rPr>
-          <w:rFonts w:ascii="Arial" w:eastAsia="Arial" w:hAnsi="Arial" w:cs="Arial"/>
-          <w:color w:val="000000" w:themeColor="text1"/>
-        </w:rPr>
-        <w:t>Screen-shots</w:t>
-      </w:r>
-    </w:p>
-    <w:p>
-      <w:pPr>
-        <w:pStyle w:val="ListParagraph"/>
-        <w:numPr>
-          <w:ilvl w:val="2"/>
-          <w:numId w:val="1"/>
-        </w:numPr>
-      </w:pPr>
-      <w:r>
-        <w:rPr>
-          <w:rFonts w:ascii="Arial" w:eastAsia="Arial" w:hAnsi="Arial" w:cs="Arial"/>
-          <w:color w:val="000000" w:themeColor="text1"/>
-        </w:rPr>
-        <w:t>Table of I/O examples</w:t>
-      </w:r>
-    </w:p>
-    <w:p>
-      <w:pPr>
-        <w:pStyle w:val="ListParagraph"/>
-        <w:numPr>
-          <w:ilvl w:val="2"/>
-          <w:numId w:val="1"/>
-        </w:numPr>
-      </w:pPr>
-      <w:r>
-        <w:rPr>
-          <w:rFonts w:ascii="Arial" w:eastAsia="Arial" w:hAnsi="Arial" w:cs="Arial"/>
-          <w:color w:val="000000" w:themeColor="text1"/>
-        </w:rPr>
-        <w:t>General (i.e. full sentences)</w:t>
-      </w:r>
-    </w:p>
-    <w:p>
-      <w:pPr>
-        <w:pStyle w:val="ListParagraph"/>
-        <w:numPr>
-          <w:ilvl w:val="2"/>
-          <w:numId w:val="1"/>
-        </w:numPr>
-      </w:pPr>
-      <w:r>
-        <w:rPr>
-          <w:rFonts w:ascii="Arial" w:eastAsia="Arial" w:hAnsi="Arial" w:cs="Arial"/>
-          <w:color w:val="000000" w:themeColor="text1"/>
-        </w:rPr>
-        <w:t>Again, focus on key results.</w:t>
-      </w:r>
-    </w:p>
-    <w:p>
-      <w:pPr>
-        <w:pStyle w:val="ListParagraph"/>
-        <w:numPr>
-          <w:ilvl w:val="1"/>
-          <w:numId w:val="1"/>
-        </w:numPr>
-      </w:pPr>
-      <w:r>
-        <w:rPr>
-          <w:rFonts w:ascii="Arial" w:eastAsia="Arial" w:hAnsi="Arial" w:cs="Arial"/>
-          <w:color w:val="000000" w:themeColor="text1"/>
-        </w:rPr>
-        <w:t>Evaluation</w:t>
-      </w:r>
-    </w:p>
-    <w:p>
-      <w:pPr>
-        <w:pStyle w:val="ListParagraph"/>
-        <w:numPr>
-          <w:ilvl w:val="2"/>
-          <w:numId w:val="1"/>
-        </w:numPr>
-      </w:pPr>
-      <w:r>
-        <w:rPr>
-          <w:rFonts w:ascii="Arial" w:eastAsia="Arial" w:hAnsi="Arial" w:cs="Arial"/>
-          <w:color w:val="000000" w:themeColor="text1"/>
-        </w:rPr>
-        <w:t>Is the results good? Bad? Different? Run some simulations and comment.</w:t>
-      </w:r>
-    </w:p>
-    <w:p>
-      <w:pPr>
-        <w:pStyle w:val="ListParagraph"/>
-        <w:numPr>
-          <w:ilvl w:val="2"/>
-          <w:numId w:val="1"/>
-        </w:numPr>
-      </w:pPr>
-      <w:r>
-        <w:rPr>
-          <w:rFonts w:ascii="Arial" w:eastAsia="Arial" w:hAnsi="Arial" w:cs="Arial"/>
-          <w:color w:val="000000" w:themeColor="text1"/>
-        </w:rPr>
-        <w:t>No gold-standard. Justify your choices.</w:t>
-      </w:r>
-    </w:p>
-    <w:p>
-      <w:pPr>
-        <w:pStyle w:val="ListParagraph"/>
-        <w:numPr>
-          <w:ilvl w:val="0"/>
-          <w:numId w:val="1"/>
-        </w:numPr>
-      </w:pPr>
-      <w:r>
-        <w:rPr>
-          <w:rFonts w:ascii="Arial" w:eastAsia="Arial" w:hAnsi="Arial" w:cs="Arial"/>
-          <w:color w:val="000000" w:themeColor="text1"/>
-        </w:rPr>
-        <w:t>Conclusions</w:t>
-      </w:r>
-    </w:p>
-    <w:p>
-      <w:pPr>
-        <w:pStyle w:val="ListParagraph"/>
-        <w:numPr>
-          <w:ilvl w:val="1"/>
-          <w:numId w:val="1"/>
-        </w:numPr>
-      </w:pPr>
-      <w:r>
-        <w:rPr>
-          <w:rFonts w:ascii="Arial" w:eastAsia="Arial" w:hAnsi="Arial" w:cs="Arial"/>
-          <w:color w:val="000000" w:themeColor="text1"/>
-        </w:rPr>
-        <w:t>1 to 2 paragraphs</w:t>
-      </w:r>
-    </w:p>
-    <w:p>
-      <w:pPr>
-        <w:pStyle w:val="ListParagraph"/>
-        <w:numPr>
-          <w:ilvl w:val="1"/>
-          <w:numId w:val="1"/>
-        </w:numPr>
-      </w:pPr>
-      <w:r>
-        <w:rPr>
-          <w:rFonts w:ascii="Arial" w:eastAsia="Arial" w:hAnsi="Arial" w:cs="Arial"/>
-          <w:color w:val="000000" w:themeColor="text1"/>
-        </w:rPr>
-        <w:t>Was a fuzzy solution justifies?</w:t>
-      </w:r>
-    </w:p>
-    <w:p>
-      <w:pPr>
-        <w:pStyle w:val="ListParagraph"/>
-        <w:numPr>
-          <w:ilvl w:val="2"/>
-          <w:numId w:val="1"/>
-        </w:numPr>
-      </w:pPr>
-      <w:r>
-        <w:rPr>
-          <w:rFonts w:ascii="Arial" w:eastAsia="Arial" w:hAnsi="Arial" w:cs="Arial"/>
-          <w:color w:val="000000" w:themeColor="text1"/>
-        </w:rPr>
-        <w:t>Analytical approach does not have closed-form solution or is inefficient.</w:t>
-      </w:r>
-    </w:p>
-    <w:p>
-      <w:pPr>
-        <w:pStyle w:val="ListParagraph"/>
-        <w:numPr>
-          <w:ilvl w:val="2"/>
-          <w:numId w:val="1"/>
-        </w:numPr>
-      </w:pPr>
-      <w:r>
-        <w:rPr>
-          <w:rFonts w:ascii="Arial" w:eastAsia="Arial" w:hAnsi="Arial" w:cs="Arial"/>
-          <w:color w:val="000000" w:themeColor="text1"/>
-        </w:rPr>
-        <w:t>Solution may rely heavily on expert knowledge, which could be difficult to incorporate in traditional control system (i.e. subjective matters).</w:t>
-      </w:r>
-    </w:p>
-    <w:p>
-      <w:r>
-        <w:br/>
-      </w:r>
-    </w:p>
-    <w:p>
-      <w:pPr>
-        <w:pStyle w:val="Heading2"/>
-      </w:pPr>
-      <w:r>
         <w:t>Expectations</w:t>
       </w:r>
     </w:p>
@@ -1388,7 +820,23 @@
           <w:rFonts w:ascii="Arial" w:eastAsia="Arial" w:hAnsi="Arial" w:cs="Arial"/>
           <w:color w:val="000000" w:themeColor="text1"/>
         </w:rPr>
-        <w:t>Proper English (Grammar, punctiotion, full sentences)</w:t>
+        <w:t xml:space="preserve">Proper English (Grammar, </w:t>
+      </w:r>
+      <w:proofErr w:type="spellStart"/>
+      <w:r>
+        <w:rPr>
+          <w:rFonts w:ascii="Arial" w:eastAsia="Arial" w:hAnsi="Arial" w:cs="Arial"/>
+          <w:color w:val="000000" w:themeColor="text1"/>
+        </w:rPr>
+        <w:t>punctiotion</w:t>
+      </w:r>
+      <w:proofErr w:type="spellEnd"/>
+      <w:r>
+        <w:rPr>
+          <w:rFonts w:ascii="Arial" w:eastAsia="Arial" w:hAnsi="Arial" w:cs="Arial"/>
+          <w:color w:val="000000" w:themeColor="text1"/>
+        </w:rPr>
+        <w:t>, full sentences)</w:t>
       </w:r>
     </w:p>
     <w:p>
@@ -1436,7 +884,23 @@
           <w:rFonts w:ascii="Arial" w:eastAsia="Arial" w:hAnsi="Arial" w:cs="Arial"/>
           <w:color w:val="000000" w:themeColor="text1"/>
         </w:rPr>
-        <w:t>Peer-reviewed (i.e. avoid wikipedia / anonymous webpages)</w:t>
+        <w:t xml:space="preserve">Peer-reviewed (i.e. avoid </w:t>
+      </w:r>
+      <w:proofErr w:type="spellStart"/>
+      <w:r>
+        <w:rPr>
+          <w:rFonts w:ascii="Arial" w:eastAsia="Arial" w:hAnsi="Arial" w:cs="Arial"/>
+          <w:color w:val="000000" w:themeColor="text1"/>
+        </w:rPr>
+        <w:t>wikipedia</w:t>
+      </w:r>
+      <w:proofErr w:type="spellEnd"/>
+      <w:r>
+        <w:rPr>
+          <w:rFonts w:ascii="Arial" w:eastAsia="Arial" w:hAnsi="Arial" w:cs="Arial"/>
+          <w:color w:val="000000" w:themeColor="text1"/>
+        </w:rPr>
+        <w:t xml:space="preserve"> / anonymous webpages)</w:t>
       </w:r>
     </w:p>
     <w:p>
@@ -1531,7 +995,6 @@
           <w:rFonts w:ascii="Arial" w:eastAsia="Arial" w:hAnsi="Arial" w:cs="Arial"/>
           <w:color w:val="000000" w:themeColor="text1"/>
         </w:rPr>
-        <w:lastRenderedPageBreak/>
         <w:t>Avoid over-complication the problem: Fuzzy logic is deployed to simplify solutions, not the other way around.</w:t>
       </w:r>
     </w:p>
@@ -2565,6 +2028,28 @@
       <w:szCs w:val="26"/>
     </w:rPr>
   </w:style>
+  <w:style w:type="paragraph" w:styleId="Heading3">
+    <w:name w:val="heading 3"/>
+    <w:basedOn w:val="Normal"/>
+    <w:next w:val="Normal"/>
+    <w:link w:val="Heading3Char"/>
+    <w:uiPriority w:val="9"/>
+    <w:unhideWhenUsed/>
+    <w:qFormat/>
+    <w:rsid w:val="002220E7"/>
+    <w:pPr>
+      <w:keepNext/>
+      <w:keepLines/>
+      <w:spacing w:before="40" w:after="0"/>
+      <w:outlineLvl w:val="2"/>
+    </w:pPr>
+    <w:rPr>
+      <w:rFonts w:asciiTheme="majorHAnsi" w:eastAsiaTheme="majorEastAsia" w:hAnsiTheme="majorHAnsi" w:cstheme="majorBidi"/>
+      <w:color w:val="1F4D78" w:themeColor="accent1" w:themeShade="7F"/>
+      <w:sz w:val="24"/>
+      <w:szCs w:val="24"/>
+    </w:rPr>
+  </w:style>
   <w:style w:type="character" w:default="1" w:styleId="DefaultParagraphFont">
     <w:name w:val="Default Paragraph Font"/>
     <w:uiPriority w:val="1"/>
@@ -2666,6 +2151,31 @@
     <w:rsid w:val="002F110E"/>
     <w:rPr>
       <w:color w:val="0563C1" w:themeColor="hyperlink"/>
+      <w:u w:val="single"/>
+    </w:rPr>
+  </w:style>
+  <w:style w:type="character" w:customStyle="1" w:styleId="Heading3Char">
+    <w:name w:val="Heading 3 Char"/>
+    <w:basedOn w:val="DefaultParagraphFont"/>
+    <w:link w:val="Heading3"/>
+    <w:uiPriority w:val="9"/>
+    <w:rsid w:val="002220E7"/>
+    <w:rPr>
+      <w:rFonts w:asciiTheme="majorHAnsi" w:eastAsiaTheme="majorEastAsia" w:hAnsiTheme="majorHAnsi" w:cstheme="majorBidi"/>
+      <w:color w:val="1F4D78" w:themeColor="accent1" w:themeShade="7F"/>
+      <w:sz w:val="24"/>
+      <w:szCs w:val="24"/>
+    </w:rPr>
+  </w:style>
+  <w:style w:type="character" w:styleId="FollowedHyperlink">
+    <w:name w:val="FollowedHyperlink"/>
+    <w:basedOn w:val="DefaultParagraphFont"/>
+    <w:uiPriority w:val="99"/>
+    <w:semiHidden/>
+    <w:unhideWhenUsed/>
+    <w:rsid w:val="00AD4C59"/>
+    <w:rPr>
+      <w:color w:val="954F72" w:themeColor="followedHyperlink"/>
       <w:u w:val="single"/>
     </w:rPr>
   </w:style>
@@ -6693,32 +6203,32 @@
     </dgm:pt>
   </dgm:ptLst>
   <dgm:cxnLst>
-    <dgm:cxn modelId="{DAECB6FD-148B-4FA6-89AD-635A6C0F020C}" type="presOf" srcId="{E6056155-C11F-4020-B480-5C9304C9FDC5}" destId="{E7EAF2E8-F1C2-4F79-9328-B35380EB8A90}" srcOrd="1" destOrd="0" presId="urn:microsoft.com/office/officeart/2005/8/layout/equation2"/>
-    <dgm:cxn modelId="{6FB70A62-C793-4024-9365-956959EEA35B}" type="presOf" srcId="{BC4A8152-5A2E-4770-ABCA-F2D9110D2531}" destId="{F55FA771-C100-4093-B6D7-DFA14A4AB1D5}" srcOrd="0" destOrd="0" presId="urn:microsoft.com/office/officeart/2005/8/layout/equation2"/>
-    <dgm:cxn modelId="{2B37D1D3-31E5-4480-9770-77243975D3FA}" type="presOf" srcId="{F2D40970-8717-4E55-A9DD-FC7EF087F0AF}" destId="{7F2FB864-D654-4155-8669-0F39C43B3CF6}" srcOrd="0" destOrd="0" presId="urn:microsoft.com/office/officeart/2005/8/layout/equation2"/>
+    <dgm:cxn modelId="{584B833B-01AE-44AD-9DC7-7D0C002ECF2A}" type="presOf" srcId="{1538A47A-40A0-4DBD-9AD6-F986B8221BEA}" destId="{247EE822-35F9-46F0-8FB5-14498EA9AF92}" srcOrd="0" destOrd="0" presId="urn:microsoft.com/office/officeart/2005/8/layout/equation2"/>
     <dgm:cxn modelId="{E0C53EC0-0DF0-488A-A08E-08662F1B73A5}" srcId="{1538A47A-40A0-4DBD-9AD6-F986B8221BEA}" destId="{12BF668E-97DB-4346-ABE6-DEA16953573B}" srcOrd="3" destOrd="0" parTransId="{BBBF012E-5F50-4A22-8609-61C95F6E11B9}" sibTransId="{C02220D9-0F3E-453D-B390-8E7644EFB632}"/>
+    <dgm:cxn modelId="{49DD9CA3-4B4B-4741-9CD1-4F1D289E3C2F}" type="presOf" srcId="{F9AF9DD9-84FD-40D8-8C9F-CAA536454800}" destId="{918BDFE6-3585-4A97-A1AB-1E3D1222BD8A}" srcOrd="0" destOrd="0" presId="urn:microsoft.com/office/officeart/2005/8/layout/equation2"/>
     <dgm:cxn modelId="{4D63CE6E-6D19-4D29-AA7E-3010223B4AA9}" srcId="{1538A47A-40A0-4DBD-9AD6-F986B8221BEA}" destId="{858651F2-9E16-41E5-A294-88CE5A5B40B0}" srcOrd="2" destOrd="0" parTransId="{692FDB9D-A6D0-4594-94F4-CDF5370AAB79}" sibTransId="{E6056155-C11F-4020-B480-5C9304C9FDC5}"/>
-    <dgm:cxn modelId="{4E66092F-60DF-47E9-AF2D-1FC1709F368E}" type="presOf" srcId="{858651F2-9E16-41E5-A294-88CE5A5B40B0}" destId="{535CEE13-D56C-4994-A9A8-50D9DAFDBB9F}" srcOrd="0" destOrd="0" presId="urn:microsoft.com/office/officeart/2005/8/layout/equation2"/>
-    <dgm:cxn modelId="{52276DAD-2046-4CDE-8E0B-B47E4238541F}" type="presOf" srcId="{EA067961-C20F-4909-B28D-25EC062A6A3D}" destId="{201088D3-BC6F-4CD6-8C58-9CDBAFBBAA5F}" srcOrd="0" destOrd="0" presId="urn:microsoft.com/office/officeart/2005/8/layout/equation2"/>
-    <dgm:cxn modelId="{F71A36B6-C25B-48FE-AFE6-F10459F4A042}" type="presOf" srcId="{E6056155-C11F-4020-B480-5C9304C9FDC5}" destId="{CB7AD7CD-01B7-4924-8485-22B7B7DE043F}" srcOrd="0" destOrd="0" presId="urn:microsoft.com/office/officeart/2005/8/layout/equation2"/>
-    <dgm:cxn modelId="{D1ED5EA7-A207-4AD8-9527-25F6BFFFB382}" type="presOf" srcId="{1538A47A-40A0-4DBD-9AD6-F986B8221BEA}" destId="{247EE822-35F9-46F0-8FB5-14498EA9AF92}" srcOrd="0" destOrd="0" presId="urn:microsoft.com/office/officeart/2005/8/layout/equation2"/>
-    <dgm:cxn modelId="{1334F0E3-BEC3-44F0-8B0E-C37F04E50C11}" type="presOf" srcId="{12BF668E-97DB-4346-ABE6-DEA16953573B}" destId="{925A0EA6-EC76-45B0-BA54-47C576CC6015}" srcOrd="0" destOrd="0" presId="urn:microsoft.com/office/officeart/2005/8/layout/equation2"/>
+    <dgm:cxn modelId="{422067CF-2B3A-4FE1-B797-C13A65908F49}" type="presOf" srcId="{BC4A8152-5A2E-4770-ABCA-F2D9110D2531}" destId="{F55FA771-C100-4093-B6D7-DFA14A4AB1D5}" srcOrd="0" destOrd="0" presId="urn:microsoft.com/office/officeart/2005/8/layout/equation2"/>
+    <dgm:cxn modelId="{77723392-27D3-4A07-8440-6C2E2AA9C5C5}" type="presOf" srcId="{E6056155-C11F-4020-B480-5C9304C9FDC5}" destId="{E7EAF2E8-F1C2-4F79-9328-B35380EB8A90}" srcOrd="1" destOrd="0" presId="urn:microsoft.com/office/officeart/2005/8/layout/equation2"/>
+    <dgm:cxn modelId="{877A2158-EA1A-4C1A-AEF6-33D8025FF312}" type="presOf" srcId="{E6056155-C11F-4020-B480-5C9304C9FDC5}" destId="{CB7AD7CD-01B7-4924-8485-22B7B7DE043F}" srcOrd="0" destOrd="0" presId="urn:microsoft.com/office/officeart/2005/8/layout/equation2"/>
     <dgm:cxn modelId="{34D76CFB-3ECB-4C5A-B20C-71C2822C8269}" srcId="{1538A47A-40A0-4DBD-9AD6-F986B8221BEA}" destId="{EA067961-C20F-4909-B28D-25EC062A6A3D}" srcOrd="1" destOrd="0" parTransId="{B7930B9A-6234-4B44-B6F7-FCA119061AC1}" sibTransId="{F9AF9DD9-84FD-40D8-8C9F-CAA536454800}"/>
+    <dgm:cxn modelId="{768BAC1E-F5F0-4208-A419-CA8655DC6021}" type="presOf" srcId="{858651F2-9E16-41E5-A294-88CE5A5B40B0}" destId="{535CEE13-D56C-4994-A9A8-50D9DAFDBB9F}" srcOrd="0" destOrd="0" presId="urn:microsoft.com/office/officeart/2005/8/layout/equation2"/>
     <dgm:cxn modelId="{04ECE923-859B-4091-A677-A6771EF3F478}" srcId="{1538A47A-40A0-4DBD-9AD6-F986B8221BEA}" destId="{F2D40970-8717-4E55-A9DD-FC7EF087F0AF}" srcOrd="0" destOrd="0" parTransId="{8A55FDAC-566F-428D-97FF-073B11933007}" sibTransId="{BC4A8152-5A2E-4770-ABCA-F2D9110D2531}"/>
-    <dgm:cxn modelId="{27FCE11A-001F-467C-AFDB-C84272CC32D9}" type="presOf" srcId="{F9AF9DD9-84FD-40D8-8C9F-CAA536454800}" destId="{918BDFE6-3585-4A97-A1AB-1E3D1222BD8A}" srcOrd="0" destOrd="0" presId="urn:microsoft.com/office/officeart/2005/8/layout/equation2"/>
-    <dgm:cxn modelId="{10F198CE-D3D0-446C-B5B0-FFFA73FB40C7}" type="presParOf" srcId="{247EE822-35F9-46F0-8FB5-14498EA9AF92}" destId="{12532A38-E4D0-4B35-A06B-17E3289D7711}" srcOrd="0" destOrd="0" presId="urn:microsoft.com/office/officeart/2005/8/layout/equation2"/>
-    <dgm:cxn modelId="{6CD53F01-8166-4741-907A-AC66C5AE1901}" type="presParOf" srcId="{12532A38-E4D0-4B35-A06B-17E3289D7711}" destId="{7F2FB864-D654-4155-8669-0F39C43B3CF6}" srcOrd="0" destOrd="0" presId="urn:microsoft.com/office/officeart/2005/8/layout/equation2"/>
-    <dgm:cxn modelId="{D261179E-0099-4433-AE3C-FE42291348FA}" type="presParOf" srcId="{12532A38-E4D0-4B35-A06B-17E3289D7711}" destId="{78C7A2C4-9C49-497E-8B97-0C52324307C4}" srcOrd="1" destOrd="0" presId="urn:microsoft.com/office/officeart/2005/8/layout/equation2"/>
-    <dgm:cxn modelId="{614394B5-822E-4297-97E7-2A27B9F5BB0C}" type="presParOf" srcId="{12532A38-E4D0-4B35-A06B-17E3289D7711}" destId="{F55FA771-C100-4093-B6D7-DFA14A4AB1D5}" srcOrd="2" destOrd="0" presId="urn:microsoft.com/office/officeart/2005/8/layout/equation2"/>
-    <dgm:cxn modelId="{B7641874-6222-41D0-AAE9-A81D1BD8CF0F}" type="presParOf" srcId="{12532A38-E4D0-4B35-A06B-17E3289D7711}" destId="{79100816-1C19-4B2F-9B4B-EBB2273358CF}" srcOrd="3" destOrd="0" presId="urn:microsoft.com/office/officeart/2005/8/layout/equation2"/>
-    <dgm:cxn modelId="{0350C1ED-0939-40C1-A514-648C0CCCE004}" type="presParOf" srcId="{12532A38-E4D0-4B35-A06B-17E3289D7711}" destId="{201088D3-BC6F-4CD6-8C58-9CDBAFBBAA5F}" srcOrd="4" destOrd="0" presId="urn:microsoft.com/office/officeart/2005/8/layout/equation2"/>
-    <dgm:cxn modelId="{8894D9C7-5337-4B7A-8E62-C7641D34C7A4}" type="presParOf" srcId="{12532A38-E4D0-4B35-A06B-17E3289D7711}" destId="{49F04135-1B48-49A0-97D4-11A7207E373B}" srcOrd="5" destOrd="0" presId="urn:microsoft.com/office/officeart/2005/8/layout/equation2"/>
-    <dgm:cxn modelId="{40AED7F2-2F76-4CEC-8E67-8573BB6522DD}" type="presParOf" srcId="{12532A38-E4D0-4B35-A06B-17E3289D7711}" destId="{918BDFE6-3585-4A97-A1AB-1E3D1222BD8A}" srcOrd="6" destOrd="0" presId="urn:microsoft.com/office/officeart/2005/8/layout/equation2"/>
-    <dgm:cxn modelId="{23A8D111-7457-4E0C-B1D1-EA0A5F4F8047}" type="presParOf" srcId="{12532A38-E4D0-4B35-A06B-17E3289D7711}" destId="{B050FAA7-84B3-4F48-8609-4C8C46102721}" srcOrd="7" destOrd="0" presId="urn:microsoft.com/office/officeart/2005/8/layout/equation2"/>
-    <dgm:cxn modelId="{952161F2-62A5-461E-A27D-6ED929E677ED}" type="presParOf" srcId="{12532A38-E4D0-4B35-A06B-17E3289D7711}" destId="{535CEE13-D56C-4994-A9A8-50D9DAFDBB9F}" srcOrd="8" destOrd="0" presId="urn:microsoft.com/office/officeart/2005/8/layout/equation2"/>
-    <dgm:cxn modelId="{951F074F-4FA0-4F44-8E57-643C9379C062}" type="presParOf" srcId="{247EE822-35F9-46F0-8FB5-14498EA9AF92}" destId="{CB7AD7CD-01B7-4924-8485-22B7B7DE043F}" srcOrd="1" destOrd="0" presId="urn:microsoft.com/office/officeart/2005/8/layout/equation2"/>
-    <dgm:cxn modelId="{DF5B0FDD-CA04-4889-AE57-753486BCB85B}" type="presParOf" srcId="{CB7AD7CD-01B7-4924-8485-22B7B7DE043F}" destId="{E7EAF2E8-F1C2-4F79-9328-B35380EB8A90}" srcOrd="0" destOrd="0" presId="urn:microsoft.com/office/officeart/2005/8/layout/equation2"/>
-    <dgm:cxn modelId="{1AA02DC6-FB55-4838-9189-8A6C7882FA69}" type="presParOf" srcId="{247EE822-35F9-46F0-8FB5-14498EA9AF92}" destId="{925A0EA6-EC76-45B0-BA54-47C576CC6015}" srcOrd="2" destOrd="0" presId="urn:microsoft.com/office/officeart/2005/8/layout/equation2"/>
+    <dgm:cxn modelId="{4105E256-F7B4-460B-A705-3752CEFBCE43}" type="presOf" srcId="{F2D40970-8717-4E55-A9DD-FC7EF087F0AF}" destId="{7F2FB864-D654-4155-8669-0F39C43B3CF6}" srcOrd="0" destOrd="0" presId="urn:microsoft.com/office/officeart/2005/8/layout/equation2"/>
+    <dgm:cxn modelId="{96E1C064-3A4F-48A5-BE4F-D3E5631D7639}" type="presOf" srcId="{EA067961-C20F-4909-B28D-25EC062A6A3D}" destId="{201088D3-BC6F-4CD6-8C58-9CDBAFBBAA5F}" srcOrd="0" destOrd="0" presId="urn:microsoft.com/office/officeart/2005/8/layout/equation2"/>
+    <dgm:cxn modelId="{99B99C3E-52FA-4E83-990B-934E73DF5148}" type="presOf" srcId="{12BF668E-97DB-4346-ABE6-DEA16953573B}" destId="{925A0EA6-EC76-45B0-BA54-47C576CC6015}" srcOrd="0" destOrd="0" presId="urn:microsoft.com/office/officeart/2005/8/layout/equation2"/>
+    <dgm:cxn modelId="{5AB277EA-FFA0-402B-9752-5DF4FC7E959B}" type="presParOf" srcId="{247EE822-35F9-46F0-8FB5-14498EA9AF92}" destId="{12532A38-E4D0-4B35-A06B-17E3289D7711}" srcOrd="0" destOrd="0" presId="urn:microsoft.com/office/officeart/2005/8/layout/equation2"/>
+    <dgm:cxn modelId="{0001D900-CA94-4E76-BB6F-4AB34B898B56}" type="presParOf" srcId="{12532A38-E4D0-4B35-A06B-17E3289D7711}" destId="{7F2FB864-D654-4155-8669-0F39C43B3CF6}" srcOrd="0" destOrd="0" presId="urn:microsoft.com/office/officeart/2005/8/layout/equation2"/>
+    <dgm:cxn modelId="{1AD8587E-04B4-4531-9B50-072D6A8CB7AF}" type="presParOf" srcId="{12532A38-E4D0-4B35-A06B-17E3289D7711}" destId="{78C7A2C4-9C49-497E-8B97-0C52324307C4}" srcOrd="1" destOrd="0" presId="urn:microsoft.com/office/officeart/2005/8/layout/equation2"/>
+    <dgm:cxn modelId="{0FDC218F-A687-4103-8E60-89E02BBAD901}" type="presParOf" srcId="{12532A38-E4D0-4B35-A06B-17E3289D7711}" destId="{F55FA771-C100-4093-B6D7-DFA14A4AB1D5}" srcOrd="2" destOrd="0" presId="urn:microsoft.com/office/officeart/2005/8/layout/equation2"/>
+    <dgm:cxn modelId="{C71FE9D3-F184-4E6A-8154-F43B40D4A1B1}" type="presParOf" srcId="{12532A38-E4D0-4B35-A06B-17E3289D7711}" destId="{79100816-1C19-4B2F-9B4B-EBB2273358CF}" srcOrd="3" destOrd="0" presId="urn:microsoft.com/office/officeart/2005/8/layout/equation2"/>
+    <dgm:cxn modelId="{5D89BC5B-F60A-4DA3-AA60-3356625D205B}" type="presParOf" srcId="{12532A38-E4D0-4B35-A06B-17E3289D7711}" destId="{201088D3-BC6F-4CD6-8C58-9CDBAFBBAA5F}" srcOrd="4" destOrd="0" presId="urn:microsoft.com/office/officeart/2005/8/layout/equation2"/>
+    <dgm:cxn modelId="{7F780B3A-C2D4-421E-81B5-654AA4E89D79}" type="presParOf" srcId="{12532A38-E4D0-4B35-A06B-17E3289D7711}" destId="{49F04135-1B48-49A0-97D4-11A7207E373B}" srcOrd="5" destOrd="0" presId="urn:microsoft.com/office/officeart/2005/8/layout/equation2"/>
+    <dgm:cxn modelId="{0B6783BE-ECCC-4370-86CB-30B0451E4B6D}" type="presParOf" srcId="{12532A38-E4D0-4B35-A06B-17E3289D7711}" destId="{918BDFE6-3585-4A97-A1AB-1E3D1222BD8A}" srcOrd="6" destOrd="0" presId="urn:microsoft.com/office/officeart/2005/8/layout/equation2"/>
+    <dgm:cxn modelId="{16227D87-0FE5-432B-862E-B1E46E7D791A}" type="presParOf" srcId="{12532A38-E4D0-4B35-A06B-17E3289D7711}" destId="{B050FAA7-84B3-4F48-8609-4C8C46102721}" srcOrd="7" destOrd="0" presId="urn:microsoft.com/office/officeart/2005/8/layout/equation2"/>
+    <dgm:cxn modelId="{5502C998-9528-4A77-BC2B-3F34513769AC}" type="presParOf" srcId="{12532A38-E4D0-4B35-A06B-17E3289D7711}" destId="{535CEE13-D56C-4994-A9A8-50D9DAFDBB9F}" srcOrd="8" destOrd="0" presId="urn:microsoft.com/office/officeart/2005/8/layout/equation2"/>
+    <dgm:cxn modelId="{B327C87E-70EC-4F33-954F-9392BCDAD0B8}" type="presParOf" srcId="{247EE822-35F9-46F0-8FB5-14498EA9AF92}" destId="{CB7AD7CD-01B7-4924-8485-22B7B7DE043F}" srcOrd="1" destOrd="0" presId="urn:microsoft.com/office/officeart/2005/8/layout/equation2"/>
+    <dgm:cxn modelId="{FD177C8D-73CB-4E52-8C71-2A8A1C3DE154}" type="presParOf" srcId="{CB7AD7CD-01B7-4924-8485-22B7B7DE043F}" destId="{E7EAF2E8-F1C2-4F79-9328-B35380EB8A90}" srcOrd="0" destOrd="0" presId="urn:microsoft.com/office/officeart/2005/8/layout/equation2"/>
+    <dgm:cxn modelId="{6A7AE833-8E28-484F-B008-0F08577BBA2C}" type="presParOf" srcId="{247EE822-35F9-46F0-8FB5-14498EA9AF92}" destId="{925A0EA6-EC76-45B0-BA54-47C576CC6015}" srcOrd="2" destOrd="0" presId="urn:microsoft.com/office/officeart/2005/8/layout/equation2"/>
   </dgm:cxnLst>
   <dgm:bg/>
   <dgm:whole/>
@@ -6946,25 +6456,25 @@
     </dgm:pt>
   </dgm:ptLst>
   <dgm:cxnLst>
-    <dgm:cxn modelId="{A70F276C-85F1-4D12-8B0E-4D21F0586856}" type="presOf" srcId="{79B1AD29-7FAF-42F8-AD6C-07A203C011FA}" destId="{925A0EA6-EC76-45B0-BA54-47C576CC6015}" srcOrd="0" destOrd="0" presId="urn:microsoft.com/office/officeart/2005/8/layout/equation2"/>
+    <dgm:cxn modelId="{15EAD488-2577-45ED-9C30-89D3D4BAEBDA}" type="presOf" srcId="{1538A47A-40A0-4DBD-9AD6-F986B8221BEA}" destId="{247EE822-35F9-46F0-8FB5-14498EA9AF92}" srcOrd="0" destOrd="0" presId="urn:microsoft.com/office/officeart/2005/8/layout/equation2"/>
+    <dgm:cxn modelId="{5E68A8A4-C861-4348-993B-AFA86C3527AE}" type="presOf" srcId="{F2D40970-8717-4E55-A9DD-FC7EF087F0AF}" destId="{7F2FB864-D654-4155-8669-0F39C43B3CF6}" srcOrd="0" destOrd="0" presId="urn:microsoft.com/office/officeart/2005/8/layout/equation2"/>
     <dgm:cxn modelId="{04ECE923-859B-4091-A677-A6771EF3F478}" srcId="{1538A47A-40A0-4DBD-9AD6-F986B8221BEA}" destId="{F2D40970-8717-4E55-A9DD-FC7EF087F0AF}" srcOrd="0" destOrd="0" parTransId="{8A55FDAC-566F-428D-97FF-073B11933007}" sibTransId="{BC4A8152-5A2E-4770-ABCA-F2D9110D2531}"/>
-    <dgm:cxn modelId="{C265A61E-30DD-49C8-A3E9-E9441E0683E3}" type="presOf" srcId="{F2D40970-8717-4E55-A9DD-FC7EF087F0AF}" destId="{7F2FB864-D654-4155-8669-0F39C43B3CF6}" srcOrd="0" destOrd="0" presId="urn:microsoft.com/office/officeart/2005/8/layout/equation2"/>
     <dgm:cxn modelId="{CAA01DE8-25B0-49B1-B04A-D3948F24BFCC}" srcId="{1538A47A-40A0-4DBD-9AD6-F986B8221BEA}" destId="{79B1AD29-7FAF-42F8-AD6C-07A203C011FA}" srcOrd="2" destOrd="0" parTransId="{37E092F2-A532-4EE8-BF4D-D2D4A8BF3487}" sibTransId="{42EB7389-37B3-4982-A031-EE458E19CFC3}"/>
-    <dgm:cxn modelId="{F1766684-A97C-41BA-8EC8-854FDDEE173E}" type="presOf" srcId="{BC4A8152-5A2E-4770-ABCA-F2D9110D2531}" destId="{F55FA771-C100-4093-B6D7-DFA14A4AB1D5}" srcOrd="0" destOrd="0" presId="urn:microsoft.com/office/officeart/2005/8/layout/equation2"/>
-    <dgm:cxn modelId="{107C5ADB-6700-4DD8-8168-52B774F086A4}" type="presOf" srcId="{A38E1CCA-D100-4E84-AFFB-700D8B58341E}" destId="{66656D45-1A44-4BA9-B5C4-2A1A71A83FDF}" srcOrd="0" destOrd="0" presId="urn:microsoft.com/office/officeart/2005/8/layout/equation2"/>
-    <dgm:cxn modelId="{85928E11-9F09-49E0-B742-4A998A476FC6}" type="presOf" srcId="{1538A47A-40A0-4DBD-9AD6-F986B8221BEA}" destId="{247EE822-35F9-46F0-8FB5-14498EA9AF92}" srcOrd="0" destOrd="0" presId="urn:microsoft.com/office/officeart/2005/8/layout/equation2"/>
+    <dgm:cxn modelId="{9EFE0597-6445-4D06-A843-C970FA94389E}" type="presOf" srcId="{BAAB64F5-6449-49A7-A24A-F8C8F958BCB8}" destId="{E7EAF2E8-F1C2-4F79-9328-B35380EB8A90}" srcOrd="1" destOrd="0" presId="urn:microsoft.com/office/officeart/2005/8/layout/equation2"/>
+    <dgm:cxn modelId="{D25CCB43-545B-4699-B3EE-2EF1B603DEC1}" type="presOf" srcId="{A38E1CCA-D100-4E84-AFFB-700D8B58341E}" destId="{66656D45-1A44-4BA9-B5C4-2A1A71A83FDF}" srcOrd="0" destOrd="0" presId="urn:microsoft.com/office/officeart/2005/8/layout/equation2"/>
+    <dgm:cxn modelId="{67D9BDE9-01D1-4848-B4C9-A661CFFE5DBE}" type="presOf" srcId="{BC4A8152-5A2E-4770-ABCA-F2D9110D2531}" destId="{F55FA771-C100-4093-B6D7-DFA14A4AB1D5}" srcOrd="0" destOrd="0" presId="urn:microsoft.com/office/officeart/2005/8/layout/equation2"/>
     <dgm:cxn modelId="{CC6D3A35-E698-44D4-B13A-7BFA7A3ECC5B}" srcId="{1538A47A-40A0-4DBD-9AD6-F986B8221BEA}" destId="{A38E1CCA-D100-4E84-AFFB-700D8B58341E}" srcOrd="1" destOrd="0" parTransId="{80FBC77A-CF8A-4E94-A2AB-59F27D852537}" sibTransId="{BAAB64F5-6449-49A7-A24A-F8C8F958BCB8}"/>
-    <dgm:cxn modelId="{19BE9017-91D4-40DA-BA96-D80070E2E3A4}" type="presOf" srcId="{BAAB64F5-6449-49A7-A24A-F8C8F958BCB8}" destId="{E7EAF2E8-F1C2-4F79-9328-B35380EB8A90}" srcOrd="1" destOrd="0" presId="urn:microsoft.com/office/officeart/2005/8/layout/equation2"/>
-    <dgm:cxn modelId="{84BF8DE2-65C1-435E-8EEB-D11EDBC81E0C}" type="presOf" srcId="{BAAB64F5-6449-49A7-A24A-F8C8F958BCB8}" destId="{CB7AD7CD-01B7-4924-8485-22B7B7DE043F}" srcOrd="0" destOrd="0" presId="urn:microsoft.com/office/officeart/2005/8/layout/equation2"/>
-    <dgm:cxn modelId="{7946ED3E-C3A3-478E-AF11-90727D0C3FB9}" type="presParOf" srcId="{247EE822-35F9-46F0-8FB5-14498EA9AF92}" destId="{12532A38-E4D0-4B35-A06B-17E3289D7711}" srcOrd="0" destOrd="0" presId="urn:microsoft.com/office/officeart/2005/8/layout/equation2"/>
-    <dgm:cxn modelId="{CE69BCB8-3274-4AD9-95CA-54F9F0EB3F87}" type="presParOf" srcId="{12532A38-E4D0-4B35-A06B-17E3289D7711}" destId="{7F2FB864-D654-4155-8669-0F39C43B3CF6}" srcOrd="0" destOrd="0" presId="urn:microsoft.com/office/officeart/2005/8/layout/equation2"/>
-    <dgm:cxn modelId="{479D94B6-1340-4276-89F2-19E72BEF6251}" type="presParOf" srcId="{12532A38-E4D0-4B35-A06B-17E3289D7711}" destId="{78C7A2C4-9C49-497E-8B97-0C52324307C4}" srcOrd="1" destOrd="0" presId="urn:microsoft.com/office/officeart/2005/8/layout/equation2"/>
-    <dgm:cxn modelId="{4F5D5E3C-A7C5-4853-844D-0AA573C2885E}" type="presParOf" srcId="{12532A38-E4D0-4B35-A06B-17E3289D7711}" destId="{F55FA771-C100-4093-B6D7-DFA14A4AB1D5}" srcOrd="2" destOrd="0" presId="urn:microsoft.com/office/officeart/2005/8/layout/equation2"/>
-    <dgm:cxn modelId="{B2467454-912B-41FD-A918-3E004C176C0F}" type="presParOf" srcId="{12532A38-E4D0-4B35-A06B-17E3289D7711}" destId="{79100816-1C19-4B2F-9B4B-EBB2273358CF}" srcOrd="3" destOrd="0" presId="urn:microsoft.com/office/officeart/2005/8/layout/equation2"/>
-    <dgm:cxn modelId="{2CDC27BC-32ED-4B6F-B844-CA6A7CAFE24A}" type="presParOf" srcId="{12532A38-E4D0-4B35-A06B-17E3289D7711}" destId="{66656D45-1A44-4BA9-B5C4-2A1A71A83FDF}" srcOrd="4" destOrd="0" presId="urn:microsoft.com/office/officeart/2005/8/layout/equation2"/>
-    <dgm:cxn modelId="{863542C9-CED7-450D-9EF6-10DBB27C5A75}" type="presParOf" srcId="{247EE822-35F9-46F0-8FB5-14498EA9AF92}" destId="{CB7AD7CD-01B7-4924-8485-22B7B7DE043F}" srcOrd="1" destOrd="0" presId="urn:microsoft.com/office/officeart/2005/8/layout/equation2"/>
-    <dgm:cxn modelId="{2F939725-8D6B-43DD-86C8-8311F8FAB9F5}" type="presParOf" srcId="{CB7AD7CD-01B7-4924-8485-22B7B7DE043F}" destId="{E7EAF2E8-F1C2-4F79-9328-B35380EB8A90}" srcOrd="0" destOrd="0" presId="urn:microsoft.com/office/officeart/2005/8/layout/equation2"/>
-    <dgm:cxn modelId="{8548C596-0259-44B0-8C78-301E829850B2}" type="presParOf" srcId="{247EE822-35F9-46F0-8FB5-14498EA9AF92}" destId="{925A0EA6-EC76-45B0-BA54-47C576CC6015}" srcOrd="2" destOrd="0" presId="urn:microsoft.com/office/officeart/2005/8/layout/equation2"/>
+    <dgm:cxn modelId="{C246B8D2-3C7F-470F-BC2B-05118CB79A5D}" type="presOf" srcId="{79B1AD29-7FAF-42F8-AD6C-07A203C011FA}" destId="{925A0EA6-EC76-45B0-BA54-47C576CC6015}" srcOrd="0" destOrd="0" presId="urn:microsoft.com/office/officeart/2005/8/layout/equation2"/>
+    <dgm:cxn modelId="{5C617566-48EA-4F9C-BD77-40EA9C4F87EE}" type="presOf" srcId="{BAAB64F5-6449-49A7-A24A-F8C8F958BCB8}" destId="{CB7AD7CD-01B7-4924-8485-22B7B7DE043F}" srcOrd="0" destOrd="0" presId="urn:microsoft.com/office/officeart/2005/8/layout/equation2"/>
+    <dgm:cxn modelId="{5ABC4F79-79C7-45CC-BCB5-3AC3FA2F154E}" type="presParOf" srcId="{247EE822-35F9-46F0-8FB5-14498EA9AF92}" destId="{12532A38-E4D0-4B35-A06B-17E3289D7711}" srcOrd="0" destOrd="0" presId="urn:microsoft.com/office/officeart/2005/8/layout/equation2"/>
+    <dgm:cxn modelId="{91840797-6FBA-4F38-BB75-80DB2CC78101}" type="presParOf" srcId="{12532A38-E4D0-4B35-A06B-17E3289D7711}" destId="{7F2FB864-D654-4155-8669-0F39C43B3CF6}" srcOrd="0" destOrd="0" presId="urn:microsoft.com/office/officeart/2005/8/layout/equation2"/>
+    <dgm:cxn modelId="{2E965215-43B7-4D9C-84CE-F112C468CFBA}" type="presParOf" srcId="{12532A38-E4D0-4B35-A06B-17E3289D7711}" destId="{78C7A2C4-9C49-497E-8B97-0C52324307C4}" srcOrd="1" destOrd="0" presId="urn:microsoft.com/office/officeart/2005/8/layout/equation2"/>
+    <dgm:cxn modelId="{6802B7F7-AAA8-43B0-9D36-71B9C5B40FFA}" type="presParOf" srcId="{12532A38-E4D0-4B35-A06B-17E3289D7711}" destId="{F55FA771-C100-4093-B6D7-DFA14A4AB1D5}" srcOrd="2" destOrd="0" presId="urn:microsoft.com/office/officeart/2005/8/layout/equation2"/>
+    <dgm:cxn modelId="{FFCC5383-2D52-40AB-A35F-B6C397461160}" type="presParOf" srcId="{12532A38-E4D0-4B35-A06B-17E3289D7711}" destId="{79100816-1C19-4B2F-9B4B-EBB2273358CF}" srcOrd="3" destOrd="0" presId="urn:microsoft.com/office/officeart/2005/8/layout/equation2"/>
+    <dgm:cxn modelId="{AC36577B-BC6F-499D-8F44-1FF30D348AB0}" type="presParOf" srcId="{12532A38-E4D0-4B35-A06B-17E3289D7711}" destId="{66656D45-1A44-4BA9-B5C4-2A1A71A83FDF}" srcOrd="4" destOrd="0" presId="urn:microsoft.com/office/officeart/2005/8/layout/equation2"/>
+    <dgm:cxn modelId="{15534FCA-1137-44AF-B9CF-2CFB0DB37A30}" type="presParOf" srcId="{247EE822-35F9-46F0-8FB5-14498EA9AF92}" destId="{CB7AD7CD-01B7-4924-8485-22B7B7DE043F}" srcOrd="1" destOrd="0" presId="urn:microsoft.com/office/officeart/2005/8/layout/equation2"/>
+    <dgm:cxn modelId="{847D8F8C-2B3B-4583-AA8F-8F5915F887BE}" type="presParOf" srcId="{CB7AD7CD-01B7-4924-8485-22B7B7DE043F}" destId="{E7EAF2E8-F1C2-4F79-9328-B35380EB8A90}" srcOrd="0" destOrd="0" presId="urn:microsoft.com/office/officeart/2005/8/layout/equation2"/>
+    <dgm:cxn modelId="{D43CADFC-39A7-40FF-8F44-D553EA5A9BAA}" type="presParOf" srcId="{247EE822-35F9-46F0-8FB5-14498EA9AF92}" destId="{925A0EA6-EC76-45B0-BA54-47C576CC6015}" srcOrd="2" destOrd="0" presId="urn:microsoft.com/office/officeart/2005/8/layout/equation2"/>
   </dgm:cxnLst>
   <dgm:bg/>
   <dgm:whole/>
@@ -7262,32 +6772,32 @@
     </dgm:pt>
   </dgm:ptLst>
   <dgm:cxnLst>
-    <dgm:cxn modelId="{E34F5E8C-1994-4DB5-BED4-B25050177468}" type="presOf" srcId="{BC4A8152-5A2E-4770-ABCA-F2D9110D2531}" destId="{F55FA771-C100-4093-B6D7-DFA14A4AB1D5}" srcOrd="0" destOrd="0" presId="urn:microsoft.com/office/officeart/2005/8/layout/equation2"/>
-    <dgm:cxn modelId="{05EBDEEC-AC16-41CB-A37B-F4CC97434BA4}" type="presOf" srcId="{8F4800D9-52E6-45F4-8BD3-355283E2B54F}" destId="{E7EAF2E8-F1C2-4F79-9328-B35380EB8A90}" srcOrd="1" destOrd="0" presId="urn:microsoft.com/office/officeart/2005/8/layout/equation2"/>
-    <dgm:cxn modelId="{DE9BBF26-30B3-4EC5-A23C-96A4974B906A}" type="presOf" srcId="{75004CE9-ECFF-426F-8205-A628B4F84B9B}" destId="{A22CD44E-88FB-49B1-8092-76AF0719ED48}" srcOrd="0" destOrd="0" presId="urn:microsoft.com/office/officeart/2005/8/layout/equation2"/>
-    <dgm:cxn modelId="{15E5D243-0CA9-4903-8A72-D4DC0EA53B6D}" type="presOf" srcId="{F2D40970-8717-4E55-A9DD-FC7EF087F0AF}" destId="{7F2FB864-D654-4155-8669-0F39C43B3CF6}" srcOrd="0" destOrd="0" presId="urn:microsoft.com/office/officeart/2005/8/layout/equation2"/>
+    <dgm:cxn modelId="{E132F64B-89DB-4352-B48C-2ED1C6E3EA6C}" type="presOf" srcId="{F2D40970-8717-4E55-A9DD-FC7EF087F0AF}" destId="{7F2FB864-D654-4155-8669-0F39C43B3CF6}" srcOrd="0" destOrd="0" presId="urn:microsoft.com/office/officeart/2005/8/layout/equation2"/>
+    <dgm:cxn modelId="{9960FD92-83EB-4D20-ACDC-3C96699F0131}" type="presOf" srcId="{BC4A8152-5A2E-4770-ABCA-F2D9110D2531}" destId="{F55FA771-C100-4093-B6D7-DFA14A4AB1D5}" srcOrd="0" destOrd="0" presId="urn:microsoft.com/office/officeart/2005/8/layout/equation2"/>
     <dgm:cxn modelId="{04ECE923-859B-4091-A677-A6771EF3F478}" srcId="{1538A47A-40A0-4DBD-9AD6-F986B8221BEA}" destId="{F2D40970-8717-4E55-A9DD-FC7EF087F0AF}" srcOrd="0" destOrd="0" parTransId="{8A55FDAC-566F-428D-97FF-073B11933007}" sibTransId="{BC4A8152-5A2E-4770-ABCA-F2D9110D2531}"/>
+    <dgm:cxn modelId="{F94725F2-5908-4786-BA6C-5A0F4B2ACD76}" type="presOf" srcId="{75004CE9-ECFF-426F-8205-A628B4F84B9B}" destId="{A22CD44E-88FB-49B1-8092-76AF0719ED48}" srcOrd="0" destOrd="0" presId="urn:microsoft.com/office/officeart/2005/8/layout/equation2"/>
     <dgm:cxn modelId="{080D3D0F-CD6E-4D4D-8E42-D8BDCB583AA3}" srcId="{1538A47A-40A0-4DBD-9AD6-F986B8221BEA}" destId="{BB17BC9A-78D8-48DE-A285-9E1DDEACF1AC}" srcOrd="3" destOrd="0" parTransId="{8889A3FD-E6EF-472E-A7B2-C772857783B0}" sibTransId="{3980E4C6-3191-4D23-B035-3B0FA8556948}"/>
-    <dgm:cxn modelId="{0E5CF098-8E01-494D-B5BD-A92F10D15E8E}" type="presOf" srcId="{8F4800D9-52E6-45F4-8BD3-355283E2B54F}" destId="{CB7AD7CD-01B7-4924-8485-22B7B7DE043F}" srcOrd="0" destOrd="0" presId="urn:microsoft.com/office/officeart/2005/8/layout/equation2"/>
+    <dgm:cxn modelId="{A8050B17-19A5-444D-B3CB-5C0EC8782DB4}" type="presOf" srcId="{BB17BC9A-78D8-48DE-A285-9E1DDEACF1AC}" destId="{925A0EA6-EC76-45B0-BA54-47C576CC6015}" srcOrd="0" destOrd="0" presId="urn:microsoft.com/office/officeart/2005/8/layout/equation2"/>
+    <dgm:cxn modelId="{578D88A1-C192-4DB1-81FA-0C019F9D4C01}" type="presOf" srcId="{CBD2CB81-6ECE-4509-8E6B-359A629F9509}" destId="{9541A816-8766-4850-A9E8-C5BB7948EFFA}" srcOrd="0" destOrd="0" presId="urn:microsoft.com/office/officeart/2005/8/layout/equation2"/>
     <dgm:cxn modelId="{1C857D2C-3614-4A22-B44B-D74423DDAAE4}" srcId="{1538A47A-40A0-4DBD-9AD6-F986B8221BEA}" destId="{50E61019-2E6A-4698-B207-E57A3BE6C972}" srcOrd="1" destOrd="0" parTransId="{07177E41-72BB-4AD0-BD30-94632BBE591C}" sibTransId="{75004CE9-ECFF-426F-8205-A628B4F84B9B}"/>
-    <dgm:cxn modelId="{819DFFF8-AE93-44F1-B0D4-0D6570DC7B52}" type="presOf" srcId="{50E61019-2E6A-4698-B207-E57A3BE6C972}" destId="{9FBC5935-66AF-4BC7-B60B-B17AA44BE6CA}" srcOrd="0" destOrd="0" presId="urn:microsoft.com/office/officeart/2005/8/layout/equation2"/>
-    <dgm:cxn modelId="{EDA52BB9-4FB0-4D3C-801F-630C0E06BE05}" type="presOf" srcId="{BB17BC9A-78D8-48DE-A285-9E1DDEACF1AC}" destId="{925A0EA6-EC76-45B0-BA54-47C576CC6015}" srcOrd="0" destOrd="0" presId="urn:microsoft.com/office/officeart/2005/8/layout/equation2"/>
-    <dgm:cxn modelId="{3D686DBA-E420-4053-80E8-7A0EE4613D83}" type="presOf" srcId="{1538A47A-40A0-4DBD-9AD6-F986B8221BEA}" destId="{247EE822-35F9-46F0-8FB5-14498EA9AF92}" srcOrd="0" destOrd="0" presId="urn:microsoft.com/office/officeart/2005/8/layout/equation2"/>
-    <dgm:cxn modelId="{B915FAFD-B167-42B6-A1C1-CA368664712C}" type="presOf" srcId="{CBD2CB81-6ECE-4509-8E6B-359A629F9509}" destId="{9541A816-8766-4850-A9E8-C5BB7948EFFA}" srcOrd="0" destOrd="0" presId="urn:microsoft.com/office/officeart/2005/8/layout/equation2"/>
+    <dgm:cxn modelId="{EFB1AEEF-54E5-4A95-A11A-B9CB3AD474B3}" type="presOf" srcId="{8F4800D9-52E6-45F4-8BD3-355283E2B54F}" destId="{E7EAF2E8-F1C2-4F79-9328-B35380EB8A90}" srcOrd="1" destOrd="0" presId="urn:microsoft.com/office/officeart/2005/8/layout/equation2"/>
+    <dgm:cxn modelId="{0326447F-E1E8-40FB-A135-10FD34FFDCAA}" type="presOf" srcId="{1538A47A-40A0-4DBD-9AD6-F986B8221BEA}" destId="{247EE822-35F9-46F0-8FB5-14498EA9AF92}" srcOrd="0" destOrd="0" presId="urn:microsoft.com/office/officeart/2005/8/layout/equation2"/>
     <dgm:cxn modelId="{74DF30A6-8199-4CDC-97AF-AF14EB6CCB20}" srcId="{1538A47A-40A0-4DBD-9AD6-F986B8221BEA}" destId="{CBD2CB81-6ECE-4509-8E6B-359A629F9509}" srcOrd="2" destOrd="0" parTransId="{A224EB26-7E71-4016-8C65-A860E7F69F92}" sibTransId="{8F4800D9-52E6-45F4-8BD3-355283E2B54F}"/>
-    <dgm:cxn modelId="{054B8C9B-D2E1-4C52-9E12-797F9DA8DE6E}" type="presParOf" srcId="{247EE822-35F9-46F0-8FB5-14498EA9AF92}" destId="{12532A38-E4D0-4B35-A06B-17E3289D7711}" srcOrd="0" destOrd="0" presId="urn:microsoft.com/office/officeart/2005/8/layout/equation2"/>
-    <dgm:cxn modelId="{ABF5948F-A48A-4DE1-9F5D-59116A6A34DC}" type="presParOf" srcId="{12532A38-E4D0-4B35-A06B-17E3289D7711}" destId="{7F2FB864-D654-4155-8669-0F39C43B3CF6}" srcOrd="0" destOrd="0" presId="urn:microsoft.com/office/officeart/2005/8/layout/equation2"/>
-    <dgm:cxn modelId="{1FFFB834-6F30-4ABE-9FAF-4E30578D4D44}" type="presParOf" srcId="{12532A38-E4D0-4B35-A06B-17E3289D7711}" destId="{78C7A2C4-9C49-497E-8B97-0C52324307C4}" srcOrd="1" destOrd="0" presId="urn:microsoft.com/office/officeart/2005/8/layout/equation2"/>
-    <dgm:cxn modelId="{4DD716EF-EB85-4CC9-941F-DD879788A1DA}" type="presParOf" srcId="{12532A38-E4D0-4B35-A06B-17E3289D7711}" destId="{F55FA771-C100-4093-B6D7-DFA14A4AB1D5}" srcOrd="2" destOrd="0" presId="urn:microsoft.com/office/officeart/2005/8/layout/equation2"/>
-    <dgm:cxn modelId="{4735BF64-1B09-41F6-97F8-3D7C3DD6190C}" type="presParOf" srcId="{12532A38-E4D0-4B35-A06B-17E3289D7711}" destId="{79100816-1C19-4B2F-9B4B-EBB2273358CF}" srcOrd="3" destOrd="0" presId="urn:microsoft.com/office/officeart/2005/8/layout/equation2"/>
-    <dgm:cxn modelId="{BCA1DE7D-7EC9-44DD-A45B-DE69DC67E7F4}" type="presParOf" srcId="{12532A38-E4D0-4B35-A06B-17E3289D7711}" destId="{9FBC5935-66AF-4BC7-B60B-B17AA44BE6CA}" srcOrd="4" destOrd="0" presId="urn:microsoft.com/office/officeart/2005/8/layout/equation2"/>
-    <dgm:cxn modelId="{46A3C9C9-0EBF-4E6D-A5DB-3EC52148686E}" type="presParOf" srcId="{12532A38-E4D0-4B35-A06B-17E3289D7711}" destId="{76FD106B-E2F2-482E-AF54-E21E8AE8F8AD}" srcOrd="5" destOrd="0" presId="urn:microsoft.com/office/officeart/2005/8/layout/equation2"/>
-    <dgm:cxn modelId="{B3C38345-F56C-4EF3-9EB2-ACEF68601A74}" type="presParOf" srcId="{12532A38-E4D0-4B35-A06B-17E3289D7711}" destId="{A22CD44E-88FB-49B1-8092-76AF0719ED48}" srcOrd="6" destOrd="0" presId="urn:microsoft.com/office/officeart/2005/8/layout/equation2"/>
-    <dgm:cxn modelId="{BD9CF8CE-E513-4000-9BEA-64EEE0A5886C}" type="presParOf" srcId="{12532A38-E4D0-4B35-A06B-17E3289D7711}" destId="{56FE7B27-F23D-4A03-965E-73CAA57863DE}" srcOrd="7" destOrd="0" presId="urn:microsoft.com/office/officeart/2005/8/layout/equation2"/>
-    <dgm:cxn modelId="{E7822804-A2C1-4083-93F2-89681FE865E4}" type="presParOf" srcId="{12532A38-E4D0-4B35-A06B-17E3289D7711}" destId="{9541A816-8766-4850-A9E8-C5BB7948EFFA}" srcOrd="8" destOrd="0" presId="urn:microsoft.com/office/officeart/2005/8/layout/equation2"/>
-    <dgm:cxn modelId="{E021793E-3555-48DF-9FE2-50158FF7ADD3}" type="presParOf" srcId="{247EE822-35F9-46F0-8FB5-14498EA9AF92}" destId="{CB7AD7CD-01B7-4924-8485-22B7B7DE043F}" srcOrd="1" destOrd="0" presId="urn:microsoft.com/office/officeart/2005/8/layout/equation2"/>
-    <dgm:cxn modelId="{D1817267-910F-49EF-BBF0-ADF84373CD5D}" type="presParOf" srcId="{CB7AD7CD-01B7-4924-8485-22B7B7DE043F}" destId="{E7EAF2E8-F1C2-4F79-9328-B35380EB8A90}" srcOrd="0" destOrd="0" presId="urn:microsoft.com/office/officeart/2005/8/layout/equation2"/>
-    <dgm:cxn modelId="{EFD4A94A-F3A6-4D07-BA47-89670FB93C66}" type="presParOf" srcId="{247EE822-35F9-46F0-8FB5-14498EA9AF92}" destId="{925A0EA6-EC76-45B0-BA54-47C576CC6015}" srcOrd="2" destOrd="0" presId="urn:microsoft.com/office/officeart/2005/8/layout/equation2"/>
+    <dgm:cxn modelId="{D172850C-69D0-4655-AF3B-8EE9640E4CAA}" type="presOf" srcId="{8F4800D9-52E6-45F4-8BD3-355283E2B54F}" destId="{CB7AD7CD-01B7-4924-8485-22B7B7DE043F}" srcOrd="0" destOrd="0" presId="urn:microsoft.com/office/officeart/2005/8/layout/equation2"/>
+    <dgm:cxn modelId="{0F701003-7DE5-437A-BD63-2414B39379C6}" type="presOf" srcId="{50E61019-2E6A-4698-B207-E57A3BE6C972}" destId="{9FBC5935-66AF-4BC7-B60B-B17AA44BE6CA}" srcOrd="0" destOrd="0" presId="urn:microsoft.com/office/officeart/2005/8/layout/equation2"/>
+    <dgm:cxn modelId="{AC2B057E-F41B-4EBE-B7D5-21369F640648}" type="presParOf" srcId="{247EE822-35F9-46F0-8FB5-14498EA9AF92}" destId="{12532A38-E4D0-4B35-A06B-17E3289D7711}" srcOrd="0" destOrd="0" presId="urn:microsoft.com/office/officeart/2005/8/layout/equation2"/>
+    <dgm:cxn modelId="{8356C099-860B-4CF4-9773-7F8590C807A0}" type="presParOf" srcId="{12532A38-E4D0-4B35-A06B-17E3289D7711}" destId="{7F2FB864-D654-4155-8669-0F39C43B3CF6}" srcOrd="0" destOrd="0" presId="urn:microsoft.com/office/officeart/2005/8/layout/equation2"/>
+    <dgm:cxn modelId="{CCC92A34-6C67-45DA-B3F4-89B3E09A845A}" type="presParOf" srcId="{12532A38-E4D0-4B35-A06B-17E3289D7711}" destId="{78C7A2C4-9C49-497E-8B97-0C52324307C4}" srcOrd="1" destOrd="0" presId="urn:microsoft.com/office/officeart/2005/8/layout/equation2"/>
+    <dgm:cxn modelId="{41F56240-B3B5-4A69-934A-7D15887744B5}" type="presParOf" srcId="{12532A38-E4D0-4B35-A06B-17E3289D7711}" destId="{F55FA771-C100-4093-B6D7-DFA14A4AB1D5}" srcOrd="2" destOrd="0" presId="urn:microsoft.com/office/officeart/2005/8/layout/equation2"/>
+    <dgm:cxn modelId="{42529E80-4149-4F25-8734-B7BFFB0A81A0}" type="presParOf" srcId="{12532A38-E4D0-4B35-A06B-17E3289D7711}" destId="{79100816-1C19-4B2F-9B4B-EBB2273358CF}" srcOrd="3" destOrd="0" presId="urn:microsoft.com/office/officeart/2005/8/layout/equation2"/>
+    <dgm:cxn modelId="{48D5680A-7F18-45C9-B165-8DE2B8AE7CDC}" type="presParOf" srcId="{12532A38-E4D0-4B35-A06B-17E3289D7711}" destId="{9FBC5935-66AF-4BC7-B60B-B17AA44BE6CA}" srcOrd="4" destOrd="0" presId="urn:microsoft.com/office/officeart/2005/8/layout/equation2"/>
+    <dgm:cxn modelId="{07230968-8BC9-441D-9017-06CA6397300A}" type="presParOf" srcId="{12532A38-E4D0-4B35-A06B-17E3289D7711}" destId="{76FD106B-E2F2-482E-AF54-E21E8AE8F8AD}" srcOrd="5" destOrd="0" presId="urn:microsoft.com/office/officeart/2005/8/layout/equation2"/>
+    <dgm:cxn modelId="{A61AF514-FA08-436E-BB5E-29E5C495693B}" type="presParOf" srcId="{12532A38-E4D0-4B35-A06B-17E3289D7711}" destId="{A22CD44E-88FB-49B1-8092-76AF0719ED48}" srcOrd="6" destOrd="0" presId="urn:microsoft.com/office/officeart/2005/8/layout/equation2"/>
+    <dgm:cxn modelId="{B6A64FE7-DFEA-49A2-A93C-5B3C9829AA9A}" type="presParOf" srcId="{12532A38-E4D0-4B35-A06B-17E3289D7711}" destId="{56FE7B27-F23D-4A03-965E-73CAA57863DE}" srcOrd="7" destOrd="0" presId="urn:microsoft.com/office/officeart/2005/8/layout/equation2"/>
+    <dgm:cxn modelId="{C0999F1E-A60A-4D94-AD30-DF6D39F83E84}" type="presParOf" srcId="{12532A38-E4D0-4B35-A06B-17E3289D7711}" destId="{9541A816-8766-4850-A9E8-C5BB7948EFFA}" srcOrd="8" destOrd="0" presId="urn:microsoft.com/office/officeart/2005/8/layout/equation2"/>
+    <dgm:cxn modelId="{29C028F8-3E7A-4EED-9E47-15CEB80CFA5F}" type="presParOf" srcId="{247EE822-35F9-46F0-8FB5-14498EA9AF92}" destId="{CB7AD7CD-01B7-4924-8485-22B7B7DE043F}" srcOrd="1" destOrd="0" presId="urn:microsoft.com/office/officeart/2005/8/layout/equation2"/>
+    <dgm:cxn modelId="{8220D1CF-DCEF-4126-87FC-41D24C03CDC5}" type="presParOf" srcId="{CB7AD7CD-01B7-4924-8485-22B7B7DE043F}" destId="{E7EAF2E8-F1C2-4F79-9328-B35380EB8A90}" srcOrd="0" destOrd="0" presId="urn:microsoft.com/office/officeart/2005/8/layout/equation2"/>
+    <dgm:cxn modelId="{91794A52-844C-42CA-80B7-26F93013786A}" type="presParOf" srcId="{247EE822-35F9-46F0-8FB5-14498EA9AF92}" destId="{925A0EA6-EC76-45B0-BA54-47C576CC6015}" srcOrd="2" destOrd="0" presId="urn:microsoft.com/office/officeart/2005/8/layout/equation2"/>
   </dgm:cxnLst>
   <dgm:bg/>
   <dgm:whole/>
@@ -7515,25 +7025,25 @@
     </dgm:pt>
   </dgm:ptLst>
   <dgm:cxnLst>
-    <dgm:cxn modelId="{131FF150-ABD9-4926-A723-11CDB07A6325}" type="presOf" srcId="{974BA289-D033-47EB-B507-6C3EAEEC81B1}" destId="{61A2BC35-3D89-47AC-8BF0-24DCEAD5988D}" srcOrd="0" destOrd="0" presId="urn:microsoft.com/office/officeart/2005/8/layout/equation2"/>
-    <dgm:cxn modelId="{7293F7AF-9571-43E0-B890-D363C57C0D13}" type="presOf" srcId="{F2D40970-8717-4E55-A9DD-FC7EF087F0AF}" destId="{7F2FB864-D654-4155-8669-0F39C43B3CF6}" srcOrd="0" destOrd="0" presId="urn:microsoft.com/office/officeart/2005/8/layout/equation2"/>
-    <dgm:cxn modelId="{42A2A6DC-38BB-44A6-AD63-E6E07C2A2951}" type="presOf" srcId="{214D3F0D-BCB1-4E82-AE36-95F44E595BED}" destId="{CB7AD7CD-01B7-4924-8485-22B7B7DE043F}" srcOrd="0" destOrd="0" presId="urn:microsoft.com/office/officeart/2005/8/layout/equation2"/>
+    <dgm:cxn modelId="{7F3ADA91-10E5-4D59-A663-71688D030A61}" type="presOf" srcId="{942F69AB-7433-4DF7-AB60-37B1A5474954}" destId="{925A0EA6-EC76-45B0-BA54-47C576CC6015}" srcOrd="0" destOrd="0" presId="urn:microsoft.com/office/officeart/2005/8/layout/equation2"/>
+    <dgm:cxn modelId="{D407776A-3945-4DDA-89A9-74D4536137A1}" type="presOf" srcId="{214D3F0D-BCB1-4E82-AE36-95F44E595BED}" destId="{CB7AD7CD-01B7-4924-8485-22B7B7DE043F}" srcOrd="0" destOrd="0" presId="urn:microsoft.com/office/officeart/2005/8/layout/equation2"/>
     <dgm:cxn modelId="{04ECE923-859B-4091-A677-A6771EF3F478}" srcId="{1538A47A-40A0-4DBD-9AD6-F986B8221BEA}" destId="{F2D40970-8717-4E55-A9DD-FC7EF087F0AF}" srcOrd="0" destOrd="0" parTransId="{8A55FDAC-566F-428D-97FF-073B11933007}" sibTransId="{BC4A8152-5A2E-4770-ABCA-F2D9110D2531}"/>
-    <dgm:cxn modelId="{20E0BC5D-5E83-42EE-A509-AD1AA4B6B2F6}" type="presOf" srcId="{942F69AB-7433-4DF7-AB60-37B1A5474954}" destId="{925A0EA6-EC76-45B0-BA54-47C576CC6015}" srcOrd="0" destOrd="0" presId="urn:microsoft.com/office/officeart/2005/8/layout/equation2"/>
-    <dgm:cxn modelId="{6B7ECE5A-826A-44B7-8C66-604F7922E13F}" type="presOf" srcId="{214D3F0D-BCB1-4E82-AE36-95F44E595BED}" destId="{E7EAF2E8-F1C2-4F79-9328-B35380EB8A90}" srcOrd="1" destOrd="0" presId="urn:microsoft.com/office/officeart/2005/8/layout/equation2"/>
+    <dgm:cxn modelId="{98AD06F6-1847-47E1-8148-7B272F045030}" type="presOf" srcId="{214D3F0D-BCB1-4E82-AE36-95F44E595BED}" destId="{E7EAF2E8-F1C2-4F79-9328-B35380EB8A90}" srcOrd="1" destOrd="0" presId="urn:microsoft.com/office/officeart/2005/8/layout/equation2"/>
     <dgm:cxn modelId="{8D65A045-B4E0-43D4-9077-17085D3E22CD}" srcId="{1538A47A-40A0-4DBD-9AD6-F986B8221BEA}" destId="{974BA289-D033-47EB-B507-6C3EAEEC81B1}" srcOrd="1" destOrd="0" parTransId="{F9C40E9D-2818-43D0-8CAC-CDEBF4D57C12}" sibTransId="{214D3F0D-BCB1-4E82-AE36-95F44E595BED}"/>
-    <dgm:cxn modelId="{29EBD227-4A25-4EAE-ABB2-8CE1D0AF1F6D}" type="presOf" srcId="{BC4A8152-5A2E-4770-ABCA-F2D9110D2531}" destId="{F55FA771-C100-4093-B6D7-DFA14A4AB1D5}" srcOrd="0" destOrd="0" presId="urn:microsoft.com/office/officeart/2005/8/layout/equation2"/>
     <dgm:cxn modelId="{04B58036-D4E5-418D-8F74-E1ECA20F1B39}" srcId="{1538A47A-40A0-4DBD-9AD6-F986B8221BEA}" destId="{942F69AB-7433-4DF7-AB60-37B1A5474954}" srcOrd="2" destOrd="0" parTransId="{8EC62253-CC36-474A-878C-B470126FDE4A}" sibTransId="{31E636A9-777D-4F01-9261-FBF6BE8FF9EC}"/>
-    <dgm:cxn modelId="{2542B16F-45B3-4789-8E12-B4EC0E3AA20A}" type="presOf" srcId="{1538A47A-40A0-4DBD-9AD6-F986B8221BEA}" destId="{247EE822-35F9-46F0-8FB5-14498EA9AF92}" srcOrd="0" destOrd="0" presId="urn:microsoft.com/office/officeart/2005/8/layout/equation2"/>
-    <dgm:cxn modelId="{C51F65DC-8134-4CD9-B264-1CEE26BED637}" type="presParOf" srcId="{247EE822-35F9-46F0-8FB5-14498EA9AF92}" destId="{12532A38-E4D0-4B35-A06B-17E3289D7711}" srcOrd="0" destOrd="0" presId="urn:microsoft.com/office/officeart/2005/8/layout/equation2"/>
-    <dgm:cxn modelId="{26520B83-4E0C-45F3-A4E2-F2B46D667C20}" type="presParOf" srcId="{12532A38-E4D0-4B35-A06B-17E3289D7711}" destId="{7F2FB864-D654-4155-8669-0F39C43B3CF6}" srcOrd="0" destOrd="0" presId="urn:microsoft.com/office/officeart/2005/8/layout/equation2"/>
-    <dgm:cxn modelId="{A36589E6-9A92-42A9-A273-92DFA9DFDF56}" type="presParOf" srcId="{12532A38-E4D0-4B35-A06B-17E3289D7711}" destId="{78C7A2C4-9C49-497E-8B97-0C52324307C4}" srcOrd="1" destOrd="0" presId="urn:microsoft.com/office/officeart/2005/8/layout/equation2"/>
-    <dgm:cxn modelId="{3FDFA9A3-2DCB-4A9D-A0A6-8496597566B1}" type="presParOf" srcId="{12532A38-E4D0-4B35-A06B-17E3289D7711}" destId="{F55FA771-C100-4093-B6D7-DFA14A4AB1D5}" srcOrd="2" destOrd="0" presId="urn:microsoft.com/office/officeart/2005/8/layout/equation2"/>
-    <dgm:cxn modelId="{F4D5511D-C15A-418A-9E40-B0446DA43646}" type="presParOf" srcId="{12532A38-E4D0-4B35-A06B-17E3289D7711}" destId="{79100816-1C19-4B2F-9B4B-EBB2273358CF}" srcOrd="3" destOrd="0" presId="urn:microsoft.com/office/officeart/2005/8/layout/equation2"/>
-    <dgm:cxn modelId="{AE2EA9BC-775E-4603-B842-85370D5DDAB0}" type="presParOf" srcId="{12532A38-E4D0-4B35-A06B-17E3289D7711}" destId="{61A2BC35-3D89-47AC-8BF0-24DCEAD5988D}" srcOrd="4" destOrd="0" presId="urn:microsoft.com/office/officeart/2005/8/layout/equation2"/>
-    <dgm:cxn modelId="{F0C94294-2744-4B04-AAB9-909C0FD3A9FC}" type="presParOf" srcId="{247EE822-35F9-46F0-8FB5-14498EA9AF92}" destId="{CB7AD7CD-01B7-4924-8485-22B7B7DE043F}" srcOrd="1" destOrd="0" presId="urn:microsoft.com/office/officeart/2005/8/layout/equation2"/>
-    <dgm:cxn modelId="{C313AA2B-4780-4C29-803E-592244EC43EC}" type="presParOf" srcId="{CB7AD7CD-01B7-4924-8485-22B7B7DE043F}" destId="{E7EAF2E8-F1C2-4F79-9328-B35380EB8A90}" srcOrd="0" destOrd="0" presId="urn:microsoft.com/office/officeart/2005/8/layout/equation2"/>
-    <dgm:cxn modelId="{20F2C09D-D32C-4B53-A730-AB65FF47BF37}" type="presParOf" srcId="{247EE822-35F9-46F0-8FB5-14498EA9AF92}" destId="{925A0EA6-EC76-45B0-BA54-47C576CC6015}" srcOrd="2" destOrd="0" presId="urn:microsoft.com/office/officeart/2005/8/layout/equation2"/>
+    <dgm:cxn modelId="{EAB81E65-5A58-4B97-BCF8-66B1F82656D2}" type="presOf" srcId="{BC4A8152-5A2E-4770-ABCA-F2D9110D2531}" destId="{F55FA771-C100-4093-B6D7-DFA14A4AB1D5}" srcOrd="0" destOrd="0" presId="urn:microsoft.com/office/officeart/2005/8/layout/equation2"/>
+    <dgm:cxn modelId="{A010992B-FE3E-4D18-BB67-09485AF05221}" type="presOf" srcId="{1538A47A-40A0-4DBD-9AD6-F986B8221BEA}" destId="{247EE822-35F9-46F0-8FB5-14498EA9AF92}" srcOrd="0" destOrd="0" presId="urn:microsoft.com/office/officeart/2005/8/layout/equation2"/>
+    <dgm:cxn modelId="{24C74180-28E4-4029-BF20-A1F71798DCB6}" type="presOf" srcId="{F2D40970-8717-4E55-A9DD-FC7EF087F0AF}" destId="{7F2FB864-D654-4155-8669-0F39C43B3CF6}" srcOrd="0" destOrd="0" presId="urn:microsoft.com/office/officeart/2005/8/layout/equation2"/>
+    <dgm:cxn modelId="{E9381D0C-2654-4B5D-B892-37F582739C2E}" type="presOf" srcId="{974BA289-D033-47EB-B507-6C3EAEEC81B1}" destId="{61A2BC35-3D89-47AC-8BF0-24DCEAD5988D}" srcOrd="0" destOrd="0" presId="urn:microsoft.com/office/officeart/2005/8/layout/equation2"/>
+    <dgm:cxn modelId="{72003735-6E4A-4DC5-ADB5-CCF05DC40BC4}" type="presParOf" srcId="{247EE822-35F9-46F0-8FB5-14498EA9AF92}" destId="{12532A38-E4D0-4B35-A06B-17E3289D7711}" srcOrd="0" destOrd="0" presId="urn:microsoft.com/office/officeart/2005/8/layout/equation2"/>
+    <dgm:cxn modelId="{DBEBA6DF-87D0-44BA-9844-204459588E3B}" type="presParOf" srcId="{12532A38-E4D0-4B35-A06B-17E3289D7711}" destId="{7F2FB864-D654-4155-8669-0F39C43B3CF6}" srcOrd="0" destOrd="0" presId="urn:microsoft.com/office/officeart/2005/8/layout/equation2"/>
+    <dgm:cxn modelId="{0075ACE0-9C4B-49B4-A304-57F2C88A28F4}" type="presParOf" srcId="{12532A38-E4D0-4B35-A06B-17E3289D7711}" destId="{78C7A2C4-9C49-497E-8B97-0C52324307C4}" srcOrd="1" destOrd="0" presId="urn:microsoft.com/office/officeart/2005/8/layout/equation2"/>
+    <dgm:cxn modelId="{5DCE0B1C-F0CC-4CBB-ACE1-B681F23616F2}" type="presParOf" srcId="{12532A38-E4D0-4B35-A06B-17E3289D7711}" destId="{F55FA771-C100-4093-B6D7-DFA14A4AB1D5}" srcOrd="2" destOrd="0" presId="urn:microsoft.com/office/officeart/2005/8/layout/equation2"/>
+    <dgm:cxn modelId="{EF135900-D7A8-4445-BB43-11123B8DB25B}" type="presParOf" srcId="{12532A38-E4D0-4B35-A06B-17E3289D7711}" destId="{79100816-1C19-4B2F-9B4B-EBB2273358CF}" srcOrd="3" destOrd="0" presId="urn:microsoft.com/office/officeart/2005/8/layout/equation2"/>
+    <dgm:cxn modelId="{20BAA1DA-BF90-4428-B95A-2A038CEC1A41}" type="presParOf" srcId="{12532A38-E4D0-4B35-A06B-17E3289D7711}" destId="{61A2BC35-3D89-47AC-8BF0-24DCEAD5988D}" srcOrd="4" destOrd="0" presId="urn:microsoft.com/office/officeart/2005/8/layout/equation2"/>
+    <dgm:cxn modelId="{45C589CD-8FCC-4419-A055-DEBA291F3094}" type="presParOf" srcId="{247EE822-35F9-46F0-8FB5-14498EA9AF92}" destId="{CB7AD7CD-01B7-4924-8485-22B7B7DE043F}" srcOrd="1" destOrd="0" presId="urn:microsoft.com/office/officeart/2005/8/layout/equation2"/>
+    <dgm:cxn modelId="{FCA9E4DA-5776-442D-9A9C-BDF3D2374EA1}" type="presParOf" srcId="{CB7AD7CD-01B7-4924-8485-22B7B7DE043F}" destId="{E7EAF2E8-F1C2-4F79-9328-B35380EB8A90}" srcOrd="0" destOrd="0" presId="urn:microsoft.com/office/officeart/2005/8/layout/equation2"/>
+    <dgm:cxn modelId="{64D341D5-375A-4291-850B-7D912AFBD0EE}" type="presParOf" srcId="{247EE822-35F9-46F0-8FB5-14498EA9AF92}" destId="{925A0EA6-EC76-45B0-BA54-47C576CC6015}" srcOrd="2" destOrd="0" presId="urn:microsoft.com/office/officeart/2005/8/layout/equation2"/>
   </dgm:cxnLst>
   <dgm:bg/>
   <dgm:whole/>
@@ -7831,32 +7341,32 @@
     </dgm:pt>
   </dgm:ptLst>
   <dgm:cxnLst>
-    <dgm:cxn modelId="{340102FA-714D-4D39-ADC1-29D18ACB24BB}" type="presOf" srcId="{98F682AE-B30B-4044-BB1F-8C54D0A8687C}" destId="{CB7AD7CD-01B7-4924-8485-22B7B7DE043F}" srcOrd="0" destOrd="0" presId="urn:microsoft.com/office/officeart/2005/8/layout/equation2"/>
-    <dgm:cxn modelId="{058389B8-D60C-44F5-B727-7E00E024B751}" type="presOf" srcId="{BC4A8152-5A2E-4770-ABCA-F2D9110D2531}" destId="{F55FA771-C100-4093-B6D7-DFA14A4AB1D5}" srcOrd="0" destOrd="0" presId="urn:microsoft.com/office/officeart/2005/8/layout/equation2"/>
+    <dgm:cxn modelId="{9913AFD1-598B-4E67-98AC-0A4EB1C11DF2}" type="presOf" srcId="{1538A47A-40A0-4DBD-9AD6-F986B8221BEA}" destId="{247EE822-35F9-46F0-8FB5-14498EA9AF92}" srcOrd="0" destOrd="0" presId="urn:microsoft.com/office/officeart/2005/8/layout/equation2"/>
     <dgm:cxn modelId="{04ECE923-859B-4091-A677-A6771EF3F478}" srcId="{1538A47A-40A0-4DBD-9AD6-F986B8221BEA}" destId="{F2D40970-8717-4E55-A9DD-FC7EF087F0AF}" srcOrd="0" destOrd="0" parTransId="{8A55FDAC-566F-428D-97FF-073B11933007}" sibTransId="{BC4A8152-5A2E-4770-ABCA-F2D9110D2531}"/>
+    <dgm:cxn modelId="{78A26762-2F78-4394-91FB-A0C48086BA72}" type="presOf" srcId="{98F682AE-B30B-4044-BB1F-8C54D0A8687C}" destId="{CB7AD7CD-01B7-4924-8485-22B7B7DE043F}" srcOrd="0" destOrd="0" presId="urn:microsoft.com/office/officeart/2005/8/layout/equation2"/>
     <dgm:cxn modelId="{3463286F-DE10-4C4F-AF12-D9A71BB7B26E}" srcId="{1538A47A-40A0-4DBD-9AD6-F986B8221BEA}" destId="{790A2FDB-C3AA-444F-8524-826B1AED8DDF}" srcOrd="2" destOrd="0" parTransId="{6261DB89-F03D-40BA-9C4C-2F8CF1B236F3}" sibTransId="{98F682AE-B30B-4044-BB1F-8C54D0A8687C}"/>
     <dgm:cxn modelId="{3A221E8E-D244-49CF-8D52-AB41FF35FDD0}" srcId="{1538A47A-40A0-4DBD-9AD6-F986B8221BEA}" destId="{EE19FE21-B696-42FA-88B3-6B9A1A864159}" srcOrd="3" destOrd="0" parTransId="{C1EA189C-D36E-4177-8D6A-47D93C4C60D5}" sibTransId="{6A1FF5B1-5978-49E2-949F-06292CAA1726}"/>
     <dgm:cxn modelId="{BF8A379A-59CA-4870-B2D0-F61165BAD9C9}" srcId="{1538A47A-40A0-4DBD-9AD6-F986B8221BEA}" destId="{43AF81CC-A9B2-4116-B0C5-F5FAB09441E1}" srcOrd="1" destOrd="0" parTransId="{9CDB699B-31D3-47E4-84BA-CDDAF0145DD2}" sibTransId="{F29E7AA1-20F0-4AF7-988A-DC56A37B25F9}"/>
-    <dgm:cxn modelId="{DCADE11D-FF9E-4F7C-BD25-5F96C5BD0148}" type="presOf" srcId="{98F682AE-B30B-4044-BB1F-8C54D0A8687C}" destId="{E7EAF2E8-F1C2-4F79-9328-B35380EB8A90}" srcOrd="1" destOrd="0" presId="urn:microsoft.com/office/officeart/2005/8/layout/equation2"/>
-    <dgm:cxn modelId="{9114DE26-499D-4874-AEA7-9BC9715ABA98}" type="presOf" srcId="{1538A47A-40A0-4DBD-9AD6-F986B8221BEA}" destId="{247EE822-35F9-46F0-8FB5-14498EA9AF92}" srcOrd="0" destOrd="0" presId="urn:microsoft.com/office/officeart/2005/8/layout/equation2"/>
-    <dgm:cxn modelId="{DE77BABB-3817-4EB2-B1C8-4859162377FE}" type="presOf" srcId="{F29E7AA1-20F0-4AF7-988A-DC56A37B25F9}" destId="{39AF7D64-338C-4324-B4AF-99A88C72CACF}" srcOrd="0" destOrd="0" presId="urn:microsoft.com/office/officeart/2005/8/layout/equation2"/>
-    <dgm:cxn modelId="{ECF3D623-4D60-4637-9844-098562ECAC92}" type="presOf" srcId="{790A2FDB-C3AA-444F-8524-826B1AED8DDF}" destId="{FB0E7618-3344-4AD0-B570-D2CE33BEB43B}" srcOrd="0" destOrd="0" presId="urn:microsoft.com/office/officeart/2005/8/layout/equation2"/>
-    <dgm:cxn modelId="{21AA8B6F-B7BE-4936-B450-5638323328B8}" type="presOf" srcId="{EE19FE21-B696-42FA-88B3-6B9A1A864159}" destId="{925A0EA6-EC76-45B0-BA54-47C576CC6015}" srcOrd="0" destOrd="0" presId="urn:microsoft.com/office/officeart/2005/8/layout/equation2"/>
-    <dgm:cxn modelId="{2A98861F-AE08-4161-9CE2-1361F8B4DB38}" type="presOf" srcId="{43AF81CC-A9B2-4116-B0C5-F5FAB09441E1}" destId="{444D3FDA-B28F-4A52-97A9-5F5DE6B82877}" srcOrd="0" destOrd="0" presId="urn:microsoft.com/office/officeart/2005/8/layout/equation2"/>
-    <dgm:cxn modelId="{11E6B837-9A5D-49FF-BF94-2A201F2A6441}" type="presOf" srcId="{F2D40970-8717-4E55-A9DD-FC7EF087F0AF}" destId="{7F2FB864-D654-4155-8669-0F39C43B3CF6}" srcOrd="0" destOrd="0" presId="urn:microsoft.com/office/officeart/2005/8/layout/equation2"/>
-    <dgm:cxn modelId="{68D0E20F-FB72-4E9F-A757-3F431619C1A3}" type="presParOf" srcId="{247EE822-35F9-46F0-8FB5-14498EA9AF92}" destId="{12532A38-E4D0-4B35-A06B-17E3289D7711}" srcOrd="0" destOrd="0" presId="urn:microsoft.com/office/officeart/2005/8/layout/equation2"/>
-    <dgm:cxn modelId="{C09196E0-E70D-4401-BC25-4AEA11181862}" type="presParOf" srcId="{12532A38-E4D0-4B35-A06B-17E3289D7711}" destId="{7F2FB864-D654-4155-8669-0F39C43B3CF6}" srcOrd="0" destOrd="0" presId="urn:microsoft.com/office/officeart/2005/8/layout/equation2"/>
-    <dgm:cxn modelId="{A59C0D4A-99D7-42DA-A7FB-1E085B3607FE}" type="presParOf" srcId="{12532A38-E4D0-4B35-A06B-17E3289D7711}" destId="{78C7A2C4-9C49-497E-8B97-0C52324307C4}" srcOrd="1" destOrd="0" presId="urn:microsoft.com/office/officeart/2005/8/layout/equation2"/>
-    <dgm:cxn modelId="{8CBDA524-9507-4D08-BB49-92869F3AE22A}" type="presParOf" srcId="{12532A38-E4D0-4B35-A06B-17E3289D7711}" destId="{F55FA771-C100-4093-B6D7-DFA14A4AB1D5}" srcOrd="2" destOrd="0" presId="urn:microsoft.com/office/officeart/2005/8/layout/equation2"/>
-    <dgm:cxn modelId="{B03B9A94-45B7-414D-B7A1-1B16B307EB82}" type="presParOf" srcId="{12532A38-E4D0-4B35-A06B-17E3289D7711}" destId="{79100816-1C19-4B2F-9B4B-EBB2273358CF}" srcOrd="3" destOrd="0" presId="urn:microsoft.com/office/officeart/2005/8/layout/equation2"/>
-    <dgm:cxn modelId="{AE4C9EB0-2677-4A4A-A30D-CB74FA09190B}" type="presParOf" srcId="{12532A38-E4D0-4B35-A06B-17E3289D7711}" destId="{444D3FDA-B28F-4A52-97A9-5F5DE6B82877}" srcOrd="4" destOrd="0" presId="urn:microsoft.com/office/officeart/2005/8/layout/equation2"/>
-    <dgm:cxn modelId="{A1885EDF-FB64-4546-BA89-7FFDB5C691B3}" type="presParOf" srcId="{12532A38-E4D0-4B35-A06B-17E3289D7711}" destId="{B42D7148-9738-4770-A884-0B56779F0D07}" srcOrd="5" destOrd="0" presId="urn:microsoft.com/office/officeart/2005/8/layout/equation2"/>
-    <dgm:cxn modelId="{DB610335-D0B1-4130-A9E1-509F49B914D4}" type="presParOf" srcId="{12532A38-E4D0-4B35-A06B-17E3289D7711}" destId="{39AF7D64-338C-4324-B4AF-99A88C72CACF}" srcOrd="6" destOrd="0" presId="urn:microsoft.com/office/officeart/2005/8/layout/equation2"/>
-    <dgm:cxn modelId="{1058A0C3-0E10-48C8-AC8D-1645777E924D}" type="presParOf" srcId="{12532A38-E4D0-4B35-A06B-17E3289D7711}" destId="{FA0C8D34-ED65-4057-8C18-736BBB3760A9}" srcOrd="7" destOrd="0" presId="urn:microsoft.com/office/officeart/2005/8/layout/equation2"/>
-    <dgm:cxn modelId="{ADB322F6-3112-4046-B021-F7C2AEF9ACC1}" type="presParOf" srcId="{12532A38-E4D0-4B35-A06B-17E3289D7711}" destId="{FB0E7618-3344-4AD0-B570-D2CE33BEB43B}" srcOrd="8" destOrd="0" presId="urn:microsoft.com/office/officeart/2005/8/layout/equation2"/>
-    <dgm:cxn modelId="{68AD9562-2F3C-43D5-99B3-953978D2C1A2}" type="presParOf" srcId="{247EE822-35F9-46F0-8FB5-14498EA9AF92}" destId="{CB7AD7CD-01B7-4924-8485-22B7B7DE043F}" srcOrd="1" destOrd="0" presId="urn:microsoft.com/office/officeart/2005/8/layout/equation2"/>
-    <dgm:cxn modelId="{D9336991-1E3F-4955-B328-198B644D21FE}" type="presParOf" srcId="{CB7AD7CD-01B7-4924-8485-22B7B7DE043F}" destId="{E7EAF2E8-F1C2-4F79-9328-B35380EB8A90}" srcOrd="0" destOrd="0" presId="urn:microsoft.com/office/officeart/2005/8/layout/equation2"/>
-    <dgm:cxn modelId="{77ECDA72-BE8C-469F-94C3-201AF9660C94}" type="presParOf" srcId="{247EE822-35F9-46F0-8FB5-14498EA9AF92}" destId="{925A0EA6-EC76-45B0-BA54-47C576CC6015}" srcOrd="2" destOrd="0" presId="urn:microsoft.com/office/officeart/2005/8/layout/equation2"/>
+    <dgm:cxn modelId="{06E725A1-F1DA-42DA-8809-8683FAA6B925}" type="presOf" srcId="{F29E7AA1-20F0-4AF7-988A-DC56A37B25F9}" destId="{39AF7D64-338C-4324-B4AF-99A88C72CACF}" srcOrd="0" destOrd="0" presId="urn:microsoft.com/office/officeart/2005/8/layout/equation2"/>
+    <dgm:cxn modelId="{077A60D0-A589-465E-BD0F-51667E48A0D9}" type="presOf" srcId="{EE19FE21-B696-42FA-88B3-6B9A1A864159}" destId="{925A0EA6-EC76-45B0-BA54-47C576CC6015}" srcOrd="0" destOrd="0" presId="urn:microsoft.com/office/officeart/2005/8/layout/equation2"/>
+    <dgm:cxn modelId="{F9DCA0A5-2334-41DC-A7B1-F81F289AAE9B}" type="presOf" srcId="{F2D40970-8717-4E55-A9DD-FC7EF087F0AF}" destId="{7F2FB864-D654-4155-8669-0F39C43B3CF6}" srcOrd="0" destOrd="0" presId="urn:microsoft.com/office/officeart/2005/8/layout/equation2"/>
+    <dgm:cxn modelId="{33034C90-3C23-4386-B2AB-C6419C6E2124}" type="presOf" srcId="{790A2FDB-C3AA-444F-8524-826B1AED8DDF}" destId="{FB0E7618-3344-4AD0-B570-D2CE33BEB43B}" srcOrd="0" destOrd="0" presId="urn:microsoft.com/office/officeart/2005/8/layout/equation2"/>
+    <dgm:cxn modelId="{16ACE566-6D33-42A7-8046-546BBC220B36}" type="presOf" srcId="{BC4A8152-5A2E-4770-ABCA-F2D9110D2531}" destId="{F55FA771-C100-4093-B6D7-DFA14A4AB1D5}" srcOrd="0" destOrd="0" presId="urn:microsoft.com/office/officeart/2005/8/layout/equation2"/>
+    <dgm:cxn modelId="{CB991B46-55C5-4B2B-BC69-323935D69D61}" type="presOf" srcId="{43AF81CC-A9B2-4116-B0C5-F5FAB09441E1}" destId="{444D3FDA-B28F-4A52-97A9-5F5DE6B82877}" srcOrd="0" destOrd="0" presId="urn:microsoft.com/office/officeart/2005/8/layout/equation2"/>
+    <dgm:cxn modelId="{CDFFBFE2-53A5-4285-8420-E3107984A2DA}" type="presOf" srcId="{98F682AE-B30B-4044-BB1F-8C54D0A8687C}" destId="{E7EAF2E8-F1C2-4F79-9328-B35380EB8A90}" srcOrd="1" destOrd="0" presId="urn:microsoft.com/office/officeart/2005/8/layout/equation2"/>
+    <dgm:cxn modelId="{08D4B5D9-96BA-467B-AF81-8289BD098DBD}" type="presParOf" srcId="{247EE822-35F9-46F0-8FB5-14498EA9AF92}" destId="{12532A38-E4D0-4B35-A06B-17E3289D7711}" srcOrd="0" destOrd="0" presId="urn:microsoft.com/office/officeart/2005/8/layout/equation2"/>
+    <dgm:cxn modelId="{C80392E2-3077-4644-A521-F2863981A4DC}" type="presParOf" srcId="{12532A38-E4D0-4B35-A06B-17E3289D7711}" destId="{7F2FB864-D654-4155-8669-0F39C43B3CF6}" srcOrd="0" destOrd="0" presId="urn:microsoft.com/office/officeart/2005/8/layout/equation2"/>
+    <dgm:cxn modelId="{F50CBC24-FF5F-42C7-80AA-E8610DAB2379}" type="presParOf" srcId="{12532A38-E4D0-4B35-A06B-17E3289D7711}" destId="{78C7A2C4-9C49-497E-8B97-0C52324307C4}" srcOrd="1" destOrd="0" presId="urn:microsoft.com/office/officeart/2005/8/layout/equation2"/>
+    <dgm:cxn modelId="{3FDB7C5B-1075-4585-9F58-372CD4F32DF7}" type="presParOf" srcId="{12532A38-E4D0-4B35-A06B-17E3289D7711}" destId="{F55FA771-C100-4093-B6D7-DFA14A4AB1D5}" srcOrd="2" destOrd="0" presId="urn:microsoft.com/office/officeart/2005/8/layout/equation2"/>
+    <dgm:cxn modelId="{03D06820-9B08-4C15-8287-9F0077E0E7B3}" type="presParOf" srcId="{12532A38-E4D0-4B35-A06B-17E3289D7711}" destId="{79100816-1C19-4B2F-9B4B-EBB2273358CF}" srcOrd="3" destOrd="0" presId="urn:microsoft.com/office/officeart/2005/8/layout/equation2"/>
+    <dgm:cxn modelId="{577D0881-6C0C-4758-8E1E-CDED8F961353}" type="presParOf" srcId="{12532A38-E4D0-4B35-A06B-17E3289D7711}" destId="{444D3FDA-B28F-4A52-97A9-5F5DE6B82877}" srcOrd="4" destOrd="0" presId="urn:microsoft.com/office/officeart/2005/8/layout/equation2"/>
+    <dgm:cxn modelId="{CCA59CA2-518C-44E8-89C6-671660FF0FE8}" type="presParOf" srcId="{12532A38-E4D0-4B35-A06B-17E3289D7711}" destId="{B42D7148-9738-4770-A884-0B56779F0D07}" srcOrd="5" destOrd="0" presId="urn:microsoft.com/office/officeart/2005/8/layout/equation2"/>
+    <dgm:cxn modelId="{F4DC8CC2-61D5-4CF1-832E-53EF4DBEBB55}" type="presParOf" srcId="{12532A38-E4D0-4B35-A06B-17E3289D7711}" destId="{39AF7D64-338C-4324-B4AF-99A88C72CACF}" srcOrd="6" destOrd="0" presId="urn:microsoft.com/office/officeart/2005/8/layout/equation2"/>
+    <dgm:cxn modelId="{F7D99977-DD92-424F-8601-0214D0C2FACE}" type="presParOf" srcId="{12532A38-E4D0-4B35-A06B-17E3289D7711}" destId="{FA0C8D34-ED65-4057-8C18-736BBB3760A9}" srcOrd="7" destOrd="0" presId="urn:microsoft.com/office/officeart/2005/8/layout/equation2"/>
+    <dgm:cxn modelId="{13667383-C174-4F51-ABCF-84BDCE61E322}" type="presParOf" srcId="{12532A38-E4D0-4B35-A06B-17E3289D7711}" destId="{FB0E7618-3344-4AD0-B570-D2CE33BEB43B}" srcOrd="8" destOrd="0" presId="urn:microsoft.com/office/officeart/2005/8/layout/equation2"/>
+    <dgm:cxn modelId="{5FDF7ED4-1189-4DF7-A0AA-E1E6794F1577}" type="presParOf" srcId="{247EE822-35F9-46F0-8FB5-14498EA9AF92}" destId="{CB7AD7CD-01B7-4924-8485-22B7B7DE043F}" srcOrd="1" destOrd="0" presId="urn:microsoft.com/office/officeart/2005/8/layout/equation2"/>
+    <dgm:cxn modelId="{452E2F49-5515-4B3B-8369-27C95C0F2636}" type="presParOf" srcId="{CB7AD7CD-01B7-4924-8485-22B7B7DE043F}" destId="{E7EAF2E8-F1C2-4F79-9328-B35380EB8A90}" srcOrd="0" destOrd="0" presId="urn:microsoft.com/office/officeart/2005/8/layout/equation2"/>
+    <dgm:cxn modelId="{CE44B724-0734-4405-AF40-8E572C060C21}" type="presParOf" srcId="{247EE822-35F9-46F0-8FB5-14498EA9AF92}" destId="{925A0EA6-EC76-45B0-BA54-47C576CC6015}" srcOrd="2" destOrd="0" presId="urn:microsoft.com/office/officeart/2005/8/layout/equation2"/>
   </dgm:cxnLst>
   <dgm:bg/>
   <dgm:whole/>
@@ -16948,7 +16458,7 @@
 </file>
 
 <file path=customXml/itemProps1.xml><?xml version="1.0" encoding="utf-8"?>
-<ds:datastoreItem xmlns:ds="http://schemas.openxmlformats.org/officeDocument/2006/customXml" ds:itemID="{18D32DB3-8420-4CD9-B8E0-7A934656F826}">
+<ds:datastoreItem xmlns:ds="http://schemas.openxmlformats.org/officeDocument/2006/customXml" ds:itemID="{389A8C25-452A-4B89-A8A3-4CB8B6E4EE90}">
   <ds:schemaRefs>
     <ds:schemaRef ds:uri="http://schemas.openxmlformats.org/officeDocument/2006/bibliography"/>
   </ds:schemaRefs>

</xml_diff>

<commit_message>
Updated background and explained some inputs
</commit_message>
<xml_diff>
--- a/Docs/Reports/Fabian/Fuzzy Logic Report.docx
+++ b/Docs/Reports/Fabian/Fuzzy Logic Report.docx
@@ -79,7 +79,7 @@
     </w:p>
     <w:p>
       <w:r>
-        <w:t>Sleep is however an area which needs more research, so we’re basically working by what seems to be working for people. Like, we’ve all felt that if you move a lot during a day you’ll fall asleep faster.</w:t>
+        <w:t>The concept behind this system is that it should be used in a ‘connected’ home. This wakeup system would be integrated with the rest of the house and be able to talk to for example the coffee machine, lights, and the car to make sure everything works to make the mornings as pleasant as possible.</w:t>
       </w:r>
     </w:p>
     <w:p>
@@ -92,12 +92,16 @@
     </w:p>
     <w:p>
       <w:r>
-        <w:t>This problem is a good match for a fuzzy system because of the fuzzy nature of the problem (as described in previous chapter). There are no crisp values that can be used on such a personal system.</w:t>
+        <w:t>This problem is a good match for a fuzzy system because of the fuzzy nature of the problem (as described in previous chapter). There are no crisp values that can be</w:t>
       </w:r>
-      <w:bookmarkStart w:id="0" w:name="_GoBack"/>
-      <w:bookmarkEnd w:id="0"/>
+      <w:r>
+        <w:t xml:space="preserve"> used on such a personal system and every day is different from a systems point of view.</w:t>
+      </w:r>
     </w:p>
     <w:p>
+      <w:pPr>
+        <w:pStyle w:val="Heading3"/>
+      </w:pPr>
       <w:r>
         <w:t xml:space="preserve">TSK vs. </w:t>
       </w:r>
@@ -106,6 +110,27 @@
         <w:t>Mamdani</w:t>
       </w:r>
       <w:proofErr w:type="spellEnd"/>
+    </w:p>
+    <w:p>
+      <w:r>
+        <w:t xml:space="preserve">We have chosen to use the </w:t>
+      </w:r>
+      <w:proofErr w:type="spellStart"/>
+      <w:r>
+        <w:t>Mamdani</w:t>
+      </w:r>
+      <w:proofErr w:type="spellEnd"/>
+      <w:r>
+        <w:t xml:space="preserve"> system for a couple of reasons. Firstly it’s the first system we got to play with and go through during lectures so also the one we feel most comfortable with. But the strong point for TSK and why it’s mainly used is </w:t>
+      </w:r>
+      <w:proofErr w:type="gramStart"/>
+      <w:r>
+        <w:t>it’s</w:t>
+      </w:r>
+      <w:proofErr w:type="gramEnd"/>
+      <w:r>
+        <w:t xml:space="preserve"> mathematical simplicity which makes it extremely fast. Since our system is designed to work while you sleep (and will therefore have several hours for computation) this isn’t really a problem we need to solve. TSK is excellent for real-time systems. But for us, the way we model the system and the preciseness is more important.</w:t>
+      </w:r>
     </w:p>
     <w:p>
       <w:r>
@@ -141,6 +166,11 @@
       </w:r>
     </w:p>
     <w:p>
+      <w:r>
+        <w:t>The input value is the number of minutes since the last meal or drink was consumed.</w:t>
+      </w:r>
+    </w:p>
+    <w:p>
       <w:pPr>
         <w:pStyle w:val="Heading3"/>
       </w:pPr>
@@ -149,11 +179,40 @@
       </w:r>
     </w:p>
     <w:p>
+      <w:r>
+        <w:t>The number of minutes that the ‘user’ slept the previous day.</w:t>
+      </w:r>
+    </w:p>
+    <w:p>
       <w:pPr>
         <w:pStyle w:val="Heading3"/>
       </w:pPr>
       <w:r>
-        <w:t>Exercise before sleep</w:t>
+        <w:t xml:space="preserve">Exercise </w:t>
+      </w:r>
+      <w:r>
+        <w:t>during day</w:t>
+      </w:r>
+    </w:p>
+    <w:p>
+      <w:r>
+        <w:t xml:space="preserve">How many calories were burnt during the </w:t>
+      </w:r>
+      <w:proofErr w:type="gramStart"/>
+      <w:r>
+        <w:t>day.</w:t>
+      </w:r>
+      <w:proofErr w:type="gramEnd"/>
+      <w:r>
+        <w:t xml:space="preserve"> (</w:t>
+      </w:r>
+      <w:proofErr w:type="gramStart"/>
+      <w:r>
+        <w:t>data</w:t>
+      </w:r>
+      <w:proofErr w:type="gramEnd"/>
+      <w:r>
+        <w:t xml:space="preserve"> from wearables)</w:t>
       </w:r>
     </w:p>
     <w:p>
@@ -165,11 +224,21 @@
       </w:r>
     </w:p>
     <w:p>
+      <w:r>
+        <w:t>At what time is the first appointment the upcoming day?</w:t>
+      </w:r>
+    </w:p>
+    <w:p>
       <w:pPr>
         <w:pStyle w:val="Heading3"/>
       </w:pPr>
       <w:r>
         <w:t>Time went to bed</w:t>
+      </w:r>
+    </w:p>
+    <w:p>
+      <w:r>
+        <w:t>At what time did the ‘user’ went to bed?</w:t>
       </w:r>
     </w:p>
     <w:p>
@@ -181,11 +250,8 @@
       </w:r>
     </w:p>
     <w:p>
-      <w:pPr>
-        <w:pStyle w:val="Heading3"/>
-      </w:pPr>
       <w:r>
-        <w:t>Amount of REM sleep</w:t>
+        <w:t>In which sleep cycle is the user currently?</w:t>
       </w:r>
     </w:p>
     <w:p>
@@ -193,7 +259,12 @@
         <w:pStyle w:val="Heading3"/>
       </w:pPr>
       <w:r>
-        <w:t>Brightness</w:t>
+        <w:t>Time to sleep</w:t>
+      </w:r>
+    </w:p>
+    <w:p>
+      <w:r>
+        <w:t>In minutes, how long time there is available to sleep</w:t>
       </w:r>
     </w:p>
     <w:p>
@@ -201,12 +272,20 @@
         <w:pStyle w:val="Heading3"/>
       </w:pPr>
       <w:r>
-        <w:t>Noise</w:t>
+        <w:t>Quality</w:t>
       </w:r>
     </w:p>
     <w:p>
       <w:r>
-        <w:t>These basic inputs is used in our categories and used as modifiers later on.</w:t>
+        <w:t>What is the quality of the sleep? (</w:t>
+      </w:r>
+      <w:proofErr w:type="gramStart"/>
+      <w:r>
+        <w:t>calculated</w:t>
+      </w:r>
+      <w:proofErr w:type="gramEnd"/>
+      <w:r>
+        <w:t xml:space="preserve"> by an external system)</w:t>
       </w:r>
     </w:p>
     <w:p>
@@ -256,10 +335,10 @@
         </w:rPr>
         <w:lastRenderedPageBreak/>
         <w:drawing>
-          <wp:inline distT="0" distB="0" distL="0" distR="0" wp14:anchorId="5CB97A0E" wp14:editId="14FC74C3">
+          <wp:inline distT="0" distB="0" distL="0" distR="0" wp14:anchorId="0D31716D" wp14:editId="385A325F">
             <wp:extent cx="5486400" cy="3200400"/>
             <wp:effectExtent l="0" t="0" r="0" b="19050"/>
-            <wp:docPr id="4" name="Diagram 4"/>
+            <wp:docPr id="5" name="Diagram 5"/>
             <wp:cNvGraphicFramePr/>
             <a:graphic xmlns:a="http://schemas.openxmlformats.org/drawingml/2006/main">
               <a:graphicData uri="http://schemas.openxmlformats.org/drawingml/2006/diagram">
@@ -275,26 +354,6 @@
           <w:lang w:val="en-US"/>
         </w:rPr>
         <w:drawing>
-          <wp:inline distT="0" distB="0" distL="0" distR="0" wp14:anchorId="0D31716D" wp14:editId="64120794">
-            <wp:extent cx="5486400" cy="3200400"/>
-            <wp:effectExtent l="0" t="0" r="0" b="19050"/>
-            <wp:docPr id="5" name="Diagram 5"/>
-            <wp:cNvGraphicFramePr/>
-            <a:graphic xmlns:a="http://schemas.openxmlformats.org/drawingml/2006/main">
-              <a:graphicData uri="http://schemas.openxmlformats.org/drawingml/2006/diagram">
-                <dgm:relIds xmlns:dgm="http://schemas.openxmlformats.org/drawingml/2006/diagram" xmlns:r="http://schemas.openxmlformats.org/officeDocument/2006/relationships" r:dm="rId21" r:lo="rId22" r:qs="rId23" r:cs="rId24"/>
-              </a:graphicData>
-            </a:graphic>
-          </wp:inline>
-        </w:drawing>
-      </w:r>
-      <w:r>
-        <w:rPr>
-          <w:noProof/>
-          <w:lang w:val="en-US"/>
-        </w:rPr>
-        <w:lastRenderedPageBreak/>
-        <w:drawing>
           <wp:inline distT="0" distB="0" distL="0" distR="0" wp14:anchorId="24A3092C" wp14:editId="2137B93E">
             <wp:extent cx="5486400" cy="3200400"/>
             <wp:effectExtent l="0" t="0" r="0" b="19050"/>
@@ -302,7 +361,7 @@
             <wp:cNvGraphicFramePr/>
             <a:graphic xmlns:a="http://schemas.openxmlformats.org/drawingml/2006/main">
               <a:graphicData uri="http://schemas.openxmlformats.org/drawingml/2006/diagram">
-                <dgm:relIds xmlns:dgm="http://schemas.openxmlformats.org/drawingml/2006/diagram" xmlns:r="http://schemas.openxmlformats.org/officeDocument/2006/relationships" r:dm="rId26" r:lo="rId27" r:qs="rId28" r:cs="rId29"/>
+                <dgm:relIds xmlns:dgm="http://schemas.openxmlformats.org/drawingml/2006/diagram" xmlns:r="http://schemas.openxmlformats.org/officeDocument/2006/relationships" r:dm="rId21" r:lo="rId22" r:qs="rId23" r:cs="rId24"/>
               </a:graphicData>
             </a:graphic>
           </wp:inline>
@@ -403,6 +462,7 @@
         <w:pStyle w:val="Heading1"/>
       </w:pPr>
       <w:r>
+        <w:lastRenderedPageBreak/>
         <w:t>Results &amp; Analysis</w:t>
       </w:r>
     </w:p>
@@ -434,6 +494,8 @@
       <w:pPr>
         <w:pStyle w:val="Heading2"/>
       </w:pPr>
+      <w:bookmarkStart w:id="0" w:name="_GoBack"/>
+      <w:bookmarkEnd w:id="0"/>
       <w:r>
         <w:t>Evaluation</w:t>
       </w:r>
@@ -499,7 +561,6 @@
           <w:rFonts w:ascii="Arial" w:eastAsia="Arial" w:hAnsi="Arial" w:cs="Arial"/>
           <w:color w:val="000000" w:themeColor="text1"/>
         </w:rPr>
-        <w:lastRenderedPageBreak/>
         <w:t>First meeting</w:t>
       </w:r>
     </w:p>
@@ -710,11 +771,12 @@
         <w:pStyle w:val="Heading1"/>
       </w:pPr>
       <w:r>
+        <w:lastRenderedPageBreak/>
         <w:t>References</w:t>
       </w:r>
     </w:p>
     <w:p>
-      <w:hyperlink r:id="rId31" w:history="1">
+      <w:hyperlink r:id="rId26" w:history="1">
         <w:r>
           <w:rPr>
             <w:rStyle w:val="Hyperlink"/>
@@ -724,24 +786,12 @@
       </w:hyperlink>
     </w:p>
     <w:p>
-      <w:hyperlink r:id="rId32" w:history="1">
+      <w:hyperlink r:id="rId27" w:history="1">
         <w:r>
           <w:rPr>
             <w:rStyle w:val="Hyperlink"/>
           </w:rPr>
-          <w:t>http://www.joybauer.com/insomnia/how-f</w:t>
-        </w:r>
-        <w:r>
-          <w:rPr>
-            <w:rStyle w:val="Hyperlink"/>
-          </w:rPr>
-          <w:t>o</w:t>
-        </w:r>
-        <w:r>
-          <w:rPr>
-            <w:rStyle w:val="Hyperlink"/>
-          </w:rPr>
-          <w:t>od-affects-sleep.aspx</w:t>
+          <w:t>http://www.joybauer.com/insomnia/how-food-affects-sleep.aspx</w:t>
         </w:r>
       </w:hyperlink>
       <w:r>
@@ -749,7 +799,7 @@
       </w:r>
     </w:p>
     <w:p>
-      <w:hyperlink r:id="rId33" w:history="1">
+      <w:hyperlink r:id="rId28" w:history="1">
         <w:r>
           <w:rPr>
             <w:rStyle w:val="Hyperlink"/>
@@ -765,7 +815,7 @@
       </w:r>
     </w:p>
     <w:p>
-      <w:hyperlink r:id="rId34" w:history="1">
+      <w:hyperlink r:id="rId29" w:history="1">
         <w:r>
           <w:rPr>
             <w:rStyle w:val="Hyperlink"/>
@@ -5170,753 +5220,6 @@
 </dgm:colorsDef>
 </file>
 
-<file path=word/diagrams/colors5.xml><?xml version="1.0" encoding="utf-8"?>
-<dgm:colorsDef xmlns:dgm="http://schemas.openxmlformats.org/drawingml/2006/diagram" xmlns:a="http://schemas.openxmlformats.org/drawingml/2006/main" uniqueId="urn:microsoft.com/office/officeart/2005/8/colors/accent1_2">
-  <dgm:title val=""/>
-  <dgm:desc val=""/>
-  <dgm:catLst>
-    <dgm:cat type="accent1" pri="11200"/>
-  </dgm:catLst>
-  <dgm:styleLbl name="node0">
-    <dgm:fillClrLst meth="repeat">
-      <a:schemeClr val="accent1"/>
-    </dgm:fillClrLst>
-    <dgm:linClrLst meth="repeat">
-      <a:schemeClr val="lt1"/>
-    </dgm:linClrLst>
-    <dgm:effectClrLst/>
-    <dgm:txLinClrLst/>
-    <dgm:txFillClrLst/>
-    <dgm:txEffectClrLst/>
-  </dgm:styleLbl>
-  <dgm:styleLbl name="alignNode1">
-    <dgm:fillClrLst meth="repeat">
-      <a:schemeClr val="accent1"/>
-    </dgm:fillClrLst>
-    <dgm:linClrLst meth="repeat">
-      <a:schemeClr val="accent1"/>
-    </dgm:linClrLst>
-    <dgm:effectClrLst/>
-    <dgm:txLinClrLst/>
-    <dgm:txFillClrLst/>
-    <dgm:txEffectClrLst/>
-  </dgm:styleLbl>
-  <dgm:styleLbl name="node1">
-    <dgm:fillClrLst meth="repeat">
-      <a:schemeClr val="accent1"/>
-    </dgm:fillClrLst>
-    <dgm:linClrLst meth="repeat">
-      <a:schemeClr val="lt1"/>
-    </dgm:linClrLst>
-    <dgm:effectClrLst/>
-    <dgm:txLinClrLst/>
-    <dgm:txFillClrLst/>
-    <dgm:txEffectClrLst/>
-  </dgm:styleLbl>
-  <dgm:styleLbl name="lnNode1">
-    <dgm:fillClrLst meth="repeat">
-      <a:schemeClr val="accent1"/>
-    </dgm:fillClrLst>
-    <dgm:linClrLst meth="repeat">
-      <a:schemeClr val="lt1"/>
-    </dgm:linClrLst>
-    <dgm:effectClrLst/>
-    <dgm:txLinClrLst/>
-    <dgm:txFillClrLst/>
-    <dgm:txEffectClrLst/>
-  </dgm:styleLbl>
-  <dgm:styleLbl name="vennNode1">
-    <dgm:fillClrLst meth="repeat">
-      <a:schemeClr val="accent1">
-        <a:alpha val="50000"/>
-      </a:schemeClr>
-    </dgm:fillClrLst>
-    <dgm:linClrLst meth="repeat">
-      <a:schemeClr val="lt1"/>
-    </dgm:linClrLst>
-    <dgm:effectClrLst/>
-    <dgm:txLinClrLst/>
-    <dgm:txFillClrLst/>
-    <dgm:txEffectClrLst/>
-  </dgm:styleLbl>
-  <dgm:styleLbl name="node2">
-    <dgm:fillClrLst meth="repeat">
-      <a:schemeClr val="accent1"/>
-    </dgm:fillClrLst>
-    <dgm:linClrLst meth="repeat">
-      <a:schemeClr val="lt1"/>
-    </dgm:linClrLst>
-    <dgm:effectClrLst/>
-    <dgm:txLinClrLst/>
-    <dgm:txFillClrLst/>
-    <dgm:txEffectClrLst/>
-  </dgm:styleLbl>
-  <dgm:styleLbl name="node3">
-    <dgm:fillClrLst meth="repeat">
-      <a:schemeClr val="accent1"/>
-    </dgm:fillClrLst>
-    <dgm:linClrLst meth="repeat">
-      <a:schemeClr val="lt1"/>
-    </dgm:linClrLst>
-    <dgm:effectClrLst/>
-    <dgm:txLinClrLst/>
-    <dgm:txFillClrLst/>
-    <dgm:txEffectClrLst/>
-  </dgm:styleLbl>
-  <dgm:styleLbl name="node4">
-    <dgm:fillClrLst meth="repeat">
-      <a:schemeClr val="accent1"/>
-    </dgm:fillClrLst>
-    <dgm:linClrLst meth="repeat">
-      <a:schemeClr val="lt1"/>
-    </dgm:linClrLst>
-    <dgm:effectClrLst/>
-    <dgm:txLinClrLst/>
-    <dgm:txFillClrLst/>
-    <dgm:txEffectClrLst/>
-  </dgm:styleLbl>
-  <dgm:styleLbl name="fgImgPlace1">
-    <dgm:fillClrLst meth="repeat">
-      <a:schemeClr val="accent1">
-        <a:tint val="50000"/>
-      </a:schemeClr>
-    </dgm:fillClrLst>
-    <dgm:linClrLst meth="repeat">
-      <a:schemeClr val="lt1"/>
-    </dgm:linClrLst>
-    <dgm:effectClrLst/>
-    <dgm:txLinClrLst/>
-    <dgm:txFillClrLst meth="repeat">
-      <a:schemeClr val="lt1"/>
-    </dgm:txFillClrLst>
-    <dgm:txEffectClrLst/>
-  </dgm:styleLbl>
-  <dgm:styleLbl name="alignImgPlace1">
-    <dgm:fillClrLst meth="repeat">
-      <a:schemeClr val="accent1">
-        <a:tint val="50000"/>
-      </a:schemeClr>
-    </dgm:fillClrLst>
-    <dgm:linClrLst meth="repeat">
-      <a:schemeClr val="lt1"/>
-    </dgm:linClrLst>
-    <dgm:effectClrLst/>
-    <dgm:txLinClrLst/>
-    <dgm:txFillClrLst meth="repeat">
-      <a:schemeClr val="lt1"/>
-    </dgm:txFillClrLst>
-    <dgm:txEffectClrLst/>
-  </dgm:styleLbl>
-  <dgm:styleLbl name="bgImgPlace1">
-    <dgm:fillClrLst meth="repeat">
-      <a:schemeClr val="accent1">
-        <a:tint val="50000"/>
-      </a:schemeClr>
-    </dgm:fillClrLst>
-    <dgm:linClrLst meth="repeat">
-      <a:schemeClr val="lt1"/>
-    </dgm:linClrLst>
-    <dgm:effectClrLst/>
-    <dgm:txLinClrLst/>
-    <dgm:txFillClrLst meth="repeat">
-      <a:schemeClr val="lt1"/>
-    </dgm:txFillClrLst>
-    <dgm:txEffectClrLst/>
-  </dgm:styleLbl>
-  <dgm:styleLbl name="sibTrans2D1">
-    <dgm:fillClrLst meth="repeat">
-      <a:schemeClr val="accent1">
-        <a:tint val="60000"/>
-      </a:schemeClr>
-    </dgm:fillClrLst>
-    <dgm:linClrLst meth="repeat">
-      <a:schemeClr val="accent1">
-        <a:tint val="60000"/>
-      </a:schemeClr>
-    </dgm:linClrLst>
-    <dgm:effectClrLst/>
-    <dgm:txLinClrLst/>
-    <dgm:txFillClrLst/>
-    <dgm:txEffectClrLst/>
-  </dgm:styleLbl>
-  <dgm:styleLbl name="fgSibTrans2D1">
-    <dgm:fillClrLst meth="repeat">
-      <a:schemeClr val="accent1">
-        <a:tint val="60000"/>
-      </a:schemeClr>
-    </dgm:fillClrLst>
-    <dgm:linClrLst meth="repeat">
-      <a:schemeClr val="accent1">
-        <a:tint val="60000"/>
-      </a:schemeClr>
-    </dgm:linClrLst>
-    <dgm:effectClrLst/>
-    <dgm:txLinClrLst/>
-    <dgm:txFillClrLst/>
-    <dgm:txEffectClrLst/>
-  </dgm:styleLbl>
-  <dgm:styleLbl name="bgSibTrans2D1">
-    <dgm:fillClrLst meth="repeat">
-      <a:schemeClr val="accent1">
-        <a:tint val="60000"/>
-      </a:schemeClr>
-    </dgm:fillClrLst>
-    <dgm:linClrLst meth="repeat">
-      <a:schemeClr val="accent1">
-        <a:tint val="60000"/>
-      </a:schemeClr>
-    </dgm:linClrLst>
-    <dgm:effectClrLst/>
-    <dgm:txLinClrLst/>
-    <dgm:txFillClrLst/>
-    <dgm:txEffectClrLst/>
-  </dgm:styleLbl>
-  <dgm:styleLbl name="sibTrans1D1">
-    <dgm:fillClrLst meth="repeat">
-      <a:schemeClr val="accent1"/>
-    </dgm:fillClrLst>
-    <dgm:linClrLst meth="repeat">
-      <a:schemeClr val="accent1"/>
-    </dgm:linClrLst>
-    <dgm:effectClrLst/>
-    <dgm:txLinClrLst/>
-    <dgm:txFillClrLst meth="repeat">
-      <a:schemeClr val="tx1"/>
-    </dgm:txFillClrLst>
-    <dgm:txEffectClrLst/>
-  </dgm:styleLbl>
-  <dgm:styleLbl name="callout">
-    <dgm:fillClrLst meth="repeat">
-      <a:schemeClr val="accent1"/>
-    </dgm:fillClrLst>
-    <dgm:linClrLst meth="repeat">
-      <a:schemeClr val="accent1">
-        <a:tint val="50000"/>
-      </a:schemeClr>
-    </dgm:linClrLst>
-    <dgm:effectClrLst/>
-    <dgm:txLinClrLst/>
-    <dgm:txFillClrLst meth="repeat">
-      <a:schemeClr val="tx1"/>
-    </dgm:txFillClrLst>
-    <dgm:txEffectClrLst/>
-  </dgm:styleLbl>
-  <dgm:styleLbl name="asst0">
-    <dgm:fillClrLst meth="repeat">
-      <a:schemeClr val="accent1"/>
-    </dgm:fillClrLst>
-    <dgm:linClrLst meth="repeat">
-      <a:schemeClr val="lt1"/>
-    </dgm:linClrLst>
-    <dgm:effectClrLst/>
-    <dgm:txLinClrLst/>
-    <dgm:txFillClrLst/>
-    <dgm:txEffectClrLst/>
-  </dgm:styleLbl>
-  <dgm:styleLbl name="asst1">
-    <dgm:fillClrLst meth="repeat">
-      <a:schemeClr val="accent1"/>
-    </dgm:fillClrLst>
-    <dgm:linClrLst meth="repeat">
-      <a:schemeClr val="lt1"/>
-    </dgm:linClrLst>
-    <dgm:effectClrLst/>
-    <dgm:txLinClrLst/>
-    <dgm:txFillClrLst/>
-    <dgm:txEffectClrLst/>
-  </dgm:styleLbl>
-  <dgm:styleLbl name="asst2">
-    <dgm:fillClrLst meth="repeat">
-      <a:schemeClr val="accent1"/>
-    </dgm:fillClrLst>
-    <dgm:linClrLst meth="repeat">
-      <a:schemeClr val="lt1"/>
-    </dgm:linClrLst>
-    <dgm:effectClrLst/>
-    <dgm:txLinClrLst/>
-    <dgm:txFillClrLst/>
-    <dgm:txEffectClrLst/>
-  </dgm:styleLbl>
-  <dgm:styleLbl name="asst3">
-    <dgm:fillClrLst meth="repeat">
-      <a:schemeClr val="accent1"/>
-    </dgm:fillClrLst>
-    <dgm:linClrLst meth="repeat">
-      <a:schemeClr val="lt1"/>
-    </dgm:linClrLst>
-    <dgm:effectClrLst/>
-    <dgm:txLinClrLst/>
-    <dgm:txFillClrLst/>
-    <dgm:txEffectClrLst/>
-  </dgm:styleLbl>
-  <dgm:styleLbl name="asst4">
-    <dgm:fillClrLst meth="repeat">
-      <a:schemeClr val="accent1"/>
-    </dgm:fillClrLst>
-    <dgm:linClrLst meth="repeat">
-      <a:schemeClr val="lt1"/>
-    </dgm:linClrLst>
-    <dgm:effectClrLst/>
-    <dgm:txLinClrLst/>
-    <dgm:txFillClrLst/>
-    <dgm:txEffectClrLst/>
-  </dgm:styleLbl>
-  <dgm:styleLbl name="parChTrans2D1">
-    <dgm:fillClrLst meth="repeat">
-      <a:schemeClr val="accent1">
-        <a:tint val="60000"/>
-      </a:schemeClr>
-    </dgm:fillClrLst>
-    <dgm:linClrLst meth="repeat">
-      <a:schemeClr val="accent1">
-        <a:tint val="60000"/>
-      </a:schemeClr>
-    </dgm:linClrLst>
-    <dgm:effectClrLst/>
-    <dgm:txLinClrLst/>
-    <dgm:txFillClrLst meth="repeat">
-      <a:schemeClr val="lt1"/>
-    </dgm:txFillClrLst>
-    <dgm:txEffectClrLst/>
-  </dgm:styleLbl>
-  <dgm:styleLbl name="parChTrans2D2">
-    <dgm:fillClrLst meth="repeat">
-      <a:schemeClr val="accent1"/>
-    </dgm:fillClrLst>
-    <dgm:linClrLst meth="repeat">
-      <a:schemeClr val="accent1"/>
-    </dgm:linClrLst>
-    <dgm:effectClrLst/>
-    <dgm:txLinClrLst/>
-    <dgm:txFillClrLst meth="repeat">
-      <a:schemeClr val="lt1"/>
-    </dgm:txFillClrLst>
-    <dgm:txEffectClrLst/>
-  </dgm:styleLbl>
-  <dgm:styleLbl name="parChTrans2D3">
-    <dgm:fillClrLst meth="repeat">
-      <a:schemeClr val="accent1"/>
-    </dgm:fillClrLst>
-    <dgm:linClrLst meth="repeat">
-      <a:schemeClr val="accent1"/>
-    </dgm:linClrLst>
-    <dgm:effectClrLst/>
-    <dgm:txLinClrLst/>
-    <dgm:txFillClrLst meth="repeat">
-      <a:schemeClr val="lt1"/>
-    </dgm:txFillClrLst>
-    <dgm:txEffectClrLst/>
-  </dgm:styleLbl>
-  <dgm:styleLbl name="parChTrans2D4">
-    <dgm:fillClrLst meth="repeat">
-      <a:schemeClr val="accent1"/>
-    </dgm:fillClrLst>
-    <dgm:linClrLst meth="repeat">
-      <a:schemeClr val="accent1"/>
-    </dgm:linClrLst>
-    <dgm:effectClrLst/>
-    <dgm:txLinClrLst/>
-    <dgm:txFillClrLst meth="repeat">
-      <a:schemeClr val="lt1"/>
-    </dgm:txFillClrLst>
-    <dgm:txEffectClrLst/>
-  </dgm:styleLbl>
-  <dgm:styleLbl name="parChTrans1D1">
-    <dgm:fillClrLst meth="repeat">
-      <a:schemeClr val="accent1"/>
-    </dgm:fillClrLst>
-    <dgm:linClrLst meth="repeat">
-      <a:schemeClr val="accent1">
-        <a:shade val="60000"/>
-      </a:schemeClr>
-    </dgm:linClrLst>
-    <dgm:effectClrLst/>
-    <dgm:txLinClrLst/>
-    <dgm:txFillClrLst meth="repeat">
-      <a:schemeClr val="tx1"/>
-    </dgm:txFillClrLst>
-    <dgm:txEffectClrLst/>
-  </dgm:styleLbl>
-  <dgm:styleLbl name="parChTrans1D2">
-    <dgm:fillClrLst meth="repeat">
-      <a:schemeClr val="accent1"/>
-    </dgm:fillClrLst>
-    <dgm:linClrLst meth="repeat">
-      <a:schemeClr val="accent1">
-        <a:shade val="60000"/>
-      </a:schemeClr>
-    </dgm:linClrLst>
-    <dgm:effectClrLst/>
-    <dgm:txLinClrLst/>
-    <dgm:txFillClrLst meth="repeat">
-      <a:schemeClr val="tx1"/>
-    </dgm:txFillClrLst>
-    <dgm:txEffectClrLst/>
-  </dgm:styleLbl>
-  <dgm:styleLbl name="parChTrans1D3">
-    <dgm:fillClrLst meth="repeat">
-      <a:schemeClr val="accent1"/>
-    </dgm:fillClrLst>
-    <dgm:linClrLst meth="repeat">
-      <a:schemeClr val="accent1">
-        <a:shade val="80000"/>
-      </a:schemeClr>
-    </dgm:linClrLst>
-    <dgm:effectClrLst/>
-    <dgm:txLinClrLst/>
-    <dgm:txFillClrLst meth="repeat">
-      <a:schemeClr val="tx1"/>
-    </dgm:txFillClrLst>
-    <dgm:txEffectClrLst/>
-  </dgm:styleLbl>
-  <dgm:styleLbl name="parChTrans1D4">
-    <dgm:fillClrLst meth="repeat">
-      <a:schemeClr val="accent1"/>
-    </dgm:fillClrLst>
-    <dgm:linClrLst meth="repeat">
-      <a:schemeClr val="accent1">
-        <a:shade val="80000"/>
-      </a:schemeClr>
-    </dgm:linClrLst>
-    <dgm:effectClrLst/>
-    <dgm:txLinClrLst/>
-    <dgm:txFillClrLst meth="repeat">
-      <a:schemeClr val="tx1"/>
-    </dgm:txFillClrLst>
-    <dgm:txEffectClrLst/>
-  </dgm:styleLbl>
-  <dgm:styleLbl name="fgAcc1">
-    <dgm:fillClrLst meth="repeat">
-      <a:schemeClr val="lt1">
-        <a:alpha val="90000"/>
-      </a:schemeClr>
-    </dgm:fillClrLst>
-    <dgm:linClrLst meth="repeat">
-      <a:schemeClr val="accent1"/>
-    </dgm:linClrLst>
-    <dgm:effectClrLst/>
-    <dgm:txLinClrLst/>
-    <dgm:txFillClrLst meth="repeat">
-      <a:schemeClr val="dk1"/>
-    </dgm:txFillClrLst>
-    <dgm:txEffectClrLst/>
-  </dgm:styleLbl>
-  <dgm:styleLbl name="conFgAcc1">
-    <dgm:fillClrLst meth="repeat">
-      <a:schemeClr val="lt1">
-        <a:alpha val="90000"/>
-      </a:schemeClr>
-    </dgm:fillClrLst>
-    <dgm:linClrLst meth="repeat">
-      <a:schemeClr val="accent1"/>
-    </dgm:linClrLst>
-    <dgm:effectClrLst/>
-    <dgm:txLinClrLst/>
-    <dgm:txFillClrLst meth="repeat">
-      <a:schemeClr val="dk1"/>
-    </dgm:txFillClrLst>
-    <dgm:txEffectClrLst/>
-  </dgm:styleLbl>
-  <dgm:styleLbl name="alignAcc1">
-    <dgm:fillClrLst meth="repeat">
-      <a:schemeClr val="lt1">
-        <a:alpha val="90000"/>
-      </a:schemeClr>
-    </dgm:fillClrLst>
-    <dgm:linClrLst meth="repeat">
-      <a:schemeClr val="accent1"/>
-    </dgm:linClrLst>
-    <dgm:effectClrLst/>
-    <dgm:txLinClrLst/>
-    <dgm:txFillClrLst meth="repeat">
-      <a:schemeClr val="dk1"/>
-    </dgm:txFillClrLst>
-    <dgm:txEffectClrLst/>
-  </dgm:styleLbl>
-  <dgm:styleLbl name="trAlignAcc1">
-    <dgm:fillClrLst meth="repeat">
-      <a:schemeClr val="lt1">
-        <a:alpha val="40000"/>
-      </a:schemeClr>
-    </dgm:fillClrLst>
-    <dgm:linClrLst meth="repeat">
-      <a:schemeClr val="accent1"/>
-    </dgm:linClrLst>
-    <dgm:effectClrLst/>
-    <dgm:txLinClrLst/>
-    <dgm:txFillClrLst meth="repeat">
-      <a:schemeClr val="dk1"/>
-    </dgm:txFillClrLst>
-    <dgm:txEffectClrLst/>
-  </dgm:styleLbl>
-  <dgm:styleLbl name="bgAcc1">
-    <dgm:fillClrLst meth="repeat">
-      <a:schemeClr val="lt1">
-        <a:alpha val="90000"/>
-      </a:schemeClr>
-    </dgm:fillClrLst>
-    <dgm:linClrLst meth="repeat">
-      <a:schemeClr val="accent1"/>
-    </dgm:linClrLst>
-    <dgm:effectClrLst/>
-    <dgm:txLinClrLst/>
-    <dgm:txFillClrLst meth="repeat">
-      <a:schemeClr val="dk1"/>
-    </dgm:txFillClrLst>
-    <dgm:txEffectClrLst/>
-  </dgm:styleLbl>
-  <dgm:styleLbl name="solidFgAcc1">
-    <dgm:fillClrLst meth="repeat">
-      <a:schemeClr val="lt1"/>
-    </dgm:fillClrLst>
-    <dgm:linClrLst meth="repeat">
-      <a:schemeClr val="accent1"/>
-    </dgm:linClrLst>
-    <dgm:effectClrLst/>
-    <dgm:txLinClrLst/>
-    <dgm:txFillClrLst meth="repeat">
-      <a:schemeClr val="dk1"/>
-    </dgm:txFillClrLst>
-    <dgm:txEffectClrLst/>
-  </dgm:styleLbl>
-  <dgm:styleLbl name="solidAlignAcc1">
-    <dgm:fillClrLst meth="repeat">
-      <a:schemeClr val="lt1"/>
-    </dgm:fillClrLst>
-    <dgm:linClrLst meth="repeat">
-      <a:schemeClr val="accent1"/>
-    </dgm:linClrLst>
-    <dgm:effectClrLst/>
-    <dgm:txLinClrLst/>
-    <dgm:txFillClrLst meth="repeat">
-      <a:schemeClr val="dk1"/>
-    </dgm:txFillClrLst>
-    <dgm:txEffectClrLst/>
-  </dgm:styleLbl>
-  <dgm:styleLbl name="solidBgAcc1">
-    <dgm:fillClrLst meth="repeat">
-      <a:schemeClr val="lt1"/>
-    </dgm:fillClrLst>
-    <dgm:linClrLst meth="repeat">
-      <a:schemeClr val="accent1"/>
-    </dgm:linClrLst>
-    <dgm:effectClrLst/>
-    <dgm:txLinClrLst/>
-    <dgm:txFillClrLst meth="repeat">
-      <a:schemeClr val="dk1"/>
-    </dgm:txFillClrLst>
-    <dgm:txEffectClrLst/>
-  </dgm:styleLbl>
-  <dgm:styleLbl name="fgAccFollowNode1">
-    <dgm:fillClrLst meth="repeat">
-      <a:schemeClr val="accent1">
-        <a:alpha val="90000"/>
-        <a:tint val="40000"/>
-      </a:schemeClr>
-    </dgm:fillClrLst>
-    <dgm:linClrLst meth="repeat">
-      <a:schemeClr val="accent1">
-        <a:alpha val="90000"/>
-        <a:tint val="40000"/>
-      </a:schemeClr>
-    </dgm:linClrLst>
-    <dgm:effectClrLst/>
-    <dgm:txLinClrLst/>
-    <dgm:txFillClrLst meth="repeat">
-      <a:schemeClr val="dk1"/>
-    </dgm:txFillClrLst>
-    <dgm:txEffectClrLst/>
-  </dgm:styleLbl>
-  <dgm:styleLbl name="alignAccFollowNode1">
-    <dgm:fillClrLst meth="repeat">
-      <a:schemeClr val="accent1">
-        <a:alpha val="90000"/>
-        <a:tint val="40000"/>
-      </a:schemeClr>
-    </dgm:fillClrLst>
-    <dgm:linClrLst meth="repeat">
-      <a:schemeClr val="accent1">
-        <a:alpha val="90000"/>
-        <a:tint val="40000"/>
-      </a:schemeClr>
-    </dgm:linClrLst>
-    <dgm:effectClrLst/>
-    <dgm:txLinClrLst/>
-    <dgm:txFillClrLst meth="repeat">
-      <a:schemeClr val="dk1"/>
-    </dgm:txFillClrLst>
-    <dgm:txEffectClrLst/>
-  </dgm:styleLbl>
-  <dgm:styleLbl name="bgAccFollowNode1">
-    <dgm:fillClrLst meth="repeat">
-      <a:schemeClr val="accent1">
-        <a:alpha val="90000"/>
-        <a:tint val="40000"/>
-      </a:schemeClr>
-    </dgm:fillClrLst>
-    <dgm:linClrLst meth="repeat">
-      <a:schemeClr val="accent1">
-        <a:alpha val="90000"/>
-        <a:tint val="40000"/>
-      </a:schemeClr>
-    </dgm:linClrLst>
-    <dgm:effectClrLst/>
-    <dgm:txLinClrLst/>
-    <dgm:txFillClrLst meth="repeat">
-      <a:schemeClr val="dk1"/>
-    </dgm:txFillClrLst>
-    <dgm:txEffectClrLst/>
-  </dgm:styleLbl>
-  <dgm:styleLbl name="fgAcc0">
-    <dgm:fillClrLst meth="repeat">
-      <a:schemeClr val="lt1">
-        <a:alpha val="90000"/>
-      </a:schemeClr>
-    </dgm:fillClrLst>
-    <dgm:linClrLst meth="repeat">
-      <a:schemeClr val="accent1"/>
-    </dgm:linClrLst>
-    <dgm:effectClrLst/>
-    <dgm:txLinClrLst/>
-    <dgm:txFillClrLst meth="repeat">
-      <a:schemeClr val="dk1"/>
-    </dgm:txFillClrLst>
-    <dgm:txEffectClrLst/>
-  </dgm:styleLbl>
-  <dgm:styleLbl name="fgAcc2">
-    <dgm:fillClrLst meth="repeat">
-      <a:schemeClr val="lt1">
-        <a:alpha val="90000"/>
-      </a:schemeClr>
-    </dgm:fillClrLst>
-    <dgm:linClrLst meth="repeat">
-      <a:schemeClr val="accent1"/>
-    </dgm:linClrLst>
-    <dgm:effectClrLst/>
-    <dgm:txLinClrLst/>
-    <dgm:txFillClrLst meth="repeat">
-      <a:schemeClr val="dk1"/>
-    </dgm:txFillClrLst>
-    <dgm:txEffectClrLst/>
-  </dgm:styleLbl>
-  <dgm:styleLbl name="fgAcc3">
-    <dgm:fillClrLst meth="repeat">
-      <a:schemeClr val="lt1">
-        <a:alpha val="90000"/>
-      </a:schemeClr>
-    </dgm:fillClrLst>
-    <dgm:linClrLst meth="repeat">
-      <a:schemeClr val="accent1"/>
-    </dgm:linClrLst>
-    <dgm:effectClrLst/>
-    <dgm:txLinClrLst/>
-    <dgm:txFillClrLst meth="repeat">
-      <a:schemeClr val="dk1"/>
-    </dgm:txFillClrLst>
-    <dgm:txEffectClrLst/>
-  </dgm:styleLbl>
-  <dgm:styleLbl name="fgAcc4">
-    <dgm:fillClrLst meth="repeat">
-      <a:schemeClr val="lt1">
-        <a:alpha val="90000"/>
-      </a:schemeClr>
-    </dgm:fillClrLst>
-    <dgm:linClrLst meth="repeat">
-      <a:schemeClr val="accent1"/>
-    </dgm:linClrLst>
-    <dgm:effectClrLst/>
-    <dgm:txLinClrLst/>
-    <dgm:txFillClrLst meth="repeat">
-      <a:schemeClr val="dk1"/>
-    </dgm:txFillClrLst>
-    <dgm:txEffectClrLst/>
-  </dgm:styleLbl>
-  <dgm:styleLbl name="bgShp">
-    <dgm:fillClrLst meth="repeat">
-      <a:schemeClr val="accent1">
-        <a:tint val="40000"/>
-      </a:schemeClr>
-    </dgm:fillClrLst>
-    <dgm:linClrLst meth="repeat">
-      <a:schemeClr val="accent1"/>
-    </dgm:linClrLst>
-    <dgm:effectClrLst/>
-    <dgm:txLinClrLst/>
-    <dgm:txFillClrLst meth="repeat">
-      <a:schemeClr val="dk1"/>
-    </dgm:txFillClrLst>
-    <dgm:txEffectClrLst/>
-  </dgm:styleLbl>
-  <dgm:styleLbl name="dkBgShp">
-    <dgm:fillClrLst meth="repeat">
-      <a:schemeClr val="accent1">
-        <a:shade val="80000"/>
-      </a:schemeClr>
-    </dgm:fillClrLst>
-    <dgm:linClrLst meth="repeat">
-      <a:schemeClr val="accent1"/>
-    </dgm:linClrLst>
-    <dgm:effectClrLst/>
-    <dgm:txLinClrLst/>
-    <dgm:txFillClrLst meth="repeat">
-      <a:schemeClr val="lt1"/>
-    </dgm:txFillClrLst>
-    <dgm:txEffectClrLst/>
-  </dgm:styleLbl>
-  <dgm:styleLbl name="trBgShp">
-    <dgm:fillClrLst meth="repeat">
-      <a:schemeClr val="accent1">
-        <a:tint val="50000"/>
-        <a:alpha val="40000"/>
-      </a:schemeClr>
-    </dgm:fillClrLst>
-    <dgm:linClrLst meth="repeat">
-      <a:schemeClr val="accent1"/>
-    </dgm:linClrLst>
-    <dgm:effectClrLst/>
-    <dgm:txLinClrLst/>
-    <dgm:txFillClrLst meth="repeat">
-      <a:schemeClr val="lt1"/>
-    </dgm:txFillClrLst>
-    <dgm:txEffectClrLst/>
-  </dgm:styleLbl>
-  <dgm:styleLbl name="fgShp">
-    <dgm:fillClrLst meth="repeat">
-      <a:schemeClr val="accent1">
-        <a:tint val="60000"/>
-      </a:schemeClr>
-    </dgm:fillClrLst>
-    <dgm:linClrLst meth="repeat">
-      <a:schemeClr val="lt1"/>
-    </dgm:linClrLst>
-    <dgm:effectClrLst/>
-    <dgm:txLinClrLst/>
-    <dgm:txFillClrLst meth="repeat">
-      <a:schemeClr val="dk1"/>
-    </dgm:txFillClrLst>
-    <dgm:txEffectClrLst/>
-  </dgm:styleLbl>
-  <dgm:styleLbl name="revTx">
-    <dgm:fillClrLst meth="repeat">
-      <a:schemeClr val="lt1">
-        <a:alpha val="0"/>
-      </a:schemeClr>
-    </dgm:fillClrLst>
-    <dgm:linClrLst meth="repeat">
-      <a:schemeClr val="dk1">
-        <a:alpha val="0"/>
-      </a:schemeClr>
-    </dgm:linClrLst>
-    <dgm:effectClrLst/>
-    <dgm:txLinClrLst/>
-    <dgm:txFillClrLst meth="repeat">
-      <a:schemeClr val="tx1"/>
-    </dgm:txFillClrLst>
-    <dgm:txEffectClrLst/>
-  </dgm:styleLbl>
-</dgm:colorsDef>
-</file>
-
 <file path=word/diagrams/data1.xml><?xml version="1.0" encoding="utf-8"?>
 <dgm:dataModel xmlns:dgm="http://schemas.openxmlformats.org/drawingml/2006/diagram" xmlns:a="http://schemas.openxmlformats.org/drawingml/2006/main">
   <dgm:ptLst>
@@ -6203,32 +5506,32 @@
     </dgm:pt>
   </dgm:ptLst>
   <dgm:cxnLst>
-    <dgm:cxn modelId="{584B833B-01AE-44AD-9DC7-7D0C002ECF2A}" type="presOf" srcId="{1538A47A-40A0-4DBD-9AD6-F986B8221BEA}" destId="{247EE822-35F9-46F0-8FB5-14498EA9AF92}" srcOrd="0" destOrd="0" presId="urn:microsoft.com/office/officeart/2005/8/layout/equation2"/>
+    <dgm:cxn modelId="{A854F81C-37BC-4632-8F4B-EE0677D5A32B}" type="presOf" srcId="{1538A47A-40A0-4DBD-9AD6-F986B8221BEA}" destId="{247EE822-35F9-46F0-8FB5-14498EA9AF92}" srcOrd="0" destOrd="0" presId="urn:microsoft.com/office/officeart/2005/8/layout/equation2"/>
+    <dgm:cxn modelId="{BCAE1B52-F801-46E8-8A6B-B8778729C700}" type="presOf" srcId="{EA067961-C20F-4909-B28D-25EC062A6A3D}" destId="{201088D3-BC6F-4CD6-8C58-9CDBAFBBAA5F}" srcOrd="0" destOrd="0" presId="urn:microsoft.com/office/officeart/2005/8/layout/equation2"/>
+    <dgm:cxn modelId="{B83E1D02-B4DE-4DB6-9E80-9926EA8F2AF0}" type="presOf" srcId="{BC4A8152-5A2E-4770-ABCA-F2D9110D2531}" destId="{F55FA771-C100-4093-B6D7-DFA14A4AB1D5}" srcOrd="0" destOrd="0" presId="urn:microsoft.com/office/officeart/2005/8/layout/equation2"/>
     <dgm:cxn modelId="{E0C53EC0-0DF0-488A-A08E-08662F1B73A5}" srcId="{1538A47A-40A0-4DBD-9AD6-F986B8221BEA}" destId="{12BF668E-97DB-4346-ABE6-DEA16953573B}" srcOrd="3" destOrd="0" parTransId="{BBBF012E-5F50-4A22-8609-61C95F6E11B9}" sibTransId="{C02220D9-0F3E-453D-B390-8E7644EFB632}"/>
-    <dgm:cxn modelId="{49DD9CA3-4B4B-4741-9CD1-4F1D289E3C2F}" type="presOf" srcId="{F9AF9DD9-84FD-40D8-8C9F-CAA536454800}" destId="{918BDFE6-3585-4A97-A1AB-1E3D1222BD8A}" srcOrd="0" destOrd="0" presId="urn:microsoft.com/office/officeart/2005/8/layout/equation2"/>
+    <dgm:cxn modelId="{62893063-7C3A-44ED-B993-122DE711F359}" type="presOf" srcId="{858651F2-9E16-41E5-A294-88CE5A5B40B0}" destId="{535CEE13-D56C-4994-A9A8-50D9DAFDBB9F}" srcOrd="0" destOrd="0" presId="urn:microsoft.com/office/officeart/2005/8/layout/equation2"/>
     <dgm:cxn modelId="{4D63CE6E-6D19-4D29-AA7E-3010223B4AA9}" srcId="{1538A47A-40A0-4DBD-9AD6-F986B8221BEA}" destId="{858651F2-9E16-41E5-A294-88CE5A5B40B0}" srcOrd="2" destOrd="0" parTransId="{692FDB9D-A6D0-4594-94F4-CDF5370AAB79}" sibTransId="{E6056155-C11F-4020-B480-5C9304C9FDC5}"/>
-    <dgm:cxn modelId="{422067CF-2B3A-4FE1-B797-C13A65908F49}" type="presOf" srcId="{BC4A8152-5A2E-4770-ABCA-F2D9110D2531}" destId="{F55FA771-C100-4093-B6D7-DFA14A4AB1D5}" srcOrd="0" destOrd="0" presId="urn:microsoft.com/office/officeart/2005/8/layout/equation2"/>
-    <dgm:cxn modelId="{77723392-27D3-4A07-8440-6C2E2AA9C5C5}" type="presOf" srcId="{E6056155-C11F-4020-B480-5C9304C9FDC5}" destId="{E7EAF2E8-F1C2-4F79-9328-B35380EB8A90}" srcOrd="1" destOrd="0" presId="urn:microsoft.com/office/officeart/2005/8/layout/equation2"/>
-    <dgm:cxn modelId="{877A2158-EA1A-4C1A-AEF6-33D8025FF312}" type="presOf" srcId="{E6056155-C11F-4020-B480-5C9304C9FDC5}" destId="{CB7AD7CD-01B7-4924-8485-22B7B7DE043F}" srcOrd="0" destOrd="0" presId="urn:microsoft.com/office/officeart/2005/8/layout/equation2"/>
+    <dgm:cxn modelId="{1D6D31D3-B530-46E7-9D67-AFA47D4A4519}" type="presOf" srcId="{E6056155-C11F-4020-B480-5C9304C9FDC5}" destId="{CB7AD7CD-01B7-4924-8485-22B7B7DE043F}" srcOrd="0" destOrd="0" presId="urn:microsoft.com/office/officeart/2005/8/layout/equation2"/>
+    <dgm:cxn modelId="{9DDB7C77-5E1C-4631-B508-C22F0ACC8085}" type="presOf" srcId="{F2D40970-8717-4E55-A9DD-FC7EF087F0AF}" destId="{7F2FB864-D654-4155-8669-0F39C43B3CF6}" srcOrd="0" destOrd="0" presId="urn:microsoft.com/office/officeart/2005/8/layout/equation2"/>
+    <dgm:cxn modelId="{8192FCC4-0A9E-4FDE-A7B2-0F3DD28AD2AB}" type="presOf" srcId="{F9AF9DD9-84FD-40D8-8C9F-CAA536454800}" destId="{918BDFE6-3585-4A97-A1AB-1E3D1222BD8A}" srcOrd="0" destOrd="0" presId="urn:microsoft.com/office/officeart/2005/8/layout/equation2"/>
+    <dgm:cxn modelId="{1065B045-6927-4C64-B72D-144FF6E21651}" type="presOf" srcId="{12BF668E-97DB-4346-ABE6-DEA16953573B}" destId="{925A0EA6-EC76-45B0-BA54-47C576CC6015}" srcOrd="0" destOrd="0" presId="urn:microsoft.com/office/officeart/2005/8/layout/equation2"/>
     <dgm:cxn modelId="{34D76CFB-3ECB-4C5A-B20C-71C2822C8269}" srcId="{1538A47A-40A0-4DBD-9AD6-F986B8221BEA}" destId="{EA067961-C20F-4909-B28D-25EC062A6A3D}" srcOrd="1" destOrd="0" parTransId="{B7930B9A-6234-4B44-B6F7-FCA119061AC1}" sibTransId="{F9AF9DD9-84FD-40D8-8C9F-CAA536454800}"/>
-    <dgm:cxn modelId="{768BAC1E-F5F0-4208-A419-CA8655DC6021}" type="presOf" srcId="{858651F2-9E16-41E5-A294-88CE5A5B40B0}" destId="{535CEE13-D56C-4994-A9A8-50D9DAFDBB9F}" srcOrd="0" destOrd="0" presId="urn:microsoft.com/office/officeart/2005/8/layout/equation2"/>
     <dgm:cxn modelId="{04ECE923-859B-4091-A677-A6771EF3F478}" srcId="{1538A47A-40A0-4DBD-9AD6-F986B8221BEA}" destId="{F2D40970-8717-4E55-A9DD-FC7EF087F0AF}" srcOrd="0" destOrd="0" parTransId="{8A55FDAC-566F-428D-97FF-073B11933007}" sibTransId="{BC4A8152-5A2E-4770-ABCA-F2D9110D2531}"/>
-    <dgm:cxn modelId="{4105E256-F7B4-460B-A705-3752CEFBCE43}" type="presOf" srcId="{F2D40970-8717-4E55-A9DD-FC7EF087F0AF}" destId="{7F2FB864-D654-4155-8669-0F39C43B3CF6}" srcOrd="0" destOrd="0" presId="urn:microsoft.com/office/officeart/2005/8/layout/equation2"/>
-    <dgm:cxn modelId="{96E1C064-3A4F-48A5-BE4F-D3E5631D7639}" type="presOf" srcId="{EA067961-C20F-4909-B28D-25EC062A6A3D}" destId="{201088D3-BC6F-4CD6-8C58-9CDBAFBBAA5F}" srcOrd="0" destOrd="0" presId="urn:microsoft.com/office/officeart/2005/8/layout/equation2"/>
-    <dgm:cxn modelId="{99B99C3E-52FA-4E83-990B-934E73DF5148}" type="presOf" srcId="{12BF668E-97DB-4346-ABE6-DEA16953573B}" destId="{925A0EA6-EC76-45B0-BA54-47C576CC6015}" srcOrd="0" destOrd="0" presId="urn:microsoft.com/office/officeart/2005/8/layout/equation2"/>
-    <dgm:cxn modelId="{5AB277EA-FFA0-402B-9752-5DF4FC7E959B}" type="presParOf" srcId="{247EE822-35F9-46F0-8FB5-14498EA9AF92}" destId="{12532A38-E4D0-4B35-A06B-17E3289D7711}" srcOrd="0" destOrd="0" presId="urn:microsoft.com/office/officeart/2005/8/layout/equation2"/>
-    <dgm:cxn modelId="{0001D900-CA94-4E76-BB6F-4AB34B898B56}" type="presParOf" srcId="{12532A38-E4D0-4B35-A06B-17E3289D7711}" destId="{7F2FB864-D654-4155-8669-0F39C43B3CF6}" srcOrd="0" destOrd="0" presId="urn:microsoft.com/office/officeart/2005/8/layout/equation2"/>
-    <dgm:cxn modelId="{1AD8587E-04B4-4531-9B50-072D6A8CB7AF}" type="presParOf" srcId="{12532A38-E4D0-4B35-A06B-17E3289D7711}" destId="{78C7A2C4-9C49-497E-8B97-0C52324307C4}" srcOrd="1" destOrd="0" presId="urn:microsoft.com/office/officeart/2005/8/layout/equation2"/>
-    <dgm:cxn modelId="{0FDC218F-A687-4103-8E60-89E02BBAD901}" type="presParOf" srcId="{12532A38-E4D0-4B35-A06B-17E3289D7711}" destId="{F55FA771-C100-4093-B6D7-DFA14A4AB1D5}" srcOrd="2" destOrd="0" presId="urn:microsoft.com/office/officeart/2005/8/layout/equation2"/>
-    <dgm:cxn modelId="{C71FE9D3-F184-4E6A-8154-F43B40D4A1B1}" type="presParOf" srcId="{12532A38-E4D0-4B35-A06B-17E3289D7711}" destId="{79100816-1C19-4B2F-9B4B-EBB2273358CF}" srcOrd="3" destOrd="0" presId="urn:microsoft.com/office/officeart/2005/8/layout/equation2"/>
-    <dgm:cxn modelId="{5D89BC5B-F60A-4DA3-AA60-3356625D205B}" type="presParOf" srcId="{12532A38-E4D0-4B35-A06B-17E3289D7711}" destId="{201088D3-BC6F-4CD6-8C58-9CDBAFBBAA5F}" srcOrd="4" destOrd="0" presId="urn:microsoft.com/office/officeart/2005/8/layout/equation2"/>
-    <dgm:cxn modelId="{7F780B3A-C2D4-421E-81B5-654AA4E89D79}" type="presParOf" srcId="{12532A38-E4D0-4B35-A06B-17E3289D7711}" destId="{49F04135-1B48-49A0-97D4-11A7207E373B}" srcOrd="5" destOrd="0" presId="urn:microsoft.com/office/officeart/2005/8/layout/equation2"/>
-    <dgm:cxn modelId="{0B6783BE-ECCC-4370-86CB-30B0451E4B6D}" type="presParOf" srcId="{12532A38-E4D0-4B35-A06B-17E3289D7711}" destId="{918BDFE6-3585-4A97-A1AB-1E3D1222BD8A}" srcOrd="6" destOrd="0" presId="urn:microsoft.com/office/officeart/2005/8/layout/equation2"/>
-    <dgm:cxn modelId="{16227D87-0FE5-432B-862E-B1E46E7D791A}" type="presParOf" srcId="{12532A38-E4D0-4B35-A06B-17E3289D7711}" destId="{B050FAA7-84B3-4F48-8609-4C8C46102721}" srcOrd="7" destOrd="0" presId="urn:microsoft.com/office/officeart/2005/8/layout/equation2"/>
-    <dgm:cxn modelId="{5502C998-9528-4A77-BC2B-3F34513769AC}" type="presParOf" srcId="{12532A38-E4D0-4B35-A06B-17E3289D7711}" destId="{535CEE13-D56C-4994-A9A8-50D9DAFDBB9F}" srcOrd="8" destOrd="0" presId="urn:microsoft.com/office/officeart/2005/8/layout/equation2"/>
-    <dgm:cxn modelId="{B327C87E-70EC-4F33-954F-9392BCDAD0B8}" type="presParOf" srcId="{247EE822-35F9-46F0-8FB5-14498EA9AF92}" destId="{CB7AD7CD-01B7-4924-8485-22B7B7DE043F}" srcOrd="1" destOrd="0" presId="urn:microsoft.com/office/officeart/2005/8/layout/equation2"/>
-    <dgm:cxn modelId="{FD177C8D-73CB-4E52-8C71-2A8A1C3DE154}" type="presParOf" srcId="{CB7AD7CD-01B7-4924-8485-22B7B7DE043F}" destId="{E7EAF2E8-F1C2-4F79-9328-B35380EB8A90}" srcOrd="0" destOrd="0" presId="urn:microsoft.com/office/officeart/2005/8/layout/equation2"/>
-    <dgm:cxn modelId="{6A7AE833-8E28-484F-B008-0F08577BBA2C}" type="presParOf" srcId="{247EE822-35F9-46F0-8FB5-14498EA9AF92}" destId="{925A0EA6-EC76-45B0-BA54-47C576CC6015}" srcOrd="2" destOrd="0" presId="urn:microsoft.com/office/officeart/2005/8/layout/equation2"/>
+    <dgm:cxn modelId="{F8F1F22F-7DD4-43DA-93CA-6368BA7AC7B4}" type="presOf" srcId="{E6056155-C11F-4020-B480-5C9304C9FDC5}" destId="{E7EAF2E8-F1C2-4F79-9328-B35380EB8A90}" srcOrd="1" destOrd="0" presId="urn:microsoft.com/office/officeart/2005/8/layout/equation2"/>
+    <dgm:cxn modelId="{2146F5BB-08BE-4725-84EB-894FEA81B667}" type="presParOf" srcId="{247EE822-35F9-46F0-8FB5-14498EA9AF92}" destId="{12532A38-E4D0-4B35-A06B-17E3289D7711}" srcOrd="0" destOrd="0" presId="urn:microsoft.com/office/officeart/2005/8/layout/equation2"/>
+    <dgm:cxn modelId="{5902BB32-FAB1-45C4-BE11-2E9A8DCA41DB}" type="presParOf" srcId="{12532A38-E4D0-4B35-A06B-17E3289D7711}" destId="{7F2FB864-D654-4155-8669-0F39C43B3CF6}" srcOrd="0" destOrd="0" presId="urn:microsoft.com/office/officeart/2005/8/layout/equation2"/>
+    <dgm:cxn modelId="{6F4BAF8A-9278-4164-A691-604E5249941C}" type="presParOf" srcId="{12532A38-E4D0-4B35-A06B-17E3289D7711}" destId="{78C7A2C4-9C49-497E-8B97-0C52324307C4}" srcOrd="1" destOrd="0" presId="urn:microsoft.com/office/officeart/2005/8/layout/equation2"/>
+    <dgm:cxn modelId="{5B297E47-709A-4D71-95B8-FEC9A60433EA}" type="presParOf" srcId="{12532A38-E4D0-4B35-A06B-17E3289D7711}" destId="{F55FA771-C100-4093-B6D7-DFA14A4AB1D5}" srcOrd="2" destOrd="0" presId="urn:microsoft.com/office/officeart/2005/8/layout/equation2"/>
+    <dgm:cxn modelId="{7211094D-7411-456A-8D4D-280450EBDC40}" type="presParOf" srcId="{12532A38-E4D0-4B35-A06B-17E3289D7711}" destId="{79100816-1C19-4B2F-9B4B-EBB2273358CF}" srcOrd="3" destOrd="0" presId="urn:microsoft.com/office/officeart/2005/8/layout/equation2"/>
+    <dgm:cxn modelId="{F93DF334-5825-4BF5-A8A6-4109BF1479DB}" type="presParOf" srcId="{12532A38-E4D0-4B35-A06B-17E3289D7711}" destId="{201088D3-BC6F-4CD6-8C58-9CDBAFBBAA5F}" srcOrd="4" destOrd="0" presId="urn:microsoft.com/office/officeart/2005/8/layout/equation2"/>
+    <dgm:cxn modelId="{7BD00094-9811-4BB7-A71A-875536D6D2F0}" type="presParOf" srcId="{12532A38-E4D0-4B35-A06B-17E3289D7711}" destId="{49F04135-1B48-49A0-97D4-11A7207E373B}" srcOrd="5" destOrd="0" presId="urn:microsoft.com/office/officeart/2005/8/layout/equation2"/>
+    <dgm:cxn modelId="{71C62D81-9250-4932-9D9B-DB52FEBAF8AC}" type="presParOf" srcId="{12532A38-E4D0-4B35-A06B-17E3289D7711}" destId="{918BDFE6-3585-4A97-A1AB-1E3D1222BD8A}" srcOrd="6" destOrd="0" presId="urn:microsoft.com/office/officeart/2005/8/layout/equation2"/>
+    <dgm:cxn modelId="{9E1FBB34-1D04-4D94-A3EF-E653CB858D77}" type="presParOf" srcId="{12532A38-E4D0-4B35-A06B-17E3289D7711}" destId="{B050FAA7-84B3-4F48-8609-4C8C46102721}" srcOrd="7" destOrd="0" presId="urn:microsoft.com/office/officeart/2005/8/layout/equation2"/>
+    <dgm:cxn modelId="{D3BB3BB8-F0E0-48AD-837C-8111AB63CC97}" type="presParOf" srcId="{12532A38-E4D0-4B35-A06B-17E3289D7711}" destId="{535CEE13-D56C-4994-A9A8-50D9DAFDBB9F}" srcOrd="8" destOrd="0" presId="urn:microsoft.com/office/officeart/2005/8/layout/equation2"/>
+    <dgm:cxn modelId="{E4D910CF-9E81-4EB1-82AD-9B9732C74290}" type="presParOf" srcId="{247EE822-35F9-46F0-8FB5-14498EA9AF92}" destId="{CB7AD7CD-01B7-4924-8485-22B7B7DE043F}" srcOrd="1" destOrd="0" presId="urn:microsoft.com/office/officeart/2005/8/layout/equation2"/>
+    <dgm:cxn modelId="{69FEDDDB-542B-4C68-AC87-B654C4E756C1}" type="presParOf" srcId="{CB7AD7CD-01B7-4924-8485-22B7B7DE043F}" destId="{E7EAF2E8-F1C2-4F79-9328-B35380EB8A90}" srcOrd="0" destOrd="0" presId="urn:microsoft.com/office/officeart/2005/8/layout/equation2"/>
+    <dgm:cxn modelId="{FE42596A-7C05-4642-A18E-DFE4D680E2FB}" type="presParOf" srcId="{247EE822-35F9-46F0-8FB5-14498EA9AF92}" destId="{925A0EA6-EC76-45B0-BA54-47C576CC6015}" srcOrd="2" destOrd="0" presId="urn:microsoft.com/office/officeart/2005/8/layout/equation2"/>
   </dgm:cxnLst>
   <dgm:bg/>
   <dgm:whole/>
@@ -6456,25 +5759,25 @@
     </dgm:pt>
   </dgm:ptLst>
   <dgm:cxnLst>
-    <dgm:cxn modelId="{15EAD488-2577-45ED-9C30-89D3D4BAEBDA}" type="presOf" srcId="{1538A47A-40A0-4DBD-9AD6-F986B8221BEA}" destId="{247EE822-35F9-46F0-8FB5-14498EA9AF92}" srcOrd="0" destOrd="0" presId="urn:microsoft.com/office/officeart/2005/8/layout/equation2"/>
-    <dgm:cxn modelId="{5E68A8A4-C861-4348-993B-AFA86C3527AE}" type="presOf" srcId="{F2D40970-8717-4E55-A9DD-FC7EF087F0AF}" destId="{7F2FB864-D654-4155-8669-0F39C43B3CF6}" srcOrd="0" destOrd="0" presId="urn:microsoft.com/office/officeart/2005/8/layout/equation2"/>
+    <dgm:cxn modelId="{70D6C962-96E5-4B23-9798-59C6D271FE48}" type="presOf" srcId="{A38E1CCA-D100-4E84-AFFB-700D8B58341E}" destId="{66656D45-1A44-4BA9-B5C4-2A1A71A83FDF}" srcOrd="0" destOrd="0" presId="urn:microsoft.com/office/officeart/2005/8/layout/equation2"/>
     <dgm:cxn modelId="{04ECE923-859B-4091-A677-A6771EF3F478}" srcId="{1538A47A-40A0-4DBD-9AD6-F986B8221BEA}" destId="{F2D40970-8717-4E55-A9DD-FC7EF087F0AF}" srcOrd="0" destOrd="0" parTransId="{8A55FDAC-566F-428D-97FF-073B11933007}" sibTransId="{BC4A8152-5A2E-4770-ABCA-F2D9110D2531}"/>
+    <dgm:cxn modelId="{FC9F5DCB-8FB4-4B29-96D6-45227857479F}" type="presOf" srcId="{BAAB64F5-6449-49A7-A24A-F8C8F958BCB8}" destId="{CB7AD7CD-01B7-4924-8485-22B7B7DE043F}" srcOrd="0" destOrd="0" presId="urn:microsoft.com/office/officeart/2005/8/layout/equation2"/>
     <dgm:cxn modelId="{CAA01DE8-25B0-49B1-B04A-D3948F24BFCC}" srcId="{1538A47A-40A0-4DBD-9AD6-F986B8221BEA}" destId="{79B1AD29-7FAF-42F8-AD6C-07A203C011FA}" srcOrd="2" destOrd="0" parTransId="{37E092F2-A532-4EE8-BF4D-D2D4A8BF3487}" sibTransId="{42EB7389-37B3-4982-A031-EE458E19CFC3}"/>
-    <dgm:cxn modelId="{9EFE0597-6445-4D06-A843-C970FA94389E}" type="presOf" srcId="{BAAB64F5-6449-49A7-A24A-F8C8F958BCB8}" destId="{E7EAF2E8-F1C2-4F79-9328-B35380EB8A90}" srcOrd="1" destOrd="0" presId="urn:microsoft.com/office/officeart/2005/8/layout/equation2"/>
-    <dgm:cxn modelId="{D25CCB43-545B-4699-B3EE-2EF1B603DEC1}" type="presOf" srcId="{A38E1CCA-D100-4E84-AFFB-700D8B58341E}" destId="{66656D45-1A44-4BA9-B5C4-2A1A71A83FDF}" srcOrd="0" destOrd="0" presId="urn:microsoft.com/office/officeart/2005/8/layout/equation2"/>
-    <dgm:cxn modelId="{67D9BDE9-01D1-4848-B4C9-A661CFFE5DBE}" type="presOf" srcId="{BC4A8152-5A2E-4770-ABCA-F2D9110D2531}" destId="{F55FA771-C100-4093-B6D7-DFA14A4AB1D5}" srcOrd="0" destOrd="0" presId="urn:microsoft.com/office/officeart/2005/8/layout/equation2"/>
+    <dgm:cxn modelId="{6295725F-CBBA-4801-933B-F2DD8E04DE13}" type="presOf" srcId="{BAAB64F5-6449-49A7-A24A-F8C8F958BCB8}" destId="{E7EAF2E8-F1C2-4F79-9328-B35380EB8A90}" srcOrd="1" destOrd="0" presId="urn:microsoft.com/office/officeart/2005/8/layout/equation2"/>
+    <dgm:cxn modelId="{5A51BD99-97F9-49BE-9774-A8761DCD1FF4}" type="presOf" srcId="{BC4A8152-5A2E-4770-ABCA-F2D9110D2531}" destId="{F55FA771-C100-4093-B6D7-DFA14A4AB1D5}" srcOrd="0" destOrd="0" presId="urn:microsoft.com/office/officeart/2005/8/layout/equation2"/>
+    <dgm:cxn modelId="{777FB89A-25C7-4960-B098-3BB16E4E907D}" type="presOf" srcId="{1538A47A-40A0-4DBD-9AD6-F986B8221BEA}" destId="{247EE822-35F9-46F0-8FB5-14498EA9AF92}" srcOrd="0" destOrd="0" presId="urn:microsoft.com/office/officeart/2005/8/layout/equation2"/>
     <dgm:cxn modelId="{CC6D3A35-E698-44D4-B13A-7BFA7A3ECC5B}" srcId="{1538A47A-40A0-4DBD-9AD6-F986B8221BEA}" destId="{A38E1CCA-D100-4E84-AFFB-700D8B58341E}" srcOrd="1" destOrd="0" parTransId="{80FBC77A-CF8A-4E94-A2AB-59F27D852537}" sibTransId="{BAAB64F5-6449-49A7-A24A-F8C8F958BCB8}"/>
-    <dgm:cxn modelId="{C246B8D2-3C7F-470F-BC2B-05118CB79A5D}" type="presOf" srcId="{79B1AD29-7FAF-42F8-AD6C-07A203C011FA}" destId="{925A0EA6-EC76-45B0-BA54-47C576CC6015}" srcOrd="0" destOrd="0" presId="urn:microsoft.com/office/officeart/2005/8/layout/equation2"/>
-    <dgm:cxn modelId="{5C617566-48EA-4F9C-BD77-40EA9C4F87EE}" type="presOf" srcId="{BAAB64F5-6449-49A7-A24A-F8C8F958BCB8}" destId="{CB7AD7CD-01B7-4924-8485-22B7B7DE043F}" srcOrd="0" destOrd="0" presId="urn:microsoft.com/office/officeart/2005/8/layout/equation2"/>
-    <dgm:cxn modelId="{5ABC4F79-79C7-45CC-BCB5-3AC3FA2F154E}" type="presParOf" srcId="{247EE822-35F9-46F0-8FB5-14498EA9AF92}" destId="{12532A38-E4D0-4B35-A06B-17E3289D7711}" srcOrd="0" destOrd="0" presId="urn:microsoft.com/office/officeart/2005/8/layout/equation2"/>
-    <dgm:cxn modelId="{91840797-6FBA-4F38-BB75-80DB2CC78101}" type="presParOf" srcId="{12532A38-E4D0-4B35-A06B-17E3289D7711}" destId="{7F2FB864-D654-4155-8669-0F39C43B3CF6}" srcOrd="0" destOrd="0" presId="urn:microsoft.com/office/officeart/2005/8/layout/equation2"/>
-    <dgm:cxn modelId="{2E965215-43B7-4D9C-84CE-F112C468CFBA}" type="presParOf" srcId="{12532A38-E4D0-4B35-A06B-17E3289D7711}" destId="{78C7A2C4-9C49-497E-8B97-0C52324307C4}" srcOrd="1" destOrd="0" presId="urn:microsoft.com/office/officeart/2005/8/layout/equation2"/>
-    <dgm:cxn modelId="{6802B7F7-AAA8-43B0-9D36-71B9C5B40FFA}" type="presParOf" srcId="{12532A38-E4D0-4B35-A06B-17E3289D7711}" destId="{F55FA771-C100-4093-B6D7-DFA14A4AB1D5}" srcOrd="2" destOrd="0" presId="urn:microsoft.com/office/officeart/2005/8/layout/equation2"/>
-    <dgm:cxn modelId="{FFCC5383-2D52-40AB-A35F-B6C397461160}" type="presParOf" srcId="{12532A38-E4D0-4B35-A06B-17E3289D7711}" destId="{79100816-1C19-4B2F-9B4B-EBB2273358CF}" srcOrd="3" destOrd="0" presId="urn:microsoft.com/office/officeart/2005/8/layout/equation2"/>
-    <dgm:cxn modelId="{AC36577B-BC6F-499D-8F44-1FF30D348AB0}" type="presParOf" srcId="{12532A38-E4D0-4B35-A06B-17E3289D7711}" destId="{66656D45-1A44-4BA9-B5C4-2A1A71A83FDF}" srcOrd="4" destOrd="0" presId="urn:microsoft.com/office/officeart/2005/8/layout/equation2"/>
-    <dgm:cxn modelId="{15534FCA-1137-44AF-B9CF-2CFB0DB37A30}" type="presParOf" srcId="{247EE822-35F9-46F0-8FB5-14498EA9AF92}" destId="{CB7AD7CD-01B7-4924-8485-22B7B7DE043F}" srcOrd="1" destOrd="0" presId="urn:microsoft.com/office/officeart/2005/8/layout/equation2"/>
-    <dgm:cxn modelId="{847D8F8C-2B3B-4583-AA8F-8F5915F887BE}" type="presParOf" srcId="{CB7AD7CD-01B7-4924-8485-22B7B7DE043F}" destId="{E7EAF2E8-F1C2-4F79-9328-B35380EB8A90}" srcOrd="0" destOrd="0" presId="urn:microsoft.com/office/officeart/2005/8/layout/equation2"/>
-    <dgm:cxn modelId="{D43CADFC-39A7-40FF-8F44-D553EA5A9BAA}" type="presParOf" srcId="{247EE822-35F9-46F0-8FB5-14498EA9AF92}" destId="{925A0EA6-EC76-45B0-BA54-47C576CC6015}" srcOrd="2" destOrd="0" presId="urn:microsoft.com/office/officeart/2005/8/layout/equation2"/>
+    <dgm:cxn modelId="{B70E019B-8B05-4E6C-9B2B-F93B6EA563E8}" type="presOf" srcId="{F2D40970-8717-4E55-A9DD-FC7EF087F0AF}" destId="{7F2FB864-D654-4155-8669-0F39C43B3CF6}" srcOrd="0" destOrd="0" presId="urn:microsoft.com/office/officeart/2005/8/layout/equation2"/>
+    <dgm:cxn modelId="{9A76B5D4-A9A2-4B52-AB61-B66A5CCFA013}" type="presOf" srcId="{79B1AD29-7FAF-42F8-AD6C-07A203C011FA}" destId="{925A0EA6-EC76-45B0-BA54-47C576CC6015}" srcOrd="0" destOrd="0" presId="urn:microsoft.com/office/officeart/2005/8/layout/equation2"/>
+    <dgm:cxn modelId="{BE91734B-7A03-401D-9E13-FF2769D5E9A3}" type="presParOf" srcId="{247EE822-35F9-46F0-8FB5-14498EA9AF92}" destId="{12532A38-E4D0-4B35-A06B-17E3289D7711}" srcOrd="0" destOrd="0" presId="urn:microsoft.com/office/officeart/2005/8/layout/equation2"/>
+    <dgm:cxn modelId="{94D47EBB-33FC-4383-AB15-B7FE9A64DEF3}" type="presParOf" srcId="{12532A38-E4D0-4B35-A06B-17E3289D7711}" destId="{7F2FB864-D654-4155-8669-0F39C43B3CF6}" srcOrd="0" destOrd="0" presId="urn:microsoft.com/office/officeart/2005/8/layout/equation2"/>
+    <dgm:cxn modelId="{EA331971-8965-4C79-B92F-51B87833BAEA}" type="presParOf" srcId="{12532A38-E4D0-4B35-A06B-17E3289D7711}" destId="{78C7A2C4-9C49-497E-8B97-0C52324307C4}" srcOrd="1" destOrd="0" presId="urn:microsoft.com/office/officeart/2005/8/layout/equation2"/>
+    <dgm:cxn modelId="{9F43BF20-BBB6-4910-93C2-E91A41BF41CB}" type="presParOf" srcId="{12532A38-E4D0-4B35-A06B-17E3289D7711}" destId="{F55FA771-C100-4093-B6D7-DFA14A4AB1D5}" srcOrd="2" destOrd="0" presId="urn:microsoft.com/office/officeart/2005/8/layout/equation2"/>
+    <dgm:cxn modelId="{9C89899E-73FA-4E04-83AA-AB333D40268E}" type="presParOf" srcId="{12532A38-E4D0-4B35-A06B-17E3289D7711}" destId="{79100816-1C19-4B2F-9B4B-EBB2273358CF}" srcOrd="3" destOrd="0" presId="urn:microsoft.com/office/officeart/2005/8/layout/equation2"/>
+    <dgm:cxn modelId="{6F37FF9C-1377-4E87-9E19-A078A8A4A0A5}" type="presParOf" srcId="{12532A38-E4D0-4B35-A06B-17E3289D7711}" destId="{66656D45-1A44-4BA9-B5C4-2A1A71A83FDF}" srcOrd="4" destOrd="0" presId="urn:microsoft.com/office/officeart/2005/8/layout/equation2"/>
+    <dgm:cxn modelId="{ABDD9E15-D273-481C-9BC6-DBD2098360FC}" type="presParOf" srcId="{247EE822-35F9-46F0-8FB5-14498EA9AF92}" destId="{CB7AD7CD-01B7-4924-8485-22B7B7DE043F}" srcOrd="1" destOrd="0" presId="urn:microsoft.com/office/officeart/2005/8/layout/equation2"/>
+    <dgm:cxn modelId="{4075C660-4B45-4F1B-BD5B-400F8DD58F25}" type="presParOf" srcId="{CB7AD7CD-01B7-4924-8485-22B7B7DE043F}" destId="{E7EAF2E8-F1C2-4F79-9328-B35380EB8A90}" srcOrd="0" destOrd="0" presId="urn:microsoft.com/office/officeart/2005/8/layout/equation2"/>
+    <dgm:cxn modelId="{06ACDF1E-C580-496D-A079-ED2A0B37EE3E}" type="presParOf" srcId="{247EE822-35F9-46F0-8FB5-14498EA9AF92}" destId="{925A0EA6-EC76-45B0-BA54-47C576CC6015}" srcOrd="2" destOrd="0" presId="urn:microsoft.com/office/officeart/2005/8/layout/equation2"/>
   </dgm:cxnLst>
   <dgm:bg/>
   <dgm:whole/>
@@ -6487,329 +5790,6 @@
 </file>
 
 <file path=word/diagrams/data3.xml><?xml version="1.0" encoding="utf-8"?>
-<dgm:dataModel xmlns:dgm="http://schemas.openxmlformats.org/drawingml/2006/diagram" xmlns:a="http://schemas.openxmlformats.org/drawingml/2006/main">
-  <dgm:ptLst>
-    <dgm:pt modelId="{1538A47A-40A0-4DBD-9AD6-F986B8221BEA}" type="doc">
-      <dgm:prSet loTypeId="urn:microsoft.com/office/officeart/2005/8/layout/equation2" loCatId="process" qsTypeId="urn:microsoft.com/office/officeart/2005/8/quickstyle/simple1" qsCatId="simple" csTypeId="urn:microsoft.com/office/officeart/2005/8/colors/accent1_2" csCatId="accent1" phldr="1"/>
-      <dgm:spPr/>
-    </dgm:pt>
-    <dgm:pt modelId="{F2D40970-8717-4E55-A9DD-FC7EF087F0AF}">
-      <dgm:prSet phldrT="[Text]"/>
-      <dgm:spPr/>
-      <dgm:t>
-        <a:bodyPr/>
-        <a:lstStyle/>
-        <a:p>
-          <a:r>
-            <a:rPr lang="en-US"/>
-            <a:t>REM</a:t>
-          </a:r>
-        </a:p>
-      </dgm:t>
-    </dgm:pt>
-    <dgm:pt modelId="{8A55FDAC-566F-428D-97FF-073B11933007}" type="parTrans" cxnId="{04ECE923-859B-4091-A677-A6771EF3F478}">
-      <dgm:prSet/>
-      <dgm:spPr/>
-      <dgm:t>
-        <a:bodyPr/>
-        <a:lstStyle/>
-        <a:p>
-          <a:endParaRPr lang="en-US"/>
-        </a:p>
-      </dgm:t>
-    </dgm:pt>
-    <dgm:pt modelId="{BC4A8152-5A2E-4770-ABCA-F2D9110D2531}" type="sibTrans" cxnId="{04ECE923-859B-4091-A677-A6771EF3F478}">
-      <dgm:prSet/>
-      <dgm:spPr/>
-      <dgm:t>
-        <a:bodyPr/>
-        <a:lstStyle/>
-        <a:p>
-          <a:endParaRPr lang="en-US"/>
-        </a:p>
-      </dgm:t>
-    </dgm:pt>
-    <dgm:pt modelId="{50E61019-2E6A-4698-B207-E57A3BE6C972}">
-      <dgm:prSet phldrT="[Text]"/>
-      <dgm:spPr/>
-      <dgm:t>
-        <a:bodyPr/>
-        <a:lstStyle/>
-        <a:p>
-          <a:r>
-            <a:rPr lang="en-US"/>
-            <a:t>Brier,..</a:t>
-          </a:r>
-        </a:p>
-      </dgm:t>
-    </dgm:pt>
-    <dgm:pt modelId="{07177E41-72BB-4AD0-BD30-94632BBE591C}" type="parTrans" cxnId="{1C857D2C-3614-4A22-B44B-D74423DDAAE4}">
-      <dgm:prSet/>
-      <dgm:spPr/>
-      <dgm:t>
-        <a:bodyPr/>
-        <a:lstStyle/>
-        <a:p>
-          <a:endParaRPr lang="en-US"/>
-        </a:p>
-      </dgm:t>
-    </dgm:pt>
-    <dgm:pt modelId="{75004CE9-ECFF-426F-8205-A628B4F84B9B}" type="sibTrans" cxnId="{1C857D2C-3614-4A22-B44B-D74423DDAAE4}">
-      <dgm:prSet/>
-      <dgm:spPr/>
-      <dgm:t>
-        <a:bodyPr/>
-        <a:lstStyle/>
-        <a:p>
-          <a:endParaRPr lang="en-US"/>
-        </a:p>
-      </dgm:t>
-    </dgm:pt>
-    <dgm:pt modelId="{CBD2CB81-6ECE-4509-8E6B-359A629F9509}">
-      <dgm:prSet phldrT="[Text]"/>
-      <dgm:spPr/>
-      <dgm:t>
-        <a:bodyPr/>
-        <a:lstStyle/>
-        <a:p>
-          <a:r>
-            <a:rPr lang="en-US"/>
-            <a:t>Mors</a:t>
-          </a:r>
-        </a:p>
-      </dgm:t>
-    </dgm:pt>
-    <dgm:pt modelId="{A224EB26-7E71-4016-8C65-A860E7F69F92}" type="parTrans" cxnId="{74DF30A6-8199-4CDC-97AF-AF14EB6CCB20}">
-      <dgm:prSet/>
-      <dgm:spPr/>
-      <dgm:t>
-        <a:bodyPr/>
-        <a:lstStyle/>
-        <a:p>
-          <a:endParaRPr lang="en-US"/>
-        </a:p>
-      </dgm:t>
-    </dgm:pt>
-    <dgm:pt modelId="{8F4800D9-52E6-45F4-8BD3-355283E2B54F}" type="sibTrans" cxnId="{74DF30A6-8199-4CDC-97AF-AF14EB6CCB20}">
-      <dgm:prSet/>
-      <dgm:spPr/>
-      <dgm:t>
-        <a:bodyPr/>
-        <a:lstStyle/>
-        <a:p>
-          <a:endParaRPr lang="en-US"/>
-        </a:p>
-      </dgm:t>
-    </dgm:pt>
-    <dgm:pt modelId="{BB17BC9A-78D8-48DE-A285-9E1DDEACF1AC}">
-      <dgm:prSet phldrT="[Text]"/>
-      <dgm:spPr/>
-      <dgm:t>
-        <a:bodyPr/>
-        <a:lstStyle/>
-        <a:p>
-          <a:r>
-            <a:rPr lang="en-US"/>
-            <a:t>Quality</a:t>
-          </a:r>
-        </a:p>
-      </dgm:t>
-    </dgm:pt>
-    <dgm:pt modelId="{8889A3FD-E6EF-472E-A7B2-C772857783B0}" type="parTrans" cxnId="{080D3D0F-CD6E-4D4D-8E42-D8BDCB583AA3}">
-      <dgm:prSet/>
-      <dgm:spPr/>
-      <dgm:t>
-        <a:bodyPr/>
-        <a:lstStyle/>
-        <a:p>
-          <a:endParaRPr lang="en-US"/>
-        </a:p>
-      </dgm:t>
-    </dgm:pt>
-    <dgm:pt modelId="{3980E4C6-3191-4D23-B035-3B0FA8556948}" type="sibTrans" cxnId="{080D3D0F-CD6E-4D4D-8E42-D8BDCB583AA3}">
-      <dgm:prSet/>
-      <dgm:spPr/>
-      <dgm:t>
-        <a:bodyPr/>
-        <a:lstStyle/>
-        <a:p>
-          <a:endParaRPr lang="en-US"/>
-        </a:p>
-      </dgm:t>
-    </dgm:pt>
-    <dgm:pt modelId="{247EE822-35F9-46F0-8FB5-14498EA9AF92}" type="pres">
-      <dgm:prSet presAssocID="{1538A47A-40A0-4DBD-9AD6-F986B8221BEA}" presName="Name0" presStyleCnt="0">
-        <dgm:presLayoutVars>
-          <dgm:dir/>
-          <dgm:resizeHandles val="exact"/>
-        </dgm:presLayoutVars>
-      </dgm:prSet>
-      <dgm:spPr/>
-    </dgm:pt>
-    <dgm:pt modelId="{12532A38-E4D0-4B35-A06B-17E3289D7711}" type="pres">
-      <dgm:prSet presAssocID="{1538A47A-40A0-4DBD-9AD6-F986B8221BEA}" presName="vNodes" presStyleCnt="0"/>
-      <dgm:spPr/>
-    </dgm:pt>
-    <dgm:pt modelId="{7F2FB864-D654-4155-8669-0F39C43B3CF6}" type="pres">
-      <dgm:prSet presAssocID="{F2D40970-8717-4E55-A9DD-FC7EF087F0AF}" presName="node" presStyleLbl="node1" presStyleIdx="0" presStyleCnt="4">
-        <dgm:presLayoutVars>
-          <dgm:bulletEnabled val="1"/>
-        </dgm:presLayoutVars>
-      </dgm:prSet>
-      <dgm:spPr/>
-      <dgm:t>
-        <a:bodyPr/>
-        <a:lstStyle/>
-        <a:p>
-          <a:endParaRPr lang="en-US"/>
-        </a:p>
-      </dgm:t>
-    </dgm:pt>
-    <dgm:pt modelId="{78C7A2C4-9C49-497E-8B97-0C52324307C4}" type="pres">
-      <dgm:prSet presAssocID="{BC4A8152-5A2E-4770-ABCA-F2D9110D2531}" presName="spacerT" presStyleCnt="0"/>
-      <dgm:spPr/>
-    </dgm:pt>
-    <dgm:pt modelId="{F55FA771-C100-4093-B6D7-DFA14A4AB1D5}" type="pres">
-      <dgm:prSet presAssocID="{BC4A8152-5A2E-4770-ABCA-F2D9110D2531}" presName="sibTrans" presStyleLbl="sibTrans2D1" presStyleIdx="0" presStyleCnt="3"/>
-      <dgm:spPr/>
-      <dgm:t>
-        <a:bodyPr/>
-        <a:lstStyle/>
-        <a:p>
-          <a:endParaRPr lang="en-US"/>
-        </a:p>
-      </dgm:t>
-    </dgm:pt>
-    <dgm:pt modelId="{79100816-1C19-4B2F-9B4B-EBB2273358CF}" type="pres">
-      <dgm:prSet presAssocID="{BC4A8152-5A2E-4770-ABCA-F2D9110D2531}" presName="spacerB" presStyleCnt="0"/>
-      <dgm:spPr/>
-    </dgm:pt>
-    <dgm:pt modelId="{9FBC5935-66AF-4BC7-B60B-B17AA44BE6CA}" type="pres">
-      <dgm:prSet presAssocID="{50E61019-2E6A-4698-B207-E57A3BE6C972}" presName="node" presStyleLbl="node1" presStyleIdx="1" presStyleCnt="4">
-        <dgm:presLayoutVars>
-          <dgm:bulletEnabled val="1"/>
-        </dgm:presLayoutVars>
-      </dgm:prSet>
-      <dgm:spPr/>
-      <dgm:t>
-        <a:bodyPr/>
-        <a:lstStyle/>
-        <a:p>
-          <a:endParaRPr lang="en-US"/>
-        </a:p>
-      </dgm:t>
-    </dgm:pt>
-    <dgm:pt modelId="{76FD106B-E2F2-482E-AF54-E21E8AE8F8AD}" type="pres">
-      <dgm:prSet presAssocID="{75004CE9-ECFF-426F-8205-A628B4F84B9B}" presName="spacerT" presStyleCnt="0"/>
-      <dgm:spPr/>
-    </dgm:pt>
-    <dgm:pt modelId="{A22CD44E-88FB-49B1-8092-76AF0719ED48}" type="pres">
-      <dgm:prSet presAssocID="{75004CE9-ECFF-426F-8205-A628B4F84B9B}" presName="sibTrans" presStyleLbl="sibTrans2D1" presStyleIdx="1" presStyleCnt="3"/>
-      <dgm:spPr/>
-      <dgm:t>
-        <a:bodyPr/>
-        <a:lstStyle/>
-        <a:p>
-          <a:endParaRPr lang="en-US"/>
-        </a:p>
-      </dgm:t>
-    </dgm:pt>
-    <dgm:pt modelId="{56FE7B27-F23D-4A03-965E-73CAA57863DE}" type="pres">
-      <dgm:prSet presAssocID="{75004CE9-ECFF-426F-8205-A628B4F84B9B}" presName="spacerB" presStyleCnt="0"/>
-      <dgm:spPr/>
-    </dgm:pt>
-    <dgm:pt modelId="{9541A816-8766-4850-A9E8-C5BB7948EFFA}" type="pres">
-      <dgm:prSet presAssocID="{CBD2CB81-6ECE-4509-8E6B-359A629F9509}" presName="node" presStyleLbl="node1" presStyleIdx="2" presStyleCnt="4">
-        <dgm:presLayoutVars>
-          <dgm:bulletEnabled val="1"/>
-        </dgm:presLayoutVars>
-      </dgm:prSet>
-      <dgm:spPr/>
-      <dgm:t>
-        <a:bodyPr/>
-        <a:lstStyle/>
-        <a:p>
-          <a:endParaRPr lang="en-US"/>
-        </a:p>
-      </dgm:t>
-    </dgm:pt>
-    <dgm:pt modelId="{CB7AD7CD-01B7-4924-8485-22B7B7DE043F}" type="pres">
-      <dgm:prSet presAssocID="{1538A47A-40A0-4DBD-9AD6-F986B8221BEA}" presName="sibTransLast" presStyleLbl="sibTrans2D1" presStyleIdx="2" presStyleCnt="3"/>
-      <dgm:spPr/>
-      <dgm:t>
-        <a:bodyPr/>
-        <a:lstStyle/>
-        <a:p>
-          <a:endParaRPr lang="en-US"/>
-        </a:p>
-      </dgm:t>
-    </dgm:pt>
-    <dgm:pt modelId="{E7EAF2E8-F1C2-4F79-9328-B35380EB8A90}" type="pres">
-      <dgm:prSet presAssocID="{1538A47A-40A0-4DBD-9AD6-F986B8221BEA}" presName="connectorText" presStyleLbl="sibTrans2D1" presStyleIdx="2" presStyleCnt="3"/>
-      <dgm:spPr/>
-      <dgm:t>
-        <a:bodyPr/>
-        <a:lstStyle/>
-        <a:p>
-          <a:endParaRPr lang="en-US"/>
-        </a:p>
-      </dgm:t>
-    </dgm:pt>
-    <dgm:pt modelId="{925A0EA6-EC76-45B0-BA54-47C576CC6015}" type="pres">
-      <dgm:prSet presAssocID="{1538A47A-40A0-4DBD-9AD6-F986B8221BEA}" presName="lastNode" presStyleLbl="node1" presStyleIdx="3" presStyleCnt="4">
-        <dgm:presLayoutVars>
-          <dgm:bulletEnabled val="1"/>
-        </dgm:presLayoutVars>
-      </dgm:prSet>
-      <dgm:spPr/>
-      <dgm:t>
-        <a:bodyPr/>
-        <a:lstStyle/>
-        <a:p>
-          <a:endParaRPr lang="en-US"/>
-        </a:p>
-      </dgm:t>
-    </dgm:pt>
-  </dgm:ptLst>
-  <dgm:cxnLst>
-    <dgm:cxn modelId="{E132F64B-89DB-4352-B48C-2ED1C6E3EA6C}" type="presOf" srcId="{F2D40970-8717-4E55-A9DD-FC7EF087F0AF}" destId="{7F2FB864-D654-4155-8669-0F39C43B3CF6}" srcOrd="0" destOrd="0" presId="urn:microsoft.com/office/officeart/2005/8/layout/equation2"/>
-    <dgm:cxn modelId="{9960FD92-83EB-4D20-ACDC-3C96699F0131}" type="presOf" srcId="{BC4A8152-5A2E-4770-ABCA-F2D9110D2531}" destId="{F55FA771-C100-4093-B6D7-DFA14A4AB1D5}" srcOrd="0" destOrd="0" presId="urn:microsoft.com/office/officeart/2005/8/layout/equation2"/>
-    <dgm:cxn modelId="{04ECE923-859B-4091-A677-A6771EF3F478}" srcId="{1538A47A-40A0-4DBD-9AD6-F986B8221BEA}" destId="{F2D40970-8717-4E55-A9DD-FC7EF087F0AF}" srcOrd="0" destOrd="0" parTransId="{8A55FDAC-566F-428D-97FF-073B11933007}" sibTransId="{BC4A8152-5A2E-4770-ABCA-F2D9110D2531}"/>
-    <dgm:cxn modelId="{F94725F2-5908-4786-BA6C-5A0F4B2ACD76}" type="presOf" srcId="{75004CE9-ECFF-426F-8205-A628B4F84B9B}" destId="{A22CD44E-88FB-49B1-8092-76AF0719ED48}" srcOrd="0" destOrd="0" presId="urn:microsoft.com/office/officeart/2005/8/layout/equation2"/>
-    <dgm:cxn modelId="{080D3D0F-CD6E-4D4D-8E42-D8BDCB583AA3}" srcId="{1538A47A-40A0-4DBD-9AD6-F986B8221BEA}" destId="{BB17BC9A-78D8-48DE-A285-9E1DDEACF1AC}" srcOrd="3" destOrd="0" parTransId="{8889A3FD-E6EF-472E-A7B2-C772857783B0}" sibTransId="{3980E4C6-3191-4D23-B035-3B0FA8556948}"/>
-    <dgm:cxn modelId="{A8050B17-19A5-444D-B3CB-5C0EC8782DB4}" type="presOf" srcId="{BB17BC9A-78D8-48DE-A285-9E1DDEACF1AC}" destId="{925A0EA6-EC76-45B0-BA54-47C576CC6015}" srcOrd="0" destOrd="0" presId="urn:microsoft.com/office/officeart/2005/8/layout/equation2"/>
-    <dgm:cxn modelId="{578D88A1-C192-4DB1-81FA-0C019F9D4C01}" type="presOf" srcId="{CBD2CB81-6ECE-4509-8E6B-359A629F9509}" destId="{9541A816-8766-4850-A9E8-C5BB7948EFFA}" srcOrd="0" destOrd="0" presId="urn:microsoft.com/office/officeart/2005/8/layout/equation2"/>
-    <dgm:cxn modelId="{1C857D2C-3614-4A22-B44B-D74423DDAAE4}" srcId="{1538A47A-40A0-4DBD-9AD6-F986B8221BEA}" destId="{50E61019-2E6A-4698-B207-E57A3BE6C972}" srcOrd="1" destOrd="0" parTransId="{07177E41-72BB-4AD0-BD30-94632BBE591C}" sibTransId="{75004CE9-ECFF-426F-8205-A628B4F84B9B}"/>
-    <dgm:cxn modelId="{EFB1AEEF-54E5-4A95-A11A-B9CB3AD474B3}" type="presOf" srcId="{8F4800D9-52E6-45F4-8BD3-355283E2B54F}" destId="{E7EAF2E8-F1C2-4F79-9328-B35380EB8A90}" srcOrd="1" destOrd="0" presId="urn:microsoft.com/office/officeart/2005/8/layout/equation2"/>
-    <dgm:cxn modelId="{0326447F-E1E8-40FB-A135-10FD34FFDCAA}" type="presOf" srcId="{1538A47A-40A0-4DBD-9AD6-F986B8221BEA}" destId="{247EE822-35F9-46F0-8FB5-14498EA9AF92}" srcOrd="0" destOrd="0" presId="urn:microsoft.com/office/officeart/2005/8/layout/equation2"/>
-    <dgm:cxn modelId="{74DF30A6-8199-4CDC-97AF-AF14EB6CCB20}" srcId="{1538A47A-40A0-4DBD-9AD6-F986B8221BEA}" destId="{CBD2CB81-6ECE-4509-8E6B-359A629F9509}" srcOrd="2" destOrd="0" parTransId="{A224EB26-7E71-4016-8C65-A860E7F69F92}" sibTransId="{8F4800D9-52E6-45F4-8BD3-355283E2B54F}"/>
-    <dgm:cxn modelId="{D172850C-69D0-4655-AF3B-8EE9640E4CAA}" type="presOf" srcId="{8F4800D9-52E6-45F4-8BD3-355283E2B54F}" destId="{CB7AD7CD-01B7-4924-8485-22B7B7DE043F}" srcOrd="0" destOrd="0" presId="urn:microsoft.com/office/officeart/2005/8/layout/equation2"/>
-    <dgm:cxn modelId="{0F701003-7DE5-437A-BD63-2414B39379C6}" type="presOf" srcId="{50E61019-2E6A-4698-B207-E57A3BE6C972}" destId="{9FBC5935-66AF-4BC7-B60B-B17AA44BE6CA}" srcOrd="0" destOrd="0" presId="urn:microsoft.com/office/officeart/2005/8/layout/equation2"/>
-    <dgm:cxn modelId="{AC2B057E-F41B-4EBE-B7D5-21369F640648}" type="presParOf" srcId="{247EE822-35F9-46F0-8FB5-14498EA9AF92}" destId="{12532A38-E4D0-4B35-A06B-17E3289D7711}" srcOrd="0" destOrd="0" presId="urn:microsoft.com/office/officeart/2005/8/layout/equation2"/>
-    <dgm:cxn modelId="{8356C099-860B-4CF4-9773-7F8590C807A0}" type="presParOf" srcId="{12532A38-E4D0-4B35-A06B-17E3289D7711}" destId="{7F2FB864-D654-4155-8669-0F39C43B3CF6}" srcOrd="0" destOrd="0" presId="urn:microsoft.com/office/officeart/2005/8/layout/equation2"/>
-    <dgm:cxn modelId="{CCC92A34-6C67-45DA-B3F4-89B3E09A845A}" type="presParOf" srcId="{12532A38-E4D0-4B35-A06B-17E3289D7711}" destId="{78C7A2C4-9C49-497E-8B97-0C52324307C4}" srcOrd="1" destOrd="0" presId="urn:microsoft.com/office/officeart/2005/8/layout/equation2"/>
-    <dgm:cxn modelId="{41F56240-B3B5-4A69-934A-7D15887744B5}" type="presParOf" srcId="{12532A38-E4D0-4B35-A06B-17E3289D7711}" destId="{F55FA771-C100-4093-B6D7-DFA14A4AB1D5}" srcOrd="2" destOrd="0" presId="urn:microsoft.com/office/officeart/2005/8/layout/equation2"/>
-    <dgm:cxn modelId="{42529E80-4149-4F25-8734-B7BFFB0A81A0}" type="presParOf" srcId="{12532A38-E4D0-4B35-A06B-17E3289D7711}" destId="{79100816-1C19-4B2F-9B4B-EBB2273358CF}" srcOrd="3" destOrd="0" presId="urn:microsoft.com/office/officeart/2005/8/layout/equation2"/>
-    <dgm:cxn modelId="{48D5680A-7F18-45C9-B165-8DE2B8AE7CDC}" type="presParOf" srcId="{12532A38-E4D0-4B35-A06B-17E3289D7711}" destId="{9FBC5935-66AF-4BC7-B60B-B17AA44BE6CA}" srcOrd="4" destOrd="0" presId="urn:microsoft.com/office/officeart/2005/8/layout/equation2"/>
-    <dgm:cxn modelId="{07230968-8BC9-441D-9017-06CA6397300A}" type="presParOf" srcId="{12532A38-E4D0-4B35-A06B-17E3289D7711}" destId="{76FD106B-E2F2-482E-AF54-E21E8AE8F8AD}" srcOrd="5" destOrd="0" presId="urn:microsoft.com/office/officeart/2005/8/layout/equation2"/>
-    <dgm:cxn modelId="{A61AF514-FA08-436E-BB5E-29E5C495693B}" type="presParOf" srcId="{12532A38-E4D0-4B35-A06B-17E3289D7711}" destId="{A22CD44E-88FB-49B1-8092-76AF0719ED48}" srcOrd="6" destOrd="0" presId="urn:microsoft.com/office/officeart/2005/8/layout/equation2"/>
-    <dgm:cxn modelId="{B6A64FE7-DFEA-49A2-A93C-5B3C9829AA9A}" type="presParOf" srcId="{12532A38-E4D0-4B35-A06B-17E3289D7711}" destId="{56FE7B27-F23D-4A03-965E-73CAA57863DE}" srcOrd="7" destOrd="0" presId="urn:microsoft.com/office/officeart/2005/8/layout/equation2"/>
-    <dgm:cxn modelId="{C0999F1E-A60A-4D94-AD30-DF6D39F83E84}" type="presParOf" srcId="{12532A38-E4D0-4B35-A06B-17E3289D7711}" destId="{9541A816-8766-4850-A9E8-C5BB7948EFFA}" srcOrd="8" destOrd="0" presId="urn:microsoft.com/office/officeart/2005/8/layout/equation2"/>
-    <dgm:cxn modelId="{29C028F8-3E7A-4EED-9E47-15CEB80CFA5F}" type="presParOf" srcId="{247EE822-35F9-46F0-8FB5-14498EA9AF92}" destId="{CB7AD7CD-01B7-4924-8485-22B7B7DE043F}" srcOrd="1" destOrd="0" presId="urn:microsoft.com/office/officeart/2005/8/layout/equation2"/>
-    <dgm:cxn modelId="{8220D1CF-DCEF-4126-87FC-41D24C03CDC5}" type="presParOf" srcId="{CB7AD7CD-01B7-4924-8485-22B7B7DE043F}" destId="{E7EAF2E8-F1C2-4F79-9328-B35380EB8A90}" srcOrd="0" destOrd="0" presId="urn:microsoft.com/office/officeart/2005/8/layout/equation2"/>
-    <dgm:cxn modelId="{91794A52-844C-42CA-80B7-26F93013786A}" type="presParOf" srcId="{247EE822-35F9-46F0-8FB5-14498EA9AF92}" destId="{925A0EA6-EC76-45B0-BA54-47C576CC6015}" srcOrd="2" destOrd="0" presId="urn:microsoft.com/office/officeart/2005/8/layout/equation2"/>
-  </dgm:cxnLst>
-  <dgm:bg/>
-  <dgm:whole/>
-  <dgm:extLst>
-    <a:ext uri="http://schemas.microsoft.com/office/drawing/2008/diagram">
-      <dsp:dataModelExt xmlns:dsp="http://schemas.microsoft.com/office/drawing/2008/diagram" relId="rId20" minVer="http://schemas.openxmlformats.org/drawingml/2006/diagram"/>
-    </a:ext>
-  </dgm:extLst>
-</dgm:dataModel>
-</file>
-
-<file path=word/diagrams/data4.xml><?xml version="1.0" encoding="utf-8"?>
 <dgm:dataModel xmlns:dgm="http://schemas.openxmlformats.org/drawingml/2006/diagram" xmlns:a="http://schemas.openxmlformats.org/drawingml/2006/main">
   <dgm:ptLst>
     <dgm:pt modelId="{1538A47A-40A0-4DBD-9AD6-F986B8221BEA}" type="doc">
@@ -7025,37 +6005,37 @@
     </dgm:pt>
   </dgm:ptLst>
   <dgm:cxnLst>
-    <dgm:cxn modelId="{7F3ADA91-10E5-4D59-A663-71688D030A61}" type="presOf" srcId="{942F69AB-7433-4DF7-AB60-37B1A5474954}" destId="{925A0EA6-EC76-45B0-BA54-47C576CC6015}" srcOrd="0" destOrd="0" presId="urn:microsoft.com/office/officeart/2005/8/layout/equation2"/>
-    <dgm:cxn modelId="{D407776A-3945-4DDA-89A9-74D4536137A1}" type="presOf" srcId="{214D3F0D-BCB1-4E82-AE36-95F44E595BED}" destId="{CB7AD7CD-01B7-4924-8485-22B7B7DE043F}" srcOrd="0" destOrd="0" presId="urn:microsoft.com/office/officeart/2005/8/layout/equation2"/>
+    <dgm:cxn modelId="{2E1C4666-765A-457F-9794-0801249196B9}" type="presOf" srcId="{F2D40970-8717-4E55-A9DD-FC7EF087F0AF}" destId="{7F2FB864-D654-4155-8669-0F39C43B3CF6}" srcOrd="0" destOrd="0" presId="urn:microsoft.com/office/officeart/2005/8/layout/equation2"/>
     <dgm:cxn modelId="{04ECE923-859B-4091-A677-A6771EF3F478}" srcId="{1538A47A-40A0-4DBD-9AD6-F986B8221BEA}" destId="{F2D40970-8717-4E55-A9DD-FC7EF087F0AF}" srcOrd="0" destOrd="0" parTransId="{8A55FDAC-566F-428D-97FF-073B11933007}" sibTransId="{BC4A8152-5A2E-4770-ABCA-F2D9110D2531}"/>
-    <dgm:cxn modelId="{98AD06F6-1847-47E1-8148-7B272F045030}" type="presOf" srcId="{214D3F0D-BCB1-4E82-AE36-95F44E595BED}" destId="{E7EAF2E8-F1C2-4F79-9328-B35380EB8A90}" srcOrd="1" destOrd="0" presId="urn:microsoft.com/office/officeart/2005/8/layout/equation2"/>
+    <dgm:cxn modelId="{7F680717-C48D-4622-8C23-6D302306A471}" type="presOf" srcId="{1538A47A-40A0-4DBD-9AD6-F986B8221BEA}" destId="{247EE822-35F9-46F0-8FB5-14498EA9AF92}" srcOrd="0" destOrd="0" presId="urn:microsoft.com/office/officeart/2005/8/layout/equation2"/>
+    <dgm:cxn modelId="{98293102-B94F-43EB-8143-EF6BA497435E}" type="presOf" srcId="{214D3F0D-BCB1-4E82-AE36-95F44E595BED}" destId="{E7EAF2E8-F1C2-4F79-9328-B35380EB8A90}" srcOrd="1" destOrd="0" presId="urn:microsoft.com/office/officeart/2005/8/layout/equation2"/>
     <dgm:cxn modelId="{8D65A045-B4E0-43D4-9077-17085D3E22CD}" srcId="{1538A47A-40A0-4DBD-9AD6-F986B8221BEA}" destId="{974BA289-D033-47EB-B507-6C3EAEEC81B1}" srcOrd="1" destOrd="0" parTransId="{F9C40E9D-2818-43D0-8CAC-CDEBF4D57C12}" sibTransId="{214D3F0D-BCB1-4E82-AE36-95F44E595BED}"/>
     <dgm:cxn modelId="{04B58036-D4E5-418D-8F74-E1ECA20F1B39}" srcId="{1538A47A-40A0-4DBD-9AD6-F986B8221BEA}" destId="{942F69AB-7433-4DF7-AB60-37B1A5474954}" srcOrd="2" destOrd="0" parTransId="{8EC62253-CC36-474A-878C-B470126FDE4A}" sibTransId="{31E636A9-777D-4F01-9261-FBF6BE8FF9EC}"/>
-    <dgm:cxn modelId="{EAB81E65-5A58-4B97-BCF8-66B1F82656D2}" type="presOf" srcId="{BC4A8152-5A2E-4770-ABCA-F2D9110D2531}" destId="{F55FA771-C100-4093-B6D7-DFA14A4AB1D5}" srcOrd="0" destOrd="0" presId="urn:microsoft.com/office/officeart/2005/8/layout/equation2"/>
-    <dgm:cxn modelId="{A010992B-FE3E-4D18-BB67-09485AF05221}" type="presOf" srcId="{1538A47A-40A0-4DBD-9AD6-F986B8221BEA}" destId="{247EE822-35F9-46F0-8FB5-14498EA9AF92}" srcOrd="0" destOrd="0" presId="urn:microsoft.com/office/officeart/2005/8/layout/equation2"/>
-    <dgm:cxn modelId="{24C74180-28E4-4029-BF20-A1F71798DCB6}" type="presOf" srcId="{F2D40970-8717-4E55-A9DD-FC7EF087F0AF}" destId="{7F2FB864-D654-4155-8669-0F39C43B3CF6}" srcOrd="0" destOrd="0" presId="urn:microsoft.com/office/officeart/2005/8/layout/equation2"/>
-    <dgm:cxn modelId="{E9381D0C-2654-4B5D-B892-37F582739C2E}" type="presOf" srcId="{974BA289-D033-47EB-B507-6C3EAEEC81B1}" destId="{61A2BC35-3D89-47AC-8BF0-24DCEAD5988D}" srcOrd="0" destOrd="0" presId="urn:microsoft.com/office/officeart/2005/8/layout/equation2"/>
-    <dgm:cxn modelId="{72003735-6E4A-4DC5-ADB5-CCF05DC40BC4}" type="presParOf" srcId="{247EE822-35F9-46F0-8FB5-14498EA9AF92}" destId="{12532A38-E4D0-4B35-A06B-17E3289D7711}" srcOrd="0" destOrd="0" presId="urn:microsoft.com/office/officeart/2005/8/layout/equation2"/>
-    <dgm:cxn modelId="{DBEBA6DF-87D0-44BA-9844-204459588E3B}" type="presParOf" srcId="{12532A38-E4D0-4B35-A06B-17E3289D7711}" destId="{7F2FB864-D654-4155-8669-0F39C43B3CF6}" srcOrd="0" destOrd="0" presId="urn:microsoft.com/office/officeart/2005/8/layout/equation2"/>
-    <dgm:cxn modelId="{0075ACE0-9C4B-49B4-A304-57F2C88A28F4}" type="presParOf" srcId="{12532A38-E4D0-4B35-A06B-17E3289D7711}" destId="{78C7A2C4-9C49-497E-8B97-0C52324307C4}" srcOrd="1" destOrd="0" presId="urn:microsoft.com/office/officeart/2005/8/layout/equation2"/>
-    <dgm:cxn modelId="{5DCE0B1C-F0CC-4CBB-ACE1-B681F23616F2}" type="presParOf" srcId="{12532A38-E4D0-4B35-A06B-17E3289D7711}" destId="{F55FA771-C100-4093-B6D7-DFA14A4AB1D5}" srcOrd="2" destOrd="0" presId="urn:microsoft.com/office/officeart/2005/8/layout/equation2"/>
-    <dgm:cxn modelId="{EF135900-D7A8-4445-BB43-11123B8DB25B}" type="presParOf" srcId="{12532A38-E4D0-4B35-A06B-17E3289D7711}" destId="{79100816-1C19-4B2F-9B4B-EBB2273358CF}" srcOrd="3" destOrd="0" presId="urn:microsoft.com/office/officeart/2005/8/layout/equation2"/>
-    <dgm:cxn modelId="{20BAA1DA-BF90-4428-B95A-2A038CEC1A41}" type="presParOf" srcId="{12532A38-E4D0-4B35-A06B-17E3289D7711}" destId="{61A2BC35-3D89-47AC-8BF0-24DCEAD5988D}" srcOrd="4" destOrd="0" presId="urn:microsoft.com/office/officeart/2005/8/layout/equation2"/>
-    <dgm:cxn modelId="{45C589CD-8FCC-4419-A055-DEBA291F3094}" type="presParOf" srcId="{247EE822-35F9-46F0-8FB5-14498EA9AF92}" destId="{CB7AD7CD-01B7-4924-8485-22B7B7DE043F}" srcOrd="1" destOrd="0" presId="urn:microsoft.com/office/officeart/2005/8/layout/equation2"/>
-    <dgm:cxn modelId="{FCA9E4DA-5776-442D-9A9C-BDF3D2374EA1}" type="presParOf" srcId="{CB7AD7CD-01B7-4924-8485-22B7B7DE043F}" destId="{E7EAF2E8-F1C2-4F79-9328-B35380EB8A90}" srcOrd="0" destOrd="0" presId="urn:microsoft.com/office/officeart/2005/8/layout/equation2"/>
-    <dgm:cxn modelId="{64D341D5-375A-4291-850B-7D912AFBD0EE}" type="presParOf" srcId="{247EE822-35F9-46F0-8FB5-14498EA9AF92}" destId="{925A0EA6-EC76-45B0-BA54-47C576CC6015}" srcOrd="2" destOrd="0" presId="urn:microsoft.com/office/officeart/2005/8/layout/equation2"/>
+    <dgm:cxn modelId="{5391334F-FE8A-4FB0-8727-39B0EC443CCD}" type="presOf" srcId="{BC4A8152-5A2E-4770-ABCA-F2D9110D2531}" destId="{F55FA771-C100-4093-B6D7-DFA14A4AB1D5}" srcOrd="0" destOrd="0" presId="urn:microsoft.com/office/officeart/2005/8/layout/equation2"/>
+    <dgm:cxn modelId="{3537C21A-1482-4F8A-8C5A-1E99AB738BCD}" type="presOf" srcId="{214D3F0D-BCB1-4E82-AE36-95F44E595BED}" destId="{CB7AD7CD-01B7-4924-8485-22B7B7DE043F}" srcOrd="0" destOrd="0" presId="urn:microsoft.com/office/officeart/2005/8/layout/equation2"/>
+    <dgm:cxn modelId="{06076FEB-F77E-4F43-A914-33585D7029A8}" type="presOf" srcId="{942F69AB-7433-4DF7-AB60-37B1A5474954}" destId="{925A0EA6-EC76-45B0-BA54-47C576CC6015}" srcOrd="0" destOrd="0" presId="urn:microsoft.com/office/officeart/2005/8/layout/equation2"/>
+    <dgm:cxn modelId="{5D5255EF-22E1-4DE0-95F6-73B905B2688B}" type="presOf" srcId="{974BA289-D033-47EB-B507-6C3EAEEC81B1}" destId="{61A2BC35-3D89-47AC-8BF0-24DCEAD5988D}" srcOrd="0" destOrd="0" presId="urn:microsoft.com/office/officeart/2005/8/layout/equation2"/>
+    <dgm:cxn modelId="{2FE512BF-9FEB-443E-BFD2-913F71B9B484}" type="presParOf" srcId="{247EE822-35F9-46F0-8FB5-14498EA9AF92}" destId="{12532A38-E4D0-4B35-A06B-17E3289D7711}" srcOrd="0" destOrd="0" presId="urn:microsoft.com/office/officeart/2005/8/layout/equation2"/>
+    <dgm:cxn modelId="{9076DA61-69D4-4A38-8711-30F1645F0E26}" type="presParOf" srcId="{12532A38-E4D0-4B35-A06B-17E3289D7711}" destId="{7F2FB864-D654-4155-8669-0F39C43B3CF6}" srcOrd="0" destOrd="0" presId="urn:microsoft.com/office/officeart/2005/8/layout/equation2"/>
+    <dgm:cxn modelId="{3FABFFFA-CDB0-41D1-B266-36ADE0F9C5F3}" type="presParOf" srcId="{12532A38-E4D0-4B35-A06B-17E3289D7711}" destId="{78C7A2C4-9C49-497E-8B97-0C52324307C4}" srcOrd="1" destOrd="0" presId="urn:microsoft.com/office/officeart/2005/8/layout/equation2"/>
+    <dgm:cxn modelId="{17FCE77E-EC81-497D-B94E-1FC29859EF39}" type="presParOf" srcId="{12532A38-E4D0-4B35-A06B-17E3289D7711}" destId="{F55FA771-C100-4093-B6D7-DFA14A4AB1D5}" srcOrd="2" destOrd="0" presId="urn:microsoft.com/office/officeart/2005/8/layout/equation2"/>
+    <dgm:cxn modelId="{256A1F37-42C5-4B76-AF5A-CAD306447124}" type="presParOf" srcId="{12532A38-E4D0-4B35-A06B-17E3289D7711}" destId="{79100816-1C19-4B2F-9B4B-EBB2273358CF}" srcOrd="3" destOrd="0" presId="urn:microsoft.com/office/officeart/2005/8/layout/equation2"/>
+    <dgm:cxn modelId="{2773D6CD-7D80-4931-9286-3378C6AB8C1D}" type="presParOf" srcId="{12532A38-E4D0-4B35-A06B-17E3289D7711}" destId="{61A2BC35-3D89-47AC-8BF0-24DCEAD5988D}" srcOrd="4" destOrd="0" presId="urn:microsoft.com/office/officeart/2005/8/layout/equation2"/>
+    <dgm:cxn modelId="{0300C696-43AA-434F-9641-8EF7781732FB}" type="presParOf" srcId="{247EE822-35F9-46F0-8FB5-14498EA9AF92}" destId="{CB7AD7CD-01B7-4924-8485-22B7B7DE043F}" srcOrd="1" destOrd="0" presId="urn:microsoft.com/office/officeart/2005/8/layout/equation2"/>
+    <dgm:cxn modelId="{77F5741A-EEBF-4D39-BE0D-A3E8526F9276}" type="presParOf" srcId="{CB7AD7CD-01B7-4924-8485-22B7B7DE043F}" destId="{E7EAF2E8-F1C2-4F79-9328-B35380EB8A90}" srcOrd="0" destOrd="0" presId="urn:microsoft.com/office/officeart/2005/8/layout/equation2"/>
+    <dgm:cxn modelId="{553BF9E8-8F1F-4FDE-ADB8-FF73F5C8B859}" type="presParOf" srcId="{247EE822-35F9-46F0-8FB5-14498EA9AF92}" destId="{925A0EA6-EC76-45B0-BA54-47C576CC6015}" srcOrd="2" destOrd="0" presId="urn:microsoft.com/office/officeart/2005/8/layout/equation2"/>
   </dgm:cxnLst>
   <dgm:bg/>
   <dgm:whole/>
   <dgm:extLst>
     <a:ext uri="http://schemas.microsoft.com/office/drawing/2008/diagram">
-      <dsp:dataModelExt xmlns:dsp="http://schemas.microsoft.com/office/drawing/2008/diagram" relId="rId25" minVer="http://schemas.openxmlformats.org/drawingml/2006/diagram"/>
+      <dsp:dataModelExt xmlns:dsp="http://schemas.microsoft.com/office/drawing/2008/diagram" relId="rId20" minVer="http://schemas.openxmlformats.org/drawingml/2006/diagram"/>
     </a:ext>
   </dgm:extLst>
 </dgm:dataModel>
 </file>
 
-<file path=word/diagrams/data5.xml><?xml version="1.0" encoding="utf-8"?>
+<file path=word/diagrams/data4.xml><?xml version="1.0" encoding="utf-8"?>
 <dgm:dataModel xmlns:dgm="http://schemas.openxmlformats.org/drawingml/2006/diagram" xmlns:a="http://schemas.openxmlformats.org/drawingml/2006/main">
   <dgm:ptLst>
     <dgm:pt modelId="{1538A47A-40A0-4DBD-9AD6-F986B8221BEA}" type="doc">
@@ -7341,38 +6321,38 @@
     </dgm:pt>
   </dgm:ptLst>
   <dgm:cxnLst>
-    <dgm:cxn modelId="{9913AFD1-598B-4E67-98AC-0A4EB1C11DF2}" type="presOf" srcId="{1538A47A-40A0-4DBD-9AD6-F986B8221BEA}" destId="{247EE822-35F9-46F0-8FB5-14498EA9AF92}" srcOrd="0" destOrd="0" presId="urn:microsoft.com/office/officeart/2005/8/layout/equation2"/>
+    <dgm:cxn modelId="{80E954CF-DB30-4594-A0F0-F76DBE04263A}" type="presOf" srcId="{43AF81CC-A9B2-4116-B0C5-F5FAB09441E1}" destId="{444D3FDA-B28F-4A52-97A9-5F5DE6B82877}" srcOrd="0" destOrd="0" presId="urn:microsoft.com/office/officeart/2005/8/layout/equation2"/>
+    <dgm:cxn modelId="{BF8A379A-59CA-4870-B2D0-F61165BAD9C9}" srcId="{1538A47A-40A0-4DBD-9AD6-F986B8221BEA}" destId="{43AF81CC-A9B2-4116-B0C5-F5FAB09441E1}" srcOrd="1" destOrd="0" parTransId="{9CDB699B-31D3-47E4-84BA-CDDAF0145DD2}" sibTransId="{F29E7AA1-20F0-4AF7-988A-DC56A37B25F9}"/>
+    <dgm:cxn modelId="{42724911-8006-4B25-96D8-234A528D9CF2}" type="presOf" srcId="{790A2FDB-C3AA-444F-8524-826B1AED8DDF}" destId="{FB0E7618-3344-4AD0-B570-D2CE33BEB43B}" srcOrd="0" destOrd="0" presId="urn:microsoft.com/office/officeart/2005/8/layout/equation2"/>
+    <dgm:cxn modelId="{3463286F-DE10-4C4F-AF12-D9A71BB7B26E}" srcId="{1538A47A-40A0-4DBD-9AD6-F986B8221BEA}" destId="{790A2FDB-C3AA-444F-8524-826B1AED8DDF}" srcOrd="2" destOrd="0" parTransId="{6261DB89-F03D-40BA-9C4C-2F8CF1B236F3}" sibTransId="{98F682AE-B30B-4044-BB1F-8C54D0A8687C}"/>
+    <dgm:cxn modelId="{1D670C63-8306-4273-B69F-1F93C38EB9B5}" type="presOf" srcId="{F29E7AA1-20F0-4AF7-988A-DC56A37B25F9}" destId="{39AF7D64-338C-4324-B4AF-99A88C72CACF}" srcOrd="0" destOrd="0" presId="urn:microsoft.com/office/officeart/2005/8/layout/equation2"/>
+    <dgm:cxn modelId="{A4E6A8A9-F2F6-483D-8915-461AF21814E6}" type="presOf" srcId="{98F682AE-B30B-4044-BB1F-8C54D0A8687C}" destId="{CB7AD7CD-01B7-4924-8485-22B7B7DE043F}" srcOrd="0" destOrd="0" presId="urn:microsoft.com/office/officeart/2005/8/layout/equation2"/>
+    <dgm:cxn modelId="{63A7787C-AC07-48E4-ACDE-6409B0E87DC0}" type="presOf" srcId="{F2D40970-8717-4E55-A9DD-FC7EF087F0AF}" destId="{7F2FB864-D654-4155-8669-0F39C43B3CF6}" srcOrd="0" destOrd="0" presId="urn:microsoft.com/office/officeart/2005/8/layout/equation2"/>
+    <dgm:cxn modelId="{504E6985-4794-429D-BC56-CEF03440B810}" type="presOf" srcId="{BC4A8152-5A2E-4770-ABCA-F2D9110D2531}" destId="{F55FA771-C100-4093-B6D7-DFA14A4AB1D5}" srcOrd="0" destOrd="0" presId="urn:microsoft.com/office/officeart/2005/8/layout/equation2"/>
+    <dgm:cxn modelId="{249E53EA-B5E0-4A9C-B132-357DAB1D7E68}" type="presOf" srcId="{98F682AE-B30B-4044-BB1F-8C54D0A8687C}" destId="{E7EAF2E8-F1C2-4F79-9328-B35380EB8A90}" srcOrd="1" destOrd="0" presId="urn:microsoft.com/office/officeart/2005/8/layout/equation2"/>
     <dgm:cxn modelId="{04ECE923-859B-4091-A677-A6771EF3F478}" srcId="{1538A47A-40A0-4DBD-9AD6-F986B8221BEA}" destId="{F2D40970-8717-4E55-A9DD-FC7EF087F0AF}" srcOrd="0" destOrd="0" parTransId="{8A55FDAC-566F-428D-97FF-073B11933007}" sibTransId="{BC4A8152-5A2E-4770-ABCA-F2D9110D2531}"/>
-    <dgm:cxn modelId="{78A26762-2F78-4394-91FB-A0C48086BA72}" type="presOf" srcId="{98F682AE-B30B-4044-BB1F-8C54D0A8687C}" destId="{CB7AD7CD-01B7-4924-8485-22B7B7DE043F}" srcOrd="0" destOrd="0" presId="urn:microsoft.com/office/officeart/2005/8/layout/equation2"/>
-    <dgm:cxn modelId="{3463286F-DE10-4C4F-AF12-D9A71BB7B26E}" srcId="{1538A47A-40A0-4DBD-9AD6-F986B8221BEA}" destId="{790A2FDB-C3AA-444F-8524-826B1AED8DDF}" srcOrd="2" destOrd="0" parTransId="{6261DB89-F03D-40BA-9C4C-2F8CF1B236F3}" sibTransId="{98F682AE-B30B-4044-BB1F-8C54D0A8687C}"/>
     <dgm:cxn modelId="{3A221E8E-D244-49CF-8D52-AB41FF35FDD0}" srcId="{1538A47A-40A0-4DBD-9AD6-F986B8221BEA}" destId="{EE19FE21-B696-42FA-88B3-6B9A1A864159}" srcOrd="3" destOrd="0" parTransId="{C1EA189C-D36E-4177-8D6A-47D93C4C60D5}" sibTransId="{6A1FF5B1-5978-49E2-949F-06292CAA1726}"/>
-    <dgm:cxn modelId="{BF8A379A-59CA-4870-B2D0-F61165BAD9C9}" srcId="{1538A47A-40A0-4DBD-9AD6-F986B8221BEA}" destId="{43AF81CC-A9B2-4116-B0C5-F5FAB09441E1}" srcOrd="1" destOrd="0" parTransId="{9CDB699B-31D3-47E4-84BA-CDDAF0145DD2}" sibTransId="{F29E7AA1-20F0-4AF7-988A-DC56A37B25F9}"/>
-    <dgm:cxn modelId="{06E725A1-F1DA-42DA-8809-8683FAA6B925}" type="presOf" srcId="{F29E7AA1-20F0-4AF7-988A-DC56A37B25F9}" destId="{39AF7D64-338C-4324-B4AF-99A88C72CACF}" srcOrd="0" destOrd="0" presId="urn:microsoft.com/office/officeart/2005/8/layout/equation2"/>
-    <dgm:cxn modelId="{077A60D0-A589-465E-BD0F-51667E48A0D9}" type="presOf" srcId="{EE19FE21-B696-42FA-88B3-6B9A1A864159}" destId="{925A0EA6-EC76-45B0-BA54-47C576CC6015}" srcOrd="0" destOrd="0" presId="urn:microsoft.com/office/officeart/2005/8/layout/equation2"/>
-    <dgm:cxn modelId="{F9DCA0A5-2334-41DC-A7B1-F81F289AAE9B}" type="presOf" srcId="{F2D40970-8717-4E55-A9DD-FC7EF087F0AF}" destId="{7F2FB864-D654-4155-8669-0F39C43B3CF6}" srcOrd="0" destOrd="0" presId="urn:microsoft.com/office/officeart/2005/8/layout/equation2"/>
-    <dgm:cxn modelId="{33034C90-3C23-4386-B2AB-C6419C6E2124}" type="presOf" srcId="{790A2FDB-C3AA-444F-8524-826B1AED8DDF}" destId="{FB0E7618-3344-4AD0-B570-D2CE33BEB43B}" srcOrd="0" destOrd="0" presId="urn:microsoft.com/office/officeart/2005/8/layout/equation2"/>
-    <dgm:cxn modelId="{16ACE566-6D33-42A7-8046-546BBC220B36}" type="presOf" srcId="{BC4A8152-5A2E-4770-ABCA-F2D9110D2531}" destId="{F55FA771-C100-4093-B6D7-DFA14A4AB1D5}" srcOrd="0" destOrd="0" presId="urn:microsoft.com/office/officeart/2005/8/layout/equation2"/>
-    <dgm:cxn modelId="{CB991B46-55C5-4B2B-BC69-323935D69D61}" type="presOf" srcId="{43AF81CC-A9B2-4116-B0C5-F5FAB09441E1}" destId="{444D3FDA-B28F-4A52-97A9-5F5DE6B82877}" srcOrd="0" destOrd="0" presId="urn:microsoft.com/office/officeart/2005/8/layout/equation2"/>
-    <dgm:cxn modelId="{CDFFBFE2-53A5-4285-8420-E3107984A2DA}" type="presOf" srcId="{98F682AE-B30B-4044-BB1F-8C54D0A8687C}" destId="{E7EAF2E8-F1C2-4F79-9328-B35380EB8A90}" srcOrd="1" destOrd="0" presId="urn:microsoft.com/office/officeart/2005/8/layout/equation2"/>
-    <dgm:cxn modelId="{08D4B5D9-96BA-467B-AF81-8289BD098DBD}" type="presParOf" srcId="{247EE822-35F9-46F0-8FB5-14498EA9AF92}" destId="{12532A38-E4D0-4B35-A06B-17E3289D7711}" srcOrd="0" destOrd="0" presId="urn:microsoft.com/office/officeart/2005/8/layout/equation2"/>
-    <dgm:cxn modelId="{C80392E2-3077-4644-A521-F2863981A4DC}" type="presParOf" srcId="{12532A38-E4D0-4B35-A06B-17E3289D7711}" destId="{7F2FB864-D654-4155-8669-0F39C43B3CF6}" srcOrd="0" destOrd="0" presId="urn:microsoft.com/office/officeart/2005/8/layout/equation2"/>
-    <dgm:cxn modelId="{F50CBC24-FF5F-42C7-80AA-E8610DAB2379}" type="presParOf" srcId="{12532A38-E4D0-4B35-A06B-17E3289D7711}" destId="{78C7A2C4-9C49-497E-8B97-0C52324307C4}" srcOrd="1" destOrd="0" presId="urn:microsoft.com/office/officeart/2005/8/layout/equation2"/>
-    <dgm:cxn modelId="{3FDB7C5B-1075-4585-9F58-372CD4F32DF7}" type="presParOf" srcId="{12532A38-E4D0-4B35-A06B-17E3289D7711}" destId="{F55FA771-C100-4093-B6D7-DFA14A4AB1D5}" srcOrd="2" destOrd="0" presId="urn:microsoft.com/office/officeart/2005/8/layout/equation2"/>
-    <dgm:cxn modelId="{03D06820-9B08-4C15-8287-9F0077E0E7B3}" type="presParOf" srcId="{12532A38-E4D0-4B35-A06B-17E3289D7711}" destId="{79100816-1C19-4B2F-9B4B-EBB2273358CF}" srcOrd="3" destOrd="0" presId="urn:microsoft.com/office/officeart/2005/8/layout/equation2"/>
-    <dgm:cxn modelId="{577D0881-6C0C-4758-8E1E-CDED8F961353}" type="presParOf" srcId="{12532A38-E4D0-4B35-A06B-17E3289D7711}" destId="{444D3FDA-B28F-4A52-97A9-5F5DE6B82877}" srcOrd="4" destOrd="0" presId="urn:microsoft.com/office/officeart/2005/8/layout/equation2"/>
-    <dgm:cxn modelId="{CCA59CA2-518C-44E8-89C6-671660FF0FE8}" type="presParOf" srcId="{12532A38-E4D0-4B35-A06B-17E3289D7711}" destId="{B42D7148-9738-4770-A884-0B56779F0D07}" srcOrd="5" destOrd="0" presId="urn:microsoft.com/office/officeart/2005/8/layout/equation2"/>
-    <dgm:cxn modelId="{F4DC8CC2-61D5-4CF1-832E-53EF4DBEBB55}" type="presParOf" srcId="{12532A38-E4D0-4B35-A06B-17E3289D7711}" destId="{39AF7D64-338C-4324-B4AF-99A88C72CACF}" srcOrd="6" destOrd="0" presId="urn:microsoft.com/office/officeart/2005/8/layout/equation2"/>
-    <dgm:cxn modelId="{F7D99977-DD92-424F-8601-0214D0C2FACE}" type="presParOf" srcId="{12532A38-E4D0-4B35-A06B-17E3289D7711}" destId="{FA0C8D34-ED65-4057-8C18-736BBB3760A9}" srcOrd="7" destOrd="0" presId="urn:microsoft.com/office/officeart/2005/8/layout/equation2"/>
-    <dgm:cxn modelId="{13667383-C174-4F51-ABCF-84BDCE61E322}" type="presParOf" srcId="{12532A38-E4D0-4B35-A06B-17E3289D7711}" destId="{FB0E7618-3344-4AD0-B570-D2CE33BEB43B}" srcOrd="8" destOrd="0" presId="urn:microsoft.com/office/officeart/2005/8/layout/equation2"/>
-    <dgm:cxn modelId="{5FDF7ED4-1189-4DF7-A0AA-E1E6794F1577}" type="presParOf" srcId="{247EE822-35F9-46F0-8FB5-14498EA9AF92}" destId="{CB7AD7CD-01B7-4924-8485-22B7B7DE043F}" srcOrd="1" destOrd="0" presId="urn:microsoft.com/office/officeart/2005/8/layout/equation2"/>
-    <dgm:cxn modelId="{452E2F49-5515-4B3B-8369-27C95C0F2636}" type="presParOf" srcId="{CB7AD7CD-01B7-4924-8485-22B7B7DE043F}" destId="{E7EAF2E8-F1C2-4F79-9328-B35380EB8A90}" srcOrd="0" destOrd="0" presId="urn:microsoft.com/office/officeart/2005/8/layout/equation2"/>
-    <dgm:cxn modelId="{CE44B724-0734-4405-AF40-8E572C060C21}" type="presParOf" srcId="{247EE822-35F9-46F0-8FB5-14498EA9AF92}" destId="{925A0EA6-EC76-45B0-BA54-47C576CC6015}" srcOrd="2" destOrd="0" presId="urn:microsoft.com/office/officeart/2005/8/layout/equation2"/>
+    <dgm:cxn modelId="{5828FD01-4206-4495-AD6B-9690FBC5BC09}" type="presOf" srcId="{1538A47A-40A0-4DBD-9AD6-F986B8221BEA}" destId="{247EE822-35F9-46F0-8FB5-14498EA9AF92}" srcOrd="0" destOrd="0" presId="urn:microsoft.com/office/officeart/2005/8/layout/equation2"/>
+    <dgm:cxn modelId="{E35B00A4-6E75-49AF-993F-E08E07D5F788}" type="presOf" srcId="{EE19FE21-B696-42FA-88B3-6B9A1A864159}" destId="{925A0EA6-EC76-45B0-BA54-47C576CC6015}" srcOrd="0" destOrd="0" presId="urn:microsoft.com/office/officeart/2005/8/layout/equation2"/>
+    <dgm:cxn modelId="{36064307-3B07-4FEC-8FC1-C8814F7D4EB1}" type="presParOf" srcId="{247EE822-35F9-46F0-8FB5-14498EA9AF92}" destId="{12532A38-E4D0-4B35-A06B-17E3289D7711}" srcOrd="0" destOrd="0" presId="urn:microsoft.com/office/officeart/2005/8/layout/equation2"/>
+    <dgm:cxn modelId="{29E4A116-230B-4004-AB28-E64E0BECE9F8}" type="presParOf" srcId="{12532A38-E4D0-4B35-A06B-17E3289D7711}" destId="{7F2FB864-D654-4155-8669-0F39C43B3CF6}" srcOrd="0" destOrd="0" presId="urn:microsoft.com/office/officeart/2005/8/layout/equation2"/>
+    <dgm:cxn modelId="{5F92B343-8275-4BFE-ABB1-2F0B24A34D2E}" type="presParOf" srcId="{12532A38-E4D0-4B35-A06B-17E3289D7711}" destId="{78C7A2C4-9C49-497E-8B97-0C52324307C4}" srcOrd="1" destOrd="0" presId="urn:microsoft.com/office/officeart/2005/8/layout/equation2"/>
+    <dgm:cxn modelId="{555EECB0-3A8E-4B01-A52C-4DB257A01999}" type="presParOf" srcId="{12532A38-E4D0-4B35-A06B-17E3289D7711}" destId="{F55FA771-C100-4093-B6D7-DFA14A4AB1D5}" srcOrd="2" destOrd="0" presId="urn:microsoft.com/office/officeart/2005/8/layout/equation2"/>
+    <dgm:cxn modelId="{C2A36962-EC54-4BC8-801A-945F245B7179}" type="presParOf" srcId="{12532A38-E4D0-4B35-A06B-17E3289D7711}" destId="{79100816-1C19-4B2F-9B4B-EBB2273358CF}" srcOrd="3" destOrd="0" presId="urn:microsoft.com/office/officeart/2005/8/layout/equation2"/>
+    <dgm:cxn modelId="{760B9363-967F-44D9-B044-A19B4FA80DD4}" type="presParOf" srcId="{12532A38-E4D0-4B35-A06B-17E3289D7711}" destId="{444D3FDA-B28F-4A52-97A9-5F5DE6B82877}" srcOrd="4" destOrd="0" presId="urn:microsoft.com/office/officeart/2005/8/layout/equation2"/>
+    <dgm:cxn modelId="{633CE44B-DBA4-449E-A610-F59EC3982F1F}" type="presParOf" srcId="{12532A38-E4D0-4B35-A06B-17E3289D7711}" destId="{B42D7148-9738-4770-A884-0B56779F0D07}" srcOrd="5" destOrd="0" presId="urn:microsoft.com/office/officeart/2005/8/layout/equation2"/>
+    <dgm:cxn modelId="{5F73C212-79C5-434E-83FF-283818FB024C}" type="presParOf" srcId="{12532A38-E4D0-4B35-A06B-17E3289D7711}" destId="{39AF7D64-338C-4324-B4AF-99A88C72CACF}" srcOrd="6" destOrd="0" presId="urn:microsoft.com/office/officeart/2005/8/layout/equation2"/>
+    <dgm:cxn modelId="{717C265E-FF97-4516-BDED-AFD0B3F3F857}" type="presParOf" srcId="{12532A38-E4D0-4B35-A06B-17E3289D7711}" destId="{FA0C8D34-ED65-4057-8C18-736BBB3760A9}" srcOrd="7" destOrd="0" presId="urn:microsoft.com/office/officeart/2005/8/layout/equation2"/>
+    <dgm:cxn modelId="{F349144F-A479-438D-81A3-937F7E62AF10}" type="presParOf" srcId="{12532A38-E4D0-4B35-A06B-17E3289D7711}" destId="{FB0E7618-3344-4AD0-B570-D2CE33BEB43B}" srcOrd="8" destOrd="0" presId="urn:microsoft.com/office/officeart/2005/8/layout/equation2"/>
+    <dgm:cxn modelId="{47B305CF-C866-4C68-91A8-BDFE91EA7237}" type="presParOf" srcId="{247EE822-35F9-46F0-8FB5-14498EA9AF92}" destId="{CB7AD7CD-01B7-4924-8485-22B7B7DE043F}" srcOrd="1" destOrd="0" presId="urn:microsoft.com/office/officeart/2005/8/layout/equation2"/>
+    <dgm:cxn modelId="{B7D0426E-8EB0-4C86-A641-31C9507CF357}" type="presParOf" srcId="{CB7AD7CD-01B7-4924-8485-22B7B7DE043F}" destId="{E7EAF2E8-F1C2-4F79-9328-B35380EB8A90}" srcOrd="0" destOrd="0" presId="urn:microsoft.com/office/officeart/2005/8/layout/equation2"/>
+    <dgm:cxn modelId="{A8A6AE70-1B53-4C37-89D6-A95C16387B33}" type="presParOf" srcId="{247EE822-35F9-46F0-8FB5-14498EA9AF92}" destId="{925A0EA6-EC76-45B0-BA54-47C576CC6015}" srcOrd="2" destOrd="0" presId="urn:microsoft.com/office/officeart/2005/8/layout/equation2"/>
   </dgm:cxnLst>
   <dgm:bg/>
   <dgm:whole/>
   <dgm:extLst>
     <a:ext uri="http://schemas.microsoft.com/office/drawing/2008/diagram">
-      <dsp:dataModelExt xmlns:dsp="http://schemas.microsoft.com/office/drawing/2008/diagram" relId="rId30" minVer="http://schemas.openxmlformats.org/drawingml/2006/diagram"/>
+      <dsp:dataModelExt xmlns:dsp="http://schemas.microsoft.com/office/drawing/2008/diagram" relId="rId25" minVer="http://schemas.openxmlformats.org/drawingml/2006/diagram"/>
     </a:ext>
   </dgm:extLst>
 </dgm:dataModel>
@@ -8292,527 +7272,6 @@
       </dsp:nvSpPr>
       <dsp:spPr>
         <a:xfrm>
-          <a:off x="1460539" y="2290"/>
-          <a:ext cx="712589" cy="712589"/>
-        </a:xfrm>
-        <a:prstGeom prst="ellipse">
-          <a:avLst/>
-        </a:prstGeom>
-        <a:solidFill>
-          <a:schemeClr val="accent1">
-            <a:hueOff val="0"/>
-            <a:satOff val="0"/>
-            <a:lumOff val="0"/>
-            <a:alphaOff val="0"/>
-          </a:schemeClr>
-        </a:solidFill>
-        <a:ln w="12700" cap="flat" cmpd="sng" algn="ctr">
-          <a:solidFill>
-            <a:schemeClr val="lt1">
-              <a:hueOff val="0"/>
-              <a:satOff val="0"/>
-              <a:lumOff val="0"/>
-              <a:alphaOff val="0"/>
-            </a:schemeClr>
-          </a:solidFill>
-          <a:prstDash val="solid"/>
-          <a:miter lim="800000"/>
-        </a:ln>
-        <a:effectLst/>
-      </dsp:spPr>
-      <dsp:style>
-        <a:lnRef idx="2">
-          <a:scrgbClr r="0" g="0" b="0"/>
-        </a:lnRef>
-        <a:fillRef idx="1">
-          <a:scrgbClr r="0" g="0" b="0"/>
-        </a:fillRef>
-        <a:effectRef idx="0">
-          <a:scrgbClr r="0" g="0" b="0"/>
-        </a:effectRef>
-        <a:fontRef idx="minor">
-          <a:schemeClr val="lt1"/>
-        </a:fontRef>
-      </dsp:style>
-      <dsp:txBody>
-        <a:bodyPr spcFirstLastPara="0" vert="horz" wrap="square" lIns="16510" tIns="16510" rIns="16510" bIns="16510" numCol="1" spcCol="1270" anchor="ctr" anchorCtr="0">
-          <a:noAutofit/>
-        </a:bodyPr>
-        <a:lstStyle/>
-        <a:p>
-          <a:pPr lvl="0" algn="ctr" defTabSz="577850">
-            <a:lnSpc>
-              <a:spcPct val="90000"/>
-            </a:lnSpc>
-            <a:spcBef>
-              <a:spcPct val="0"/>
-            </a:spcBef>
-            <a:spcAft>
-              <a:spcPct val="35000"/>
-            </a:spcAft>
-          </a:pPr>
-          <a:r>
-            <a:rPr lang="en-US" sz="1300" kern="1200"/>
-            <a:t>REM</a:t>
-          </a:r>
-        </a:p>
-      </dsp:txBody>
-      <dsp:txXfrm>
-        <a:off x="1564895" y="106646"/>
-        <a:ext cx="503877" cy="503877"/>
-      </dsp:txXfrm>
-    </dsp:sp>
-    <dsp:sp modelId="{F55FA771-C100-4093-B6D7-DFA14A4AB1D5}">
-      <dsp:nvSpPr>
-        <dsp:cNvPr id="0" name=""/>
-        <dsp:cNvSpPr/>
-      </dsp:nvSpPr>
-      <dsp:spPr>
-        <a:xfrm>
-          <a:off x="1610183" y="772741"/>
-          <a:ext cx="413301" cy="413301"/>
-        </a:xfrm>
-        <a:prstGeom prst="mathPlus">
-          <a:avLst/>
-        </a:prstGeom>
-        <a:solidFill>
-          <a:schemeClr val="accent1">
-            <a:tint val="60000"/>
-            <a:hueOff val="0"/>
-            <a:satOff val="0"/>
-            <a:lumOff val="0"/>
-            <a:alphaOff val="0"/>
-          </a:schemeClr>
-        </a:solidFill>
-        <a:ln>
-          <a:noFill/>
-        </a:ln>
-        <a:effectLst/>
-      </dsp:spPr>
-      <dsp:style>
-        <a:lnRef idx="0">
-          <a:scrgbClr r="0" g="0" b="0"/>
-        </a:lnRef>
-        <a:fillRef idx="1">
-          <a:scrgbClr r="0" g="0" b="0"/>
-        </a:fillRef>
-        <a:effectRef idx="0">
-          <a:scrgbClr r="0" g="0" b="0"/>
-        </a:effectRef>
-        <a:fontRef idx="minor">
-          <a:schemeClr val="lt1"/>
-        </a:fontRef>
-      </dsp:style>
-      <dsp:txBody>
-        <a:bodyPr spcFirstLastPara="0" vert="horz" wrap="square" lIns="0" tIns="0" rIns="0" bIns="0" numCol="1" spcCol="1270" anchor="ctr" anchorCtr="0">
-          <a:noAutofit/>
-        </a:bodyPr>
-        <a:lstStyle/>
-        <a:p>
-          <a:pPr lvl="0" algn="ctr" defTabSz="266700">
-            <a:lnSpc>
-              <a:spcPct val="90000"/>
-            </a:lnSpc>
-            <a:spcBef>
-              <a:spcPct val="0"/>
-            </a:spcBef>
-            <a:spcAft>
-              <a:spcPct val="35000"/>
-            </a:spcAft>
-          </a:pPr>
-          <a:endParaRPr lang="en-US" sz="600" kern="1200"/>
-        </a:p>
-      </dsp:txBody>
-      <dsp:txXfrm>
-        <a:off x="1664966" y="930787"/>
-        <a:ext cx="303735" cy="97209"/>
-      </dsp:txXfrm>
-    </dsp:sp>
-    <dsp:sp modelId="{9FBC5935-66AF-4BC7-B60B-B17AA44BE6CA}">
-      <dsp:nvSpPr>
-        <dsp:cNvPr id="0" name=""/>
-        <dsp:cNvSpPr/>
-      </dsp:nvSpPr>
-      <dsp:spPr>
-        <a:xfrm>
-          <a:off x="1460539" y="1243905"/>
-          <a:ext cx="712589" cy="712589"/>
-        </a:xfrm>
-        <a:prstGeom prst="ellipse">
-          <a:avLst/>
-        </a:prstGeom>
-        <a:solidFill>
-          <a:schemeClr val="accent1">
-            <a:hueOff val="0"/>
-            <a:satOff val="0"/>
-            <a:lumOff val="0"/>
-            <a:alphaOff val="0"/>
-          </a:schemeClr>
-        </a:solidFill>
-        <a:ln w="12700" cap="flat" cmpd="sng" algn="ctr">
-          <a:solidFill>
-            <a:schemeClr val="lt1">
-              <a:hueOff val="0"/>
-              <a:satOff val="0"/>
-              <a:lumOff val="0"/>
-              <a:alphaOff val="0"/>
-            </a:schemeClr>
-          </a:solidFill>
-          <a:prstDash val="solid"/>
-          <a:miter lim="800000"/>
-        </a:ln>
-        <a:effectLst/>
-      </dsp:spPr>
-      <dsp:style>
-        <a:lnRef idx="2">
-          <a:scrgbClr r="0" g="0" b="0"/>
-        </a:lnRef>
-        <a:fillRef idx="1">
-          <a:scrgbClr r="0" g="0" b="0"/>
-        </a:fillRef>
-        <a:effectRef idx="0">
-          <a:scrgbClr r="0" g="0" b="0"/>
-        </a:effectRef>
-        <a:fontRef idx="minor">
-          <a:schemeClr val="lt1"/>
-        </a:fontRef>
-      </dsp:style>
-      <dsp:txBody>
-        <a:bodyPr spcFirstLastPara="0" vert="horz" wrap="square" lIns="16510" tIns="16510" rIns="16510" bIns="16510" numCol="1" spcCol="1270" anchor="ctr" anchorCtr="0">
-          <a:noAutofit/>
-        </a:bodyPr>
-        <a:lstStyle/>
-        <a:p>
-          <a:pPr lvl="0" algn="ctr" defTabSz="577850">
-            <a:lnSpc>
-              <a:spcPct val="90000"/>
-            </a:lnSpc>
-            <a:spcBef>
-              <a:spcPct val="0"/>
-            </a:spcBef>
-            <a:spcAft>
-              <a:spcPct val="35000"/>
-            </a:spcAft>
-          </a:pPr>
-          <a:r>
-            <a:rPr lang="en-US" sz="1300" kern="1200"/>
-            <a:t>Brier,..</a:t>
-          </a:r>
-        </a:p>
-      </dsp:txBody>
-      <dsp:txXfrm>
-        <a:off x="1564895" y="1348261"/>
-        <a:ext cx="503877" cy="503877"/>
-      </dsp:txXfrm>
-    </dsp:sp>
-    <dsp:sp modelId="{A22CD44E-88FB-49B1-8092-76AF0719ED48}">
-      <dsp:nvSpPr>
-        <dsp:cNvPr id="0" name=""/>
-        <dsp:cNvSpPr/>
-      </dsp:nvSpPr>
-      <dsp:spPr>
-        <a:xfrm>
-          <a:off x="1610183" y="2014356"/>
-          <a:ext cx="413301" cy="413301"/>
-        </a:xfrm>
-        <a:prstGeom prst="mathPlus">
-          <a:avLst/>
-        </a:prstGeom>
-        <a:solidFill>
-          <a:schemeClr val="accent1">
-            <a:tint val="60000"/>
-            <a:hueOff val="0"/>
-            <a:satOff val="0"/>
-            <a:lumOff val="0"/>
-            <a:alphaOff val="0"/>
-          </a:schemeClr>
-        </a:solidFill>
-        <a:ln>
-          <a:noFill/>
-        </a:ln>
-        <a:effectLst/>
-      </dsp:spPr>
-      <dsp:style>
-        <a:lnRef idx="0">
-          <a:scrgbClr r="0" g="0" b="0"/>
-        </a:lnRef>
-        <a:fillRef idx="1">
-          <a:scrgbClr r="0" g="0" b="0"/>
-        </a:fillRef>
-        <a:effectRef idx="0">
-          <a:scrgbClr r="0" g="0" b="0"/>
-        </a:effectRef>
-        <a:fontRef idx="minor">
-          <a:schemeClr val="lt1"/>
-        </a:fontRef>
-      </dsp:style>
-      <dsp:txBody>
-        <a:bodyPr spcFirstLastPara="0" vert="horz" wrap="square" lIns="0" tIns="0" rIns="0" bIns="0" numCol="1" spcCol="1270" anchor="ctr" anchorCtr="0">
-          <a:noAutofit/>
-        </a:bodyPr>
-        <a:lstStyle/>
-        <a:p>
-          <a:pPr lvl="0" algn="ctr" defTabSz="266700">
-            <a:lnSpc>
-              <a:spcPct val="90000"/>
-            </a:lnSpc>
-            <a:spcBef>
-              <a:spcPct val="0"/>
-            </a:spcBef>
-            <a:spcAft>
-              <a:spcPct val="35000"/>
-            </a:spcAft>
-          </a:pPr>
-          <a:endParaRPr lang="en-US" sz="600" kern="1200"/>
-        </a:p>
-      </dsp:txBody>
-      <dsp:txXfrm>
-        <a:off x="1664966" y="2172402"/>
-        <a:ext cx="303735" cy="97209"/>
-      </dsp:txXfrm>
-    </dsp:sp>
-    <dsp:sp modelId="{9541A816-8766-4850-A9E8-C5BB7948EFFA}">
-      <dsp:nvSpPr>
-        <dsp:cNvPr id="0" name=""/>
-        <dsp:cNvSpPr/>
-      </dsp:nvSpPr>
-      <dsp:spPr>
-        <a:xfrm>
-          <a:off x="1460539" y="2485520"/>
-          <a:ext cx="712589" cy="712589"/>
-        </a:xfrm>
-        <a:prstGeom prst="ellipse">
-          <a:avLst/>
-        </a:prstGeom>
-        <a:solidFill>
-          <a:schemeClr val="accent1">
-            <a:hueOff val="0"/>
-            <a:satOff val="0"/>
-            <a:lumOff val="0"/>
-            <a:alphaOff val="0"/>
-          </a:schemeClr>
-        </a:solidFill>
-        <a:ln w="12700" cap="flat" cmpd="sng" algn="ctr">
-          <a:solidFill>
-            <a:schemeClr val="lt1">
-              <a:hueOff val="0"/>
-              <a:satOff val="0"/>
-              <a:lumOff val="0"/>
-              <a:alphaOff val="0"/>
-            </a:schemeClr>
-          </a:solidFill>
-          <a:prstDash val="solid"/>
-          <a:miter lim="800000"/>
-        </a:ln>
-        <a:effectLst/>
-      </dsp:spPr>
-      <dsp:style>
-        <a:lnRef idx="2">
-          <a:scrgbClr r="0" g="0" b="0"/>
-        </a:lnRef>
-        <a:fillRef idx="1">
-          <a:scrgbClr r="0" g="0" b="0"/>
-        </a:fillRef>
-        <a:effectRef idx="0">
-          <a:scrgbClr r="0" g="0" b="0"/>
-        </a:effectRef>
-        <a:fontRef idx="minor">
-          <a:schemeClr val="lt1"/>
-        </a:fontRef>
-      </dsp:style>
-      <dsp:txBody>
-        <a:bodyPr spcFirstLastPara="0" vert="horz" wrap="square" lIns="16510" tIns="16510" rIns="16510" bIns="16510" numCol="1" spcCol="1270" anchor="ctr" anchorCtr="0">
-          <a:noAutofit/>
-        </a:bodyPr>
-        <a:lstStyle/>
-        <a:p>
-          <a:pPr lvl="0" algn="ctr" defTabSz="577850">
-            <a:lnSpc>
-              <a:spcPct val="90000"/>
-            </a:lnSpc>
-            <a:spcBef>
-              <a:spcPct val="0"/>
-            </a:spcBef>
-            <a:spcAft>
-              <a:spcPct val="35000"/>
-            </a:spcAft>
-          </a:pPr>
-          <a:r>
-            <a:rPr lang="en-US" sz="1300" kern="1200"/>
-            <a:t>Mors</a:t>
-          </a:r>
-        </a:p>
-      </dsp:txBody>
-      <dsp:txXfrm>
-        <a:off x="1564895" y="2589876"/>
-        <a:ext cx="503877" cy="503877"/>
-      </dsp:txXfrm>
-    </dsp:sp>
-    <dsp:sp modelId="{CB7AD7CD-01B7-4924-8485-22B7B7DE043F}">
-      <dsp:nvSpPr>
-        <dsp:cNvPr id="0" name=""/>
-        <dsp:cNvSpPr/>
-      </dsp:nvSpPr>
-      <dsp:spPr>
-        <a:xfrm>
-          <a:off x="2280017" y="1467658"/>
-          <a:ext cx="226603" cy="265083"/>
-        </a:xfrm>
-        <a:prstGeom prst="rightArrow">
-          <a:avLst>
-            <a:gd name="adj1" fmla="val 60000"/>
-            <a:gd name="adj2" fmla="val 50000"/>
-          </a:avLst>
-        </a:prstGeom>
-        <a:solidFill>
-          <a:schemeClr val="accent1">
-            <a:tint val="60000"/>
-            <a:hueOff val="0"/>
-            <a:satOff val="0"/>
-            <a:lumOff val="0"/>
-            <a:alphaOff val="0"/>
-          </a:schemeClr>
-        </a:solidFill>
-        <a:ln>
-          <a:noFill/>
-        </a:ln>
-        <a:effectLst/>
-      </dsp:spPr>
-      <dsp:style>
-        <a:lnRef idx="0">
-          <a:scrgbClr r="0" g="0" b="0"/>
-        </a:lnRef>
-        <a:fillRef idx="1">
-          <a:scrgbClr r="0" g="0" b="0"/>
-        </a:fillRef>
-        <a:effectRef idx="0">
-          <a:scrgbClr r="0" g="0" b="0"/>
-        </a:effectRef>
-        <a:fontRef idx="minor">
-          <a:schemeClr val="lt1"/>
-        </a:fontRef>
-      </dsp:style>
-      <dsp:txBody>
-        <a:bodyPr spcFirstLastPara="0" vert="horz" wrap="square" lIns="0" tIns="0" rIns="0" bIns="0" numCol="1" spcCol="1270" anchor="ctr" anchorCtr="0">
-          <a:noAutofit/>
-        </a:bodyPr>
-        <a:lstStyle/>
-        <a:p>
-          <a:pPr lvl="0" algn="ctr" defTabSz="444500">
-            <a:lnSpc>
-              <a:spcPct val="90000"/>
-            </a:lnSpc>
-            <a:spcBef>
-              <a:spcPct val="0"/>
-            </a:spcBef>
-            <a:spcAft>
-              <a:spcPct val="35000"/>
-            </a:spcAft>
-          </a:pPr>
-          <a:endParaRPr lang="en-US" sz="1000" kern="1200"/>
-        </a:p>
-      </dsp:txBody>
-      <dsp:txXfrm>
-        <a:off x="2280017" y="1520675"/>
-        <a:ext cx="158622" cy="159049"/>
-      </dsp:txXfrm>
-    </dsp:sp>
-    <dsp:sp modelId="{925A0EA6-EC76-45B0-BA54-47C576CC6015}">
-      <dsp:nvSpPr>
-        <dsp:cNvPr id="0" name=""/>
-        <dsp:cNvSpPr/>
-      </dsp:nvSpPr>
-      <dsp:spPr>
-        <a:xfrm>
-          <a:off x="2600682" y="887610"/>
-          <a:ext cx="1425178" cy="1425178"/>
-        </a:xfrm>
-        <a:prstGeom prst="ellipse">
-          <a:avLst/>
-        </a:prstGeom>
-        <a:solidFill>
-          <a:schemeClr val="accent1">
-            <a:hueOff val="0"/>
-            <a:satOff val="0"/>
-            <a:lumOff val="0"/>
-            <a:alphaOff val="0"/>
-          </a:schemeClr>
-        </a:solidFill>
-        <a:ln w="12700" cap="flat" cmpd="sng" algn="ctr">
-          <a:solidFill>
-            <a:schemeClr val="lt1">
-              <a:hueOff val="0"/>
-              <a:satOff val="0"/>
-              <a:lumOff val="0"/>
-              <a:alphaOff val="0"/>
-            </a:schemeClr>
-          </a:solidFill>
-          <a:prstDash val="solid"/>
-          <a:miter lim="800000"/>
-        </a:ln>
-        <a:effectLst/>
-      </dsp:spPr>
-      <dsp:style>
-        <a:lnRef idx="2">
-          <a:scrgbClr r="0" g="0" b="0"/>
-        </a:lnRef>
-        <a:fillRef idx="1">
-          <a:scrgbClr r="0" g="0" b="0"/>
-        </a:fillRef>
-        <a:effectRef idx="0">
-          <a:scrgbClr r="0" g="0" b="0"/>
-        </a:effectRef>
-        <a:fontRef idx="minor">
-          <a:schemeClr val="lt1"/>
-        </a:fontRef>
-      </dsp:style>
-      <dsp:txBody>
-        <a:bodyPr spcFirstLastPara="0" vert="horz" wrap="square" lIns="31750" tIns="31750" rIns="31750" bIns="31750" numCol="1" spcCol="1270" anchor="ctr" anchorCtr="0">
-          <a:noAutofit/>
-        </a:bodyPr>
-        <a:lstStyle/>
-        <a:p>
-          <a:pPr lvl="0" algn="ctr" defTabSz="1111250">
-            <a:lnSpc>
-              <a:spcPct val="90000"/>
-            </a:lnSpc>
-            <a:spcBef>
-              <a:spcPct val="0"/>
-            </a:spcBef>
-            <a:spcAft>
-              <a:spcPct val="35000"/>
-            </a:spcAft>
-          </a:pPr>
-          <a:r>
-            <a:rPr lang="en-US" sz="2500" kern="1200"/>
-            <a:t>Quality</a:t>
-          </a:r>
-        </a:p>
-      </dsp:txBody>
-      <dsp:txXfrm>
-        <a:off x="2809394" y="1096322"/>
-        <a:ext cx="1007754" cy="1007754"/>
-      </dsp:txXfrm>
-    </dsp:sp>
-  </dsp:spTree>
-</dsp:drawing>
-</file>
-
-<file path=word/diagrams/drawing4.xml><?xml version="1.0" encoding="utf-8"?>
-<dsp:drawing xmlns:dgm="http://schemas.openxmlformats.org/drawingml/2006/diagram" xmlns:dsp="http://schemas.microsoft.com/office/drawing/2008/diagram" xmlns:a="http://schemas.openxmlformats.org/drawingml/2006/main">
-  <dsp:spTree>
-    <dsp:nvGrpSpPr>
-      <dsp:cNvPr id="0" name=""/>
-      <dsp:cNvGrpSpPr/>
-    </dsp:nvGrpSpPr>
-    <dsp:grpSpPr/>
-    <dsp:sp modelId="{7F2FB864-D654-4155-8669-0F39C43B3CF6}">
-      <dsp:nvSpPr>
-        <dsp:cNvPr id="0" name=""/>
-        <dsp:cNvSpPr/>
-      </dsp:nvSpPr>
-      <dsp:spPr>
-        <a:xfrm>
           <a:off x="643205" y="470"/>
           <a:ext cx="1166663" cy="1166663"/>
         </a:xfrm>
@@ -9176,7 +7635,7 @@
 </dsp:drawing>
 </file>
 
-<file path=word/diagrams/drawing5.xml><?xml version="1.0" encoding="utf-8"?>
+<file path=word/diagrams/drawing4.xml><?xml version="1.0" encoding="utf-8"?>
 <dsp:drawing xmlns:dgm="http://schemas.openxmlformats.org/drawingml/2006/diagram" xmlns:dsp="http://schemas.microsoft.com/office/drawing/2008/diagram" xmlns:a="http://schemas.openxmlformats.org/drawingml/2006/main">
   <dsp:spTree>
     <dsp:nvGrpSpPr>
@@ -10757,271 +9216,6 @@
 </dgm:layoutDef>
 </file>
 
-<file path=word/diagrams/layout5.xml><?xml version="1.0" encoding="utf-8"?>
-<dgm:layoutDef xmlns:dgm="http://schemas.openxmlformats.org/drawingml/2006/diagram" xmlns:a="http://schemas.openxmlformats.org/drawingml/2006/main" uniqueId="urn:microsoft.com/office/officeart/2005/8/layout/equation2">
-  <dgm:title val=""/>
-  <dgm:desc val=""/>
-  <dgm:catLst>
-    <dgm:cat type="relationship" pri="18000"/>
-    <dgm:cat type="process" pri="26000"/>
-  </dgm:catLst>
-  <dgm:sampData useDef="1">
-    <dgm:dataModel>
-      <dgm:ptLst/>
-      <dgm:bg/>
-      <dgm:whole/>
-    </dgm:dataModel>
-  </dgm:sampData>
-  <dgm:styleData>
-    <dgm:dataModel>
-      <dgm:ptLst>
-        <dgm:pt modelId="0" type="doc"/>
-        <dgm:pt modelId="1"/>
-        <dgm:pt modelId="2"/>
-      </dgm:ptLst>
-      <dgm:cxnLst>
-        <dgm:cxn modelId="3" srcId="0" destId="1" srcOrd="0" destOrd="0"/>
-        <dgm:cxn modelId="4" srcId="0" destId="2" srcOrd="1" destOrd="0"/>
-      </dgm:cxnLst>
-      <dgm:bg/>
-      <dgm:whole/>
-    </dgm:dataModel>
-  </dgm:styleData>
-  <dgm:clrData>
-    <dgm:dataModel>
-      <dgm:ptLst>
-        <dgm:pt modelId="0" type="doc"/>
-        <dgm:pt modelId="1"/>
-        <dgm:pt modelId="2"/>
-        <dgm:pt modelId="3"/>
-        <dgm:pt modelId="4"/>
-      </dgm:ptLst>
-      <dgm:cxnLst>
-        <dgm:cxn modelId="5" srcId="0" destId="1" srcOrd="0" destOrd="0"/>
-        <dgm:cxn modelId="6" srcId="0" destId="2" srcOrd="1" destOrd="0"/>
-        <dgm:cxn modelId="7" srcId="0" destId="3" srcOrd="2" destOrd="0"/>
-        <dgm:cxn modelId="8" srcId="0" destId="4" srcOrd="3" destOrd="0"/>
-      </dgm:cxnLst>
-      <dgm:bg/>
-      <dgm:whole/>
-    </dgm:dataModel>
-  </dgm:clrData>
-  <dgm:layoutNode name="Name0">
-    <dgm:varLst>
-      <dgm:dir/>
-      <dgm:resizeHandles val="exact"/>
-    </dgm:varLst>
-    <dgm:choose name="Name1">
-      <dgm:if name="Name2" func="var" arg="dir" op="equ" val="norm">
-        <dgm:alg type="lin">
-          <dgm:param type="linDir" val="fromL"/>
-          <dgm:param type="fallback" val="2D"/>
-        </dgm:alg>
-      </dgm:if>
-      <dgm:else name="Name3">
-        <dgm:alg type="lin">
-          <dgm:param type="linDir" val="fromR"/>
-          <dgm:param type="fallback" val="2D"/>
-        </dgm:alg>
-      </dgm:else>
-    </dgm:choose>
-    <dgm:shape xmlns:r="http://schemas.openxmlformats.org/officeDocument/2006/relationships" r:blip="">
-      <dgm:adjLst/>
-    </dgm:shape>
-    <dgm:presOf/>
-    <dgm:choose name="Name4">
-      <dgm:if name="Name5" axis="ch" ptType="node" func="cnt" op="gte" val="3">
-        <dgm:constrLst>
-          <dgm:constr type="h" for="des" forName="node" refType="w" fact="0.5"/>
-          <dgm:constr type="w" for="ch" forName="lastNode" refType="w"/>
-          <dgm:constr type="w" for="des" forName="node" refType="h" refFor="des" refForName="node"/>
-          <dgm:constr type="w" for="ch" forName="sibTransLast" refType="h" refFor="des" refForName="node" fact="0.6"/>
-          <dgm:constr type="h" for="des" forName="sibTrans" refType="h" refFor="des" refForName="node" op="equ" fact="0.58"/>
-          <dgm:constr type="w" for="des" forName="sibTrans" refType="h" refFor="des" refForName="sibTrans" op="equ"/>
-          <dgm:constr type="primFontSz" for="ch" forName="lastNode" op="equ" val="65"/>
-          <dgm:constr type="primFontSz" for="des" forName="node" op="equ" val="65"/>
-          <dgm:constr type="primFontSz" for="des" forName="sibTrans" val="55"/>
-          <dgm:constr type="primFontSz" for="des" forName="sibTrans" refType="primFontSz" refFor="des" refForName="node" op="lte" fact="0.8"/>
-          <dgm:constr type="primFontSz" for="des" forName="connectorText" refType="primFontSz" refFor="des" refForName="node" op="lte" fact="0.8"/>
-          <dgm:constr type="primFontSz" for="des" forName="connectorText" refType="primFontSz" refFor="des" refForName="sibTrans" op="equ"/>
-          <dgm:constr type="h" for="des" forName="spacerT" refType="h" refFor="des" refForName="sibTrans" fact="0.14"/>
-          <dgm:constr type="h" for="des" forName="spacerB" refType="h" refFor="des" refForName="sibTrans" fact="0.14"/>
-        </dgm:constrLst>
-      </dgm:if>
-      <dgm:else name="Name6">
-        <dgm:constrLst>
-          <dgm:constr type="h" for="des" forName="node" refType="w"/>
-          <dgm:constr type="w" for="ch" forName="lastNode" refType="w"/>
-          <dgm:constr type="w" for="des" forName="node" refType="h" refFor="des" refForName="node"/>
-          <dgm:constr type="w" for="ch" forName="sibTransLast" refType="h" refFor="des" refForName="node" fact="0.6"/>
-          <dgm:constr type="h" for="des" forName="sibTrans" refType="h" refFor="des" refForName="node" op="equ" fact="0.58"/>
-          <dgm:constr type="w" for="des" forName="sibTrans" refType="h" refFor="des" refForName="sibTrans" op="equ"/>
-          <dgm:constr type="primFontSz" for="des" forName="node" val="65"/>
-          <dgm:constr type="primFontSz" for="ch" forName="lastNode" refType="primFontSz" refFor="des" refForName="node" op="equ"/>
-          <dgm:constr type="primFontSz" for="des" forName="sibTrans" val="55"/>
-          <dgm:constr type="primFontSz" for="des" forName="connectorText" refType="primFontSz" refFor="des" refForName="node" op="lte" fact="0.8"/>
-          <dgm:constr type="primFontSz" for="des" forName="connectorText" refType="primFontSz" refFor="des" refForName="sibTrans" op="equ"/>
-          <dgm:constr type="h" for="des" forName="spacerT" refType="h" refFor="des" refForName="sibTrans" fact="0.14"/>
-          <dgm:constr type="h" for="des" forName="spacerB" refType="h" refFor="des" refForName="sibTrans" fact="0.14"/>
-        </dgm:constrLst>
-      </dgm:else>
-    </dgm:choose>
-    <dgm:ruleLst/>
-    <dgm:choose name="Name7">
-      <dgm:if name="Name8" axis="ch" ptType="node" func="cnt" op="gte" val="1">
-        <dgm:layoutNode name="vNodes">
-          <dgm:alg type="lin">
-            <dgm:param type="linDir" val="fromT"/>
-            <dgm:param type="fallback" val="2D"/>
-          </dgm:alg>
-          <dgm:shape xmlns:r="http://schemas.openxmlformats.org/officeDocument/2006/relationships" r:blip="">
-            <dgm:adjLst/>
-          </dgm:shape>
-          <dgm:presOf/>
-          <dgm:constrLst/>
-          <dgm:ruleLst/>
-          <dgm:forEach name="Name9" axis="ch" ptType="node">
-            <dgm:choose name="Name10">
-              <dgm:if name="Name11" axis="self" func="revPos" op="neq" val="1">
-                <dgm:layoutNode name="node">
-                  <dgm:varLst>
-                    <dgm:bulletEnabled val="1"/>
-                  </dgm:varLst>
-                  <dgm:alg type="tx">
-                    <dgm:param type="txAnchorVertCh" val="mid"/>
-                  </dgm:alg>
-                  <dgm:shape xmlns:r="http://schemas.openxmlformats.org/officeDocument/2006/relationships" type="ellipse" r:blip="">
-                    <dgm:adjLst/>
-                  </dgm:shape>
-                  <dgm:presOf axis="desOrSelf" ptType="node"/>
-                  <dgm:constrLst>
-                    <dgm:constr type="tMarg" refType="primFontSz" fact="0.1"/>
-                    <dgm:constr type="bMarg" refType="primFontSz" fact="0.1"/>
-                    <dgm:constr type="lMarg" refType="primFontSz" fact="0.1"/>
-                    <dgm:constr type="rMarg" refType="primFontSz" fact="0.1"/>
-                  </dgm:constrLst>
-                  <dgm:ruleLst>
-                    <dgm:rule type="primFontSz" val="5" fact="NaN" max="NaN"/>
-                  </dgm:ruleLst>
-                </dgm:layoutNode>
-                <dgm:choose name="Name12">
-                  <dgm:if name="Name13" axis="self" ptType="node" func="revPos" op="gt" val="2">
-                    <dgm:forEach name="sibTransForEach" axis="followSib" ptType="sibTrans" cnt="1">
-                      <dgm:layoutNode name="spacerT">
-                        <dgm:alg type="sp"/>
-                        <dgm:shape xmlns:r="http://schemas.openxmlformats.org/officeDocument/2006/relationships" r:blip="">
-                          <dgm:adjLst/>
-                        </dgm:shape>
-                        <dgm:presOf axis="self"/>
-                        <dgm:constrLst/>
-                        <dgm:ruleLst/>
-                      </dgm:layoutNode>
-                      <dgm:layoutNode name="sibTrans">
-                        <dgm:alg type="tx"/>
-                        <dgm:shape xmlns:r="http://schemas.openxmlformats.org/officeDocument/2006/relationships" type="mathPlus" r:blip="">
-                          <dgm:adjLst/>
-                        </dgm:shape>
-                        <dgm:presOf axis="self"/>
-                        <dgm:constrLst>
-                          <dgm:constr type="h" refType="w"/>
-                          <dgm:constr type="lMarg"/>
-                          <dgm:constr type="rMarg"/>
-                          <dgm:constr type="tMarg"/>
-                          <dgm:constr type="bMarg"/>
-                        </dgm:constrLst>
-                        <dgm:ruleLst>
-                          <dgm:rule type="primFontSz" val="5" fact="NaN" max="NaN"/>
-                        </dgm:ruleLst>
-                      </dgm:layoutNode>
-                      <dgm:layoutNode name="spacerB">
-                        <dgm:alg type="sp"/>
-                        <dgm:shape xmlns:r="http://schemas.openxmlformats.org/officeDocument/2006/relationships" r:blip="">
-                          <dgm:adjLst/>
-                        </dgm:shape>
-                        <dgm:presOf axis="self"/>
-                        <dgm:constrLst/>
-                        <dgm:ruleLst/>
-                      </dgm:layoutNode>
-                    </dgm:forEach>
-                  </dgm:if>
-                  <dgm:else name="Name14"/>
-                </dgm:choose>
-              </dgm:if>
-              <dgm:else name="Name15"/>
-            </dgm:choose>
-          </dgm:forEach>
-        </dgm:layoutNode>
-        <dgm:choose name="Name16">
-          <dgm:if name="Name17" axis="ch" ptType="node" func="cnt" op="gt" val="1">
-            <dgm:layoutNode name="sibTransLast">
-              <dgm:alg type="conn">
-                <dgm:param type="begPts" val="auto"/>
-                <dgm:param type="endPts" val="auto"/>
-                <dgm:param type="srcNode" val="vNodes"/>
-                <dgm:param type="dstNode" val="lastNode"/>
-              </dgm:alg>
-              <dgm:shape xmlns:r="http://schemas.openxmlformats.org/officeDocument/2006/relationships" type="conn" r:blip="">
-                <dgm:adjLst/>
-              </dgm:shape>
-              <dgm:presOf axis="ch" ptType="sibTrans" st="-1" cnt="1"/>
-              <dgm:constrLst>
-                <dgm:constr type="h" refType="w" fact="0.62"/>
-                <dgm:constr type="connDist"/>
-                <dgm:constr type="begPad" refType="connDist" fact="0.25"/>
-                <dgm:constr type="endPad" refType="connDist" fact="0.22"/>
-              </dgm:constrLst>
-              <dgm:ruleLst/>
-              <dgm:layoutNode name="connectorText">
-                <dgm:alg type="tx">
-                  <dgm:param type="autoTxRot" val="grav"/>
-                </dgm:alg>
-                <dgm:shape xmlns:r="http://schemas.openxmlformats.org/officeDocument/2006/relationships" type="conn" r:blip="" hideGeom="1">
-                  <dgm:adjLst/>
-                </dgm:shape>
-                <dgm:presOf axis="ch desOrSelf" ptType="sibTrans sibTrans" st="-1 1" cnt="1 0"/>
-                <dgm:constrLst>
-                  <dgm:constr type="lMarg"/>
-                  <dgm:constr type="rMarg"/>
-                  <dgm:constr type="tMarg"/>
-                  <dgm:constr type="bMarg"/>
-                </dgm:constrLst>
-                <dgm:ruleLst>
-                  <dgm:rule type="primFontSz" val="5" fact="NaN" max="NaN"/>
-                </dgm:ruleLst>
-              </dgm:layoutNode>
-            </dgm:layoutNode>
-          </dgm:if>
-          <dgm:else name="Name18"/>
-        </dgm:choose>
-        <dgm:layoutNode name="lastNode">
-          <dgm:varLst>
-            <dgm:bulletEnabled val="1"/>
-          </dgm:varLst>
-          <dgm:alg type="tx">
-            <dgm:param type="txAnchorVertCh" val="mid"/>
-          </dgm:alg>
-          <dgm:shape xmlns:r="http://schemas.openxmlformats.org/officeDocument/2006/relationships" type="ellipse" r:blip="">
-            <dgm:adjLst/>
-          </dgm:shape>
-          <dgm:presOf axis="ch desOrSelf" ptType="node node" st="-1 1" cnt="1 0"/>
-          <dgm:constrLst>
-            <dgm:constr type="h" refType="w"/>
-            <dgm:constr type="tMarg" refType="primFontSz" fact="0.1"/>
-            <dgm:constr type="bMarg" refType="primFontSz" fact="0.1"/>
-            <dgm:constr type="lMarg" refType="primFontSz" fact="0.1"/>
-            <dgm:constr type="rMarg" refType="primFontSz" fact="0.1"/>
-          </dgm:constrLst>
-          <dgm:ruleLst>
-            <dgm:rule type="primFontSz" val="5" fact="NaN" max="NaN"/>
-          </dgm:ruleLst>
-        </dgm:layoutNode>
-      </dgm:if>
-      <dgm:else name="Name19"/>
-    </dgm:choose>
-  </dgm:layoutNode>
-</dgm:layoutDef>
-</file>
-
 <file path=word/diagrams/quickStyle1.xml><?xml version="1.0" encoding="utf-8"?>
 <dgm:styleDef xmlns:dgm="http://schemas.openxmlformats.org/drawingml/2006/diagram" xmlns:a="http://schemas.openxmlformats.org/drawingml/2006/main" uniqueId="urn:microsoft.com/office/officeart/2005/8/quickstyle/simple1">
   <dgm:title val=""/>
@@ -14125,1040 +12319,6 @@
 </file>
 
 <file path=word/diagrams/quickStyle4.xml><?xml version="1.0" encoding="utf-8"?>
-<dgm:styleDef xmlns:dgm="http://schemas.openxmlformats.org/drawingml/2006/diagram" xmlns:a="http://schemas.openxmlformats.org/drawingml/2006/main" uniqueId="urn:microsoft.com/office/officeart/2005/8/quickstyle/simple1">
-  <dgm:title val=""/>
-  <dgm:desc val=""/>
-  <dgm:catLst>
-    <dgm:cat type="simple" pri="10100"/>
-  </dgm:catLst>
-  <dgm:scene3d>
-    <a:camera prst="orthographicFront"/>
-    <a:lightRig rig="threePt" dir="t"/>
-  </dgm:scene3d>
-  <dgm:styleLbl name="node0">
-    <dgm:scene3d>
-      <a:camera prst="orthographicFront"/>
-      <a:lightRig rig="threePt" dir="t"/>
-    </dgm:scene3d>
-    <dgm:sp3d/>
-    <dgm:txPr/>
-    <dgm:style>
-      <a:lnRef idx="2">
-        <a:scrgbClr r="0" g="0" b="0"/>
-      </a:lnRef>
-      <a:fillRef idx="1">
-        <a:scrgbClr r="0" g="0" b="0"/>
-      </a:fillRef>
-      <a:effectRef idx="0">
-        <a:scrgbClr r="0" g="0" b="0"/>
-      </a:effectRef>
-      <a:fontRef idx="minor">
-        <a:schemeClr val="lt1"/>
-      </a:fontRef>
-    </dgm:style>
-  </dgm:styleLbl>
-  <dgm:styleLbl name="lnNode1">
-    <dgm:scene3d>
-      <a:camera prst="orthographicFront"/>
-      <a:lightRig rig="threePt" dir="t"/>
-    </dgm:scene3d>
-    <dgm:sp3d/>
-    <dgm:txPr/>
-    <dgm:style>
-      <a:lnRef idx="2">
-        <a:scrgbClr r="0" g="0" b="0"/>
-      </a:lnRef>
-      <a:fillRef idx="1">
-        <a:scrgbClr r="0" g="0" b="0"/>
-      </a:fillRef>
-      <a:effectRef idx="0">
-        <a:scrgbClr r="0" g="0" b="0"/>
-      </a:effectRef>
-      <a:fontRef idx="minor">
-        <a:schemeClr val="lt1"/>
-      </a:fontRef>
-    </dgm:style>
-  </dgm:styleLbl>
-  <dgm:styleLbl name="vennNode1">
-    <dgm:scene3d>
-      <a:camera prst="orthographicFront"/>
-      <a:lightRig rig="threePt" dir="t"/>
-    </dgm:scene3d>
-    <dgm:sp3d/>
-    <dgm:txPr/>
-    <dgm:style>
-      <a:lnRef idx="2">
-        <a:scrgbClr r="0" g="0" b="0"/>
-      </a:lnRef>
-      <a:fillRef idx="1">
-        <a:scrgbClr r="0" g="0" b="0"/>
-      </a:fillRef>
-      <a:effectRef idx="0">
-        <a:scrgbClr r="0" g="0" b="0"/>
-      </a:effectRef>
-      <a:fontRef idx="minor">
-        <a:schemeClr val="tx1"/>
-      </a:fontRef>
-    </dgm:style>
-  </dgm:styleLbl>
-  <dgm:styleLbl name="alignNode1">
-    <dgm:scene3d>
-      <a:camera prst="orthographicFront"/>
-      <a:lightRig rig="threePt" dir="t"/>
-    </dgm:scene3d>
-    <dgm:sp3d/>
-    <dgm:txPr/>
-    <dgm:style>
-      <a:lnRef idx="2">
-        <a:scrgbClr r="0" g="0" b="0"/>
-      </a:lnRef>
-      <a:fillRef idx="1">
-        <a:scrgbClr r="0" g="0" b="0"/>
-      </a:fillRef>
-      <a:effectRef idx="0">
-        <a:scrgbClr r="0" g="0" b="0"/>
-      </a:effectRef>
-      <a:fontRef idx="minor">
-        <a:schemeClr val="lt1"/>
-      </a:fontRef>
-    </dgm:style>
-  </dgm:styleLbl>
-  <dgm:styleLbl name="node1">
-    <dgm:scene3d>
-      <a:camera prst="orthographicFront"/>
-      <a:lightRig rig="threePt" dir="t"/>
-    </dgm:scene3d>
-    <dgm:sp3d/>
-    <dgm:txPr/>
-    <dgm:style>
-      <a:lnRef idx="2">
-        <a:scrgbClr r="0" g="0" b="0"/>
-      </a:lnRef>
-      <a:fillRef idx="1">
-        <a:scrgbClr r="0" g="0" b="0"/>
-      </a:fillRef>
-      <a:effectRef idx="0">
-        <a:scrgbClr r="0" g="0" b="0"/>
-      </a:effectRef>
-      <a:fontRef idx="minor">
-        <a:schemeClr val="lt1"/>
-      </a:fontRef>
-    </dgm:style>
-  </dgm:styleLbl>
-  <dgm:styleLbl name="node2">
-    <dgm:scene3d>
-      <a:camera prst="orthographicFront"/>
-      <a:lightRig rig="threePt" dir="t"/>
-    </dgm:scene3d>
-    <dgm:sp3d/>
-    <dgm:txPr/>
-    <dgm:style>
-      <a:lnRef idx="2">
-        <a:scrgbClr r="0" g="0" b="0"/>
-      </a:lnRef>
-      <a:fillRef idx="1">
-        <a:scrgbClr r="0" g="0" b="0"/>
-      </a:fillRef>
-      <a:effectRef idx="0">
-        <a:scrgbClr r="0" g="0" b="0"/>
-      </a:effectRef>
-      <a:fontRef idx="minor">
-        <a:schemeClr val="lt1"/>
-      </a:fontRef>
-    </dgm:style>
-  </dgm:styleLbl>
-  <dgm:styleLbl name="node3">
-    <dgm:scene3d>
-      <a:camera prst="orthographicFront"/>
-      <a:lightRig rig="threePt" dir="t"/>
-    </dgm:scene3d>
-    <dgm:sp3d/>
-    <dgm:txPr/>
-    <dgm:style>
-      <a:lnRef idx="2">
-        <a:scrgbClr r="0" g="0" b="0"/>
-      </a:lnRef>
-      <a:fillRef idx="1">
-        <a:scrgbClr r="0" g="0" b="0"/>
-      </a:fillRef>
-      <a:effectRef idx="0">
-        <a:scrgbClr r="0" g="0" b="0"/>
-      </a:effectRef>
-      <a:fontRef idx="minor">
-        <a:schemeClr val="lt1"/>
-      </a:fontRef>
-    </dgm:style>
-  </dgm:styleLbl>
-  <dgm:styleLbl name="node4">
-    <dgm:scene3d>
-      <a:camera prst="orthographicFront"/>
-      <a:lightRig rig="threePt" dir="t"/>
-    </dgm:scene3d>
-    <dgm:sp3d/>
-    <dgm:txPr/>
-    <dgm:style>
-      <a:lnRef idx="2">
-        <a:scrgbClr r="0" g="0" b="0"/>
-      </a:lnRef>
-      <a:fillRef idx="1">
-        <a:scrgbClr r="0" g="0" b="0"/>
-      </a:fillRef>
-      <a:effectRef idx="0">
-        <a:scrgbClr r="0" g="0" b="0"/>
-      </a:effectRef>
-      <a:fontRef idx="minor">
-        <a:schemeClr val="lt1"/>
-      </a:fontRef>
-    </dgm:style>
-  </dgm:styleLbl>
-  <dgm:styleLbl name="fgImgPlace1">
-    <dgm:scene3d>
-      <a:camera prst="orthographicFront"/>
-      <a:lightRig rig="threePt" dir="t"/>
-    </dgm:scene3d>
-    <dgm:sp3d/>
-    <dgm:txPr/>
-    <dgm:style>
-      <a:lnRef idx="2">
-        <a:scrgbClr r="0" g="0" b="0"/>
-      </a:lnRef>
-      <a:fillRef idx="1">
-        <a:scrgbClr r="0" g="0" b="0"/>
-      </a:fillRef>
-      <a:effectRef idx="0">
-        <a:scrgbClr r="0" g="0" b="0"/>
-      </a:effectRef>
-      <a:fontRef idx="minor"/>
-    </dgm:style>
-  </dgm:styleLbl>
-  <dgm:styleLbl name="alignImgPlace1">
-    <dgm:scene3d>
-      <a:camera prst="orthographicFront"/>
-      <a:lightRig rig="threePt" dir="t"/>
-    </dgm:scene3d>
-    <dgm:sp3d/>
-    <dgm:txPr/>
-    <dgm:style>
-      <a:lnRef idx="2">
-        <a:scrgbClr r="0" g="0" b="0"/>
-      </a:lnRef>
-      <a:fillRef idx="1">
-        <a:scrgbClr r="0" g="0" b="0"/>
-      </a:fillRef>
-      <a:effectRef idx="0">
-        <a:scrgbClr r="0" g="0" b="0"/>
-      </a:effectRef>
-      <a:fontRef idx="minor"/>
-    </dgm:style>
-  </dgm:styleLbl>
-  <dgm:styleLbl name="bgImgPlace1">
-    <dgm:scene3d>
-      <a:camera prst="orthographicFront"/>
-      <a:lightRig rig="threePt" dir="t"/>
-    </dgm:scene3d>
-    <dgm:sp3d/>
-    <dgm:txPr/>
-    <dgm:style>
-      <a:lnRef idx="2">
-        <a:scrgbClr r="0" g="0" b="0"/>
-      </a:lnRef>
-      <a:fillRef idx="1">
-        <a:scrgbClr r="0" g="0" b="0"/>
-      </a:fillRef>
-      <a:effectRef idx="0">
-        <a:scrgbClr r="0" g="0" b="0"/>
-      </a:effectRef>
-      <a:fontRef idx="minor"/>
-    </dgm:style>
-  </dgm:styleLbl>
-  <dgm:styleLbl name="sibTrans2D1">
-    <dgm:scene3d>
-      <a:camera prst="orthographicFront"/>
-      <a:lightRig rig="threePt" dir="t"/>
-    </dgm:scene3d>
-    <dgm:sp3d/>
-    <dgm:txPr/>
-    <dgm:style>
-      <a:lnRef idx="0">
-        <a:scrgbClr r="0" g="0" b="0"/>
-      </a:lnRef>
-      <a:fillRef idx="1">
-        <a:scrgbClr r="0" g="0" b="0"/>
-      </a:fillRef>
-      <a:effectRef idx="0">
-        <a:scrgbClr r="0" g="0" b="0"/>
-      </a:effectRef>
-      <a:fontRef idx="minor">
-        <a:schemeClr val="lt1"/>
-      </a:fontRef>
-    </dgm:style>
-  </dgm:styleLbl>
-  <dgm:styleLbl name="fgSibTrans2D1">
-    <dgm:scene3d>
-      <a:camera prst="orthographicFront"/>
-      <a:lightRig rig="threePt" dir="t"/>
-    </dgm:scene3d>
-    <dgm:sp3d/>
-    <dgm:txPr/>
-    <dgm:style>
-      <a:lnRef idx="0">
-        <a:scrgbClr r="0" g="0" b="0"/>
-      </a:lnRef>
-      <a:fillRef idx="1">
-        <a:scrgbClr r="0" g="0" b="0"/>
-      </a:fillRef>
-      <a:effectRef idx="0">
-        <a:scrgbClr r="0" g="0" b="0"/>
-      </a:effectRef>
-      <a:fontRef idx="minor">
-        <a:schemeClr val="lt1"/>
-      </a:fontRef>
-    </dgm:style>
-  </dgm:styleLbl>
-  <dgm:styleLbl name="bgSibTrans2D1">
-    <dgm:scene3d>
-      <a:camera prst="orthographicFront"/>
-      <a:lightRig rig="threePt" dir="t"/>
-    </dgm:scene3d>
-    <dgm:sp3d/>
-    <dgm:txPr/>
-    <dgm:style>
-      <a:lnRef idx="0">
-        <a:scrgbClr r="0" g="0" b="0"/>
-      </a:lnRef>
-      <a:fillRef idx="1">
-        <a:scrgbClr r="0" g="0" b="0"/>
-      </a:fillRef>
-      <a:effectRef idx="0">
-        <a:scrgbClr r="0" g="0" b="0"/>
-      </a:effectRef>
-      <a:fontRef idx="minor">
-        <a:schemeClr val="lt1"/>
-      </a:fontRef>
-    </dgm:style>
-  </dgm:styleLbl>
-  <dgm:styleLbl name="sibTrans1D1">
-    <dgm:scene3d>
-      <a:camera prst="orthographicFront"/>
-      <a:lightRig rig="threePt" dir="t"/>
-    </dgm:scene3d>
-    <dgm:sp3d/>
-    <dgm:txPr/>
-    <dgm:style>
-      <a:lnRef idx="1">
-        <a:scrgbClr r="0" g="0" b="0"/>
-      </a:lnRef>
-      <a:fillRef idx="0">
-        <a:scrgbClr r="0" g="0" b="0"/>
-      </a:fillRef>
-      <a:effectRef idx="0">
-        <a:scrgbClr r="0" g="0" b="0"/>
-      </a:effectRef>
-      <a:fontRef idx="minor"/>
-    </dgm:style>
-  </dgm:styleLbl>
-  <dgm:styleLbl name="callout">
-    <dgm:scene3d>
-      <a:camera prst="orthographicFront"/>
-      <a:lightRig rig="threePt" dir="t"/>
-    </dgm:scene3d>
-    <dgm:sp3d/>
-    <dgm:txPr/>
-    <dgm:style>
-      <a:lnRef idx="2">
-        <a:scrgbClr r="0" g="0" b="0"/>
-      </a:lnRef>
-      <a:fillRef idx="1">
-        <a:scrgbClr r="0" g="0" b="0"/>
-      </a:fillRef>
-      <a:effectRef idx="0">
-        <a:scrgbClr r="0" g="0" b="0"/>
-      </a:effectRef>
-      <a:fontRef idx="minor"/>
-    </dgm:style>
-  </dgm:styleLbl>
-  <dgm:styleLbl name="asst0">
-    <dgm:scene3d>
-      <a:camera prst="orthographicFront"/>
-      <a:lightRig rig="threePt" dir="t"/>
-    </dgm:scene3d>
-    <dgm:sp3d/>
-    <dgm:txPr/>
-    <dgm:style>
-      <a:lnRef idx="2">
-        <a:scrgbClr r="0" g="0" b="0"/>
-      </a:lnRef>
-      <a:fillRef idx="1">
-        <a:scrgbClr r="0" g="0" b="0"/>
-      </a:fillRef>
-      <a:effectRef idx="0">
-        <a:scrgbClr r="0" g="0" b="0"/>
-      </a:effectRef>
-      <a:fontRef idx="minor">
-        <a:schemeClr val="lt1"/>
-      </a:fontRef>
-    </dgm:style>
-  </dgm:styleLbl>
-  <dgm:styleLbl name="asst1">
-    <dgm:scene3d>
-      <a:camera prst="orthographicFront"/>
-      <a:lightRig rig="threePt" dir="t"/>
-    </dgm:scene3d>
-    <dgm:sp3d/>
-    <dgm:txPr/>
-    <dgm:style>
-      <a:lnRef idx="2">
-        <a:scrgbClr r="0" g="0" b="0"/>
-      </a:lnRef>
-      <a:fillRef idx="1">
-        <a:scrgbClr r="0" g="0" b="0"/>
-      </a:fillRef>
-      <a:effectRef idx="0">
-        <a:scrgbClr r="0" g="0" b="0"/>
-      </a:effectRef>
-      <a:fontRef idx="minor">
-        <a:schemeClr val="lt1"/>
-      </a:fontRef>
-    </dgm:style>
-  </dgm:styleLbl>
-  <dgm:styleLbl name="asst2">
-    <dgm:scene3d>
-      <a:camera prst="orthographicFront"/>
-      <a:lightRig rig="threePt" dir="t"/>
-    </dgm:scene3d>
-    <dgm:sp3d/>
-    <dgm:txPr/>
-    <dgm:style>
-      <a:lnRef idx="2">
-        <a:scrgbClr r="0" g="0" b="0"/>
-      </a:lnRef>
-      <a:fillRef idx="1">
-        <a:scrgbClr r="0" g="0" b="0"/>
-      </a:fillRef>
-      <a:effectRef idx="0">
-        <a:scrgbClr r="0" g="0" b="0"/>
-      </a:effectRef>
-      <a:fontRef idx="minor">
-        <a:schemeClr val="lt1"/>
-      </a:fontRef>
-    </dgm:style>
-  </dgm:styleLbl>
-  <dgm:styleLbl name="asst3">
-    <dgm:scene3d>
-      <a:camera prst="orthographicFront"/>
-      <a:lightRig rig="threePt" dir="t"/>
-    </dgm:scene3d>
-    <dgm:sp3d/>
-    <dgm:txPr/>
-    <dgm:style>
-      <a:lnRef idx="2">
-        <a:scrgbClr r="0" g="0" b="0"/>
-      </a:lnRef>
-      <a:fillRef idx="1">
-        <a:scrgbClr r="0" g="0" b="0"/>
-      </a:fillRef>
-      <a:effectRef idx="0">
-        <a:scrgbClr r="0" g="0" b="0"/>
-      </a:effectRef>
-      <a:fontRef idx="minor">
-        <a:schemeClr val="lt1"/>
-      </a:fontRef>
-    </dgm:style>
-  </dgm:styleLbl>
-  <dgm:styleLbl name="asst4">
-    <dgm:scene3d>
-      <a:camera prst="orthographicFront"/>
-      <a:lightRig rig="threePt" dir="t"/>
-    </dgm:scene3d>
-    <dgm:sp3d/>
-    <dgm:txPr/>
-    <dgm:style>
-      <a:lnRef idx="2">
-        <a:scrgbClr r="0" g="0" b="0"/>
-      </a:lnRef>
-      <a:fillRef idx="1">
-        <a:scrgbClr r="0" g="0" b="0"/>
-      </a:fillRef>
-      <a:effectRef idx="0">
-        <a:scrgbClr r="0" g="0" b="0"/>
-      </a:effectRef>
-      <a:fontRef idx="minor">
-        <a:schemeClr val="lt1"/>
-      </a:fontRef>
-    </dgm:style>
-  </dgm:styleLbl>
-  <dgm:styleLbl name="parChTrans2D1">
-    <dgm:scene3d>
-      <a:camera prst="orthographicFront"/>
-      <a:lightRig rig="threePt" dir="t"/>
-    </dgm:scene3d>
-    <dgm:sp3d/>
-    <dgm:txPr/>
-    <dgm:style>
-      <a:lnRef idx="2">
-        <a:scrgbClr r="0" g="0" b="0"/>
-      </a:lnRef>
-      <a:fillRef idx="1">
-        <a:scrgbClr r="0" g="0" b="0"/>
-      </a:fillRef>
-      <a:effectRef idx="0">
-        <a:scrgbClr r="0" g="0" b="0"/>
-      </a:effectRef>
-      <a:fontRef idx="minor">
-        <a:schemeClr val="lt1"/>
-      </a:fontRef>
-    </dgm:style>
-  </dgm:styleLbl>
-  <dgm:styleLbl name="parChTrans2D2">
-    <dgm:scene3d>
-      <a:camera prst="orthographicFront"/>
-      <a:lightRig rig="threePt" dir="t"/>
-    </dgm:scene3d>
-    <dgm:sp3d/>
-    <dgm:txPr/>
-    <dgm:style>
-      <a:lnRef idx="2">
-        <a:scrgbClr r="0" g="0" b="0"/>
-      </a:lnRef>
-      <a:fillRef idx="1">
-        <a:scrgbClr r="0" g="0" b="0"/>
-      </a:fillRef>
-      <a:effectRef idx="0">
-        <a:scrgbClr r="0" g="0" b="0"/>
-      </a:effectRef>
-      <a:fontRef idx="minor">
-        <a:schemeClr val="lt1"/>
-      </a:fontRef>
-    </dgm:style>
-  </dgm:styleLbl>
-  <dgm:styleLbl name="parChTrans2D3">
-    <dgm:scene3d>
-      <a:camera prst="orthographicFront"/>
-      <a:lightRig rig="threePt" dir="t"/>
-    </dgm:scene3d>
-    <dgm:sp3d/>
-    <dgm:txPr/>
-    <dgm:style>
-      <a:lnRef idx="2">
-        <a:scrgbClr r="0" g="0" b="0"/>
-      </a:lnRef>
-      <a:fillRef idx="1">
-        <a:scrgbClr r="0" g="0" b="0"/>
-      </a:fillRef>
-      <a:effectRef idx="0">
-        <a:scrgbClr r="0" g="0" b="0"/>
-      </a:effectRef>
-      <a:fontRef idx="minor">
-        <a:schemeClr val="lt1"/>
-      </a:fontRef>
-    </dgm:style>
-  </dgm:styleLbl>
-  <dgm:styleLbl name="parChTrans2D4">
-    <dgm:scene3d>
-      <a:camera prst="orthographicFront"/>
-      <a:lightRig rig="threePt" dir="t"/>
-    </dgm:scene3d>
-    <dgm:sp3d/>
-    <dgm:txPr/>
-    <dgm:style>
-      <a:lnRef idx="2">
-        <a:scrgbClr r="0" g="0" b="0"/>
-      </a:lnRef>
-      <a:fillRef idx="1">
-        <a:scrgbClr r="0" g="0" b="0"/>
-      </a:fillRef>
-      <a:effectRef idx="0">
-        <a:scrgbClr r="0" g="0" b="0"/>
-      </a:effectRef>
-      <a:fontRef idx="minor">
-        <a:schemeClr val="lt1"/>
-      </a:fontRef>
-    </dgm:style>
-  </dgm:styleLbl>
-  <dgm:styleLbl name="parChTrans1D1">
-    <dgm:scene3d>
-      <a:camera prst="orthographicFront"/>
-      <a:lightRig rig="threePt" dir="t"/>
-    </dgm:scene3d>
-    <dgm:sp3d/>
-    <dgm:txPr/>
-    <dgm:style>
-      <a:lnRef idx="2">
-        <a:scrgbClr r="0" g="0" b="0"/>
-      </a:lnRef>
-      <a:fillRef idx="0">
-        <a:scrgbClr r="0" g="0" b="0"/>
-      </a:fillRef>
-      <a:effectRef idx="0">
-        <a:scrgbClr r="0" g="0" b="0"/>
-      </a:effectRef>
-      <a:fontRef idx="minor"/>
-    </dgm:style>
-  </dgm:styleLbl>
-  <dgm:styleLbl name="parChTrans1D2">
-    <dgm:scene3d>
-      <a:camera prst="orthographicFront"/>
-      <a:lightRig rig="threePt" dir="t"/>
-    </dgm:scene3d>
-    <dgm:sp3d/>
-    <dgm:txPr/>
-    <dgm:style>
-      <a:lnRef idx="2">
-        <a:scrgbClr r="0" g="0" b="0"/>
-      </a:lnRef>
-      <a:fillRef idx="0">
-        <a:scrgbClr r="0" g="0" b="0"/>
-      </a:fillRef>
-      <a:effectRef idx="0">
-        <a:scrgbClr r="0" g="0" b="0"/>
-      </a:effectRef>
-      <a:fontRef idx="minor"/>
-    </dgm:style>
-  </dgm:styleLbl>
-  <dgm:styleLbl name="parChTrans1D3">
-    <dgm:scene3d>
-      <a:camera prst="orthographicFront"/>
-      <a:lightRig rig="threePt" dir="t"/>
-    </dgm:scene3d>
-    <dgm:sp3d/>
-    <dgm:txPr/>
-    <dgm:style>
-      <a:lnRef idx="2">
-        <a:scrgbClr r="0" g="0" b="0"/>
-      </a:lnRef>
-      <a:fillRef idx="0">
-        <a:scrgbClr r="0" g="0" b="0"/>
-      </a:fillRef>
-      <a:effectRef idx="0">
-        <a:scrgbClr r="0" g="0" b="0"/>
-      </a:effectRef>
-      <a:fontRef idx="minor"/>
-    </dgm:style>
-  </dgm:styleLbl>
-  <dgm:styleLbl name="parChTrans1D4">
-    <dgm:scene3d>
-      <a:camera prst="orthographicFront"/>
-      <a:lightRig rig="threePt" dir="t"/>
-    </dgm:scene3d>
-    <dgm:sp3d/>
-    <dgm:txPr/>
-    <dgm:style>
-      <a:lnRef idx="2">
-        <a:scrgbClr r="0" g="0" b="0"/>
-      </a:lnRef>
-      <a:fillRef idx="0">
-        <a:scrgbClr r="0" g="0" b="0"/>
-      </a:fillRef>
-      <a:effectRef idx="0">
-        <a:scrgbClr r="0" g="0" b="0"/>
-      </a:effectRef>
-      <a:fontRef idx="minor"/>
-    </dgm:style>
-  </dgm:styleLbl>
-  <dgm:styleLbl name="fgAcc1">
-    <dgm:scene3d>
-      <a:camera prst="orthographicFront"/>
-      <a:lightRig rig="threePt" dir="t"/>
-    </dgm:scene3d>
-    <dgm:sp3d/>
-    <dgm:txPr/>
-    <dgm:style>
-      <a:lnRef idx="2">
-        <a:scrgbClr r="0" g="0" b="0"/>
-      </a:lnRef>
-      <a:fillRef idx="1">
-        <a:scrgbClr r="0" g="0" b="0"/>
-      </a:fillRef>
-      <a:effectRef idx="0">
-        <a:scrgbClr r="0" g="0" b="0"/>
-      </a:effectRef>
-      <a:fontRef idx="minor"/>
-    </dgm:style>
-  </dgm:styleLbl>
-  <dgm:styleLbl name="conFgAcc1">
-    <dgm:scene3d>
-      <a:camera prst="orthographicFront"/>
-      <a:lightRig rig="threePt" dir="t"/>
-    </dgm:scene3d>
-    <dgm:sp3d/>
-    <dgm:txPr/>
-    <dgm:style>
-      <a:lnRef idx="2">
-        <a:scrgbClr r="0" g="0" b="0"/>
-      </a:lnRef>
-      <a:fillRef idx="1">
-        <a:scrgbClr r="0" g="0" b="0"/>
-      </a:fillRef>
-      <a:effectRef idx="0">
-        <a:scrgbClr r="0" g="0" b="0"/>
-      </a:effectRef>
-      <a:fontRef idx="minor"/>
-    </dgm:style>
-  </dgm:styleLbl>
-  <dgm:styleLbl name="alignAcc1">
-    <dgm:scene3d>
-      <a:camera prst="orthographicFront"/>
-      <a:lightRig rig="threePt" dir="t"/>
-    </dgm:scene3d>
-    <dgm:sp3d/>
-    <dgm:txPr/>
-    <dgm:style>
-      <a:lnRef idx="2">
-        <a:scrgbClr r="0" g="0" b="0"/>
-      </a:lnRef>
-      <a:fillRef idx="1">
-        <a:scrgbClr r="0" g="0" b="0"/>
-      </a:fillRef>
-      <a:effectRef idx="0">
-        <a:scrgbClr r="0" g="0" b="0"/>
-      </a:effectRef>
-      <a:fontRef idx="minor"/>
-    </dgm:style>
-  </dgm:styleLbl>
-  <dgm:styleLbl name="trAlignAcc1">
-    <dgm:scene3d>
-      <a:camera prst="orthographicFront"/>
-      <a:lightRig rig="threePt" dir="t"/>
-    </dgm:scene3d>
-    <dgm:sp3d/>
-    <dgm:txPr/>
-    <dgm:style>
-      <a:lnRef idx="1">
-        <a:scrgbClr r="0" g="0" b="0"/>
-      </a:lnRef>
-      <a:fillRef idx="1">
-        <a:scrgbClr r="0" g="0" b="0"/>
-      </a:fillRef>
-      <a:effectRef idx="0">
-        <a:scrgbClr r="0" g="0" b="0"/>
-      </a:effectRef>
-      <a:fontRef idx="minor"/>
-    </dgm:style>
-  </dgm:styleLbl>
-  <dgm:styleLbl name="bgAcc1">
-    <dgm:scene3d>
-      <a:camera prst="orthographicFront"/>
-      <a:lightRig rig="threePt" dir="t"/>
-    </dgm:scene3d>
-    <dgm:sp3d/>
-    <dgm:txPr/>
-    <dgm:style>
-      <a:lnRef idx="2">
-        <a:scrgbClr r="0" g="0" b="0"/>
-      </a:lnRef>
-      <a:fillRef idx="1">
-        <a:scrgbClr r="0" g="0" b="0"/>
-      </a:fillRef>
-      <a:effectRef idx="0">
-        <a:scrgbClr r="0" g="0" b="0"/>
-      </a:effectRef>
-      <a:fontRef idx="minor"/>
-    </dgm:style>
-  </dgm:styleLbl>
-  <dgm:styleLbl name="solidFgAcc1">
-    <dgm:scene3d>
-      <a:camera prst="orthographicFront"/>
-      <a:lightRig rig="threePt" dir="t"/>
-    </dgm:scene3d>
-    <dgm:sp3d/>
-    <dgm:txPr/>
-    <dgm:style>
-      <a:lnRef idx="2">
-        <a:scrgbClr r="0" g="0" b="0"/>
-      </a:lnRef>
-      <a:fillRef idx="1">
-        <a:scrgbClr r="0" g="0" b="0"/>
-      </a:fillRef>
-      <a:effectRef idx="0">
-        <a:scrgbClr r="0" g="0" b="0"/>
-      </a:effectRef>
-      <a:fontRef idx="minor"/>
-    </dgm:style>
-  </dgm:styleLbl>
-  <dgm:styleLbl name="solidAlignAcc1">
-    <dgm:scene3d>
-      <a:camera prst="orthographicFront"/>
-      <a:lightRig rig="threePt" dir="t"/>
-    </dgm:scene3d>
-    <dgm:sp3d/>
-    <dgm:txPr/>
-    <dgm:style>
-      <a:lnRef idx="2">
-        <a:scrgbClr r="0" g="0" b="0"/>
-      </a:lnRef>
-      <a:fillRef idx="1">
-        <a:scrgbClr r="0" g="0" b="0"/>
-      </a:fillRef>
-      <a:effectRef idx="0">
-        <a:scrgbClr r="0" g="0" b="0"/>
-      </a:effectRef>
-      <a:fontRef idx="minor"/>
-    </dgm:style>
-  </dgm:styleLbl>
-  <dgm:styleLbl name="solidBgAcc1">
-    <dgm:scene3d>
-      <a:camera prst="orthographicFront"/>
-      <a:lightRig rig="threePt" dir="t"/>
-    </dgm:scene3d>
-    <dgm:sp3d/>
-    <dgm:txPr/>
-    <dgm:style>
-      <a:lnRef idx="2">
-        <a:scrgbClr r="0" g="0" b="0"/>
-      </a:lnRef>
-      <a:fillRef idx="1">
-        <a:scrgbClr r="0" g="0" b="0"/>
-      </a:fillRef>
-      <a:effectRef idx="0">
-        <a:scrgbClr r="0" g="0" b="0"/>
-      </a:effectRef>
-      <a:fontRef idx="minor"/>
-    </dgm:style>
-  </dgm:styleLbl>
-  <dgm:styleLbl name="fgAccFollowNode1">
-    <dgm:scene3d>
-      <a:camera prst="orthographicFront"/>
-      <a:lightRig rig="threePt" dir="t"/>
-    </dgm:scene3d>
-    <dgm:sp3d/>
-    <dgm:txPr/>
-    <dgm:style>
-      <a:lnRef idx="2">
-        <a:scrgbClr r="0" g="0" b="0"/>
-      </a:lnRef>
-      <a:fillRef idx="1">
-        <a:scrgbClr r="0" g="0" b="0"/>
-      </a:fillRef>
-      <a:effectRef idx="0">
-        <a:scrgbClr r="0" g="0" b="0"/>
-      </a:effectRef>
-      <a:fontRef idx="minor"/>
-    </dgm:style>
-  </dgm:styleLbl>
-  <dgm:styleLbl name="alignAccFollowNode1">
-    <dgm:scene3d>
-      <a:camera prst="orthographicFront"/>
-      <a:lightRig rig="threePt" dir="t"/>
-    </dgm:scene3d>
-    <dgm:sp3d/>
-    <dgm:txPr/>
-    <dgm:style>
-      <a:lnRef idx="2">
-        <a:scrgbClr r="0" g="0" b="0"/>
-      </a:lnRef>
-      <a:fillRef idx="1">
-        <a:scrgbClr r="0" g="0" b="0"/>
-      </a:fillRef>
-      <a:effectRef idx="0">
-        <a:scrgbClr r="0" g="0" b="0"/>
-      </a:effectRef>
-      <a:fontRef idx="minor"/>
-    </dgm:style>
-  </dgm:styleLbl>
-  <dgm:styleLbl name="bgAccFollowNode1">
-    <dgm:scene3d>
-      <a:camera prst="orthographicFront"/>
-      <a:lightRig rig="threePt" dir="t"/>
-    </dgm:scene3d>
-    <dgm:sp3d/>
-    <dgm:txPr/>
-    <dgm:style>
-      <a:lnRef idx="2">
-        <a:scrgbClr r="0" g="0" b="0"/>
-      </a:lnRef>
-      <a:fillRef idx="1">
-        <a:scrgbClr r="0" g="0" b="0"/>
-      </a:fillRef>
-      <a:effectRef idx="0">
-        <a:scrgbClr r="0" g="0" b="0"/>
-      </a:effectRef>
-      <a:fontRef idx="minor"/>
-    </dgm:style>
-  </dgm:styleLbl>
-  <dgm:styleLbl name="fgAcc0">
-    <dgm:scene3d>
-      <a:camera prst="orthographicFront"/>
-      <a:lightRig rig="threePt" dir="t"/>
-    </dgm:scene3d>
-    <dgm:sp3d/>
-    <dgm:txPr/>
-    <dgm:style>
-      <a:lnRef idx="2">
-        <a:scrgbClr r="0" g="0" b="0"/>
-      </a:lnRef>
-      <a:fillRef idx="1">
-        <a:scrgbClr r="0" g="0" b="0"/>
-      </a:fillRef>
-      <a:effectRef idx="0">
-        <a:scrgbClr r="0" g="0" b="0"/>
-      </a:effectRef>
-      <a:fontRef idx="minor"/>
-    </dgm:style>
-  </dgm:styleLbl>
-  <dgm:styleLbl name="fgAcc2">
-    <dgm:scene3d>
-      <a:camera prst="orthographicFront"/>
-      <a:lightRig rig="threePt" dir="t"/>
-    </dgm:scene3d>
-    <dgm:sp3d/>
-    <dgm:txPr/>
-    <dgm:style>
-      <a:lnRef idx="2">
-        <a:scrgbClr r="0" g="0" b="0"/>
-      </a:lnRef>
-      <a:fillRef idx="1">
-        <a:scrgbClr r="0" g="0" b="0"/>
-      </a:fillRef>
-      <a:effectRef idx="0">
-        <a:scrgbClr r="0" g="0" b="0"/>
-      </a:effectRef>
-      <a:fontRef idx="minor"/>
-    </dgm:style>
-  </dgm:styleLbl>
-  <dgm:styleLbl name="fgAcc3">
-    <dgm:scene3d>
-      <a:camera prst="orthographicFront"/>
-      <a:lightRig rig="threePt" dir="t"/>
-    </dgm:scene3d>
-    <dgm:sp3d/>
-    <dgm:txPr/>
-    <dgm:style>
-      <a:lnRef idx="2">
-        <a:scrgbClr r="0" g="0" b="0"/>
-      </a:lnRef>
-      <a:fillRef idx="1">
-        <a:scrgbClr r="0" g="0" b="0"/>
-      </a:fillRef>
-      <a:effectRef idx="0">
-        <a:scrgbClr r="0" g="0" b="0"/>
-      </a:effectRef>
-      <a:fontRef idx="minor"/>
-    </dgm:style>
-  </dgm:styleLbl>
-  <dgm:styleLbl name="fgAcc4">
-    <dgm:scene3d>
-      <a:camera prst="orthographicFront"/>
-      <a:lightRig rig="threePt" dir="t"/>
-    </dgm:scene3d>
-    <dgm:sp3d/>
-    <dgm:txPr/>
-    <dgm:style>
-      <a:lnRef idx="2">
-        <a:scrgbClr r="0" g="0" b="0"/>
-      </a:lnRef>
-      <a:fillRef idx="1">
-        <a:scrgbClr r="0" g="0" b="0"/>
-      </a:fillRef>
-      <a:effectRef idx="0">
-        <a:scrgbClr r="0" g="0" b="0"/>
-      </a:effectRef>
-      <a:fontRef idx="minor"/>
-    </dgm:style>
-  </dgm:styleLbl>
-  <dgm:styleLbl name="bgShp">
-    <dgm:scene3d>
-      <a:camera prst="orthographicFront"/>
-      <a:lightRig rig="threePt" dir="t"/>
-    </dgm:scene3d>
-    <dgm:sp3d/>
-    <dgm:txPr/>
-    <dgm:style>
-      <a:lnRef idx="0">
-        <a:scrgbClr r="0" g="0" b="0"/>
-      </a:lnRef>
-      <a:fillRef idx="1">
-        <a:scrgbClr r="0" g="0" b="0"/>
-      </a:fillRef>
-      <a:effectRef idx="0">
-        <a:scrgbClr r="0" g="0" b="0"/>
-      </a:effectRef>
-      <a:fontRef idx="minor"/>
-    </dgm:style>
-  </dgm:styleLbl>
-  <dgm:styleLbl name="dkBgShp">
-    <dgm:scene3d>
-      <a:camera prst="orthographicFront"/>
-      <a:lightRig rig="threePt" dir="t"/>
-    </dgm:scene3d>
-    <dgm:sp3d/>
-    <dgm:txPr/>
-    <dgm:style>
-      <a:lnRef idx="0">
-        <a:scrgbClr r="0" g="0" b="0"/>
-      </a:lnRef>
-      <a:fillRef idx="1">
-        <a:scrgbClr r="0" g="0" b="0"/>
-      </a:fillRef>
-      <a:effectRef idx="0">
-        <a:scrgbClr r="0" g="0" b="0"/>
-      </a:effectRef>
-      <a:fontRef idx="minor"/>
-    </dgm:style>
-  </dgm:styleLbl>
-  <dgm:styleLbl name="trBgShp">
-    <dgm:scene3d>
-      <a:camera prst="orthographicFront"/>
-      <a:lightRig rig="threePt" dir="t"/>
-    </dgm:scene3d>
-    <dgm:sp3d/>
-    <dgm:txPr/>
-    <dgm:style>
-      <a:lnRef idx="0">
-        <a:scrgbClr r="0" g="0" b="0"/>
-      </a:lnRef>
-      <a:fillRef idx="1">
-        <a:scrgbClr r="0" g="0" b="0"/>
-      </a:fillRef>
-      <a:effectRef idx="0">
-        <a:scrgbClr r="0" g="0" b="0"/>
-      </a:effectRef>
-      <a:fontRef idx="minor"/>
-    </dgm:style>
-  </dgm:styleLbl>
-  <dgm:styleLbl name="fgShp">
-    <dgm:scene3d>
-      <a:camera prst="orthographicFront"/>
-      <a:lightRig rig="threePt" dir="t"/>
-    </dgm:scene3d>
-    <dgm:sp3d/>
-    <dgm:txPr/>
-    <dgm:style>
-      <a:lnRef idx="2">
-        <a:scrgbClr r="0" g="0" b="0"/>
-      </a:lnRef>
-      <a:fillRef idx="1">
-        <a:scrgbClr r="0" g="0" b="0"/>
-      </a:fillRef>
-      <a:effectRef idx="0">
-        <a:scrgbClr r="0" g="0" b="0"/>
-      </a:effectRef>
-      <a:fontRef idx="minor"/>
-    </dgm:style>
-  </dgm:styleLbl>
-  <dgm:styleLbl name="revTx">
-    <dgm:scene3d>
-      <a:camera prst="orthographicFront"/>
-      <a:lightRig rig="threePt" dir="t"/>
-    </dgm:scene3d>
-    <dgm:sp3d/>
-    <dgm:txPr/>
-    <dgm:style>
-      <a:lnRef idx="0">
-        <a:scrgbClr r="0" g="0" b="0"/>
-      </a:lnRef>
-      <a:fillRef idx="0">
-        <a:scrgbClr r="0" g="0" b="0"/>
-      </a:fillRef>
-      <a:effectRef idx="0">
-        <a:scrgbClr r="0" g="0" b="0"/>
-      </a:effectRef>
-      <a:fontRef idx="minor"/>
-    </dgm:style>
-  </dgm:styleLbl>
-</dgm:styleDef>
-</file>
-
-<file path=word/diagrams/quickStyle5.xml><?xml version="1.0" encoding="utf-8"?>
 <dgm:styleDef xmlns:dgm="http://schemas.openxmlformats.org/drawingml/2006/diagram" xmlns:a="http://schemas.openxmlformats.org/drawingml/2006/main" uniqueId="urn:microsoft.com/office/officeart/2005/8/quickstyle/simple1">
   <dgm:title val=""/>
   <dgm:desc val=""/>
@@ -16458,7 +13618,7 @@
 </file>
 
 <file path=customXml/itemProps1.xml><?xml version="1.0" encoding="utf-8"?>
-<ds:datastoreItem xmlns:ds="http://schemas.openxmlformats.org/officeDocument/2006/customXml" ds:itemID="{389A8C25-452A-4B89-A8A3-4CB8B6E4EE90}">
+<ds:datastoreItem xmlns:ds="http://schemas.openxmlformats.org/officeDocument/2006/customXml" ds:itemID="{64B864ED-A39F-4894-A519-48B1D3EB7042}">
   <ds:schemaRefs>
     <ds:schemaRef ds:uri="http://schemas.openxmlformats.org/officeDocument/2006/bibliography"/>
   </ds:schemaRefs>

</xml_diff>

<commit_message>
Added some screenshots to my report
</commit_message>
<xml_diff>
--- a/Docs/Reports/Fabian/Fuzzy Logic Report.docx
+++ b/Docs/Reports/Fabian/Fuzzy Logic Report.docx
@@ -474,6 +474,7 @@
         <w:t>Results</w:t>
       </w:r>
     </w:p>
+    <w:p/>
     <w:p>
       <w:pPr>
         <w:pStyle w:val="Heading3"/>
@@ -481,6 +482,359 @@
       <w:r>
         <w:t>Screenshots</w:t>
       </w:r>
+    </w:p>
+    <w:p>
+      <w:pPr>
+        <w:pStyle w:val="Heading4"/>
+      </w:pPr>
+      <w:r>
+        <w:t>Easiness of falling asleep</w:t>
+      </w:r>
+    </w:p>
+    <w:p>
+      <w:r>
+        <w:rPr>
+          <w:noProof/>
+          <w:lang w:val="en-US"/>
+        </w:rPr>
+        <w:drawing>
+          <wp:inline distT="0" distB="0" distL="0" distR="0" wp14:anchorId="2D84EFB2" wp14:editId="2C3E1386">
+            <wp:extent cx="5731510" cy="1894840"/>
+            <wp:effectExtent l="0" t="0" r="2540" b="0"/>
+            <wp:docPr id="1" name="Picture 1"/>
+            <wp:cNvGraphicFramePr>
+              <a:graphicFrameLocks xmlns:a="http://schemas.openxmlformats.org/drawingml/2006/main" noChangeAspect="1"/>
+            </wp:cNvGraphicFramePr>
+            <a:graphic xmlns:a="http://schemas.openxmlformats.org/drawingml/2006/main">
+              <a:graphicData uri="http://schemas.openxmlformats.org/drawingml/2006/picture">
+                <pic:pic xmlns:pic="http://schemas.openxmlformats.org/drawingml/2006/picture">
+                  <pic:nvPicPr>
+                    <pic:cNvPr id="1" name="activityDuringDay_membership_function.PNG"/>
+                    <pic:cNvPicPr/>
+                  </pic:nvPicPr>
+                  <pic:blipFill>
+                    <a:blip r:embed="rId26">
+                      <a:extLst>
+                        <a:ext uri="{28A0092B-C50C-407E-A947-70E740481C1C}">
+                          <a14:useLocalDpi xmlns:a14="http://schemas.microsoft.com/office/drawing/2010/main" val="0"/>
+                        </a:ext>
+                      </a:extLst>
+                    </a:blip>
+                    <a:stretch>
+                      <a:fillRect/>
+                    </a:stretch>
+                  </pic:blipFill>
+                  <pic:spPr>
+                    <a:xfrm>
+                      <a:off x="0" y="0"/>
+                      <a:ext cx="5731510" cy="1894840"/>
+                    </a:xfrm>
+                    <a:prstGeom prst="rect">
+                      <a:avLst/>
+                    </a:prstGeom>
+                  </pic:spPr>
+                </pic:pic>
+              </a:graphicData>
+            </a:graphic>
+          </wp:inline>
+        </w:drawing>
+      </w:r>
+      <w:r>
+        <w:rPr>
+          <w:noProof/>
+          <w:lang w:val="en-US"/>
+        </w:rPr>
+        <w:drawing>
+          <wp:inline distT="0" distB="0" distL="0" distR="0" wp14:anchorId="75A8C92C" wp14:editId="098E6496">
+            <wp:extent cx="5731510" cy="1837690"/>
+            <wp:effectExtent l="0" t="0" r="2540" b="0"/>
+            <wp:docPr id="13" name="Picture 13"/>
+            <wp:cNvGraphicFramePr>
+              <a:graphicFrameLocks xmlns:a="http://schemas.openxmlformats.org/drawingml/2006/main" noChangeAspect="1"/>
+            </wp:cNvGraphicFramePr>
+            <a:graphic xmlns:a="http://schemas.openxmlformats.org/drawingml/2006/main">
+              <a:graphicData uri="http://schemas.openxmlformats.org/drawingml/2006/picture">
+                <pic:pic xmlns:pic="http://schemas.openxmlformats.org/drawingml/2006/picture">
+                  <pic:nvPicPr>
+                    <pic:cNvPr id="13" name="sleptDayBefore_membership_function.PNG"/>
+                    <pic:cNvPicPr/>
+                  </pic:nvPicPr>
+                  <pic:blipFill>
+                    <a:blip r:embed="rId27">
+                      <a:extLst>
+                        <a:ext uri="{28A0092B-C50C-407E-A947-70E740481C1C}">
+                          <a14:useLocalDpi xmlns:a14="http://schemas.microsoft.com/office/drawing/2010/main" val="0"/>
+                        </a:ext>
+                      </a:extLst>
+                    </a:blip>
+                    <a:stretch>
+                      <a:fillRect/>
+                    </a:stretch>
+                  </pic:blipFill>
+                  <pic:spPr>
+                    <a:xfrm>
+                      <a:off x="0" y="0"/>
+                      <a:ext cx="5731510" cy="1837690"/>
+                    </a:xfrm>
+                    <a:prstGeom prst="rect">
+                      <a:avLst/>
+                    </a:prstGeom>
+                  </pic:spPr>
+                </pic:pic>
+              </a:graphicData>
+            </a:graphic>
+          </wp:inline>
+        </w:drawing>
+      </w:r>
+      <w:r>
+        <w:rPr>
+          <w:noProof/>
+          <w:lang w:val="en-US"/>
+        </w:rPr>
+        <w:drawing>
+          <wp:inline distT="0" distB="0" distL="0" distR="0" wp14:anchorId="59C43564" wp14:editId="7A396E71">
+            <wp:extent cx="5731510" cy="1797050"/>
+            <wp:effectExtent l="0" t="0" r="2540" b="0"/>
+            <wp:docPr id="8" name="Picture 8"/>
+            <wp:cNvGraphicFramePr>
+              <a:graphicFrameLocks xmlns:a="http://schemas.openxmlformats.org/drawingml/2006/main" noChangeAspect="1"/>
+            </wp:cNvGraphicFramePr>
+            <a:graphic xmlns:a="http://schemas.openxmlformats.org/drawingml/2006/main">
+              <a:graphicData uri="http://schemas.openxmlformats.org/drawingml/2006/picture">
+                <pic:pic xmlns:pic="http://schemas.openxmlformats.org/drawingml/2006/picture">
+                  <pic:nvPicPr>
+                    <pic:cNvPr id="8" name="lastMealOrDrink_membership_function.PNG"/>
+                    <pic:cNvPicPr/>
+                  </pic:nvPicPr>
+                  <pic:blipFill>
+                    <a:blip r:embed="rId28" cstate="print">
+                      <a:extLst>
+                        <a:ext uri="{28A0092B-C50C-407E-A947-70E740481C1C}">
+                          <a14:useLocalDpi xmlns:a14="http://schemas.microsoft.com/office/drawing/2010/main" val="0"/>
+                        </a:ext>
+                      </a:extLst>
+                    </a:blip>
+                    <a:stretch>
+                      <a:fillRect/>
+                    </a:stretch>
+                  </pic:blipFill>
+                  <pic:spPr>
+                    <a:xfrm>
+                      <a:off x="0" y="0"/>
+                      <a:ext cx="5731510" cy="1797050"/>
+                    </a:xfrm>
+                    <a:prstGeom prst="rect">
+                      <a:avLst/>
+                    </a:prstGeom>
+                  </pic:spPr>
+                </pic:pic>
+              </a:graphicData>
+            </a:graphic>
+          </wp:inline>
+        </w:drawing>
+      </w:r>
+      <w:r>
+        <w:rPr>
+          <w:noProof/>
+          <w:lang w:val="en-US"/>
+        </w:rPr>
+        <w:drawing>
+          <wp:inline distT="0" distB="0" distL="0" distR="0" wp14:anchorId="6B2D2BA4" wp14:editId="1C20F348">
+            <wp:extent cx="5731510" cy="1859280"/>
+            <wp:effectExtent l="0" t="0" r="2540" b="7620"/>
+            <wp:docPr id="7" name="Picture 7"/>
+            <wp:cNvGraphicFramePr>
+              <a:graphicFrameLocks xmlns:a="http://schemas.openxmlformats.org/drawingml/2006/main" noChangeAspect="1"/>
+            </wp:cNvGraphicFramePr>
+            <a:graphic xmlns:a="http://schemas.openxmlformats.org/drawingml/2006/main">
+              <a:graphicData uri="http://schemas.openxmlformats.org/drawingml/2006/picture">
+                <pic:pic xmlns:pic="http://schemas.openxmlformats.org/drawingml/2006/picture">
+                  <pic:nvPicPr>
+                    <pic:cNvPr id="7" name="easinessOfFallingAsleep_membership_function.PNG"/>
+                    <pic:cNvPicPr/>
+                  </pic:nvPicPr>
+                  <pic:blipFill>
+                    <a:blip r:embed="rId29">
+                      <a:extLst>
+                        <a:ext uri="{28A0092B-C50C-407E-A947-70E740481C1C}">
+                          <a14:useLocalDpi xmlns:a14="http://schemas.microsoft.com/office/drawing/2010/main" val="0"/>
+                        </a:ext>
+                      </a:extLst>
+                    </a:blip>
+                    <a:stretch>
+                      <a:fillRect/>
+                    </a:stretch>
+                  </pic:blipFill>
+                  <pic:spPr>
+                    <a:xfrm>
+                      <a:off x="0" y="0"/>
+                      <a:ext cx="5731510" cy="1859280"/>
+                    </a:xfrm>
+                    <a:prstGeom prst="rect">
+                      <a:avLst/>
+                    </a:prstGeom>
+                  </pic:spPr>
+                </pic:pic>
+              </a:graphicData>
+            </a:graphic>
+          </wp:inline>
+        </w:drawing>
+      </w:r>
+      <w:r>
+        <w:rPr>
+          <w:noProof/>
+          <w:lang w:val="en-US"/>
+        </w:rPr>
+        <w:lastRenderedPageBreak/>
+        <w:drawing>
+          <wp:inline distT="0" distB="0" distL="0" distR="0" wp14:anchorId="4421C6F1" wp14:editId="13F915A9">
+            <wp:extent cx="5731510" cy="2734945"/>
+            <wp:effectExtent l="0" t="0" r="2540" b="8255"/>
+            <wp:docPr id="4" name="Picture 4"/>
+            <wp:cNvGraphicFramePr>
+              <a:graphicFrameLocks xmlns:a="http://schemas.openxmlformats.org/drawingml/2006/main" noChangeAspect="1"/>
+            </wp:cNvGraphicFramePr>
+            <a:graphic xmlns:a="http://schemas.openxmlformats.org/drawingml/2006/main">
+              <a:graphicData uri="http://schemas.openxmlformats.org/drawingml/2006/picture">
+                <pic:pic xmlns:pic="http://schemas.openxmlformats.org/drawingml/2006/picture">
+                  <pic:nvPicPr>
+                    <pic:cNvPr id="4" name="activityDuringDay_x_sleptDayBefore_surface.PNG"/>
+                    <pic:cNvPicPr/>
+                  </pic:nvPicPr>
+                  <pic:blipFill>
+                    <a:blip r:embed="rId30">
+                      <a:extLst>
+                        <a:ext uri="{28A0092B-C50C-407E-A947-70E740481C1C}">
+                          <a14:useLocalDpi xmlns:a14="http://schemas.microsoft.com/office/drawing/2010/main" val="0"/>
+                        </a:ext>
+                      </a:extLst>
+                    </a:blip>
+                    <a:stretch>
+                      <a:fillRect/>
+                    </a:stretch>
+                  </pic:blipFill>
+                  <pic:spPr>
+                    <a:xfrm>
+                      <a:off x="0" y="0"/>
+                      <a:ext cx="5731510" cy="2734945"/>
+                    </a:xfrm>
+                    <a:prstGeom prst="rect">
+                      <a:avLst/>
+                    </a:prstGeom>
+                  </pic:spPr>
+                </pic:pic>
+              </a:graphicData>
+            </a:graphic>
+          </wp:inline>
+        </w:drawing>
+      </w:r>
+      <w:r>
+        <w:rPr>
+          <w:noProof/>
+          <w:lang w:val="en-US"/>
+        </w:rPr>
+        <w:drawing>
+          <wp:inline distT="0" distB="0" distL="0" distR="0" wp14:anchorId="748D8AA7" wp14:editId="647D2267">
+            <wp:extent cx="5731510" cy="2833370"/>
+            <wp:effectExtent l="0" t="0" r="2540" b="5080"/>
+            <wp:docPr id="9" name="Picture 9"/>
+            <wp:cNvGraphicFramePr>
+              <a:graphicFrameLocks xmlns:a="http://schemas.openxmlformats.org/drawingml/2006/main" noChangeAspect="1"/>
+            </wp:cNvGraphicFramePr>
+            <a:graphic xmlns:a="http://schemas.openxmlformats.org/drawingml/2006/main">
+              <a:graphicData uri="http://schemas.openxmlformats.org/drawingml/2006/picture">
+                <pic:pic xmlns:pic="http://schemas.openxmlformats.org/drawingml/2006/picture">
+                  <pic:nvPicPr>
+                    <pic:cNvPr id="9" name="lastMealOrDrink_x_activityDuringDay_surface.PNG"/>
+                    <pic:cNvPicPr/>
+                  </pic:nvPicPr>
+                  <pic:blipFill>
+                    <a:blip r:embed="rId31">
+                      <a:extLst>
+                        <a:ext uri="{28A0092B-C50C-407E-A947-70E740481C1C}">
+                          <a14:useLocalDpi xmlns:a14="http://schemas.microsoft.com/office/drawing/2010/main" val="0"/>
+                        </a:ext>
+                      </a:extLst>
+                    </a:blip>
+                    <a:stretch>
+                      <a:fillRect/>
+                    </a:stretch>
+                  </pic:blipFill>
+                  <pic:spPr>
+                    <a:xfrm>
+                      <a:off x="0" y="0"/>
+                      <a:ext cx="5731510" cy="2833370"/>
+                    </a:xfrm>
+                    <a:prstGeom prst="rect">
+                      <a:avLst/>
+                    </a:prstGeom>
+                  </pic:spPr>
+                </pic:pic>
+              </a:graphicData>
+            </a:graphic>
+          </wp:inline>
+        </w:drawing>
+      </w:r>
+      <w:r>
+        <w:rPr>
+          <w:noProof/>
+          <w:lang w:val="en-US"/>
+        </w:rPr>
+        <w:drawing>
+          <wp:inline distT="0" distB="0" distL="0" distR="0" wp14:anchorId="4272CB81" wp14:editId="1D0BD4AF">
+            <wp:extent cx="5731510" cy="2880995"/>
+            <wp:effectExtent l="0" t="0" r="2540" b="0"/>
+            <wp:docPr id="10" name="Picture 10"/>
+            <wp:cNvGraphicFramePr>
+              <a:graphicFrameLocks xmlns:a="http://schemas.openxmlformats.org/drawingml/2006/main" noChangeAspect="1"/>
+            </wp:cNvGraphicFramePr>
+            <a:graphic xmlns:a="http://schemas.openxmlformats.org/drawingml/2006/main">
+              <a:graphicData uri="http://schemas.openxmlformats.org/drawingml/2006/picture">
+                <pic:pic xmlns:pic="http://schemas.openxmlformats.org/drawingml/2006/picture">
+                  <pic:nvPicPr>
+                    <pic:cNvPr id="10" name="lastMealOrDrink_x_sleptDayBefore_surface.PNG"/>
+                    <pic:cNvPicPr/>
+                  </pic:nvPicPr>
+                  <pic:blipFill>
+                    <a:blip r:embed="rId32">
+                      <a:extLst>
+                        <a:ext uri="{28A0092B-C50C-407E-A947-70E740481C1C}">
+                          <a14:useLocalDpi xmlns:a14="http://schemas.microsoft.com/office/drawing/2010/main" val="0"/>
+                        </a:ext>
+                      </a:extLst>
+                    </a:blip>
+                    <a:stretch>
+                      <a:fillRect/>
+                    </a:stretch>
+                  </pic:blipFill>
+                  <pic:spPr>
+                    <a:xfrm>
+                      <a:off x="0" y="0"/>
+                      <a:ext cx="5731510" cy="2880995"/>
+                    </a:xfrm>
+                    <a:prstGeom prst="rect">
+                      <a:avLst/>
+                    </a:prstGeom>
+                  </pic:spPr>
+                </pic:pic>
+              </a:graphicData>
+            </a:graphic>
+          </wp:inline>
+        </w:drawing>
+      </w:r>
+    </w:p>
+    <w:p>
+      <w:pPr>
+        <w:pStyle w:val="Heading4"/>
+      </w:pPr>
+      <w:r>
+        <w:lastRenderedPageBreak/>
+        <w:t>Easiness of waking up</w:t>
+      </w:r>
+    </w:p>
+    <w:p>
+      <w:bookmarkStart w:id="0" w:name="_GoBack"/>
+      <w:bookmarkEnd w:id="0"/>
     </w:p>
     <w:p>
       <w:pPr>
@@ -494,8 +848,6 @@
       <w:pPr>
         <w:pStyle w:val="Heading2"/>
       </w:pPr>
-      <w:bookmarkStart w:id="0" w:name="_GoBack"/>
-      <w:bookmarkEnd w:id="0"/>
       <w:r>
         <w:t>Evaluation</w:t>
       </w:r>
@@ -776,7 +1128,7 @@
       </w:r>
     </w:p>
     <w:p>
-      <w:hyperlink r:id="rId26" w:history="1">
+      <w:hyperlink r:id="rId33" w:history="1">
         <w:r>
           <w:rPr>
             <w:rStyle w:val="Hyperlink"/>
@@ -786,7 +1138,7 @@
       </w:hyperlink>
     </w:p>
     <w:p>
-      <w:hyperlink r:id="rId27" w:history="1">
+      <w:hyperlink r:id="rId34" w:history="1">
         <w:r>
           <w:rPr>
             <w:rStyle w:val="Hyperlink"/>
@@ -799,7 +1151,7 @@
       </w:r>
     </w:p>
     <w:p>
-      <w:hyperlink r:id="rId28" w:history="1">
+      <w:hyperlink r:id="rId35" w:history="1">
         <w:r>
           <w:rPr>
             <w:rStyle w:val="Hyperlink"/>
@@ -815,7 +1167,7 @@
       </w:r>
     </w:p>
     <w:p>
-      <w:hyperlink r:id="rId29" w:history="1">
+      <w:hyperlink r:id="rId36" w:history="1">
         <w:r>
           <w:rPr>
             <w:rStyle w:val="Hyperlink"/>
@@ -2100,6 +2452,28 @@
       <w:szCs w:val="24"/>
     </w:rPr>
   </w:style>
+  <w:style w:type="paragraph" w:styleId="Heading4">
+    <w:name w:val="heading 4"/>
+    <w:basedOn w:val="Normal"/>
+    <w:next w:val="Normal"/>
+    <w:link w:val="Heading4Char"/>
+    <w:uiPriority w:val="9"/>
+    <w:unhideWhenUsed/>
+    <w:qFormat/>
+    <w:rsid w:val="004E56D3"/>
+    <w:pPr>
+      <w:keepNext/>
+      <w:keepLines/>
+      <w:spacing w:before="40" w:after="0"/>
+      <w:outlineLvl w:val="3"/>
+    </w:pPr>
+    <w:rPr>
+      <w:rFonts w:asciiTheme="majorHAnsi" w:eastAsiaTheme="majorEastAsia" w:hAnsiTheme="majorHAnsi" w:cstheme="majorBidi"/>
+      <w:i/>
+      <w:iCs/>
+      <w:color w:val="2E74B5" w:themeColor="accent1" w:themeShade="BF"/>
+    </w:rPr>
+  </w:style>
   <w:style w:type="character" w:default="1" w:styleId="DefaultParagraphFont">
     <w:name w:val="Default Paragraph Font"/>
     <w:uiPriority w:val="1"/>
@@ -2227,6 +2601,19 @@
     <w:rPr>
       <w:color w:val="954F72" w:themeColor="followedHyperlink"/>
       <w:u w:val="single"/>
+    </w:rPr>
+  </w:style>
+  <w:style w:type="character" w:customStyle="1" w:styleId="Heading4Char">
+    <w:name w:val="Heading 4 Char"/>
+    <w:basedOn w:val="DefaultParagraphFont"/>
+    <w:link w:val="Heading4"/>
+    <w:uiPriority w:val="9"/>
+    <w:rsid w:val="004E56D3"/>
+    <w:rPr>
+      <w:rFonts w:asciiTheme="majorHAnsi" w:eastAsiaTheme="majorEastAsia" w:hAnsiTheme="majorHAnsi" w:cstheme="majorBidi"/>
+      <w:i/>
+      <w:iCs/>
+      <w:color w:val="2E74B5" w:themeColor="accent1" w:themeShade="BF"/>
     </w:rPr>
   </w:style>
 </w:styles>
@@ -5506,32 +5893,32 @@
     </dgm:pt>
   </dgm:ptLst>
   <dgm:cxnLst>
-    <dgm:cxn modelId="{A854F81C-37BC-4632-8F4B-EE0677D5A32B}" type="presOf" srcId="{1538A47A-40A0-4DBD-9AD6-F986B8221BEA}" destId="{247EE822-35F9-46F0-8FB5-14498EA9AF92}" srcOrd="0" destOrd="0" presId="urn:microsoft.com/office/officeart/2005/8/layout/equation2"/>
-    <dgm:cxn modelId="{BCAE1B52-F801-46E8-8A6B-B8778729C700}" type="presOf" srcId="{EA067961-C20F-4909-B28D-25EC062A6A3D}" destId="{201088D3-BC6F-4CD6-8C58-9CDBAFBBAA5F}" srcOrd="0" destOrd="0" presId="urn:microsoft.com/office/officeart/2005/8/layout/equation2"/>
-    <dgm:cxn modelId="{B83E1D02-B4DE-4DB6-9E80-9926EA8F2AF0}" type="presOf" srcId="{BC4A8152-5A2E-4770-ABCA-F2D9110D2531}" destId="{F55FA771-C100-4093-B6D7-DFA14A4AB1D5}" srcOrd="0" destOrd="0" presId="urn:microsoft.com/office/officeart/2005/8/layout/equation2"/>
+    <dgm:cxn modelId="{8727F4C9-FC03-4C2A-9BBB-606AADEA18DB}" type="presOf" srcId="{F2D40970-8717-4E55-A9DD-FC7EF087F0AF}" destId="{7F2FB864-D654-4155-8669-0F39C43B3CF6}" srcOrd="0" destOrd="0" presId="urn:microsoft.com/office/officeart/2005/8/layout/equation2"/>
     <dgm:cxn modelId="{E0C53EC0-0DF0-488A-A08E-08662F1B73A5}" srcId="{1538A47A-40A0-4DBD-9AD6-F986B8221BEA}" destId="{12BF668E-97DB-4346-ABE6-DEA16953573B}" srcOrd="3" destOrd="0" parTransId="{BBBF012E-5F50-4A22-8609-61C95F6E11B9}" sibTransId="{C02220D9-0F3E-453D-B390-8E7644EFB632}"/>
-    <dgm:cxn modelId="{62893063-7C3A-44ED-B993-122DE711F359}" type="presOf" srcId="{858651F2-9E16-41E5-A294-88CE5A5B40B0}" destId="{535CEE13-D56C-4994-A9A8-50D9DAFDBB9F}" srcOrd="0" destOrd="0" presId="urn:microsoft.com/office/officeart/2005/8/layout/equation2"/>
+    <dgm:cxn modelId="{B5A02625-5BFF-4E2E-9715-DDD005239FB1}" type="presOf" srcId="{BC4A8152-5A2E-4770-ABCA-F2D9110D2531}" destId="{F55FA771-C100-4093-B6D7-DFA14A4AB1D5}" srcOrd="0" destOrd="0" presId="urn:microsoft.com/office/officeart/2005/8/layout/equation2"/>
+    <dgm:cxn modelId="{0AB1D08A-2F4D-4E57-9197-3BCBBE855135}" type="presOf" srcId="{E6056155-C11F-4020-B480-5C9304C9FDC5}" destId="{E7EAF2E8-F1C2-4F79-9328-B35380EB8A90}" srcOrd="1" destOrd="0" presId="urn:microsoft.com/office/officeart/2005/8/layout/equation2"/>
     <dgm:cxn modelId="{4D63CE6E-6D19-4D29-AA7E-3010223B4AA9}" srcId="{1538A47A-40A0-4DBD-9AD6-F986B8221BEA}" destId="{858651F2-9E16-41E5-A294-88CE5A5B40B0}" srcOrd="2" destOrd="0" parTransId="{692FDB9D-A6D0-4594-94F4-CDF5370AAB79}" sibTransId="{E6056155-C11F-4020-B480-5C9304C9FDC5}"/>
-    <dgm:cxn modelId="{1D6D31D3-B530-46E7-9D67-AFA47D4A4519}" type="presOf" srcId="{E6056155-C11F-4020-B480-5C9304C9FDC5}" destId="{CB7AD7CD-01B7-4924-8485-22B7B7DE043F}" srcOrd="0" destOrd="0" presId="urn:microsoft.com/office/officeart/2005/8/layout/equation2"/>
-    <dgm:cxn modelId="{9DDB7C77-5E1C-4631-B508-C22F0ACC8085}" type="presOf" srcId="{F2D40970-8717-4E55-A9DD-FC7EF087F0AF}" destId="{7F2FB864-D654-4155-8669-0F39C43B3CF6}" srcOrd="0" destOrd="0" presId="urn:microsoft.com/office/officeart/2005/8/layout/equation2"/>
-    <dgm:cxn modelId="{8192FCC4-0A9E-4FDE-A7B2-0F3DD28AD2AB}" type="presOf" srcId="{F9AF9DD9-84FD-40D8-8C9F-CAA536454800}" destId="{918BDFE6-3585-4A97-A1AB-1E3D1222BD8A}" srcOrd="0" destOrd="0" presId="urn:microsoft.com/office/officeart/2005/8/layout/equation2"/>
-    <dgm:cxn modelId="{1065B045-6927-4C64-B72D-144FF6E21651}" type="presOf" srcId="{12BF668E-97DB-4346-ABE6-DEA16953573B}" destId="{925A0EA6-EC76-45B0-BA54-47C576CC6015}" srcOrd="0" destOrd="0" presId="urn:microsoft.com/office/officeart/2005/8/layout/equation2"/>
+    <dgm:cxn modelId="{282C5F4A-049F-436D-9D13-4C12ED4E8102}" type="presOf" srcId="{EA067961-C20F-4909-B28D-25EC062A6A3D}" destId="{201088D3-BC6F-4CD6-8C58-9CDBAFBBAA5F}" srcOrd="0" destOrd="0" presId="urn:microsoft.com/office/officeart/2005/8/layout/equation2"/>
+    <dgm:cxn modelId="{41AEE473-0981-4BD8-9FB8-4D57F614E6D0}" type="presOf" srcId="{E6056155-C11F-4020-B480-5C9304C9FDC5}" destId="{CB7AD7CD-01B7-4924-8485-22B7B7DE043F}" srcOrd="0" destOrd="0" presId="urn:microsoft.com/office/officeart/2005/8/layout/equation2"/>
+    <dgm:cxn modelId="{BCCD37B2-3E30-4C56-AA44-DBE68B5BF95C}" type="presOf" srcId="{858651F2-9E16-41E5-A294-88CE5A5B40B0}" destId="{535CEE13-D56C-4994-A9A8-50D9DAFDBB9F}" srcOrd="0" destOrd="0" presId="urn:microsoft.com/office/officeart/2005/8/layout/equation2"/>
+    <dgm:cxn modelId="{68A361B5-C159-4FE8-8D60-EB18DB094894}" type="presOf" srcId="{12BF668E-97DB-4346-ABE6-DEA16953573B}" destId="{925A0EA6-EC76-45B0-BA54-47C576CC6015}" srcOrd="0" destOrd="0" presId="urn:microsoft.com/office/officeart/2005/8/layout/equation2"/>
+    <dgm:cxn modelId="{40B5E469-86F1-4490-941B-65F8DA663DCC}" type="presOf" srcId="{F9AF9DD9-84FD-40D8-8C9F-CAA536454800}" destId="{918BDFE6-3585-4A97-A1AB-1E3D1222BD8A}" srcOrd="0" destOrd="0" presId="urn:microsoft.com/office/officeart/2005/8/layout/equation2"/>
     <dgm:cxn modelId="{34D76CFB-3ECB-4C5A-B20C-71C2822C8269}" srcId="{1538A47A-40A0-4DBD-9AD6-F986B8221BEA}" destId="{EA067961-C20F-4909-B28D-25EC062A6A3D}" srcOrd="1" destOrd="0" parTransId="{B7930B9A-6234-4B44-B6F7-FCA119061AC1}" sibTransId="{F9AF9DD9-84FD-40D8-8C9F-CAA536454800}"/>
     <dgm:cxn modelId="{04ECE923-859B-4091-A677-A6771EF3F478}" srcId="{1538A47A-40A0-4DBD-9AD6-F986B8221BEA}" destId="{F2D40970-8717-4E55-A9DD-FC7EF087F0AF}" srcOrd="0" destOrd="0" parTransId="{8A55FDAC-566F-428D-97FF-073B11933007}" sibTransId="{BC4A8152-5A2E-4770-ABCA-F2D9110D2531}"/>
-    <dgm:cxn modelId="{F8F1F22F-7DD4-43DA-93CA-6368BA7AC7B4}" type="presOf" srcId="{E6056155-C11F-4020-B480-5C9304C9FDC5}" destId="{E7EAF2E8-F1C2-4F79-9328-B35380EB8A90}" srcOrd="1" destOrd="0" presId="urn:microsoft.com/office/officeart/2005/8/layout/equation2"/>
-    <dgm:cxn modelId="{2146F5BB-08BE-4725-84EB-894FEA81B667}" type="presParOf" srcId="{247EE822-35F9-46F0-8FB5-14498EA9AF92}" destId="{12532A38-E4D0-4B35-A06B-17E3289D7711}" srcOrd="0" destOrd="0" presId="urn:microsoft.com/office/officeart/2005/8/layout/equation2"/>
-    <dgm:cxn modelId="{5902BB32-FAB1-45C4-BE11-2E9A8DCA41DB}" type="presParOf" srcId="{12532A38-E4D0-4B35-A06B-17E3289D7711}" destId="{7F2FB864-D654-4155-8669-0F39C43B3CF6}" srcOrd="0" destOrd="0" presId="urn:microsoft.com/office/officeart/2005/8/layout/equation2"/>
-    <dgm:cxn modelId="{6F4BAF8A-9278-4164-A691-604E5249941C}" type="presParOf" srcId="{12532A38-E4D0-4B35-A06B-17E3289D7711}" destId="{78C7A2C4-9C49-497E-8B97-0C52324307C4}" srcOrd="1" destOrd="0" presId="urn:microsoft.com/office/officeart/2005/8/layout/equation2"/>
-    <dgm:cxn modelId="{5B297E47-709A-4D71-95B8-FEC9A60433EA}" type="presParOf" srcId="{12532A38-E4D0-4B35-A06B-17E3289D7711}" destId="{F55FA771-C100-4093-B6D7-DFA14A4AB1D5}" srcOrd="2" destOrd="0" presId="urn:microsoft.com/office/officeart/2005/8/layout/equation2"/>
-    <dgm:cxn modelId="{7211094D-7411-456A-8D4D-280450EBDC40}" type="presParOf" srcId="{12532A38-E4D0-4B35-A06B-17E3289D7711}" destId="{79100816-1C19-4B2F-9B4B-EBB2273358CF}" srcOrd="3" destOrd="0" presId="urn:microsoft.com/office/officeart/2005/8/layout/equation2"/>
-    <dgm:cxn modelId="{F93DF334-5825-4BF5-A8A6-4109BF1479DB}" type="presParOf" srcId="{12532A38-E4D0-4B35-A06B-17E3289D7711}" destId="{201088D3-BC6F-4CD6-8C58-9CDBAFBBAA5F}" srcOrd="4" destOrd="0" presId="urn:microsoft.com/office/officeart/2005/8/layout/equation2"/>
-    <dgm:cxn modelId="{7BD00094-9811-4BB7-A71A-875536D6D2F0}" type="presParOf" srcId="{12532A38-E4D0-4B35-A06B-17E3289D7711}" destId="{49F04135-1B48-49A0-97D4-11A7207E373B}" srcOrd="5" destOrd="0" presId="urn:microsoft.com/office/officeart/2005/8/layout/equation2"/>
-    <dgm:cxn modelId="{71C62D81-9250-4932-9D9B-DB52FEBAF8AC}" type="presParOf" srcId="{12532A38-E4D0-4B35-A06B-17E3289D7711}" destId="{918BDFE6-3585-4A97-A1AB-1E3D1222BD8A}" srcOrd="6" destOrd="0" presId="urn:microsoft.com/office/officeart/2005/8/layout/equation2"/>
-    <dgm:cxn modelId="{9E1FBB34-1D04-4D94-A3EF-E653CB858D77}" type="presParOf" srcId="{12532A38-E4D0-4B35-A06B-17E3289D7711}" destId="{B050FAA7-84B3-4F48-8609-4C8C46102721}" srcOrd="7" destOrd="0" presId="urn:microsoft.com/office/officeart/2005/8/layout/equation2"/>
-    <dgm:cxn modelId="{D3BB3BB8-F0E0-48AD-837C-8111AB63CC97}" type="presParOf" srcId="{12532A38-E4D0-4B35-A06B-17E3289D7711}" destId="{535CEE13-D56C-4994-A9A8-50D9DAFDBB9F}" srcOrd="8" destOrd="0" presId="urn:microsoft.com/office/officeart/2005/8/layout/equation2"/>
-    <dgm:cxn modelId="{E4D910CF-9E81-4EB1-82AD-9B9732C74290}" type="presParOf" srcId="{247EE822-35F9-46F0-8FB5-14498EA9AF92}" destId="{CB7AD7CD-01B7-4924-8485-22B7B7DE043F}" srcOrd="1" destOrd="0" presId="urn:microsoft.com/office/officeart/2005/8/layout/equation2"/>
-    <dgm:cxn modelId="{69FEDDDB-542B-4C68-AC87-B654C4E756C1}" type="presParOf" srcId="{CB7AD7CD-01B7-4924-8485-22B7B7DE043F}" destId="{E7EAF2E8-F1C2-4F79-9328-B35380EB8A90}" srcOrd="0" destOrd="0" presId="urn:microsoft.com/office/officeart/2005/8/layout/equation2"/>
-    <dgm:cxn modelId="{FE42596A-7C05-4642-A18E-DFE4D680E2FB}" type="presParOf" srcId="{247EE822-35F9-46F0-8FB5-14498EA9AF92}" destId="{925A0EA6-EC76-45B0-BA54-47C576CC6015}" srcOrd="2" destOrd="0" presId="urn:microsoft.com/office/officeart/2005/8/layout/equation2"/>
+    <dgm:cxn modelId="{908CBC15-F0F9-4461-AB6B-54181A4CBC1E}" type="presOf" srcId="{1538A47A-40A0-4DBD-9AD6-F986B8221BEA}" destId="{247EE822-35F9-46F0-8FB5-14498EA9AF92}" srcOrd="0" destOrd="0" presId="urn:microsoft.com/office/officeart/2005/8/layout/equation2"/>
+    <dgm:cxn modelId="{347DD8B1-28A0-4CBD-83C9-394163AE52AF}" type="presParOf" srcId="{247EE822-35F9-46F0-8FB5-14498EA9AF92}" destId="{12532A38-E4D0-4B35-A06B-17E3289D7711}" srcOrd="0" destOrd="0" presId="urn:microsoft.com/office/officeart/2005/8/layout/equation2"/>
+    <dgm:cxn modelId="{DBCAFE9F-B8D4-4A2E-BB6B-C00257402339}" type="presParOf" srcId="{12532A38-E4D0-4B35-A06B-17E3289D7711}" destId="{7F2FB864-D654-4155-8669-0F39C43B3CF6}" srcOrd="0" destOrd="0" presId="urn:microsoft.com/office/officeart/2005/8/layout/equation2"/>
+    <dgm:cxn modelId="{13CA8C81-8D2E-4EE1-BD20-B1084543DB7B}" type="presParOf" srcId="{12532A38-E4D0-4B35-A06B-17E3289D7711}" destId="{78C7A2C4-9C49-497E-8B97-0C52324307C4}" srcOrd="1" destOrd="0" presId="urn:microsoft.com/office/officeart/2005/8/layout/equation2"/>
+    <dgm:cxn modelId="{F06A77D9-3942-4497-9CFF-A80DC2D3B01A}" type="presParOf" srcId="{12532A38-E4D0-4B35-A06B-17E3289D7711}" destId="{F55FA771-C100-4093-B6D7-DFA14A4AB1D5}" srcOrd="2" destOrd="0" presId="urn:microsoft.com/office/officeart/2005/8/layout/equation2"/>
+    <dgm:cxn modelId="{AAD93F69-C3B1-42E0-A509-A7B1F93246D9}" type="presParOf" srcId="{12532A38-E4D0-4B35-A06B-17E3289D7711}" destId="{79100816-1C19-4B2F-9B4B-EBB2273358CF}" srcOrd="3" destOrd="0" presId="urn:microsoft.com/office/officeart/2005/8/layout/equation2"/>
+    <dgm:cxn modelId="{B869EE58-EFDA-4D89-A948-88511871A07B}" type="presParOf" srcId="{12532A38-E4D0-4B35-A06B-17E3289D7711}" destId="{201088D3-BC6F-4CD6-8C58-9CDBAFBBAA5F}" srcOrd="4" destOrd="0" presId="urn:microsoft.com/office/officeart/2005/8/layout/equation2"/>
+    <dgm:cxn modelId="{80DF47D5-033A-418C-B974-86E22E03FC2B}" type="presParOf" srcId="{12532A38-E4D0-4B35-A06B-17E3289D7711}" destId="{49F04135-1B48-49A0-97D4-11A7207E373B}" srcOrd="5" destOrd="0" presId="urn:microsoft.com/office/officeart/2005/8/layout/equation2"/>
+    <dgm:cxn modelId="{6F2B26A6-775B-4FF7-9D4A-9DE1FFEAF9DB}" type="presParOf" srcId="{12532A38-E4D0-4B35-A06B-17E3289D7711}" destId="{918BDFE6-3585-4A97-A1AB-1E3D1222BD8A}" srcOrd="6" destOrd="0" presId="urn:microsoft.com/office/officeart/2005/8/layout/equation2"/>
+    <dgm:cxn modelId="{12270938-A710-4CCB-B077-D9B88357E275}" type="presParOf" srcId="{12532A38-E4D0-4B35-A06B-17E3289D7711}" destId="{B050FAA7-84B3-4F48-8609-4C8C46102721}" srcOrd="7" destOrd="0" presId="urn:microsoft.com/office/officeart/2005/8/layout/equation2"/>
+    <dgm:cxn modelId="{4316209C-FAC6-4A80-A3E5-FC58F0E5333D}" type="presParOf" srcId="{12532A38-E4D0-4B35-A06B-17E3289D7711}" destId="{535CEE13-D56C-4994-A9A8-50D9DAFDBB9F}" srcOrd="8" destOrd="0" presId="urn:microsoft.com/office/officeart/2005/8/layout/equation2"/>
+    <dgm:cxn modelId="{8D656FAC-F352-4C3C-B7BA-55BD57ABEA79}" type="presParOf" srcId="{247EE822-35F9-46F0-8FB5-14498EA9AF92}" destId="{CB7AD7CD-01B7-4924-8485-22B7B7DE043F}" srcOrd="1" destOrd="0" presId="urn:microsoft.com/office/officeart/2005/8/layout/equation2"/>
+    <dgm:cxn modelId="{0EF4194D-54E5-46D6-9C88-61CB6FF08ED7}" type="presParOf" srcId="{CB7AD7CD-01B7-4924-8485-22B7B7DE043F}" destId="{E7EAF2E8-F1C2-4F79-9328-B35380EB8A90}" srcOrd="0" destOrd="0" presId="urn:microsoft.com/office/officeart/2005/8/layout/equation2"/>
+    <dgm:cxn modelId="{D47C3550-5068-4525-AC9A-56159EC4DC25}" type="presParOf" srcId="{247EE822-35F9-46F0-8FB5-14498EA9AF92}" destId="{925A0EA6-EC76-45B0-BA54-47C576CC6015}" srcOrd="2" destOrd="0" presId="urn:microsoft.com/office/officeart/2005/8/layout/equation2"/>
   </dgm:cxnLst>
   <dgm:bg/>
   <dgm:whole/>
@@ -5759,25 +6146,25 @@
     </dgm:pt>
   </dgm:ptLst>
   <dgm:cxnLst>
-    <dgm:cxn modelId="{70D6C962-96E5-4B23-9798-59C6D271FE48}" type="presOf" srcId="{A38E1CCA-D100-4E84-AFFB-700D8B58341E}" destId="{66656D45-1A44-4BA9-B5C4-2A1A71A83FDF}" srcOrd="0" destOrd="0" presId="urn:microsoft.com/office/officeart/2005/8/layout/equation2"/>
+    <dgm:cxn modelId="{33F4A810-AE77-417C-8DC3-85A5D4F02940}" type="presOf" srcId="{BC4A8152-5A2E-4770-ABCA-F2D9110D2531}" destId="{F55FA771-C100-4093-B6D7-DFA14A4AB1D5}" srcOrd="0" destOrd="0" presId="urn:microsoft.com/office/officeart/2005/8/layout/equation2"/>
+    <dgm:cxn modelId="{1A352A89-0D71-4224-97F6-39AA4FF629E0}" type="presOf" srcId="{BAAB64F5-6449-49A7-A24A-F8C8F958BCB8}" destId="{CB7AD7CD-01B7-4924-8485-22B7B7DE043F}" srcOrd="0" destOrd="0" presId="urn:microsoft.com/office/officeart/2005/8/layout/equation2"/>
     <dgm:cxn modelId="{04ECE923-859B-4091-A677-A6771EF3F478}" srcId="{1538A47A-40A0-4DBD-9AD6-F986B8221BEA}" destId="{F2D40970-8717-4E55-A9DD-FC7EF087F0AF}" srcOrd="0" destOrd="0" parTransId="{8A55FDAC-566F-428D-97FF-073B11933007}" sibTransId="{BC4A8152-5A2E-4770-ABCA-F2D9110D2531}"/>
-    <dgm:cxn modelId="{FC9F5DCB-8FB4-4B29-96D6-45227857479F}" type="presOf" srcId="{BAAB64F5-6449-49A7-A24A-F8C8F958BCB8}" destId="{CB7AD7CD-01B7-4924-8485-22B7B7DE043F}" srcOrd="0" destOrd="0" presId="urn:microsoft.com/office/officeart/2005/8/layout/equation2"/>
+    <dgm:cxn modelId="{16E64ED2-82A4-4299-AA29-1D1048D55808}" type="presOf" srcId="{A38E1CCA-D100-4E84-AFFB-700D8B58341E}" destId="{66656D45-1A44-4BA9-B5C4-2A1A71A83FDF}" srcOrd="0" destOrd="0" presId="urn:microsoft.com/office/officeart/2005/8/layout/equation2"/>
     <dgm:cxn modelId="{CAA01DE8-25B0-49B1-B04A-D3948F24BFCC}" srcId="{1538A47A-40A0-4DBD-9AD6-F986B8221BEA}" destId="{79B1AD29-7FAF-42F8-AD6C-07A203C011FA}" srcOrd="2" destOrd="0" parTransId="{37E092F2-A532-4EE8-BF4D-D2D4A8BF3487}" sibTransId="{42EB7389-37B3-4982-A031-EE458E19CFC3}"/>
-    <dgm:cxn modelId="{6295725F-CBBA-4801-933B-F2DD8E04DE13}" type="presOf" srcId="{BAAB64F5-6449-49A7-A24A-F8C8F958BCB8}" destId="{E7EAF2E8-F1C2-4F79-9328-B35380EB8A90}" srcOrd="1" destOrd="0" presId="urn:microsoft.com/office/officeart/2005/8/layout/equation2"/>
-    <dgm:cxn modelId="{5A51BD99-97F9-49BE-9774-A8761DCD1FF4}" type="presOf" srcId="{BC4A8152-5A2E-4770-ABCA-F2D9110D2531}" destId="{F55FA771-C100-4093-B6D7-DFA14A4AB1D5}" srcOrd="0" destOrd="0" presId="urn:microsoft.com/office/officeart/2005/8/layout/equation2"/>
-    <dgm:cxn modelId="{777FB89A-25C7-4960-B098-3BB16E4E907D}" type="presOf" srcId="{1538A47A-40A0-4DBD-9AD6-F986B8221BEA}" destId="{247EE822-35F9-46F0-8FB5-14498EA9AF92}" srcOrd="0" destOrd="0" presId="urn:microsoft.com/office/officeart/2005/8/layout/equation2"/>
+    <dgm:cxn modelId="{6E36B2F9-1C88-44B2-A941-1EACCFEADC97}" type="presOf" srcId="{BAAB64F5-6449-49A7-A24A-F8C8F958BCB8}" destId="{E7EAF2E8-F1C2-4F79-9328-B35380EB8A90}" srcOrd="1" destOrd="0" presId="urn:microsoft.com/office/officeart/2005/8/layout/equation2"/>
+    <dgm:cxn modelId="{65835238-C57B-4B65-8163-70A11E49E7A4}" type="presOf" srcId="{F2D40970-8717-4E55-A9DD-FC7EF087F0AF}" destId="{7F2FB864-D654-4155-8669-0F39C43B3CF6}" srcOrd="0" destOrd="0" presId="urn:microsoft.com/office/officeart/2005/8/layout/equation2"/>
     <dgm:cxn modelId="{CC6D3A35-E698-44D4-B13A-7BFA7A3ECC5B}" srcId="{1538A47A-40A0-4DBD-9AD6-F986B8221BEA}" destId="{A38E1CCA-D100-4E84-AFFB-700D8B58341E}" srcOrd="1" destOrd="0" parTransId="{80FBC77A-CF8A-4E94-A2AB-59F27D852537}" sibTransId="{BAAB64F5-6449-49A7-A24A-F8C8F958BCB8}"/>
-    <dgm:cxn modelId="{B70E019B-8B05-4E6C-9B2B-F93B6EA563E8}" type="presOf" srcId="{F2D40970-8717-4E55-A9DD-FC7EF087F0AF}" destId="{7F2FB864-D654-4155-8669-0F39C43B3CF6}" srcOrd="0" destOrd="0" presId="urn:microsoft.com/office/officeart/2005/8/layout/equation2"/>
-    <dgm:cxn modelId="{9A76B5D4-A9A2-4B52-AB61-B66A5CCFA013}" type="presOf" srcId="{79B1AD29-7FAF-42F8-AD6C-07A203C011FA}" destId="{925A0EA6-EC76-45B0-BA54-47C576CC6015}" srcOrd="0" destOrd="0" presId="urn:microsoft.com/office/officeart/2005/8/layout/equation2"/>
-    <dgm:cxn modelId="{BE91734B-7A03-401D-9E13-FF2769D5E9A3}" type="presParOf" srcId="{247EE822-35F9-46F0-8FB5-14498EA9AF92}" destId="{12532A38-E4D0-4B35-A06B-17E3289D7711}" srcOrd="0" destOrd="0" presId="urn:microsoft.com/office/officeart/2005/8/layout/equation2"/>
-    <dgm:cxn modelId="{94D47EBB-33FC-4383-AB15-B7FE9A64DEF3}" type="presParOf" srcId="{12532A38-E4D0-4B35-A06B-17E3289D7711}" destId="{7F2FB864-D654-4155-8669-0F39C43B3CF6}" srcOrd="0" destOrd="0" presId="urn:microsoft.com/office/officeart/2005/8/layout/equation2"/>
-    <dgm:cxn modelId="{EA331971-8965-4C79-B92F-51B87833BAEA}" type="presParOf" srcId="{12532A38-E4D0-4B35-A06B-17E3289D7711}" destId="{78C7A2C4-9C49-497E-8B97-0C52324307C4}" srcOrd="1" destOrd="0" presId="urn:microsoft.com/office/officeart/2005/8/layout/equation2"/>
-    <dgm:cxn modelId="{9F43BF20-BBB6-4910-93C2-E91A41BF41CB}" type="presParOf" srcId="{12532A38-E4D0-4B35-A06B-17E3289D7711}" destId="{F55FA771-C100-4093-B6D7-DFA14A4AB1D5}" srcOrd="2" destOrd="0" presId="urn:microsoft.com/office/officeart/2005/8/layout/equation2"/>
-    <dgm:cxn modelId="{9C89899E-73FA-4E04-83AA-AB333D40268E}" type="presParOf" srcId="{12532A38-E4D0-4B35-A06B-17E3289D7711}" destId="{79100816-1C19-4B2F-9B4B-EBB2273358CF}" srcOrd="3" destOrd="0" presId="urn:microsoft.com/office/officeart/2005/8/layout/equation2"/>
-    <dgm:cxn modelId="{6F37FF9C-1377-4E87-9E19-A078A8A4A0A5}" type="presParOf" srcId="{12532A38-E4D0-4B35-A06B-17E3289D7711}" destId="{66656D45-1A44-4BA9-B5C4-2A1A71A83FDF}" srcOrd="4" destOrd="0" presId="urn:microsoft.com/office/officeart/2005/8/layout/equation2"/>
-    <dgm:cxn modelId="{ABDD9E15-D273-481C-9BC6-DBD2098360FC}" type="presParOf" srcId="{247EE822-35F9-46F0-8FB5-14498EA9AF92}" destId="{CB7AD7CD-01B7-4924-8485-22B7B7DE043F}" srcOrd="1" destOrd="0" presId="urn:microsoft.com/office/officeart/2005/8/layout/equation2"/>
-    <dgm:cxn modelId="{4075C660-4B45-4F1B-BD5B-400F8DD58F25}" type="presParOf" srcId="{CB7AD7CD-01B7-4924-8485-22B7B7DE043F}" destId="{E7EAF2E8-F1C2-4F79-9328-B35380EB8A90}" srcOrd="0" destOrd="0" presId="urn:microsoft.com/office/officeart/2005/8/layout/equation2"/>
-    <dgm:cxn modelId="{06ACDF1E-C580-496D-A079-ED2A0B37EE3E}" type="presParOf" srcId="{247EE822-35F9-46F0-8FB5-14498EA9AF92}" destId="{925A0EA6-EC76-45B0-BA54-47C576CC6015}" srcOrd="2" destOrd="0" presId="urn:microsoft.com/office/officeart/2005/8/layout/equation2"/>
+    <dgm:cxn modelId="{57F59189-C7E8-4F9D-92AD-5833ACAF8B72}" type="presOf" srcId="{1538A47A-40A0-4DBD-9AD6-F986B8221BEA}" destId="{247EE822-35F9-46F0-8FB5-14498EA9AF92}" srcOrd="0" destOrd="0" presId="urn:microsoft.com/office/officeart/2005/8/layout/equation2"/>
+    <dgm:cxn modelId="{29700679-6D4B-405A-9131-6E9137473686}" type="presOf" srcId="{79B1AD29-7FAF-42F8-AD6C-07A203C011FA}" destId="{925A0EA6-EC76-45B0-BA54-47C576CC6015}" srcOrd="0" destOrd="0" presId="urn:microsoft.com/office/officeart/2005/8/layout/equation2"/>
+    <dgm:cxn modelId="{828509F3-5BBA-412A-B3B5-589CDECA09E6}" type="presParOf" srcId="{247EE822-35F9-46F0-8FB5-14498EA9AF92}" destId="{12532A38-E4D0-4B35-A06B-17E3289D7711}" srcOrd="0" destOrd="0" presId="urn:microsoft.com/office/officeart/2005/8/layout/equation2"/>
+    <dgm:cxn modelId="{3FE7FCBB-1D5A-4949-A736-518A20A0B89C}" type="presParOf" srcId="{12532A38-E4D0-4B35-A06B-17E3289D7711}" destId="{7F2FB864-D654-4155-8669-0F39C43B3CF6}" srcOrd="0" destOrd="0" presId="urn:microsoft.com/office/officeart/2005/8/layout/equation2"/>
+    <dgm:cxn modelId="{15068EBC-64C8-43F1-B873-E3141949E7D1}" type="presParOf" srcId="{12532A38-E4D0-4B35-A06B-17E3289D7711}" destId="{78C7A2C4-9C49-497E-8B97-0C52324307C4}" srcOrd="1" destOrd="0" presId="urn:microsoft.com/office/officeart/2005/8/layout/equation2"/>
+    <dgm:cxn modelId="{CD1967BA-7F08-419D-B01C-2EB925C82061}" type="presParOf" srcId="{12532A38-E4D0-4B35-A06B-17E3289D7711}" destId="{F55FA771-C100-4093-B6D7-DFA14A4AB1D5}" srcOrd="2" destOrd="0" presId="urn:microsoft.com/office/officeart/2005/8/layout/equation2"/>
+    <dgm:cxn modelId="{9A30755B-D97F-4B14-B05A-00658085C6FD}" type="presParOf" srcId="{12532A38-E4D0-4B35-A06B-17E3289D7711}" destId="{79100816-1C19-4B2F-9B4B-EBB2273358CF}" srcOrd="3" destOrd="0" presId="urn:microsoft.com/office/officeart/2005/8/layout/equation2"/>
+    <dgm:cxn modelId="{A9B58DAF-6A58-42D8-B0FF-7DE4C20810A4}" type="presParOf" srcId="{12532A38-E4D0-4B35-A06B-17E3289D7711}" destId="{66656D45-1A44-4BA9-B5C4-2A1A71A83FDF}" srcOrd="4" destOrd="0" presId="urn:microsoft.com/office/officeart/2005/8/layout/equation2"/>
+    <dgm:cxn modelId="{D2879B2E-F806-40CE-A65C-D2CB0B805C8A}" type="presParOf" srcId="{247EE822-35F9-46F0-8FB5-14498EA9AF92}" destId="{CB7AD7CD-01B7-4924-8485-22B7B7DE043F}" srcOrd="1" destOrd="0" presId="urn:microsoft.com/office/officeart/2005/8/layout/equation2"/>
+    <dgm:cxn modelId="{A4EB903A-039C-424A-A24F-0E5C5EDA46A1}" type="presParOf" srcId="{CB7AD7CD-01B7-4924-8485-22B7B7DE043F}" destId="{E7EAF2E8-F1C2-4F79-9328-B35380EB8A90}" srcOrd="0" destOrd="0" presId="urn:microsoft.com/office/officeart/2005/8/layout/equation2"/>
+    <dgm:cxn modelId="{1B9D9DE6-1196-48CD-B71A-34BE830009DC}" type="presParOf" srcId="{247EE822-35F9-46F0-8FB5-14498EA9AF92}" destId="{925A0EA6-EC76-45B0-BA54-47C576CC6015}" srcOrd="2" destOrd="0" presId="urn:microsoft.com/office/officeart/2005/8/layout/equation2"/>
   </dgm:cxnLst>
   <dgm:bg/>
   <dgm:whole/>
@@ -6005,25 +6392,25 @@
     </dgm:pt>
   </dgm:ptLst>
   <dgm:cxnLst>
-    <dgm:cxn modelId="{2E1C4666-765A-457F-9794-0801249196B9}" type="presOf" srcId="{F2D40970-8717-4E55-A9DD-FC7EF087F0AF}" destId="{7F2FB864-D654-4155-8669-0F39C43B3CF6}" srcOrd="0" destOrd="0" presId="urn:microsoft.com/office/officeart/2005/8/layout/equation2"/>
     <dgm:cxn modelId="{04ECE923-859B-4091-A677-A6771EF3F478}" srcId="{1538A47A-40A0-4DBD-9AD6-F986B8221BEA}" destId="{F2D40970-8717-4E55-A9DD-FC7EF087F0AF}" srcOrd="0" destOrd="0" parTransId="{8A55FDAC-566F-428D-97FF-073B11933007}" sibTransId="{BC4A8152-5A2E-4770-ABCA-F2D9110D2531}"/>
-    <dgm:cxn modelId="{7F680717-C48D-4622-8C23-6D302306A471}" type="presOf" srcId="{1538A47A-40A0-4DBD-9AD6-F986B8221BEA}" destId="{247EE822-35F9-46F0-8FB5-14498EA9AF92}" srcOrd="0" destOrd="0" presId="urn:microsoft.com/office/officeart/2005/8/layout/equation2"/>
-    <dgm:cxn modelId="{98293102-B94F-43EB-8143-EF6BA497435E}" type="presOf" srcId="{214D3F0D-BCB1-4E82-AE36-95F44E595BED}" destId="{E7EAF2E8-F1C2-4F79-9328-B35380EB8A90}" srcOrd="1" destOrd="0" presId="urn:microsoft.com/office/officeart/2005/8/layout/equation2"/>
+    <dgm:cxn modelId="{C5DA067B-2C17-4F7B-B911-89040ADD8D98}" type="presOf" srcId="{942F69AB-7433-4DF7-AB60-37B1A5474954}" destId="{925A0EA6-EC76-45B0-BA54-47C576CC6015}" srcOrd="0" destOrd="0" presId="urn:microsoft.com/office/officeart/2005/8/layout/equation2"/>
+    <dgm:cxn modelId="{C76D040E-2910-424D-A65E-7DC9B6667235}" type="presOf" srcId="{BC4A8152-5A2E-4770-ABCA-F2D9110D2531}" destId="{F55FA771-C100-4093-B6D7-DFA14A4AB1D5}" srcOrd="0" destOrd="0" presId="urn:microsoft.com/office/officeart/2005/8/layout/equation2"/>
+    <dgm:cxn modelId="{57474125-FD26-4952-8703-ECD532E60C1A}" type="presOf" srcId="{214D3F0D-BCB1-4E82-AE36-95F44E595BED}" destId="{E7EAF2E8-F1C2-4F79-9328-B35380EB8A90}" srcOrd="1" destOrd="0" presId="urn:microsoft.com/office/officeart/2005/8/layout/equation2"/>
     <dgm:cxn modelId="{8D65A045-B4E0-43D4-9077-17085D3E22CD}" srcId="{1538A47A-40A0-4DBD-9AD6-F986B8221BEA}" destId="{974BA289-D033-47EB-B507-6C3EAEEC81B1}" srcOrd="1" destOrd="0" parTransId="{F9C40E9D-2818-43D0-8CAC-CDEBF4D57C12}" sibTransId="{214D3F0D-BCB1-4E82-AE36-95F44E595BED}"/>
     <dgm:cxn modelId="{04B58036-D4E5-418D-8F74-E1ECA20F1B39}" srcId="{1538A47A-40A0-4DBD-9AD6-F986B8221BEA}" destId="{942F69AB-7433-4DF7-AB60-37B1A5474954}" srcOrd="2" destOrd="0" parTransId="{8EC62253-CC36-474A-878C-B470126FDE4A}" sibTransId="{31E636A9-777D-4F01-9261-FBF6BE8FF9EC}"/>
-    <dgm:cxn modelId="{5391334F-FE8A-4FB0-8727-39B0EC443CCD}" type="presOf" srcId="{BC4A8152-5A2E-4770-ABCA-F2D9110D2531}" destId="{F55FA771-C100-4093-B6D7-DFA14A4AB1D5}" srcOrd="0" destOrd="0" presId="urn:microsoft.com/office/officeart/2005/8/layout/equation2"/>
-    <dgm:cxn modelId="{3537C21A-1482-4F8A-8C5A-1E99AB738BCD}" type="presOf" srcId="{214D3F0D-BCB1-4E82-AE36-95F44E595BED}" destId="{CB7AD7CD-01B7-4924-8485-22B7B7DE043F}" srcOrd="0" destOrd="0" presId="urn:microsoft.com/office/officeart/2005/8/layout/equation2"/>
-    <dgm:cxn modelId="{06076FEB-F77E-4F43-A914-33585D7029A8}" type="presOf" srcId="{942F69AB-7433-4DF7-AB60-37B1A5474954}" destId="{925A0EA6-EC76-45B0-BA54-47C576CC6015}" srcOrd="0" destOrd="0" presId="urn:microsoft.com/office/officeart/2005/8/layout/equation2"/>
-    <dgm:cxn modelId="{5D5255EF-22E1-4DE0-95F6-73B905B2688B}" type="presOf" srcId="{974BA289-D033-47EB-B507-6C3EAEEC81B1}" destId="{61A2BC35-3D89-47AC-8BF0-24DCEAD5988D}" srcOrd="0" destOrd="0" presId="urn:microsoft.com/office/officeart/2005/8/layout/equation2"/>
-    <dgm:cxn modelId="{2FE512BF-9FEB-443E-BFD2-913F71B9B484}" type="presParOf" srcId="{247EE822-35F9-46F0-8FB5-14498EA9AF92}" destId="{12532A38-E4D0-4B35-A06B-17E3289D7711}" srcOrd="0" destOrd="0" presId="urn:microsoft.com/office/officeart/2005/8/layout/equation2"/>
-    <dgm:cxn modelId="{9076DA61-69D4-4A38-8711-30F1645F0E26}" type="presParOf" srcId="{12532A38-E4D0-4B35-A06B-17E3289D7711}" destId="{7F2FB864-D654-4155-8669-0F39C43B3CF6}" srcOrd="0" destOrd="0" presId="urn:microsoft.com/office/officeart/2005/8/layout/equation2"/>
-    <dgm:cxn modelId="{3FABFFFA-CDB0-41D1-B266-36ADE0F9C5F3}" type="presParOf" srcId="{12532A38-E4D0-4B35-A06B-17E3289D7711}" destId="{78C7A2C4-9C49-497E-8B97-0C52324307C4}" srcOrd="1" destOrd="0" presId="urn:microsoft.com/office/officeart/2005/8/layout/equation2"/>
-    <dgm:cxn modelId="{17FCE77E-EC81-497D-B94E-1FC29859EF39}" type="presParOf" srcId="{12532A38-E4D0-4B35-A06B-17E3289D7711}" destId="{F55FA771-C100-4093-B6D7-DFA14A4AB1D5}" srcOrd="2" destOrd="0" presId="urn:microsoft.com/office/officeart/2005/8/layout/equation2"/>
-    <dgm:cxn modelId="{256A1F37-42C5-4B76-AF5A-CAD306447124}" type="presParOf" srcId="{12532A38-E4D0-4B35-A06B-17E3289D7711}" destId="{79100816-1C19-4B2F-9B4B-EBB2273358CF}" srcOrd="3" destOrd="0" presId="urn:microsoft.com/office/officeart/2005/8/layout/equation2"/>
-    <dgm:cxn modelId="{2773D6CD-7D80-4931-9286-3378C6AB8C1D}" type="presParOf" srcId="{12532A38-E4D0-4B35-A06B-17E3289D7711}" destId="{61A2BC35-3D89-47AC-8BF0-24DCEAD5988D}" srcOrd="4" destOrd="0" presId="urn:microsoft.com/office/officeart/2005/8/layout/equation2"/>
-    <dgm:cxn modelId="{0300C696-43AA-434F-9641-8EF7781732FB}" type="presParOf" srcId="{247EE822-35F9-46F0-8FB5-14498EA9AF92}" destId="{CB7AD7CD-01B7-4924-8485-22B7B7DE043F}" srcOrd="1" destOrd="0" presId="urn:microsoft.com/office/officeart/2005/8/layout/equation2"/>
-    <dgm:cxn modelId="{77F5741A-EEBF-4D39-BE0D-A3E8526F9276}" type="presParOf" srcId="{CB7AD7CD-01B7-4924-8485-22B7B7DE043F}" destId="{E7EAF2E8-F1C2-4F79-9328-B35380EB8A90}" srcOrd="0" destOrd="0" presId="urn:microsoft.com/office/officeart/2005/8/layout/equation2"/>
-    <dgm:cxn modelId="{553BF9E8-8F1F-4FDE-ADB8-FF73F5C8B859}" type="presParOf" srcId="{247EE822-35F9-46F0-8FB5-14498EA9AF92}" destId="{925A0EA6-EC76-45B0-BA54-47C576CC6015}" srcOrd="2" destOrd="0" presId="urn:microsoft.com/office/officeart/2005/8/layout/equation2"/>
+    <dgm:cxn modelId="{52D94B2D-2A48-4034-8972-FD2A9B5D3D7F}" type="presOf" srcId="{F2D40970-8717-4E55-A9DD-FC7EF087F0AF}" destId="{7F2FB864-D654-4155-8669-0F39C43B3CF6}" srcOrd="0" destOrd="0" presId="urn:microsoft.com/office/officeart/2005/8/layout/equation2"/>
+    <dgm:cxn modelId="{D8F2DCBE-6B2C-4B20-9623-E918BDCA0ABD}" type="presOf" srcId="{214D3F0D-BCB1-4E82-AE36-95F44E595BED}" destId="{CB7AD7CD-01B7-4924-8485-22B7B7DE043F}" srcOrd="0" destOrd="0" presId="urn:microsoft.com/office/officeart/2005/8/layout/equation2"/>
+    <dgm:cxn modelId="{B964F353-8D21-4F2E-A30E-E2910A4085F2}" type="presOf" srcId="{1538A47A-40A0-4DBD-9AD6-F986B8221BEA}" destId="{247EE822-35F9-46F0-8FB5-14498EA9AF92}" srcOrd="0" destOrd="0" presId="urn:microsoft.com/office/officeart/2005/8/layout/equation2"/>
+    <dgm:cxn modelId="{1726809E-717F-4806-B4EE-530B5DE4BA39}" type="presOf" srcId="{974BA289-D033-47EB-B507-6C3EAEEC81B1}" destId="{61A2BC35-3D89-47AC-8BF0-24DCEAD5988D}" srcOrd="0" destOrd="0" presId="urn:microsoft.com/office/officeart/2005/8/layout/equation2"/>
+    <dgm:cxn modelId="{5E72FD9E-BCCB-4DC8-B7FE-5B91E65B9151}" type="presParOf" srcId="{247EE822-35F9-46F0-8FB5-14498EA9AF92}" destId="{12532A38-E4D0-4B35-A06B-17E3289D7711}" srcOrd="0" destOrd="0" presId="urn:microsoft.com/office/officeart/2005/8/layout/equation2"/>
+    <dgm:cxn modelId="{762E6023-FEE4-406E-892F-F2BEDC7B0340}" type="presParOf" srcId="{12532A38-E4D0-4B35-A06B-17E3289D7711}" destId="{7F2FB864-D654-4155-8669-0F39C43B3CF6}" srcOrd="0" destOrd="0" presId="urn:microsoft.com/office/officeart/2005/8/layout/equation2"/>
+    <dgm:cxn modelId="{395CEA3A-B50A-4DEF-B165-7182D1742C0C}" type="presParOf" srcId="{12532A38-E4D0-4B35-A06B-17E3289D7711}" destId="{78C7A2C4-9C49-497E-8B97-0C52324307C4}" srcOrd="1" destOrd="0" presId="urn:microsoft.com/office/officeart/2005/8/layout/equation2"/>
+    <dgm:cxn modelId="{C95A68F0-DDA5-4461-9A22-A91E5D789BA1}" type="presParOf" srcId="{12532A38-E4D0-4B35-A06B-17E3289D7711}" destId="{F55FA771-C100-4093-B6D7-DFA14A4AB1D5}" srcOrd="2" destOrd="0" presId="urn:microsoft.com/office/officeart/2005/8/layout/equation2"/>
+    <dgm:cxn modelId="{D067F482-0D64-4F8B-A034-67E37190F176}" type="presParOf" srcId="{12532A38-E4D0-4B35-A06B-17E3289D7711}" destId="{79100816-1C19-4B2F-9B4B-EBB2273358CF}" srcOrd="3" destOrd="0" presId="urn:microsoft.com/office/officeart/2005/8/layout/equation2"/>
+    <dgm:cxn modelId="{960A11E8-0E86-417A-919D-25AC8DBE5555}" type="presParOf" srcId="{12532A38-E4D0-4B35-A06B-17E3289D7711}" destId="{61A2BC35-3D89-47AC-8BF0-24DCEAD5988D}" srcOrd="4" destOrd="0" presId="urn:microsoft.com/office/officeart/2005/8/layout/equation2"/>
+    <dgm:cxn modelId="{964E2D7D-16DD-4CA2-B7DE-98643F627B0C}" type="presParOf" srcId="{247EE822-35F9-46F0-8FB5-14498EA9AF92}" destId="{CB7AD7CD-01B7-4924-8485-22B7B7DE043F}" srcOrd="1" destOrd="0" presId="urn:microsoft.com/office/officeart/2005/8/layout/equation2"/>
+    <dgm:cxn modelId="{93DD9C0B-DE11-4934-A5A8-9106AD3119A2}" type="presParOf" srcId="{CB7AD7CD-01B7-4924-8485-22B7B7DE043F}" destId="{E7EAF2E8-F1C2-4F79-9328-B35380EB8A90}" srcOrd="0" destOrd="0" presId="urn:microsoft.com/office/officeart/2005/8/layout/equation2"/>
+    <dgm:cxn modelId="{1A25F753-960F-4A7C-B88F-526F57174614}" type="presParOf" srcId="{247EE822-35F9-46F0-8FB5-14498EA9AF92}" destId="{925A0EA6-EC76-45B0-BA54-47C576CC6015}" srcOrd="2" destOrd="0" presId="urn:microsoft.com/office/officeart/2005/8/layout/equation2"/>
   </dgm:cxnLst>
   <dgm:bg/>
   <dgm:whole/>
@@ -6321,32 +6708,32 @@
     </dgm:pt>
   </dgm:ptLst>
   <dgm:cxnLst>
-    <dgm:cxn modelId="{80E954CF-DB30-4594-A0F0-F76DBE04263A}" type="presOf" srcId="{43AF81CC-A9B2-4116-B0C5-F5FAB09441E1}" destId="{444D3FDA-B28F-4A52-97A9-5F5DE6B82877}" srcOrd="0" destOrd="0" presId="urn:microsoft.com/office/officeart/2005/8/layout/equation2"/>
+    <dgm:cxn modelId="{B0D01872-53E8-4D1F-9A29-C505A3D5E813}" type="presOf" srcId="{F29E7AA1-20F0-4AF7-988A-DC56A37B25F9}" destId="{39AF7D64-338C-4324-B4AF-99A88C72CACF}" srcOrd="0" destOrd="0" presId="urn:microsoft.com/office/officeart/2005/8/layout/equation2"/>
+    <dgm:cxn modelId="{04ECE923-859B-4091-A677-A6771EF3F478}" srcId="{1538A47A-40A0-4DBD-9AD6-F986B8221BEA}" destId="{F2D40970-8717-4E55-A9DD-FC7EF087F0AF}" srcOrd="0" destOrd="0" parTransId="{8A55FDAC-566F-428D-97FF-073B11933007}" sibTransId="{BC4A8152-5A2E-4770-ABCA-F2D9110D2531}"/>
+    <dgm:cxn modelId="{DAD74EE9-A635-4B7E-B266-9B5571E55FE6}" type="presOf" srcId="{EE19FE21-B696-42FA-88B3-6B9A1A864159}" destId="{925A0EA6-EC76-45B0-BA54-47C576CC6015}" srcOrd="0" destOrd="0" presId="urn:microsoft.com/office/officeart/2005/8/layout/equation2"/>
+    <dgm:cxn modelId="{3463286F-DE10-4C4F-AF12-D9A71BB7B26E}" srcId="{1538A47A-40A0-4DBD-9AD6-F986B8221BEA}" destId="{790A2FDB-C3AA-444F-8524-826B1AED8DDF}" srcOrd="2" destOrd="0" parTransId="{6261DB89-F03D-40BA-9C4C-2F8CF1B236F3}" sibTransId="{98F682AE-B30B-4044-BB1F-8C54D0A8687C}"/>
+    <dgm:cxn modelId="{3A221E8E-D244-49CF-8D52-AB41FF35FDD0}" srcId="{1538A47A-40A0-4DBD-9AD6-F986B8221BEA}" destId="{EE19FE21-B696-42FA-88B3-6B9A1A864159}" srcOrd="3" destOrd="0" parTransId="{C1EA189C-D36E-4177-8D6A-47D93C4C60D5}" sibTransId="{6A1FF5B1-5978-49E2-949F-06292CAA1726}"/>
     <dgm:cxn modelId="{BF8A379A-59CA-4870-B2D0-F61165BAD9C9}" srcId="{1538A47A-40A0-4DBD-9AD6-F986B8221BEA}" destId="{43AF81CC-A9B2-4116-B0C5-F5FAB09441E1}" srcOrd="1" destOrd="0" parTransId="{9CDB699B-31D3-47E4-84BA-CDDAF0145DD2}" sibTransId="{F29E7AA1-20F0-4AF7-988A-DC56A37B25F9}"/>
-    <dgm:cxn modelId="{42724911-8006-4B25-96D8-234A528D9CF2}" type="presOf" srcId="{790A2FDB-C3AA-444F-8524-826B1AED8DDF}" destId="{FB0E7618-3344-4AD0-B570-D2CE33BEB43B}" srcOrd="0" destOrd="0" presId="urn:microsoft.com/office/officeart/2005/8/layout/equation2"/>
-    <dgm:cxn modelId="{3463286F-DE10-4C4F-AF12-D9A71BB7B26E}" srcId="{1538A47A-40A0-4DBD-9AD6-F986B8221BEA}" destId="{790A2FDB-C3AA-444F-8524-826B1AED8DDF}" srcOrd="2" destOrd="0" parTransId="{6261DB89-F03D-40BA-9C4C-2F8CF1B236F3}" sibTransId="{98F682AE-B30B-4044-BB1F-8C54D0A8687C}"/>
-    <dgm:cxn modelId="{1D670C63-8306-4273-B69F-1F93C38EB9B5}" type="presOf" srcId="{F29E7AA1-20F0-4AF7-988A-DC56A37B25F9}" destId="{39AF7D64-338C-4324-B4AF-99A88C72CACF}" srcOrd="0" destOrd="0" presId="urn:microsoft.com/office/officeart/2005/8/layout/equation2"/>
-    <dgm:cxn modelId="{A4E6A8A9-F2F6-483D-8915-461AF21814E6}" type="presOf" srcId="{98F682AE-B30B-4044-BB1F-8C54D0A8687C}" destId="{CB7AD7CD-01B7-4924-8485-22B7B7DE043F}" srcOrd="0" destOrd="0" presId="urn:microsoft.com/office/officeart/2005/8/layout/equation2"/>
-    <dgm:cxn modelId="{63A7787C-AC07-48E4-ACDE-6409B0E87DC0}" type="presOf" srcId="{F2D40970-8717-4E55-A9DD-FC7EF087F0AF}" destId="{7F2FB864-D654-4155-8669-0F39C43B3CF6}" srcOrd="0" destOrd="0" presId="urn:microsoft.com/office/officeart/2005/8/layout/equation2"/>
-    <dgm:cxn modelId="{504E6985-4794-429D-BC56-CEF03440B810}" type="presOf" srcId="{BC4A8152-5A2E-4770-ABCA-F2D9110D2531}" destId="{F55FA771-C100-4093-B6D7-DFA14A4AB1D5}" srcOrd="0" destOrd="0" presId="urn:microsoft.com/office/officeart/2005/8/layout/equation2"/>
-    <dgm:cxn modelId="{249E53EA-B5E0-4A9C-B132-357DAB1D7E68}" type="presOf" srcId="{98F682AE-B30B-4044-BB1F-8C54D0A8687C}" destId="{E7EAF2E8-F1C2-4F79-9328-B35380EB8A90}" srcOrd="1" destOrd="0" presId="urn:microsoft.com/office/officeart/2005/8/layout/equation2"/>
-    <dgm:cxn modelId="{04ECE923-859B-4091-A677-A6771EF3F478}" srcId="{1538A47A-40A0-4DBD-9AD6-F986B8221BEA}" destId="{F2D40970-8717-4E55-A9DD-FC7EF087F0AF}" srcOrd="0" destOrd="0" parTransId="{8A55FDAC-566F-428D-97FF-073B11933007}" sibTransId="{BC4A8152-5A2E-4770-ABCA-F2D9110D2531}"/>
-    <dgm:cxn modelId="{3A221E8E-D244-49CF-8D52-AB41FF35FDD0}" srcId="{1538A47A-40A0-4DBD-9AD6-F986B8221BEA}" destId="{EE19FE21-B696-42FA-88B3-6B9A1A864159}" srcOrd="3" destOrd="0" parTransId="{C1EA189C-D36E-4177-8D6A-47D93C4C60D5}" sibTransId="{6A1FF5B1-5978-49E2-949F-06292CAA1726}"/>
-    <dgm:cxn modelId="{5828FD01-4206-4495-AD6B-9690FBC5BC09}" type="presOf" srcId="{1538A47A-40A0-4DBD-9AD6-F986B8221BEA}" destId="{247EE822-35F9-46F0-8FB5-14498EA9AF92}" srcOrd="0" destOrd="0" presId="urn:microsoft.com/office/officeart/2005/8/layout/equation2"/>
-    <dgm:cxn modelId="{E35B00A4-6E75-49AF-993F-E08E07D5F788}" type="presOf" srcId="{EE19FE21-B696-42FA-88B3-6B9A1A864159}" destId="{925A0EA6-EC76-45B0-BA54-47C576CC6015}" srcOrd="0" destOrd="0" presId="urn:microsoft.com/office/officeart/2005/8/layout/equation2"/>
-    <dgm:cxn modelId="{36064307-3B07-4FEC-8FC1-C8814F7D4EB1}" type="presParOf" srcId="{247EE822-35F9-46F0-8FB5-14498EA9AF92}" destId="{12532A38-E4D0-4B35-A06B-17E3289D7711}" srcOrd="0" destOrd="0" presId="urn:microsoft.com/office/officeart/2005/8/layout/equation2"/>
-    <dgm:cxn modelId="{29E4A116-230B-4004-AB28-E64E0BECE9F8}" type="presParOf" srcId="{12532A38-E4D0-4B35-A06B-17E3289D7711}" destId="{7F2FB864-D654-4155-8669-0F39C43B3CF6}" srcOrd="0" destOrd="0" presId="urn:microsoft.com/office/officeart/2005/8/layout/equation2"/>
-    <dgm:cxn modelId="{5F92B343-8275-4BFE-ABB1-2F0B24A34D2E}" type="presParOf" srcId="{12532A38-E4D0-4B35-A06B-17E3289D7711}" destId="{78C7A2C4-9C49-497E-8B97-0C52324307C4}" srcOrd="1" destOrd="0" presId="urn:microsoft.com/office/officeart/2005/8/layout/equation2"/>
-    <dgm:cxn modelId="{555EECB0-3A8E-4B01-A52C-4DB257A01999}" type="presParOf" srcId="{12532A38-E4D0-4B35-A06B-17E3289D7711}" destId="{F55FA771-C100-4093-B6D7-DFA14A4AB1D5}" srcOrd="2" destOrd="0" presId="urn:microsoft.com/office/officeart/2005/8/layout/equation2"/>
-    <dgm:cxn modelId="{C2A36962-EC54-4BC8-801A-945F245B7179}" type="presParOf" srcId="{12532A38-E4D0-4B35-A06B-17E3289D7711}" destId="{79100816-1C19-4B2F-9B4B-EBB2273358CF}" srcOrd="3" destOrd="0" presId="urn:microsoft.com/office/officeart/2005/8/layout/equation2"/>
-    <dgm:cxn modelId="{760B9363-967F-44D9-B044-A19B4FA80DD4}" type="presParOf" srcId="{12532A38-E4D0-4B35-A06B-17E3289D7711}" destId="{444D3FDA-B28F-4A52-97A9-5F5DE6B82877}" srcOrd="4" destOrd="0" presId="urn:microsoft.com/office/officeart/2005/8/layout/equation2"/>
-    <dgm:cxn modelId="{633CE44B-DBA4-449E-A610-F59EC3982F1F}" type="presParOf" srcId="{12532A38-E4D0-4B35-A06B-17E3289D7711}" destId="{B42D7148-9738-4770-A884-0B56779F0D07}" srcOrd="5" destOrd="0" presId="urn:microsoft.com/office/officeart/2005/8/layout/equation2"/>
-    <dgm:cxn modelId="{5F73C212-79C5-434E-83FF-283818FB024C}" type="presParOf" srcId="{12532A38-E4D0-4B35-A06B-17E3289D7711}" destId="{39AF7D64-338C-4324-B4AF-99A88C72CACF}" srcOrd="6" destOrd="0" presId="urn:microsoft.com/office/officeart/2005/8/layout/equation2"/>
-    <dgm:cxn modelId="{717C265E-FF97-4516-BDED-AFD0B3F3F857}" type="presParOf" srcId="{12532A38-E4D0-4B35-A06B-17E3289D7711}" destId="{FA0C8D34-ED65-4057-8C18-736BBB3760A9}" srcOrd="7" destOrd="0" presId="urn:microsoft.com/office/officeart/2005/8/layout/equation2"/>
-    <dgm:cxn modelId="{F349144F-A479-438D-81A3-937F7E62AF10}" type="presParOf" srcId="{12532A38-E4D0-4B35-A06B-17E3289D7711}" destId="{FB0E7618-3344-4AD0-B570-D2CE33BEB43B}" srcOrd="8" destOrd="0" presId="urn:microsoft.com/office/officeart/2005/8/layout/equation2"/>
-    <dgm:cxn modelId="{47B305CF-C866-4C68-91A8-BDFE91EA7237}" type="presParOf" srcId="{247EE822-35F9-46F0-8FB5-14498EA9AF92}" destId="{CB7AD7CD-01B7-4924-8485-22B7B7DE043F}" srcOrd="1" destOrd="0" presId="urn:microsoft.com/office/officeart/2005/8/layout/equation2"/>
-    <dgm:cxn modelId="{B7D0426E-8EB0-4C86-A641-31C9507CF357}" type="presParOf" srcId="{CB7AD7CD-01B7-4924-8485-22B7B7DE043F}" destId="{E7EAF2E8-F1C2-4F79-9328-B35380EB8A90}" srcOrd="0" destOrd="0" presId="urn:microsoft.com/office/officeart/2005/8/layout/equation2"/>
-    <dgm:cxn modelId="{A8A6AE70-1B53-4C37-89D6-A95C16387B33}" type="presParOf" srcId="{247EE822-35F9-46F0-8FB5-14498EA9AF92}" destId="{925A0EA6-EC76-45B0-BA54-47C576CC6015}" srcOrd="2" destOrd="0" presId="urn:microsoft.com/office/officeart/2005/8/layout/equation2"/>
+    <dgm:cxn modelId="{FE62021A-49D5-48D2-AA83-DADA6B9065C5}" type="presOf" srcId="{43AF81CC-A9B2-4116-B0C5-F5FAB09441E1}" destId="{444D3FDA-B28F-4A52-97A9-5F5DE6B82877}" srcOrd="0" destOrd="0" presId="urn:microsoft.com/office/officeart/2005/8/layout/equation2"/>
+    <dgm:cxn modelId="{02C03EA4-52A2-4F3B-98AF-FC662F4BAB42}" type="presOf" srcId="{BC4A8152-5A2E-4770-ABCA-F2D9110D2531}" destId="{F55FA771-C100-4093-B6D7-DFA14A4AB1D5}" srcOrd="0" destOrd="0" presId="urn:microsoft.com/office/officeart/2005/8/layout/equation2"/>
+    <dgm:cxn modelId="{3EC32A56-60D6-4187-BD53-865A82616D42}" type="presOf" srcId="{F2D40970-8717-4E55-A9DD-FC7EF087F0AF}" destId="{7F2FB864-D654-4155-8669-0F39C43B3CF6}" srcOrd="0" destOrd="0" presId="urn:microsoft.com/office/officeart/2005/8/layout/equation2"/>
+    <dgm:cxn modelId="{134B2C65-CFFB-4BB1-B260-0C7412BC7E81}" type="presOf" srcId="{1538A47A-40A0-4DBD-9AD6-F986B8221BEA}" destId="{247EE822-35F9-46F0-8FB5-14498EA9AF92}" srcOrd="0" destOrd="0" presId="urn:microsoft.com/office/officeart/2005/8/layout/equation2"/>
+    <dgm:cxn modelId="{A448D6F4-FEB8-49B3-AE5A-02CFAA489275}" type="presOf" srcId="{98F682AE-B30B-4044-BB1F-8C54D0A8687C}" destId="{CB7AD7CD-01B7-4924-8485-22B7B7DE043F}" srcOrd="0" destOrd="0" presId="urn:microsoft.com/office/officeart/2005/8/layout/equation2"/>
+    <dgm:cxn modelId="{376A1E1D-954B-4368-AE9A-B0AD58651C14}" type="presOf" srcId="{98F682AE-B30B-4044-BB1F-8C54D0A8687C}" destId="{E7EAF2E8-F1C2-4F79-9328-B35380EB8A90}" srcOrd="1" destOrd="0" presId="urn:microsoft.com/office/officeart/2005/8/layout/equation2"/>
+    <dgm:cxn modelId="{F2BCDE24-4094-4AF8-A3BA-49699A912BAC}" type="presOf" srcId="{790A2FDB-C3AA-444F-8524-826B1AED8DDF}" destId="{FB0E7618-3344-4AD0-B570-D2CE33BEB43B}" srcOrd="0" destOrd="0" presId="urn:microsoft.com/office/officeart/2005/8/layout/equation2"/>
+    <dgm:cxn modelId="{AAC7B85D-D1BA-4C5B-B076-C2B07C66967D}" type="presParOf" srcId="{247EE822-35F9-46F0-8FB5-14498EA9AF92}" destId="{12532A38-E4D0-4B35-A06B-17E3289D7711}" srcOrd="0" destOrd="0" presId="urn:microsoft.com/office/officeart/2005/8/layout/equation2"/>
+    <dgm:cxn modelId="{AFA43007-C435-4699-8CFA-3C498ADA8D0B}" type="presParOf" srcId="{12532A38-E4D0-4B35-A06B-17E3289D7711}" destId="{7F2FB864-D654-4155-8669-0F39C43B3CF6}" srcOrd="0" destOrd="0" presId="urn:microsoft.com/office/officeart/2005/8/layout/equation2"/>
+    <dgm:cxn modelId="{75C0BB8F-5DC1-4E5E-A742-5A29ACBAA60A}" type="presParOf" srcId="{12532A38-E4D0-4B35-A06B-17E3289D7711}" destId="{78C7A2C4-9C49-497E-8B97-0C52324307C4}" srcOrd="1" destOrd="0" presId="urn:microsoft.com/office/officeart/2005/8/layout/equation2"/>
+    <dgm:cxn modelId="{5F1BDE74-0C00-49D3-A0C8-C4DD46D1DDDC}" type="presParOf" srcId="{12532A38-E4D0-4B35-A06B-17E3289D7711}" destId="{F55FA771-C100-4093-B6D7-DFA14A4AB1D5}" srcOrd="2" destOrd="0" presId="urn:microsoft.com/office/officeart/2005/8/layout/equation2"/>
+    <dgm:cxn modelId="{C0493299-C32B-4EC1-BA32-5139DC2EA925}" type="presParOf" srcId="{12532A38-E4D0-4B35-A06B-17E3289D7711}" destId="{79100816-1C19-4B2F-9B4B-EBB2273358CF}" srcOrd="3" destOrd="0" presId="urn:microsoft.com/office/officeart/2005/8/layout/equation2"/>
+    <dgm:cxn modelId="{3922F218-CA8B-4338-B2E7-D9FD7BD5B7E0}" type="presParOf" srcId="{12532A38-E4D0-4B35-A06B-17E3289D7711}" destId="{444D3FDA-B28F-4A52-97A9-5F5DE6B82877}" srcOrd="4" destOrd="0" presId="urn:microsoft.com/office/officeart/2005/8/layout/equation2"/>
+    <dgm:cxn modelId="{B3BECDAD-D48B-4638-B75D-9E66E97A9EEC}" type="presParOf" srcId="{12532A38-E4D0-4B35-A06B-17E3289D7711}" destId="{B42D7148-9738-4770-A884-0B56779F0D07}" srcOrd="5" destOrd="0" presId="urn:microsoft.com/office/officeart/2005/8/layout/equation2"/>
+    <dgm:cxn modelId="{D365950C-CE78-4F68-8EBF-3B2F6D3BD47F}" type="presParOf" srcId="{12532A38-E4D0-4B35-A06B-17E3289D7711}" destId="{39AF7D64-338C-4324-B4AF-99A88C72CACF}" srcOrd="6" destOrd="0" presId="urn:microsoft.com/office/officeart/2005/8/layout/equation2"/>
+    <dgm:cxn modelId="{1AEEFCB8-36AC-4844-BCB7-2A33745382BB}" type="presParOf" srcId="{12532A38-E4D0-4B35-A06B-17E3289D7711}" destId="{FA0C8D34-ED65-4057-8C18-736BBB3760A9}" srcOrd="7" destOrd="0" presId="urn:microsoft.com/office/officeart/2005/8/layout/equation2"/>
+    <dgm:cxn modelId="{0EBB21B4-DC70-4D1C-A495-99E1C6A67036}" type="presParOf" srcId="{12532A38-E4D0-4B35-A06B-17E3289D7711}" destId="{FB0E7618-3344-4AD0-B570-D2CE33BEB43B}" srcOrd="8" destOrd="0" presId="urn:microsoft.com/office/officeart/2005/8/layout/equation2"/>
+    <dgm:cxn modelId="{3A806352-A911-4828-AC3D-C95C58F5FA1F}" type="presParOf" srcId="{247EE822-35F9-46F0-8FB5-14498EA9AF92}" destId="{CB7AD7CD-01B7-4924-8485-22B7B7DE043F}" srcOrd="1" destOrd="0" presId="urn:microsoft.com/office/officeart/2005/8/layout/equation2"/>
+    <dgm:cxn modelId="{D1996450-8C6B-404C-9F93-2D9626C481B3}" type="presParOf" srcId="{CB7AD7CD-01B7-4924-8485-22B7B7DE043F}" destId="{E7EAF2E8-F1C2-4F79-9328-B35380EB8A90}" srcOrd="0" destOrd="0" presId="urn:microsoft.com/office/officeart/2005/8/layout/equation2"/>
+    <dgm:cxn modelId="{15251CBD-C901-48CB-96FA-6B65243C018C}" type="presParOf" srcId="{247EE822-35F9-46F0-8FB5-14498EA9AF92}" destId="{925A0EA6-EC76-45B0-BA54-47C576CC6015}" srcOrd="2" destOrd="0" presId="urn:microsoft.com/office/officeart/2005/8/layout/equation2"/>
   </dgm:cxnLst>
   <dgm:bg/>
   <dgm:whole/>
@@ -13618,7 +14005,7 @@
 </file>
 
 <file path=customXml/itemProps1.xml><?xml version="1.0" encoding="utf-8"?>
-<ds:datastoreItem xmlns:ds="http://schemas.openxmlformats.org/officeDocument/2006/customXml" ds:itemID="{64B864ED-A39F-4894-A519-48B1D3EB7042}">
+<ds:datastoreItem xmlns:ds="http://schemas.openxmlformats.org/officeDocument/2006/customXml" ds:itemID="{F23B8E87-4D33-4849-90B7-3305312D19E4}">
   <ds:schemaRefs>
     <ds:schemaRef ds:uri="http://schemas.openxmlformats.org/officeDocument/2006/bibliography"/>
   </ds:schemaRefs>

</xml_diff>

<commit_message>
Wrote about some inputs, and other fun stuff
</commit_message>
<xml_diff>
--- a/Docs/Reports/Fabian/Fuzzy Logic Report.docx
+++ b/Docs/Reports/Fabian/Fuzzy Logic Report.docx
@@ -169,6 +169,21 @@
       <w:r>
         <w:t>The input value is the number of minutes since the last meal or drink was consumed.</w:t>
       </w:r>
+      <w:r>
+        <w:t xml:space="preserve"> The membership function is based on data from Joy Bauer’s article “</w:t>
+      </w:r>
+      <w:r>
+        <w:t>How Food Affects Your Sleep</w:t>
+      </w:r>
+      <w:r>
+        <w:t>”</w:t>
+      </w:r>
+      <w:r>
+        <w:rPr>
+          <w:rStyle w:val="FootnoteReference"/>
+        </w:rPr>
+        <w:footnoteReference w:id="1"/>
+      </w:r>
     </w:p>
     <w:p>
       <w:pPr>
@@ -182,6 +197,9 @@
       <w:r>
         <w:t>The number of minutes that the ‘user’ slept the previous day.</w:t>
       </w:r>
+      <w:r>
+        <w:t xml:space="preserve"> This data could possibly be from the systems logs of previous days, user input or some activity tracker. This membership function is based upon the group members own views of how much sleep is necessary for the different levels. </w:t>
+      </w:r>
     </w:p>
     <w:p>
       <w:pPr>
@@ -213,6 +231,9 @@
       <w:proofErr w:type="gramEnd"/>
       <w:r>
         <w:t xml:space="preserve"> from wearables)</w:t>
+      </w:r>
+      <w:r>
+        <w:t xml:space="preserve">. The membership function here is based upon the article </w:t>
       </w:r>
     </w:p>
     <w:p>
@@ -303,7 +324,7 @@
             <wp:cNvGraphicFramePr/>
             <a:graphic xmlns:a="http://schemas.openxmlformats.org/drawingml/2006/main">
               <a:graphicData uri="http://schemas.openxmlformats.org/drawingml/2006/diagram">
-                <dgm:relIds xmlns:dgm="http://schemas.openxmlformats.org/drawingml/2006/diagram" xmlns:r="http://schemas.openxmlformats.org/officeDocument/2006/relationships" r:dm="rId6" r:lo="rId7" r:qs="rId8" r:cs="rId9"/>
+                <dgm:relIds xmlns:dgm="http://schemas.openxmlformats.org/drawingml/2006/diagram" xmlns:r="http://schemas.openxmlformats.org/officeDocument/2006/relationships" r:dm="rId8" r:lo="rId9" r:qs="rId10" r:cs="rId11"/>
               </a:graphicData>
             </a:graphic>
           </wp:inline>
@@ -322,7 +343,7 @@
             <wp:cNvGraphicFramePr/>
             <a:graphic xmlns:a="http://schemas.openxmlformats.org/drawingml/2006/main">
               <a:graphicData uri="http://schemas.openxmlformats.org/drawingml/2006/diagram">
-                <dgm:relIds xmlns:dgm="http://schemas.openxmlformats.org/drawingml/2006/diagram" xmlns:r="http://schemas.openxmlformats.org/officeDocument/2006/relationships" r:dm="rId11" r:lo="rId12" r:qs="rId13" r:cs="rId14"/>
+                <dgm:relIds xmlns:dgm="http://schemas.openxmlformats.org/drawingml/2006/diagram" xmlns:r="http://schemas.openxmlformats.org/officeDocument/2006/relationships" r:dm="rId13" r:lo="rId14" r:qs="rId15" r:cs="rId16"/>
               </a:graphicData>
             </a:graphic>
           </wp:inline>
@@ -342,7 +363,7 @@
             <wp:cNvGraphicFramePr/>
             <a:graphic xmlns:a="http://schemas.openxmlformats.org/drawingml/2006/main">
               <a:graphicData uri="http://schemas.openxmlformats.org/drawingml/2006/diagram">
-                <dgm:relIds xmlns:dgm="http://schemas.openxmlformats.org/drawingml/2006/diagram" xmlns:r="http://schemas.openxmlformats.org/officeDocument/2006/relationships" r:dm="rId16" r:lo="rId17" r:qs="rId18" r:cs="rId19"/>
+                <dgm:relIds xmlns:dgm="http://schemas.openxmlformats.org/drawingml/2006/diagram" xmlns:r="http://schemas.openxmlformats.org/officeDocument/2006/relationships" r:dm="rId18" r:lo="rId19" r:qs="rId20" r:cs="rId21"/>
               </a:graphicData>
             </a:graphic>
           </wp:inline>
@@ -361,7 +382,7 @@
             <wp:cNvGraphicFramePr/>
             <a:graphic xmlns:a="http://schemas.openxmlformats.org/drawingml/2006/main">
               <a:graphicData uri="http://schemas.openxmlformats.org/drawingml/2006/diagram">
-                <dgm:relIds xmlns:dgm="http://schemas.openxmlformats.org/drawingml/2006/diagram" xmlns:r="http://schemas.openxmlformats.org/officeDocument/2006/relationships" r:dm="rId21" r:lo="rId22" r:qs="rId23" r:cs="rId24"/>
+                <dgm:relIds xmlns:dgm="http://schemas.openxmlformats.org/drawingml/2006/diagram" xmlns:r="http://schemas.openxmlformats.org/officeDocument/2006/relationships" r:dm="rId23" r:lo="rId24" r:qs="rId25" r:cs="rId26"/>
               </a:graphicData>
             </a:graphic>
           </wp:inline>
@@ -513,7 +534,7 @@
                     <pic:cNvPicPr/>
                   </pic:nvPicPr>
                   <pic:blipFill>
-                    <a:blip r:embed="rId26">
+                    <a:blip r:embed="rId28">
                       <a:extLst>
                         <a:ext uri="{28A0092B-C50C-407E-A947-70E740481C1C}">
                           <a14:useLocalDpi xmlns:a14="http://schemas.microsoft.com/office/drawing/2010/main" val="0"/>
@@ -560,7 +581,7 @@
                     <pic:cNvPicPr/>
                   </pic:nvPicPr>
                   <pic:blipFill>
-                    <a:blip r:embed="rId27">
+                    <a:blip r:embed="rId29">
                       <a:extLst>
                         <a:ext uri="{28A0092B-C50C-407E-A947-70E740481C1C}">
                           <a14:useLocalDpi xmlns:a14="http://schemas.microsoft.com/office/drawing/2010/main" val="0"/>
@@ -607,7 +628,7 @@
                     <pic:cNvPicPr/>
                   </pic:nvPicPr>
                   <pic:blipFill>
-                    <a:blip r:embed="rId28" cstate="print">
+                    <a:blip r:embed="rId30" cstate="print">
                       <a:extLst>
                         <a:ext uri="{28A0092B-C50C-407E-A947-70E740481C1C}">
                           <a14:useLocalDpi xmlns:a14="http://schemas.microsoft.com/office/drawing/2010/main" val="0"/>
@@ -654,7 +675,7 @@
                     <pic:cNvPicPr/>
                   </pic:nvPicPr>
                   <pic:blipFill>
-                    <a:blip r:embed="rId29">
+                    <a:blip r:embed="rId31">
                       <a:extLst>
                         <a:ext uri="{28A0092B-C50C-407E-A947-70E740481C1C}">
                           <a14:useLocalDpi xmlns:a14="http://schemas.microsoft.com/office/drawing/2010/main" val="0"/>
@@ -702,7 +723,7 @@
                     <pic:cNvPicPr/>
                   </pic:nvPicPr>
                   <pic:blipFill>
-                    <a:blip r:embed="rId30">
+                    <a:blip r:embed="rId32">
                       <a:extLst>
                         <a:ext uri="{28A0092B-C50C-407E-A947-70E740481C1C}">
                           <a14:useLocalDpi xmlns:a14="http://schemas.microsoft.com/office/drawing/2010/main" val="0"/>
@@ -749,7 +770,7 @@
                     <pic:cNvPicPr/>
                   </pic:nvPicPr>
                   <pic:blipFill>
-                    <a:blip r:embed="rId31">
+                    <a:blip r:embed="rId33">
                       <a:extLst>
                         <a:ext uri="{28A0092B-C50C-407E-A947-70E740481C1C}">
                           <a14:useLocalDpi xmlns:a14="http://schemas.microsoft.com/office/drawing/2010/main" val="0"/>
@@ -781,9 +802,9 @@
           <w:lang w:val="en-US"/>
         </w:rPr>
         <w:drawing>
-          <wp:inline distT="0" distB="0" distL="0" distR="0" wp14:anchorId="4272CB81" wp14:editId="1D0BD4AF">
-            <wp:extent cx="5731510" cy="2880995"/>
-            <wp:effectExtent l="0" t="0" r="2540" b="0"/>
+          <wp:inline distT="0" distB="0" distL="0" distR="0" wp14:anchorId="4272CB81" wp14:editId="409D7779">
+            <wp:extent cx="5731510" cy="2778611"/>
+            <wp:effectExtent l="0" t="0" r="2540" b="3175"/>
             <wp:docPr id="10" name="Picture 10"/>
             <wp:cNvGraphicFramePr>
               <a:graphicFrameLocks xmlns:a="http://schemas.openxmlformats.org/drawingml/2006/main" noChangeAspect="1"/>
@@ -796,7 +817,7 @@
                     <pic:cNvPicPr/>
                   </pic:nvPicPr>
                   <pic:blipFill>
-                    <a:blip r:embed="rId32">
+                    <a:blip r:embed="rId34">
                       <a:extLst>
                         <a:ext uri="{28A0092B-C50C-407E-A947-70E740481C1C}">
                           <a14:useLocalDpi xmlns:a14="http://schemas.microsoft.com/office/drawing/2010/main" val="0"/>
@@ -810,7 +831,7 @@
                   <pic:spPr>
                     <a:xfrm>
                       <a:off x="0" y="0"/>
-                      <a:ext cx="5731510" cy="2880995"/>
+                      <a:ext cx="5731510" cy="2778611"/>
                     </a:xfrm>
                     <a:prstGeom prst="rect">
                       <a:avLst/>
@@ -828,20 +849,119 @@
         <w:pStyle w:val="Heading4"/>
       </w:pPr>
       <w:r>
-        <w:lastRenderedPageBreak/>
         <w:t>Easiness of waking up</w:t>
       </w:r>
     </w:p>
-    <w:p>
-      <w:bookmarkStart w:id="0" w:name="_GoBack"/>
-      <w:bookmarkEnd w:id="0"/>
-    </w:p>
+    <w:p/>
     <w:p>
       <w:pPr>
         <w:pStyle w:val="Heading3"/>
       </w:pPr>
       <w:r>
+        <w:lastRenderedPageBreak/>
         <w:t>Example runs (tables + sentences)</w:t>
+      </w:r>
+    </w:p>
+    <w:p>
+      <w:pPr>
+        <w:rPr>
+          <w:noProof/>
+          <w:lang w:val="en-US"/>
+        </w:rPr>
+      </w:pPr>
+      <w:r>
+        <w:rPr>
+          <w:noProof/>
+          <w:lang w:val="en-US"/>
+        </w:rPr>
+        <w:drawing>
+          <wp:inline distT="0" distB="0" distL="0" distR="0" wp14:anchorId="48987E7B" wp14:editId="257CF72B">
+            <wp:extent cx="5731510" cy="3053715"/>
+            <wp:effectExtent l="0" t="0" r="2540" b="0"/>
+            <wp:docPr id="11" name="Picture 11"/>
+            <wp:cNvGraphicFramePr>
+              <a:graphicFrameLocks xmlns:a="http://schemas.openxmlformats.org/drawingml/2006/main" noChangeAspect="1"/>
+            </wp:cNvGraphicFramePr>
+            <a:graphic xmlns:a="http://schemas.openxmlformats.org/drawingml/2006/main">
+              <a:graphicData uri="http://schemas.openxmlformats.org/drawingml/2006/picture">
+                <pic:pic xmlns:pic="http://schemas.openxmlformats.org/drawingml/2006/picture">
+                  <pic:nvPicPr>
+                    <pic:cNvPr id="11" name="rule_base.PNG"/>
+                    <pic:cNvPicPr/>
+                  </pic:nvPicPr>
+                  <pic:blipFill>
+                    <a:blip r:embed="rId35" cstate="print">
+                      <a:extLst>
+                        <a:ext uri="{28A0092B-C50C-407E-A947-70E740481C1C}">
+                          <a14:useLocalDpi xmlns:a14="http://schemas.microsoft.com/office/drawing/2010/main" val="0"/>
+                        </a:ext>
+                      </a:extLst>
+                    </a:blip>
+                    <a:stretch>
+                      <a:fillRect/>
+                    </a:stretch>
+                  </pic:blipFill>
+                  <pic:spPr>
+                    <a:xfrm>
+                      <a:off x="0" y="0"/>
+                      <a:ext cx="5731510" cy="3053715"/>
+                    </a:xfrm>
+                    <a:prstGeom prst="rect">
+                      <a:avLst/>
+                    </a:prstGeom>
+                  </pic:spPr>
+                </pic:pic>
+              </a:graphicData>
+            </a:graphic>
+          </wp:inline>
+        </w:drawing>
+      </w:r>
+      <w:r>
+        <w:rPr>
+          <w:noProof/>
+          <w:lang w:val="en-US"/>
+        </w:rPr>
+        <w:drawing>
+          <wp:inline distT="0" distB="0" distL="0" distR="0" wp14:anchorId="0C93BF2E" wp14:editId="4745FF5A">
+            <wp:extent cx="5731510" cy="2334895"/>
+            <wp:effectExtent l="0" t="0" r="2540" b="8255"/>
+            <wp:docPr id="12" name="Picture 12"/>
+            <wp:cNvGraphicFramePr>
+              <a:graphicFrameLocks xmlns:a="http://schemas.openxmlformats.org/drawingml/2006/main" noChangeAspect="1"/>
+            </wp:cNvGraphicFramePr>
+            <a:graphic xmlns:a="http://schemas.openxmlformats.org/drawingml/2006/main">
+              <a:graphicData uri="http://schemas.openxmlformats.org/drawingml/2006/picture">
+                <pic:pic xmlns:pic="http://schemas.openxmlformats.org/drawingml/2006/picture">
+                  <pic:nvPicPr>
+                    <pic:cNvPr id="12" name="rules_UI.PNG"/>
+                    <pic:cNvPicPr/>
+                  </pic:nvPicPr>
+                  <pic:blipFill>
+                    <a:blip r:embed="rId36" cstate="print">
+                      <a:extLst>
+                        <a:ext uri="{28A0092B-C50C-407E-A947-70E740481C1C}">
+                          <a14:useLocalDpi xmlns:a14="http://schemas.microsoft.com/office/drawing/2010/main" val="0"/>
+                        </a:ext>
+                      </a:extLst>
+                    </a:blip>
+                    <a:stretch>
+                      <a:fillRect/>
+                    </a:stretch>
+                  </pic:blipFill>
+                  <pic:spPr>
+                    <a:xfrm>
+                      <a:off x="0" y="0"/>
+                      <a:ext cx="5731510" cy="2334895"/>
+                    </a:xfrm>
+                    <a:prstGeom prst="rect">
+                      <a:avLst/>
+                    </a:prstGeom>
+                  </pic:spPr>
+                </pic:pic>
+              </a:graphicData>
+            </a:graphic>
+          </wp:inline>
+        </w:drawing>
       </w:r>
     </w:p>
     <w:p>
@@ -854,12 +974,31 @@
     </w:p>
     <w:p>
       <w:r>
-        <w:t>How are the results?</w:t>
+        <w:t>[How are the results?]</w:t>
       </w:r>
     </w:p>
     <w:p>
       <w:r>
-        <w:t>Justify our choices.</w:t>
+        <w:t>The results are actually surprisingly good. Provided input data and examining the output will in most cases provide a reasonable wakeup time. However we’ve had to jump through some loops to make it all work, distort some amplifiers to make it work more as the real world. Something that would have been a better solution would have been to instead of having the commute time as input just subtract the commute time from the output time. Since the commute time isn’t generally fuzzy but a crisp value based on how long it takes for the bus/car to get to the meeting. (you could argue it’s fuzzy because a ‘long’ commute can be different things for different people but still be different time, but I’m not going to get into that discussion right now [maybe do get into the discussion</w:t>
+      </w:r>
+      <w:r>
+        <w:t>?])</w:t>
+      </w:r>
+    </w:p>
+    <w:p>
+      <w:r>
+        <w:t>[Justify our choices]</w:t>
+      </w:r>
+    </w:p>
+    <w:p>
+      <w:r>
+        <w:t>Since our output “easiness of falling asleep” is an amplifier being used as a percentage value we have a very clear and consistent output membership curve. Some other data might also need a bit of an explanation.</w:t>
+      </w:r>
+    </w:p>
+    <w:p>
+      <w:r>
+        <w:lastRenderedPageBreak/>
+        <w:t>We decided to use the value “time to sleep” instead of “time of alarm” after several discussion about the advantages with the two different kinds of values. We settled with time to sleep because it’s more easy work with and doesn’t require any extra steps to figure out if that’s a long nights sleep or not.</w:t>
       </w:r>
     </w:p>
     <w:p>
@@ -873,6 +1012,11 @@
     <w:p>
       <w:r>
         <w:t>Was a fuzzy solution justifiable?</w:t>
+      </w:r>
+    </w:p>
+    <w:p>
+      <w:r>
+        <w:t>Yes, a fuzzy solution was in this case definitely justifiable because of the fuzzy nature of the problem. A crisp system would have problems with different people and would therefore most probably be designed for a “normal” person. Since our system is fuzzy it will still be able to handle people that are outside the normal bounds in let’s say sleep pattern or calories burnt per day.</w:t>
       </w:r>
     </w:p>
     <w:p>
@@ -1128,7 +1272,7 @@
       </w:r>
     </w:p>
     <w:p>
-      <w:hyperlink r:id="rId33" w:history="1">
+      <w:hyperlink r:id="rId37" w:history="1">
         <w:r>
           <w:rPr>
             <w:rStyle w:val="Hyperlink"/>
@@ -1138,12 +1282,24 @@
       </w:hyperlink>
     </w:p>
     <w:p>
-      <w:hyperlink r:id="rId34" w:history="1">
+      <w:hyperlink r:id="rId38" w:history="1">
         <w:r>
           <w:rPr>
             <w:rStyle w:val="Hyperlink"/>
           </w:rPr>
-          <w:t>http://www.joybauer.com/insomnia/how-food-affects-sleep.aspx</w:t>
+          <w:t>http://www.joybauer.com/insomnia/how-food-affects</w:t>
+        </w:r>
+        <w:r>
+          <w:rPr>
+            <w:rStyle w:val="Hyperlink"/>
+          </w:rPr>
+          <w:t>-</w:t>
+        </w:r>
+        <w:r>
+          <w:rPr>
+            <w:rStyle w:val="Hyperlink"/>
+          </w:rPr>
+          <w:t>sleep.aspx</w:t>
         </w:r>
       </w:hyperlink>
       <w:r>
@@ -1151,7 +1307,7 @@
       </w:r>
     </w:p>
     <w:p>
-      <w:hyperlink r:id="rId35" w:history="1">
+      <w:hyperlink r:id="rId39" w:history="1">
         <w:r>
           <w:rPr>
             <w:rStyle w:val="Hyperlink"/>
@@ -1167,12 +1323,20 @@
       </w:r>
     </w:p>
     <w:p>
-      <w:hyperlink r:id="rId36" w:history="1">
+      <w:hyperlink r:id="rId40" w:history="1">
         <w:r>
           <w:rPr>
             <w:rStyle w:val="Hyperlink"/>
           </w:rPr>
-          <w:t>http://www.thedietchannel.com/AskTheExpert/dieting-weightloss-obesity/Calories-Whats-an-ideal-daily-intake.htm</w:t>
+          <w:t>http://www.thedietchan</w:t>
+        </w:r>
+        <w:bookmarkStart w:id="0" w:name="_GoBack"/>
+        <w:bookmarkEnd w:id="0"/>
+        <w:r>
+          <w:rPr>
+            <w:rStyle w:val="Hyperlink"/>
+          </w:rPr>
+          <w:t>nel.com/AskTheExpert/dieting-weightloss-obesity/Calories-Whats-an-ideal-daily-intake.htm</w:t>
         </w:r>
       </w:hyperlink>
       <w:r>
@@ -1408,6 +1572,86 @@
     </w:sectPr>
   </w:body>
 </w:document>
+</file>
+
+<file path=word/endnotes.xml><?xml version="1.0" encoding="utf-8"?>
+<w:endnotes xmlns:wpc="http://schemas.microsoft.com/office/word/2010/wordprocessingCanvas" xmlns:mc="http://schemas.openxmlformats.org/markup-compatibility/2006" xmlns:o="urn:schemas-microsoft-com:office:office" xmlns:r="http://schemas.openxmlformats.org/officeDocument/2006/relationships" xmlns:m="http://schemas.openxmlformats.org/officeDocument/2006/math" xmlns:v="urn:schemas-microsoft-com:vml" xmlns:wp14="http://schemas.microsoft.com/office/word/2010/wordprocessingDrawing" xmlns:wp="http://schemas.openxmlformats.org/drawingml/2006/wordprocessingDrawing" xmlns:w10="urn:schemas-microsoft-com:office:word" xmlns:w="http://schemas.openxmlformats.org/wordprocessingml/2006/main" xmlns:w14="http://schemas.microsoft.com/office/word/2010/wordml" xmlns:w15="http://schemas.microsoft.com/office/word/2012/wordml" xmlns:wpg="http://schemas.microsoft.com/office/word/2010/wordprocessingGroup" xmlns:wpi="http://schemas.microsoft.com/office/word/2010/wordprocessingInk" xmlns:wne="http://schemas.microsoft.com/office/word/2006/wordml" xmlns:wps="http://schemas.microsoft.com/office/word/2010/wordprocessingShape" mc:Ignorable="w14 w15 wp14">
+  <w:endnote w:type="separator" w:id="-1">
+    <w:p>
+      <w:pPr>
+        <w:spacing w:after="0" w:line="240" w:lineRule="auto"/>
+      </w:pPr>
+      <w:r>
+        <w:separator/>
+      </w:r>
+    </w:p>
+  </w:endnote>
+  <w:endnote w:type="continuationSeparator" w:id="0">
+    <w:p>
+      <w:pPr>
+        <w:spacing w:after="0" w:line="240" w:lineRule="auto"/>
+      </w:pPr>
+      <w:r>
+        <w:continuationSeparator/>
+      </w:r>
+    </w:p>
+  </w:endnote>
+</w:endnotes>
+</file>
+
+<file path=word/footnotes.xml><?xml version="1.0" encoding="utf-8"?>
+<w:footnotes xmlns:wpc="http://schemas.microsoft.com/office/word/2010/wordprocessingCanvas" xmlns:mc="http://schemas.openxmlformats.org/markup-compatibility/2006" xmlns:o="urn:schemas-microsoft-com:office:office" xmlns:r="http://schemas.openxmlformats.org/officeDocument/2006/relationships" xmlns:m="http://schemas.openxmlformats.org/officeDocument/2006/math" xmlns:v="urn:schemas-microsoft-com:vml" xmlns:wp14="http://schemas.microsoft.com/office/word/2010/wordprocessingDrawing" xmlns:wp="http://schemas.openxmlformats.org/drawingml/2006/wordprocessingDrawing" xmlns:w10="urn:schemas-microsoft-com:office:word" xmlns:w="http://schemas.openxmlformats.org/wordprocessingml/2006/main" xmlns:w14="http://schemas.microsoft.com/office/word/2010/wordml" xmlns:w15="http://schemas.microsoft.com/office/word/2012/wordml" xmlns:wpg="http://schemas.microsoft.com/office/word/2010/wordprocessingGroup" xmlns:wpi="http://schemas.microsoft.com/office/word/2010/wordprocessingInk" xmlns:wne="http://schemas.microsoft.com/office/word/2006/wordml" xmlns:wps="http://schemas.microsoft.com/office/word/2010/wordprocessingShape" mc:Ignorable="w14 w15 wp14">
+  <w:footnote w:type="separator" w:id="-1">
+    <w:p>
+      <w:pPr>
+        <w:spacing w:after="0" w:line="240" w:lineRule="auto"/>
+      </w:pPr>
+      <w:r>
+        <w:separator/>
+      </w:r>
+    </w:p>
+  </w:footnote>
+  <w:footnote w:type="continuationSeparator" w:id="0">
+    <w:p>
+      <w:pPr>
+        <w:spacing w:after="0" w:line="240" w:lineRule="auto"/>
+      </w:pPr>
+      <w:r>
+        <w:continuationSeparator/>
+      </w:r>
+    </w:p>
+  </w:footnote>
+  <w:footnote w:id="1">
+    <w:p>
+      <w:pPr>
+        <w:pStyle w:val="FootnoteText"/>
+        <w:rPr>
+          <w:lang w:val="en-US"/>
+        </w:rPr>
+      </w:pPr>
+      <w:r>
+        <w:rPr>
+          <w:rStyle w:val="FootnoteReference"/>
+        </w:rPr>
+        <w:footnoteRef/>
+      </w:r>
+      <w:r>
+        <w:t xml:space="preserve"> </w:t>
+      </w:r>
+      <w:hyperlink r:id="rId1" w:history="1">
+        <w:r>
+          <w:rPr>
+            <w:rStyle w:val="Hyperlink"/>
+          </w:rPr>
+          <w:t>http://www.joybauer.com/insomnia/how-food-affects-sleep.aspx</w:t>
+        </w:r>
+      </w:hyperlink>
+      <w:r>
+        <w:t xml:space="preserve"> </w:t>
+      </w:r>
+    </w:p>
+  </w:footnote>
+</w:footnotes>
 </file>
 
 <file path=word/numbering.xml><?xml version="1.0" encoding="utf-8"?>
@@ -2616,6 +2860,45 @@
       <w:color w:val="2E74B5" w:themeColor="accent1" w:themeShade="BF"/>
     </w:rPr>
   </w:style>
+  <w:style w:type="paragraph" w:styleId="FootnoteText">
+    <w:name w:val="footnote text"/>
+    <w:basedOn w:val="Normal"/>
+    <w:link w:val="FootnoteTextChar"/>
+    <w:uiPriority w:val="99"/>
+    <w:semiHidden/>
+    <w:unhideWhenUsed/>
+    <w:rsid w:val="00B54784"/>
+    <w:pPr>
+      <w:spacing w:after="0" w:line="240" w:lineRule="auto"/>
+    </w:pPr>
+    <w:rPr>
+      <w:sz w:val="20"/>
+      <w:szCs w:val="20"/>
+    </w:rPr>
+  </w:style>
+  <w:style w:type="character" w:customStyle="1" w:styleId="FootnoteTextChar">
+    <w:name w:val="Footnote Text Char"/>
+    <w:basedOn w:val="DefaultParagraphFont"/>
+    <w:link w:val="FootnoteText"/>
+    <w:uiPriority w:val="99"/>
+    <w:semiHidden/>
+    <w:rsid w:val="00B54784"/>
+    <w:rPr>
+      <w:sz w:val="20"/>
+      <w:szCs w:val="20"/>
+    </w:rPr>
+  </w:style>
+  <w:style w:type="character" w:styleId="FootnoteReference">
+    <w:name w:val="footnote reference"/>
+    <w:basedOn w:val="DefaultParagraphFont"/>
+    <w:uiPriority w:val="99"/>
+    <w:semiHidden/>
+    <w:unhideWhenUsed/>
+    <w:rsid w:val="00B54784"/>
+    <w:rPr>
+      <w:vertAlign w:val="superscript"/>
+    </w:rPr>
+  </w:style>
 </w:styles>
 </file>
 
@@ -5893,38 +6176,38 @@
     </dgm:pt>
   </dgm:ptLst>
   <dgm:cxnLst>
-    <dgm:cxn modelId="{8727F4C9-FC03-4C2A-9BBB-606AADEA18DB}" type="presOf" srcId="{F2D40970-8717-4E55-A9DD-FC7EF087F0AF}" destId="{7F2FB864-D654-4155-8669-0F39C43B3CF6}" srcOrd="0" destOrd="0" presId="urn:microsoft.com/office/officeart/2005/8/layout/equation2"/>
-    <dgm:cxn modelId="{E0C53EC0-0DF0-488A-A08E-08662F1B73A5}" srcId="{1538A47A-40A0-4DBD-9AD6-F986B8221BEA}" destId="{12BF668E-97DB-4346-ABE6-DEA16953573B}" srcOrd="3" destOrd="0" parTransId="{BBBF012E-5F50-4A22-8609-61C95F6E11B9}" sibTransId="{C02220D9-0F3E-453D-B390-8E7644EFB632}"/>
-    <dgm:cxn modelId="{B5A02625-5BFF-4E2E-9715-DDD005239FB1}" type="presOf" srcId="{BC4A8152-5A2E-4770-ABCA-F2D9110D2531}" destId="{F55FA771-C100-4093-B6D7-DFA14A4AB1D5}" srcOrd="0" destOrd="0" presId="urn:microsoft.com/office/officeart/2005/8/layout/equation2"/>
-    <dgm:cxn modelId="{0AB1D08A-2F4D-4E57-9197-3BCBBE855135}" type="presOf" srcId="{E6056155-C11F-4020-B480-5C9304C9FDC5}" destId="{E7EAF2E8-F1C2-4F79-9328-B35380EB8A90}" srcOrd="1" destOrd="0" presId="urn:microsoft.com/office/officeart/2005/8/layout/equation2"/>
-    <dgm:cxn modelId="{4D63CE6E-6D19-4D29-AA7E-3010223B4AA9}" srcId="{1538A47A-40A0-4DBD-9AD6-F986B8221BEA}" destId="{858651F2-9E16-41E5-A294-88CE5A5B40B0}" srcOrd="2" destOrd="0" parTransId="{692FDB9D-A6D0-4594-94F4-CDF5370AAB79}" sibTransId="{E6056155-C11F-4020-B480-5C9304C9FDC5}"/>
-    <dgm:cxn modelId="{282C5F4A-049F-436D-9D13-4C12ED4E8102}" type="presOf" srcId="{EA067961-C20F-4909-B28D-25EC062A6A3D}" destId="{201088D3-BC6F-4CD6-8C58-9CDBAFBBAA5F}" srcOrd="0" destOrd="0" presId="urn:microsoft.com/office/officeart/2005/8/layout/equation2"/>
-    <dgm:cxn modelId="{41AEE473-0981-4BD8-9FB8-4D57F614E6D0}" type="presOf" srcId="{E6056155-C11F-4020-B480-5C9304C9FDC5}" destId="{CB7AD7CD-01B7-4924-8485-22B7B7DE043F}" srcOrd="0" destOrd="0" presId="urn:microsoft.com/office/officeart/2005/8/layout/equation2"/>
-    <dgm:cxn modelId="{BCCD37B2-3E30-4C56-AA44-DBE68B5BF95C}" type="presOf" srcId="{858651F2-9E16-41E5-A294-88CE5A5B40B0}" destId="{535CEE13-D56C-4994-A9A8-50D9DAFDBB9F}" srcOrd="0" destOrd="0" presId="urn:microsoft.com/office/officeart/2005/8/layout/equation2"/>
-    <dgm:cxn modelId="{68A361B5-C159-4FE8-8D60-EB18DB094894}" type="presOf" srcId="{12BF668E-97DB-4346-ABE6-DEA16953573B}" destId="{925A0EA6-EC76-45B0-BA54-47C576CC6015}" srcOrd="0" destOrd="0" presId="urn:microsoft.com/office/officeart/2005/8/layout/equation2"/>
-    <dgm:cxn modelId="{40B5E469-86F1-4490-941B-65F8DA663DCC}" type="presOf" srcId="{F9AF9DD9-84FD-40D8-8C9F-CAA536454800}" destId="{918BDFE6-3585-4A97-A1AB-1E3D1222BD8A}" srcOrd="0" destOrd="0" presId="urn:microsoft.com/office/officeart/2005/8/layout/equation2"/>
+    <dgm:cxn modelId="{7EF98B4B-884B-48FE-B31A-20E58B375BF1}" type="presOf" srcId="{12BF668E-97DB-4346-ABE6-DEA16953573B}" destId="{925A0EA6-EC76-45B0-BA54-47C576CC6015}" srcOrd="0" destOrd="0" presId="urn:microsoft.com/office/officeart/2005/8/layout/equation2"/>
+    <dgm:cxn modelId="{0A12066B-4A00-4EE5-AD94-7FD6ABC37526}" type="presOf" srcId="{858651F2-9E16-41E5-A294-88CE5A5B40B0}" destId="{535CEE13-D56C-4994-A9A8-50D9DAFDBB9F}" srcOrd="0" destOrd="0" presId="urn:microsoft.com/office/officeart/2005/8/layout/equation2"/>
     <dgm:cxn modelId="{34D76CFB-3ECB-4C5A-B20C-71C2822C8269}" srcId="{1538A47A-40A0-4DBD-9AD6-F986B8221BEA}" destId="{EA067961-C20F-4909-B28D-25EC062A6A3D}" srcOrd="1" destOrd="0" parTransId="{B7930B9A-6234-4B44-B6F7-FCA119061AC1}" sibTransId="{F9AF9DD9-84FD-40D8-8C9F-CAA536454800}"/>
     <dgm:cxn modelId="{04ECE923-859B-4091-A677-A6771EF3F478}" srcId="{1538A47A-40A0-4DBD-9AD6-F986B8221BEA}" destId="{F2D40970-8717-4E55-A9DD-FC7EF087F0AF}" srcOrd="0" destOrd="0" parTransId="{8A55FDAC-566F-428D-97FF-073B11933007}" sibTransId="{BC4A8152-5A2E-4770-ABCA-F2D9110D2531}"/>
-    <dgm:cxn modelId="{908CBC15-F0F9-4461-AB6B-54181A4CBC1E}" type="presOf" srcId="{1538A47A-40A0-4DBD-9AD6-F986B8221BEA}" destId="{247EE822-35F9-46F0-8FB5-14498EA9AF92}" srcOrd="0" destOrd="0" presId="urn:microsoft.com/office/officeart/2005/8/layout/equation2"/>
-    <dgm:cxn modelId="{347DD8B1-28A0-4CBD-83C9-394163AE52AF}" type="presParOf" srcId="{247EE822-35F9-46F0-8FB5-14498EA9AF92}" destId="{12532A38-E4D0-4B35-A06B-17E3289D7711}" srcOrd="0" destOrd="0" presId="urn:microsoft.com/office/officeart/2005/8/layout/equation2"/>
-    <dgm:cxn modelId="{DBCAFE9F-B8D4-4A2E-BB6B-C00257402339}" type="presParOf" srcId="{12532A38-E4D0-4B35-A06B-17E3289D7711}" destId="{7F2FB864-D654-4155-8669-0F39C43B3CF6}" srcOrd="0" destOrd="0" presId="urn:microsoft.com/office/officeart/2005/8/layout/equation2"/>
-    <dgm:cxn modelId="{13CA8C81-8D2E-4EE1-BD20-B1084543DB7B}" type="presParOf" srcId="{12532A38-E4D0-4B35-A06B-17E3289D7711}" destId="{78C7A2C4-9C49-497E-8B97-0C52324307C4}" srcOrd="1" destOrd="0" presId="urn:microsoft.com/office/officeart/2005/8/layout/equation2"/>
-    <dgm:cxn modelId="{F06A77D9-3942-4497-9CFF-A80DC2D3B01A}" type="presParOf" srcId="{12532A38-E4D0-4B35-A06B-17E3289D7711}" destId="{F55FA771-C100-4093-B6D7-DFA14A4AB1D5}" srcOrd="2" destOrd="0" presId="urn:microsoft.com/office/officeart/2005/8/layout/equation2"/>
-    <dgm:cxn modelId="{AAD93F69-C3B1-42E0-A509-A7B1F93246D9}" type="presParOf" srcId="{12532A38-E4D0-4B35-A06B-17E3289D7711}" destId="{79100816-1C19-4B2F-9B4B-EBB2273358CF}" srcOrd="3" destOrd="0" presId="urn:microsoft.com/office/officeart/2005/8/layout/equation2"/>
-    <dgm:cxn modelId="{B869EE58-EFDA-4D89-A948-88511871A07B}" type="presParOf" srcId="{12532A38-E4D0-4B35-A06B-17E3289D7711}" destId="{201088D3-BC6F-4CD6-8C58-9CDBAFBBAA5F}" srcOrd="4" destOrd="0" presId="urn:microsoft.com/office/officeart/2005/8/layout/equation2"/>
-    <dgm:cxn modelId="{80DF47D5-033A-418C-B974-86E22E03FC2B}" type="presParOf" srcId="{12532A38-E4D0-4B35-A06B-17E3289D7711}" destId="{49F04135-1B48-49A0-97D4-11A7207E373B}" srcOrd="5" destOrd="0" presId="urn:microsoft.com/office/officeart/2005/8/layout/equation2"/>
-    <dgm:cxn modelId="{6F2B26A6-775B-4FF7-9D4A-9DE1FFEAF9DB}" type="presParOf" srcId="{12532A38-E4D0-4B35-A06B-17E3289D7711}" destId="{918BDFE6-3585-4A97-A1AB-1E3D1222BD8A}" srcOrd="6" destOrd="0" presId="urn:microsoft.com/office/officeart/2005/8/layout/equation2"/>
-    <dgm:cxn modelId="{12270938-A710-4CCB-B077-D9B88357E275}" type="presParOf" srcId="{12532A38-E4D0-4B35-A06B-17E3289D7711}" destId="{B050FAA7-84B3-4F48-8609-4C8C46102721}" srcOrd="7" destOrd="0" presId="urn:microsoft.com/office/officeart/2005/8/layout/equation2"/>
-    <dgm:cxn modelId="{4316209C-FAC6-4A80-A3E5-FC58F0E5333D}" type="presParOf" srcId="{12532A38-E4D0-4B35-A06B-17E3289D7711}" destId="{535CEE13-D56C-4994-A9A8-50D9DAFDBB9F}" srcOrd="8" destOrd="0" presId="urn:microsoft.com/office/officeart/2005/8/layout/equation2"/>
-    <dgm:cxn modelId="{8D656FAC-F352-4C3C-B7BA-55BD57ABEA79}" type="presParOf" srcId="{247EE822-35F9-46F0-8FB5-14498EA9AF92}" destId="{CB7AD7CD-01B7-4924-8485-22B7B7DE043F}" srcOrd="1" destOrd="0" presId="urn:microsoft.com/office/officeart/2005/8/layout/equation2"/>
-    <dgm:cxn modelId="{0EF4194D-54E5-46D6-9C88-61CB6FF08ED7}" type="presParOf" srcId="{CB7AD7CD-01B7-4924-8485-22B7B7DE043F}" destId="{E7EAF2E8-F1C2-4F79-9328-B35380EB8A90}" srcOrd="0" destOrd="0" presId="urn:microsoft.com/office/officeart/2005/8/layout/equation2"/>
-    <dgm:cxn modelId="{D47C3550-5068-4525-AC9A-56159EC4DC25}" type="presParOf" srcId="{247EE822-35F9-46F0-8FB5-14498EA9AF92}" destId="{925A0EA6-EC76-45B0-BA54-47C576CC6015}" srcOrd="2" destOrd="0" presId="urn:microsoft.com/office/officeart/2005/8/layout/equation2"/>
+    <dgm:cxn modelId="{E0C53EC0-0DF0-488A-A08E-08662F1B73A5}" srcId="{1538A47A-40A0-4DBD-9AD6-F986B8221BEA}" destId="{12BF668E-97DB-4346-ABE6-DEA16953573B}" srcOrd="3" destOrd="0" parTransId="{BBBF012E-5F50-4A22-8609-61C95F6E11B9}" sibTransId="{C02220D9-0F3E-453D-B390-8E7644EFB632}"/>
+    <dgm:cxn modelId="{8C650EC7-8D4B-4C8A-B83C-C787FAC2AB28}" type="presOf" srcId="{E6056155-C11F-4020-B480-5C9304C9FDC5}" destId="{CB7AD7CD-01B7-4924-8485-22B7B7DE043F}" srcOrd="0" destOrd="0" presId="urn:microsoft.com/office/officeart/2005/8/layout/equation2"/>
+    <dgm:cxn modelId="{15BF95BE-7778-436C-96C8-217F12D63ACC}" type="presOf" srcId="{BC4A8152-5A2E-4770-ABCA-F2D9110D2531}" destId="{F55FA771-C100-4093-B6D7-DFA14A4AB1D5}" srcOrd="0" destOrd="0" presId="urn:microsoft.com/office/officeart/2005/8/layout/equation2"/>
+    <dgm:cxn modelId="{A7DCDF8F-B5FE-462C-99AB-D81D3D8D74C9}" type="presOf" srcId="{F2D40970-8717-4E55-A9DD-FC7EF087F0AF}" destId="{7F2FB864-D654-4155-8669-0F39C43B3CF6}" srcOrd="0" destOrd="0" presId="urn:microsoft.com/office/officeart/2005/8/layout/equation2"/>
+    <dgm:cxn modelId="{0EBE9BF5-E91B-4C9C-AF9E-53F754E589D8}" type="presOf" srcId="{1538A47A-40A0-4DBD-9AD6-F986B8221BEA}" destId="{247EE822-35F9-46F0-8FB5-14498EA9AF92}" srcOrd="0" destOrd="0" presId="urn:microsoft.com/office/officeart/2005/8/layout/equation2"/>
+    <dgm:cxn modelId="{D5EE7CA5-C67A-4793-9996-9F92341611E5}" type="presOf" srcId="{F9AF9DD9-84FD-40D8-8C9F-CAA536454800}" destId="{918BDFE6-3585-4A97-A1AB-1E3D1222BD8A}" srcOrd="0" destOrd="0" presId="urn:microsoft.com/office/officeart/2005/8/layout/equation2"/>
+    <dgm:cxn modelId="{0F929AD7-5B98-4DDB-86BA-B84E4E7B3F47}" type="presOf" srcId="{E6056155-C11F-4020-B480-5C9304C9FDC5}" destId="{E7EAF2E8-F1C2-4F79-9328-B35380EB8A90}" srcOrd="1" destOrd="0" presId="urn:microsoft.com/office/officeart/2005/8/layout/equation2"/>
+    <dgm:cxn modelId="{4D63CE6E-6D19-4D29-AA7E-3010223B4AA9}" srcId="{1538A47A-40A0-4DBD-9AD6-F986B8221BEA}" destId="{858651F2-9E16-41E5-A294-88CE5A5B40B0}" srcOrd="2" destOrd="0" parTransId="{692FDB9D-A6D0-4594-94F4-CDF5370AAB79}" sibTransId="{E6056155-C11F-4020-B480-5C9304C9FDC5}"/>
+    <dgm:cxn modelId="{4D08C012-7FAE-444D-88E6-EFD7FE303F6E}" type="presOf" srcId="{EA067961-C20F-4909-B28D-25EC062A6A3D}" destId="{201088D3-BC6F-4CD6-8C58-9CDBAFBBAA5F}" srcOrd="0" destOrd="0" presId="urn:microsoft.com/office/officeart/2005/8/layout/equation2"/>
+    <dgm:cxn modelId="{2511997D-6B4F-48AC-AA28-4BE25C40C1CE}" type="presParOf" srcId="{247EE822-35F9-46F0-8FB5-14498EA9AF92}" destId="{12532A38-E4D0-4B35-A06B-17E3289D7711}" srcOrd="0" destOrd="0" presId="urn:microsoft.com/office/officeart/2005/8/layout/equation2"/>
+    <dgm:cxn modelId="{9CC33BDF-4FFF-406B-840F-423EE6C0895D}" type="presParOf" srcId="{12532A38-E4D0-4B35-A06B-17E3289D7711}" destId="{7F2FB864-D654-4155-8669-0F39C43B3CF6}" srcOrd="0" destOrd="0" presId="urn:microsoft.com/office/officeart/2005/8/layout/equation2"/>
+    <dgm:cxn modelId="{A10BF0A0-DCA5-4B7E-8CD4-0DFA113E79B5}" type="presParOf" srcId="{12532A38-E4D0-4B35-A06B-17E3289D7711}" destId="{78C7A2C4-9C49-497E-8B97-0C52324307C4}" srcOrd="1" destOrd="0" presId="urn:microsoft.com/office/officeart/2005/8/layout/equation2"/>
+    <dgm:cxn modelId="{B855517B-540D-4320-A2F9-854F7C35691C}" type="presParOf" srcId="{12532A38-E4D0-4B35-A06B-17E3289D7711}" destId="{F55FA771-C100-4093-B6D7-DFA14A4AB1D5}" srcOrd="2" destOrd="0" presId="urn:microsoft.com/office/officeart/2005/8/layout/equation2"/>
+    <dgm:cxn modelId="{A67D51EE-F3A8-4BB6-8564-381540102A43}" type="presParOf" srcId="{12532A38-E4D0-4B35-A06B-17E3289D7711}" destId="{79100816-1C19-4B2F-9B4B-EBB2273358CF}" srcOrd="3" destOrd="0" presId="urn:microsoft.com/office/officeart/2005/8/layout/equation2"/>
+    <dgm:cxn modelId="{48FB672C-51B5-4687-ABCE-4579B3D1CA78}" type="presParOf" srcId="{12532A38-E4D0-4B35-A06B-17E3289D7711}" destId="{201088D3-BC6F-4CD6-8C58-9CDBAFBBAA5F}" srcOrd="4" destOrd="0" presId="urn:microsoft.com/office/officeart/2005/8/layout/equation2"/>
+    <dgm:cxn modelId="{70C7CF37-779C-4202-927F-72E47FC2713A}" type="presParOf" srcId="{12532A38-E4D0-4B35-A06B-17E3289D7711}" destId="{49F04135-1B48-49A0-97D4-11A7207E373B}" srcOrd="5" destOrd="0" presId="urn:microsoft.com/office/officeart/2005/8/layout/equation2"/>
+    <dgm:cxn modelId="{16586D29-BA35-432A-940A-D8BE632FD79E}" type="presParOf" srcId="{12532A38-E4D0-4B35-A06B-17E3289D7711}" destId="{918BDFE6-3585-4A97-A1AB-1E3D1222BD8A}" srcOrd="6" destOrd="0" presId="urn:microsoft.com/office/officeart/2005/8/layout/equation2"/>
+    <dgm:cxn modelId="{DCCCF705-07A9-42A7-BD5C-156B5C99B4D2}" type="presParOf" srcId="{12532A38-E4D0-4B35-A06B-17E3289D7711}" destId="{B050FAA7-84B3-4F48-8609-4C8C46102721}" srcOrd="7" destOrd="0" presId="urn:microsoft.com/office/officeart/2005/8/layout/equation2"/>
+    <dgm:cxn modelId="{B32E6536-78F1-42B4-8BC7-55714F60A56C}" type="presParOf" srcId="{12532A38-E4D0-4B35-A06B-17E3289D7711}" destId="{535CEE13-D56C-4994-A9A8-50D9DAFDBB9F}" srcOrd="8" destOrd="0" presId="urn:microsoft.com/office/officeart/2005/8/layout/equation2"/>
+    <dgm:cxn modelId="{8B5E3985-D06C-43DF-B208-5547C1AAF545}" type="presParOf" srcId="{247EE822-35F9-46F0-8FB5-14498EA9AF92}" destId="{CB7AD7CD-01B7-4924-8485-22B7B7DE043F}" srcOrd="1" destOrd="0" presId="urn:microsoft.com/office/officeart/2005/8/layout/equation2"/>
+    <dgm:cxn modelId="{DD3DABD3-0116-4C15-9927-142CF3286E7B}" type="presParOf" srcId="{CB7AD7CD-01B7-4924-8485-22B7B7DE043F}" destId="{E7EAF2E8-F1C2-4F79-9328-B35380EB8A90}" srcOrd="0" destOrd="0" presId="urn:microsoft.com/office/officeart/2005/8/layout/equation2"/>
+    <dgm:cxn modelId="{505A75DA-7432-4C31-9F25-3E90E22A60D0}" type="presParOf" srcId="{247EE822-35F9-46F0-8FB5-14498EA9AF92}" destId="{925A0EA6-EC76-45B0-BA54-47C576CC6015}" srcOrd="2" destOrd="0" presId="urn:microsoft.com/office/officeart/2005/8/layout/equation2"/>
   </dgm:cxnLst>
   <dgm:bg/>
   <dgm:whole/>
   <dgm:extLst>
     <a:ext uri="http://schemas.microsoft.com/office/drawing/2008/diagram">
-      <dsp:dataModelExt xmlns:dsp="http://schemas.microsoft.com/office/drawing/2008/diagram" relId="rId10" minVer="http://schemas.openxmlformats.org/drawingml/2006/diagram"/>
+      <dsp:dataModelExt xmlns:dsp="http://schemas.microsoft.com/office/drawing/2008/diagram" relId="rId12" minVer="http://schemas.openxmlformats.org/drawingml/2006/diagram"/>
     </a:ext>
   </dgm:extLst>
 </dgm:dataModel>
@@ -6146,31 +6429,31 @@
     </dgm:pt>
   </dgm:ptLst>
   <dgm:cxnLst>
-    <dgm:cxn modelId="{33F4A810-AE77-417C-8DC3-85A5D4F02940}" type="presOf" srcId="{BC4A8152-5A2E-4770-ABCA-F2D9110D2531}" destId="{F55FA771-C100-4093-B6D7-DFA14A4AB1D5}" srcOrd="0" destOrd="0" presId="urn:microsoft.com/office/officeart/2005/8/layout/equation2"/>
-    <dgm:cxn modelId="{1A352A89-0D71-4224-97F6-39AA4FF629E0}" type="presOf" srcId="{BAAB64F5-6449-49A7-A24A-F8C8F958BCB8}" destId="{CB7AD7CD-01B7-4924-8485-22B7B7DE043F}" srcOrd="0" destOrd="0" presId="urn:microsoft.com/office/officeart/2005/8/layout/equation2"/>
+    <dgm:cxn modelId="{876EE632-5F2B-4F3A-ACCE-651EA334D9A5}" type="presOf" srcId="{BC4A8152-5A2E-4770-ABCA-F2D9110D2531}" destId="{F55FA771-C100-4093-B6D7-DFA14A4AB1D5}" srcOrd="0" destOrd="0" presId="urn:microsoft.com/office/officeart/2005/8/layout/equation2"/>
     <dgm:cxn modelId="{04ECE923-859B-4091-A677-A6771EF3F478}" srcId="{1538A47A-40A0-4DBD-9AD6-F986B8221BEA}" destId="{F2D40970-8717-4E55-A9DD-FC7EF087F0AF}" srcOrd="0" destOrd="0" parTransId="{8A55FDAC-566F-428D-97FF-073B11933007}" sibTransId="{BC4A8152-5A2E-4770-ABCA-F2D9110D2531}"/>
-    <dgm:cxn modelId="{16E64ED2-82A4-4299-AA29-1D1048D55808}" type="presOf" srcId="{A38E1CCA-D100-4E84-AFFB-700D8B58341E}" destId="{66656D45-1A44-4BA9-B5C4-2A1A71A83FDF}" srcOrd="0" destOrd="0" presId="urn:microsoft.com/office/officeart/2005/8/layout/equation2"/>
+    <dgm:cxn modelId="{97AAEDD7-C326-4A09-BD45-C7D6F6192AAA}" type="presOf" srcId="{BAAB64F5-6449-49A7-A24A-F8C8F958BCB8}" destId="{E7EAF2E8-F1C2-4F79-9328-B35380EB8A90}" srcOrd="1" destOrd="0" presId="urn:microsoft.com/office/officeart/2005/8/layout/equation2"/>
     <dgm:cxn modelId="{CAA01DE8-25B0-49B1-B04A-D3948F24BFCC}" srcId="{1538A47A-40A0-4DBD-9AD6-F986B8221BEA}" destId="{79B1AD29-7FAF-42F8-AD6C-07A203C011FA}" srcOrd="2" destOrd="0" parTransId="{37E092F2-A532-4EE8-BF4D-D2D4A8BF3487}" sibTransId="{42EB7389-37B3-4982-A031-EE458E19CFC3}"/>
-    <dgm:cxn modelId="{6E36B2F9-1C88-44B2-A941-1EACCFEADC97}" type="presOf" srcId="{BAAB64F5-6449-49A7-A24A-F8C8F958BCB8}" destId="{E7EAF2E8-F1C2-4F79-9328-B35380EB8A90}" srcOrd="1" destOrd="0" presId="urn:microsoft.com/office/officeart/2005/8/layout/equation2"/>
-    <dgm:cxn modelId="{65835238-C57B-4B65-8163-70A11E49E7A4}" type="presOf" srcId="{F2D40970-8717-4E55-A9DD-FC7EF087F0AF}" destId="{7F2FB864-D654-4155-8669-0F39C43B3CF6}" srcOrd="0" destOrd="0" presId="urn:microsoft.com/office/officeart/2005/8/layout/equation2"/>
+    <dgm:cxn modelId="{10A5F8C5-D95D-4A26-BEAA-0E555D830AB4}" type="presOf" srcId="{F2D40970-8717-4E55-A9DD-FC7EF087F0AF}" destId="{7F2FB864-D654-4155-8669-0F39C43B3CF6}" srcOrd="0" destOrd="0" presId="urn:microsoft.com/office/officeart/2005/8/layout/equation2"/>
     <dgm:cxn modelId="{CC6D3A35-E698-44D4-B13A-7BFA7A3ECC5B}" srcId="{1538A47A-40A0-4DBD-9AD6-F986B8221BEA}" destId="{A38E1CCA-D100-4E84-AFFB-700D8B58341E}" srcOrd="1" destOrd="0" parTransId="{80FBC77A-CF8A-4E94-A2AB-59F27D852537}" sibTransId="{BAAB64F5-6449-49A7-A24A-F8C8F958BCB8}"/>
-    <dgm:cxn modelId="{57F59189-C7E8-4F9D-92AD-5833ACAF8B72}" type="presOf" srcId="{1538A47A-40A0-4DBD-9AD6-F986B8221BEA}" destId="{247EE822-35F9-46F0-8FB5-14498EA9AF92}" srcOrd="0" destOrd="0" presId="urn:microsoft.com/office/officeart/2005/8/layout/equation2"/>
-    <dgm:cxn modelId="{29700679-6D4B-405A-9131-6E9137473686}" type="presOf" srcId="{79B1AD29-7FAF-42F8-AD6C-07A203C011FA}" destId="{925A0EA6-EC76-45B0-BA54-47C576CC6015}" srcOrd="0" destOrd="0" presId="urn:microsoft.com/office/officeart/2005/8/layout/equation2"/>
-    <dgm:cxn modelId="{828509F3-5BBA-412A-B3B5-589CDECA09E6}" type="presParOf" srcId="{247EE822-35F9-46F0-8FB5-14498EA9AF92}" destId="{12532A38-E4D0-4B35-A06B-17E3289D7711}" srcOrd="0" destOrd="0" presId="urn:microsoft.com/office/officeart/2005/8/layout/equation2"/>
-    <dgm:cxn modelId="{3FE7FCBB-1D5A-4949-A736-518A20A0B89C}" type="presParOf" srcId="{12532A38-E4D0-4B35-A06B-17E3289D7711}" destId="{7F2FB864-D654-4155-8669-0F39C43B3CF6}" srcOrd="0" destOrd="0" presId="urn:microsoft.com/office/officeart/2005/8/layout/equation2"/>
-    <dgm:cxn modelId="{15068EBC-64C8-43F1-B873-E3141949E7D1}" type="presParOf" srcId="{12532A38-E4D0-4B35-A06B-17E3289D7711}" destId="{78C7A2C4-9C49-497E-8B97-0C52324307C4}" srcOrd="1" destOrd="0" presId="urn:microsoft.com/office/officeart/2005/8/layout/equation2"/>
-    <dgm:cxn modelId="{CD1967BA-7F08-419D-B01C-2EB925C82061}" type="presParOf" srcId="{12532A38-E4D0-4B35-A06B-17E3289D7711}" destId="{F55FA771-C100-4093-B6D7-DFA14A4AB1D5}" srcOrd="2" destOrd="0" presId="urn:microsoft.com/office/officeart/2005/8/layout/equation2"/>
-    <dgm:cxn modelId="{9A30755B-D97F-4B14-B05A-00658085C6FD}" type="presParOf" srcId="{12532A38-E4D0-4B35-A06B-17E3289D7711}" destId="{79100816-1C19-4B2F-9B4B-EBB2273358CF}" srcOrd="3" destOrd="0" presId="urn:microsoft.com/office/officeart/2005/8/layout/equation2"/>
-    <dgm:cxn modelId="{A9B58DAF-6A58-42D8-B0FF-7DE4C20810A4}" type="presParOf" srcId="{12532A38-E4D0-4B35-A06B-17E3289D7711}" destId="{66656D45-1A44-4BA9-B5C4-2A1A71A83FDF}" srcOrd="4" destOrd="0" presId="urn:microsoft.com/office/officeart/2005/8/layout/equation2"/>
-    <dgm:cxn modelId="{D2879B2E-F806-40CE-A65C-D2CB0B805C8A}" type="presParOf" srcId="{247EE822-35F9-46F0-8FB5-14498EA9AF92}" destId="{CB7AD7CD-01B7-4924-8485-22B7B7DE043F}" srcOrd="1" destOrd="0" presId="urn:microsoft.com/office/officeart/2005/8/layout/equation2"/>
-    <dgm:cxn modelId="{A4EB903A-039C-424A-A24F-0E5C5EDA46A1}" type="presParOf" srcId="{CB7AD7CD-01B7-4924-8485-22B7B7DE043F}" destId="{E7EAF2E8-F1C2-4F79-9328-B35380EB8A90}" srcOrd="0" destOrd="0" presId="urn:microsoft.com/office/officeart/2005/8/layout/equation2"/>
-    <dgm:cxn modelId="{1B9D9DE6-1196-48CD-B71A-34BE830009DC}" type="presParOf" srcId="{247EE822-35F9-46F0-8FB5-14498EA9AF92}" destId="{925A0EA6-EC76-45B0-BA54-47C576CC6015}" srcOrd="2" destOrd="0" presId="urn:microsoft.com/office/officeart/2005/8/layout/equation2"/>
+    <dgm:cxn modelId="{2E094E82-E670-4115-8A42-1F7E97EC4630}" type="presOf" srcId="{A38E1CCA-D100-4E84-AFFB-700D8B58341E}" destId="{66656D45-1A44-4BA9-B5C4-2A1A71A83FDF}" srcOrd="0" destOrd="0" presId="urn:microsoft.com/office/officeart/2005/8/layout/equation2"/>
+    <dgm:cxn modelId="{9D389AE0-8B89-4CFA-A04D-894D6707F0F8}" type="presOf" srcId="{1538A47A-40A0-4DBD-9AD6-F986B8221BEA}" destId="{247EE822-35F9-46F0-8FB5-14498EA9AF92}" srcOrd="0" destOrd="0" presId="urn:microsoft.com/office/officeart/2005/8/layout/equation2"/>
+    <dgm:cxn modelId="{2BD201F3-DE7D-4396-B61D-9253679929B4}" type="presOf" srcId="{79B1AD29-7FAF-42F8-AD6C-07A203C011FA}" destId="{925A0EA6-EC76-45B0-BA54-47C576CC6015}" srcOrd="0" destOrd="0" presId="urn:microsoft.com/office/officeart/2005/8/layout/equation2"/>
+    <dgm:cxn modelId="{018B54AC-7328-467C-9862-77BE2EEEE0BE}" type="presOf" srcId="{BAAB64F5-6449-49A7-A24A-F8C8F958BCB8}" destId="{CB7AD7CD-01B7-4924-8485-22B7B7DE043F}" srcOrd="0" destOrd="0" presId="urn:microsoft.com/office/officeart/2005/8/layout/equation2"/>
+    <dgm:cxn modelId="{0ED69E28-A0CA-451E-85F0-295A2C4565BF}" type="presParOf" srcId="{247EE822-35F9-46F0-8FB5-14498EA9AF92}" destId="{12532A38-E4D0-4B35-A06B-17E3289D7711}" srcOrd="0" destOrd="0" presId="urn:microsoft.com/office/officeart/2005/8/layout/equation2"/>
+    <dgm:cxn modelId="{5B4B06EA-8013-4305-A24F-143D9C48E85F}" type="presParOf" srcId="{12532A38-E4D0-4B35-A06B-17E3289D7711}" destId="{7F2FB864-D654-4155-8669-0F39C43B3CF6}" srcOrd="0" destOrd="0" presId="urn:microsoft.com/office/officeart/2005/8/layout/equation2"/>
+    <dgm:cxn modelId="{F11FE989-D7A4-4E4B-B284-96917D8E005F}" type="presParOf" srcId="{12532A38-E4D0-4B35-A06B-17E3289D7711}" destId="{78C7A2C4-9C49-497E-8B97-0C52324307C4}" srcOrd="1" destOrd="0" presId="urn:microsoft.com/office/officeart/2005/8/layout/equation2"/>
+    <dgm:cxn modelId="{B01E5D3C-3F0D-48E1-BF21-0A7D62B5C90D}" type="presParOf" srcId="{12532A38-E4D0-4B35-A06B-17E3289D7711}" destId="{F55FA771-C100-4093-B6D7-DFA14A4AB1D5}" srcOrd="2" destOrd="0" presId="urn:microsoft.com/office/officeart/2005/8/layout/equation2"/>
+    <dgm:cxn modelId="{AEDD3A46-CE3D-4ABF-9BD9-02136E32A508}" type="presParOf" srcId="{12532A38-E4D0-4B35-A06B-17E3289D7711}" destId="{79100816-1C19-4B2F-9B4B-EBB2273358CF}" srcOrd="3" destOrd="0" presId="urn:microsoft.com/office/officeart/2005/8/layout/equation2"/>
+    <dgm:cxn modelId="{66365595-83B6-4260-9561-4832EDC31961}" type="presParOf" srcId="{12532A38-E4D0-4B35-A06B-17E3289D7711}" destId="{66656D45-1A44-4BA9-B5C4-2A1A71A83FDF}" srcOrd="4" destOrd="0" presId="urn:microsoft.com/office/officeart/2005/8/layout/equation2"/>
+    <dgm:cxn modelId="{A51D7008-0104-4C03-8028-2B8E3F624ACB}" type="presParOf" srcId="{247EE822-35F9-46F0-8FB5-14498EA9AF92}" destId="{CB7AD7CD-01B7-4924-8485-22B7B7DE043F}" srcOrd="1" destOrd="0" presId="urn:microsoft.com/office/officeart/2005/8/layout/equation2"/>
+    <dgm:cxn modelId="{DABF8ABD-F480-49B7-9AE9-3DA04A9C8221}" type="presParOf" srcId="{CB7AD7CD-01B7-4924-8485-22B7B7DE043F}" destId="{E7EAF2E8-F1C2-4F79-9328-B35380EB8A90}" srcOrd="0" destOrd="0" presId="urn:microsoft.com/office/officeart/2005/8/layout/equation2"/>
+    <dgm:cxn modelId="{967DF802-1A5D-451A-86EC-0F2AE0CE89E3}" type="presParOf" srcId="{247EE822-35F9-46F0-8FB5-14498EA9AF92}" destId="{925A0EA6-EC76-45B0-BA54-47C576CC6015}" srcOrd="2" destOrd="0" presId="urn:microsoft.com/office/officeart/2005/8/layout/equation2"/>
   </dgm:cxnLst>
   <dgm:bg/>
   <dgm:whole/>
   <dgm:extLst>
     <a:ext uri="http://schemas.microsoft.com/office/drawing/2008/diagram">
-      <dsp:dataModelExt xmlns:dsp="http://schemas.microsoft.com/office/drawing/2008/diagram" relId="rId15" minVer="http://schemas.openxmlformats.org/drawingml/2006/diagram"/>
+      <dsp:dataModelExt xmlns:dsp="http://schemas.microsoft.com/office/drawing/2008/diagram" relId="rId17" minVer="http://schemas.openxmlformats.org/drawingml/2006/diagram"/>
     </a:ext>
   </dgm:extLst>
 </dgm:dataModel>
@@ -6392,31 +6675,31 @@
     </dgm:pt>
   </dgm:ptLst>
   <dgm:cxnLst>
+    <dgm:cxn modelId="{33216DEE-81DA-44FB-86C7-7B667DC6EE9F}" type="presOf" srcId="{214D3F0D-BCB1-4E82-AE36-95F44E595BED}" destId="{E7EAF2E8-F1C2-4F79-9328-B35380EB8A90}" srcOrd="1" destOrd="0" presId="urn:microsoft.com/office/officeart/2005/8/layout/equation2"/>
+    <dgm:cxn modelId="{8371DBDE-890F-493B-B0F6-773DE0CA481F}" type="presOf" srcId="{214D3F0D-BCB1-4E82-AE36-95F44E595BED}" destId="{CB7AD7CD-01B7-4924-8485-22B7B7DE043F}" srcOrd="0" destOrd="0" presId="urn:microsoft.com/office/officeart/2005/8/layout/equation2"/>
     <dgm:cxn modelId="{04ECE923-859B-4091-A677-A6771EF3F478}" srcId="{1538A47A-40A0-4DBD-9AD6-F986B8221BEA}" destId="{F2D40970-8717-4E55-A9DD-FC7EF087F0AF}" srcOrd="0" destOrd="0" parTransId="{8A55FDAC-566F-428D-97FF-073B11933007}" sibTransId="{BC4A8152-5A2E-4770-ABCA-F2D9110D2531}"/>
-    <dgm:cxn modelId="{C5DA067B-2C17-4F7B-B911-89040ADD8D98}" type="presOf" srcId="{942F69AB-7433-4DF7-AB60-37B1A5474954}" destId="{925A0EA6-EC76-45B0-BA54-47C576CC6015}" srcOrd="0" destOrd="0" presId="urn:microsoft.com/office/officeart/2005/8/layout/equation2"/>
-    <dgm:cxn modelId="{C76D040E-2910-424D-A65E-7DC9B6667235}" type="presOf" srcId="{BC4A8152-5A2E-4770-ABCA-F2D9110D2531}" destId="{F55FA771-C100-4093-B6D7-DFA14A4AB1D5}" srcOrd="0" destOrd="0" presId="urn:microsoft.com/office/officeart/2005/8/layout/equation2"/>
-    <dgm:cxn modelId="{57474125-FD26-4952-8703-ECD532E60C1A}" type="presOf" srcId="{214D3F0D-BCB1-4E82-AE36-95F44E595BED}" destId="{E7EAF2E8-F1C2-4F79-9328-B35380EB8A90}" srcOrd="1" destOrd="0" presId="urn:microsoft.com/office/officeart/2005/8/layout/equation2"/>
+    <dgm:cxn modelId="{4985AA91-E26F-430A-84CE-F34D0628B34D}" type="presOf" srcId="{F2D40970-8717-4E55-A9DD-FC7EF087F0AF}" destId="{7F2FB864-D654-4155-8669-0F39C43B3CF6}" srcOrd="0" destOrd="0" presId="urn:microsoft.com/office/officeart/2005/8/layout/equation2"/>
     <dgm:cxn modelId="{8D65A045-B4E0-43D4-9077-17085D3E22CD}" srcId="{1538A47A-40A0-4DBD-9AD6-F986B8221BEA}" destId="{974BA289-D033-47EB-B507-6C3EAEEC81B1}" srcOrd="1" destOrd="0" parTransId="{F9C40E9D-2818-43D0-8CAC-CDEBF4D57C12}" sibTransId="{214D3F0D-BCB1-4E82-AE36-95F44E595BED}"/>
     <dgm:cxn modelId="{04B58036-D4E5-418D-8F74-E1ECA20F1B39}" srcId="{1538A47A-40A0-4DBD-9AD6-F986B8221BEA}" destId="{942F69AB-7433-4DF7-AB60-37B1A5474954}" srcOrd="2" destOrd="0" parTransId="{8EC62253-CC36-474A-878C-B470126FDE4A}" sibTransId="{31E636A9-777D-4F01-9261-FBF6BE8FF9EC}"/>
-    <dgm:cxn modelId="{52D94B2D-2A48-4034-8972-FD2A9B5D3D7F}" type="presOf" srcId="{F2D40970-8717-4E55-A9DD-FC7EF087F0AF}" destId="{7F2FB864-D654-4155-8669-0F39C43B3CF6}" srcOrd="0" destOrd="0" presId="urn:microsoft.com/office/officeart/2005/8/layout/equation2"/>
-    <dgm:cxn modelId="{D8F2DCBE-6B2C-4B20-9623-E918BDCA0ABD}" type="presOf" srcId="{214D3F0D-BCB1-4E82-AE36-95F44E595BED}" destId="{CB7AD7CD-01B7-4924-8485-22B7B7DE043F}" srcOrd="0" destOrd="0" presId="urn:microsoft.com/office/officeart/2005/8/layout/equation2"/>
-    <dgm:cxn modelId="{B964F353-8D21-4F2E-A30E-E2910A4085F2}" type="presOf" srcId="{1538A47A-40A0-4DBD-9AD6-F986B8221BEA}" destId="{247EE822-35F9-46F0-8FB5-14498EA9AF92}" srcOrd="0" destOrd="0" presId="urn:microsoft.com/office/officeart/2005/8/layout/equation2"/>
-    <dgm:cxn modelId="{1726809E-717F-4806-B4EE-530B5DE4BA39}" type="presOf" srcId="{974BA289-D033-47EB-B507-6C3EAEEC81B1}" destId="{61A2BC35-3D89-47AC-8BF0-24DCEAD5988D}" srcOrd="0" destOrd="0" presId="urn:microsoft.com/office/officeart/2005/8/layout/equation2"/>
-    <dgm:cxn modelId="{5E72FD9E-BCCB-4DC8-B7FE-5B91E65B9151}" type="presParOf" srcId="{247EE822-35F9-46F0-8FB5-14498EA9AF92}" destId="{12532A38-E4D0-4B35-A06B-17E3289D7711}" srcOrd="0" destOrd="0" presId="urn:microsoft.com/office/officeart/2005/8/layout/equation2"/>
-    <dgm:cxn modelId="{762E6023-FEE4-406E-892F-F2BEDC7B0340}" type="presParOf" srcId="{12532A38-E4D0-4B35-A06B-17E3289D7711}" destId="{7F2FB864-D654-4155-8669-0F39C43B3CF6}" srcOrd="0" destOrd="0" presId="urn:microsoft.com/office/officeart/2005/8/layout/equation2"/>
-    <dgm:cxn modelId="{395CEA3A-B50A-4DEF-B165-7182D1742C0C}" type="presParOf" srcId="{12532A38-E4D0-4B35-A06B-17E3289D7711}" destId="{78C7A2C4-9C49-497E-8B97-0C52324307C4}" srcOrd="1" destOrd="0" presId="urn:microsoft.com/office/officeart/2005/8/layout/equation2"/>
-    <dgm:cxn modelId="{C95A68F0-DDA5-4461-9A22-A91E5D789BA1}" type="presParOf" srcId="{12532A38-E4D0-4B35-A06B-17E3289D7711}" destId="{F55FA771-C100-4093-B6D7-DFA14A4AB1D5}" srcOrd="2" destOrd="0" presId="urn:microsoft.com/office/officeart/2005/8/layout/equation2"/>
-    <dgm:cxn modelId="{D067F482-0D64-4F8B-A034-67E37190F176}" type="presParOf" srcId="{12532A38-E4D0-4B35-A06B-17E3289D7711}" destId="{79100816-1C19-4B2F-9B4B-EBB2273358CF}" srcOrd="3" destOrd="0" presId="urn:microsoft.com/office/officeart/2005/8/layout/equation2"/>
-    <dgm:cxn modelId="{960A11E8-0E86-417A-919D-25AC8DBE5555}" type="presParOf" srcId="{12532A38-E4D0-4B35-A06B-17E3289D7711}" destId="{61A2BC35-3D89-47AC-8BF0-24DCEAD5988D}" srcOrd="4" destOrd="0" presId="urn:microsoft.com/office/officeart/2005/8/layout/equation2"/>
-    <dgm:cxn modelId="{964E2D7D-16DD-4CA2-B7DE-98643F627B0C}" type="presParOf" srcId="{247EE822-35F9-46F0-8FB5-14498EA9AF92}" destId="{CB7AD7CD-01B7-4924-8485-22B7B7DE043F}" srcOrd="1" destOrd="0" presId="urn:microsoft.com/office/officeart/2005/8/layout/equation2"/>
-    <dgm:cxn modelId="{93DD9C0B-DE11-4934-A5A8-9106AD3119A2}" type="presParOf" srcId="{CB7AD7CD-01B7-4924-8485-22B7B7DE043F}" destId="{E7EAF2E8-F1C2-4F79-9328-B35380EB8A90}" srcOrd="0" destOrd="0" presId="urn:microsoft.com/office/officeart/2005/8/layout/equation2"/>
-    <dgm:cxn modelId="{1A25F753-960F-4A7C-B88F-526F57174614}" type="presParOf" srcId="{247EE822-35F9-46F0-8FB5-14498EA9AF92}" destId="{925A0EA6-EC76-45B0-BA54-47C576CC6015}" srcOrd="2" destOrd="0" presId="urn:microsoft.com/office/officeart/2005/8/layout/equation2"/>
+    <dgm:cxn modelId="{C3203029-97B0-4E41-99D1-1EA227C30078}" type="presOf" srcId="{BC4A8152-5A2E-4770-ABCA-F2D9110D2531}" destId="{F55FA771-C100-4093-B6D7-DFA14A4AB1D5}" srcOrd="0" destOrd="0" presId="urn:microsoft.com/office/officeart/2005/8/layout/equation2"/>
+    <dgm:cxn modelId="{D28BD1B9-59B5-44B2-9452-2FF2F1AA2F6D}" type="presOf" srcId="{1538A47A-40A0-4DBD-9AD6-F986B8221BEA}" destId="{247EE822-35F9-46F0-8FB5-14498EA9AF92}" srcOrd="0" destOrd="0" presId="urn:microsoft.com/office/officeart/2005/8/layout/equation2"/>
+    <dgm:cxn modelId="{7707575C-136E-4BFB-B612-398DDD34EAA3}" type="presOf" srcId="{974BA289-D033-47EB-B507-6C3EAEEC81B1}" destId="{61A2BC35-3D89-47AC-8BF0-24DCEAD5988D}" srcOrd="0" destOrd="0" presId="urn:microsoft.com/office/officeart/2005/8/layout/equation2"/>
+    <dgm:cxn modelId="{115F537E-216F-4E18-91AD-CC0F2933DA6B}" type="presOf" srcId="{942F69AB-7433-4DF7-AB60-37B1A5474954}" destId="{925A0EA6-EC76-45B0-BA54-47C576CC6015}" srcOrd="0" destOrd="0" presId="urn:microsoft.com/office/officeart/2005/8/layout/equation2"/>
+    <dgm:cxn modelId="{CFAAF69B-026D-400A-9175-6183FACDF673}" type="presParOf" srcId="{247EE822-35F9-46F0-8FB5-14498EA9AF92}" destId="{12532A38-E4D0-4B35-A06B-17E3289D7711}" srcOrd="0" destOrd="0" presId="urn:microsoft.com/office/officeart/2005/8/layout/equation2"/>
+    <dgm:cxn modelId="{BCB66FE5-B3FC-4ECA-9C67-F693D8A2BFA0}" type="presParOf" srcId="{12532A38-E4D0-4B35-A06B-17E3289D7711}" destId="{7F2FB864-D654-4155-8669-0F39C43B3CF6}" srcOrd="0" destOrd="0" presId="urn:microsoft.com/office/officeart/2005/8/layout/equation2"/>
+    <dgm:cxn modelId="{A0751965-983B-4632-8052-C5C1CA22617C}" type="presParOf" srcId="{12532A38-E4D0-4B35-A06B-17E3289D7711}" destId="{78C7A2C4-9C49-497E-8B97-0C52324307C4}" srcOrd="1" destOrd="0" presId="urn:microsoft.com/office/officeart/2005/8/layout/equation2"/>
+    <dgm:cxn modelId="{FE6FC257-2307-464D-A4C4-D0B6082D8053}" type="presParOf" srcId="{12532A38-E4D0-4B35-A06B-17E3289D7711}" destId="{F55FA771-C100-4093-B6D7-DFA14A4AB1D5}" srcOrd="2" destOrd="0" presId="urn:microsoft.com/office/officeart/2005/8/layout/equation2"/>
+    <dgm:cxn modelId="{18B336FF-8E12-4E94-ABE1-552BD1760529}" type="presParOf" srcId="{12532A38-E4D0-4B35-A06B-17E3289D7711}" destId="{79100816-1C19-4B2F-9B4B-EBB2273358CF}" srcOrd="3" destOrd="0" presId="urn:microsoft.com/office/officeart/2005/8/layout/equation2"/>
+    <dgm:cxn modelId="{32289864-A03A-47D7-A968-537C38DF6D17}" type="presParOf" srcId="{12532A38-E4D0-4B35-A06B-17E3289D7711}" destId="{61A2BC35-3D89-47AC-8BF0-24DCEAD5988D}" srcOrd="4" destOrd="0" presId="urn:microsoft.com/office/officeart/2005/8/layout/equation2"/>
+    <dgm:cxn modelId="{7E134D7F-B8DD-49F3-9E07-9F4BA765B945}" type="presParOf" srcId="{247EE822-35F9-46F0-8FB5-14498EA9AF92}" destId="{CB7AD7CD-01B7-4924-8485-22B7B7DE043F}" srcOrd="1" destOrd="0" presId="urn:microsoft.com/office/officeart/2005/8/layout/equation2"/>
+    <dgm:cxn modelId="{946F6ECC-5E3B-4741-BCA9-49AFAF46D7ED}" type="presParOf" srcId="{CB7AD7CD-01B7-4924-8485-22B7B7DE043F}" destId="{E7EAF2E8-F1C2-4F79-9328-B35380EB8A90}" srcOrd="0" destOrd="0" presId="urn:microsoft.com/office/officeart/2005/8/layout/equation2"/>
+    <dgm:cxn modelId="{3BA93EF0-E290-4281-B2BD-CB9DA151F7BA}" type="presParOf" srcId="{247EE822-35F9-46F0-8FB5-14498EA9AF92}" destId="{925A0EA6-EC76-45B0-BA54-47C576CC6015}" srcOrd="2" destOrd="0" presId="urn:microsoft.com/office/officeart/2005/8/layout/equation2"/>
   </dgm:cxnLst>
   <dgm:bg/>
   <dgm:whole/>
   <dgm:extLst>
     <a:ext uri="http://schemas.microsoft.com/office/drawing/2008/diagram">
-      <dsp:dataModelExt xmlns:dsp="http://schemas.microsoft.com/office/drawing/2008/diagram" relId="rId20" minVer="http://schemas.openxmlformats.org/drawingml/2006/diagram"/>
+      <dsp:dataModelExt xmlns:dsp="http://schemas.microsoft.com/office/drawing/2008/diagram" relId="rId22" minVer="http://schemas.openxmlformats.org/drawingml/2006/diagram"/>
     </a:ext>
   </dgm:extLst>
 </dgm:dataModel>
@@ -6708,38 +6991,38 @@
     </dgm:pt>
   </dgm:ptLst>
   <dgm:cxnLst>
-    <dgm:cxn modelId="{B0D01872-53E8-4D1F-9A29-C505A3D5E813}" type="presOf" srcId="{F29E7AA1-20F0-4AF7-988A-DC56A37B25F9}" destId="{39AF7D64-338C-4324-B4AF-99A88C72CACF}" srcOrd="0" destOrd="0" presId="urn:microsoft.com/office/officeart/2005/8/layout/equation2"/>
+    <dgm:cxn modelId="{6EE189D3-0D56-4434-BE6C-4089AB32AC4C}" type="presOf" srcId="{F2D40970-8717-4E55-A9DD-FC7EF087F0AF}" destId="{7F2FB864-D654-4155-8669-0F39C43B3CF6}" srcOrd="0" destOrd="0" presId="urn:microsoft.com/office/officeart/2005/8/layout/equation2"/>
+    <dgm:cxn modelId="{FA7F3286-6563-4C8C-8291-D373A0ACC0E3}" type="presOf" srcId="{43AF81CC-A9B2-4116-B0C5-F5FAB09441E1}" destId="{444D3FDA-B28F-4A52-97A9-5F5DE6B82877}" srcOrd="0" destOrd="0" presId="urn:microsoft.com/office/officeart/2005/8/layout/equation2"/>
     <dgm:cxn modelId="{04ECE923-859B-4091-A677-A6771EF3F478}" srcId="{1538A47A-40A0-4DBD-9AD6-F986B8221BEA}" destId="{F2D40970-8717-4E55-A9DD-FC7EF087F0AF}" srcOrd="0" destOrd="0" parTransId="{8A55FDAC-566F-428D-97FF-073B11933007}" sibTransId="{BC4A8152-5A2E-4770-ABCA-F2D9110D2531}"/>
-    <dgm:cxn modelId="{DAD74EE9-A635-4B7E-B266-9B5571E55FE6}" type="presOf" srcId="{EE19FE21-B696-42FA-88B3-6B9A1A864159}" destId="{925A0EA6-EC76-45B0-BA54-47C576CC6015}" srcOrd="0" destOrd="0" presId="urn:microsoft.com/office/officeart/2005/8/layout/equation2"/>
     <dgm:cxn modelId="{3463286F-DE10-4C4F-AF12-D9A71BB7B26E}" srcId="{1538A47A-40A0-4DBD-9AD6-F986B8221BEA}" destId="{790A2FDB-C3AA-444F-8524-826B1AED8DDF}" srcOrd="2" destOrd="0" parTransId="{6261DB89-F03D-40BA-9C4C-2F8CF1B236F3}" sibTransId="{98F682AE-B30B-4044-BB1F-8C54D0A8687C}"/>
     <dgm:cxn modelId="{3A221E8E-D244-49CF-8D52-AB41FF35FDD0}" srcId="{1538A47A-40A0-4DBD-9AD6-F986B8221BEA}" destId="{EE19FE21-B696-42FA-88B3-6B9A1A864159}" srcOrd="3" destOrd="0" parTransId="{C1EA189C-D36E-4177-8D6A-47D93C4C60D5}" sibTransId="{6A1FF5B1-5978-49E2-949F-06292CAA1726}"/>
     <dgm:cxn modelId="{BF8A379A-59CA-4870-B2D0-F61165BAD9C9}" srcId="{1538A47A-40A0-4DBD-9AD6-F986B8221BEA}" destId="{43AF81CC-A9B2-4116-B0C5-F5FAB09441E1}" srcOrd="1" destOrd="0" parTransId="{9CDB699B-31D3-47E4-84BA-CDDAF0145DD2}" sibTransId="{F29E7AA1-20F0-4AF7-988A-DC56A37B25F9}"/>
-    <dgm:cxn modelId="{FE62021A-49D5-48D2-AA83-DADA6B9065C5}" type="presOf" srcId="{43AF81CC-A9B2-4116-B0C5-F5FAB09441E1}" destId="{444D3FDA-B28F-4A52-97A9-5F5DE6B82877}" srcOrd="0" destOrd="0" presId="urn:microsoft.com/office/officeart/2005/8/layout/equation2"/>
-    <dgm:cxn modelId="{02C03EA4-52A2-4F3B-98AF-FC662F4BAB42}" type="presOf" srcId="{BC4A8152-5A2E-4770-ABCA-F2D9110D2531}" destId="{F55FA771-C100-4093-B6D7-DFA14A4AB1D5}" srcOrd="0" destOrd="0" presId="urn:microsoft.com/office/officeart/2005/8/layout/equation2"/>
-    <dgm:cxn modelId="{3EC32A56-60D6-4187-BD53-865A82616D42}" type="presOf" srcId="{F2D40970-8717-4E55-A9DD-FC7EF087F0AF}" destId="{7F2FB864-D654-4155-8669-0F39C43B3CF6}" srcOrd="0" destOrd="0" presId="urn:microsoft.com/office/officeart/2005/8/layout/equation2"/>
-    <dgm:cxn modelId="{134B2C65-CFFB-4BB1-B260-0C7412BC7E81}" type="presOf" srcId="{1538A47A-40A0-4DBD-9AD6-F986B8221BEA}" destId="{247EE822-35F9-46F0-8FB5-14498EA9AF92}" srcOrd="0" destOrd="0" presId="urn:microsoft.com/office/officeart/2005/8/layout/equation2"/>
-    <dgm:cxn modelId="{A448D6F4-FEB8-49B3-AE5A-02CFAA489275}" type="presOf" srcId="{98F682AE-B30B-4044-BB1F-8C54D0A8687C}" destId="{CB7AD7CD-01B7-4924-8485-22B7B7DE043F}" srcOrd="0" destOrd="0" presId="urn:microsoft.com/office/officeart/2005/8/layout/equation2"/>
-    <dgm:cxn modelId="{376A1E1D-954B-4368-AE9A-B0AD58651C14}" type="presOf" srcId="{98F682AE-B30B-4044-BB1F-8C54D0A8687C}" destId="{E7EAF2E8-F1C2-4F79-9328-B35380EB8A90}" srcOrd="1" destOrd="0" presId="urn:microsoft.com/office/officeart/2005/8/layout/equation2"/>
-    <dgm:cxn modelId="{F2BCDE24-4094-4AF8-A3BA-49699A912BAC}" type="presOf" srcId="{790A2FDB-C3AA-444F-8524-826B1AED8DDF}" destId="{FB0E7618-3344-4AD0-B570-D2CE33BEB43B}" srcOrd="0" destOrd="0" presId="urn:microsoft.com/office/officeart/2005/8/layout/equation2"/>
-    <dgm:cxn modelId="{AAC7B85D-D1BA-4C5B-B076-C2B07C66967D}" type="presParOf" srcId="{247EE822-35F9-46F0-8FB5-14498EA9AF92}" destId="{12532A38-E4D0-4B35-A06B-17E3289D7711}" srcOrd="0" destOrd="0" presId="urn:microsoft.com/office/officeart/2005/8/layout/equation2"/>
-    <dgm:cxn modelId="{AFA43007-C435-4699-8CFA-3C498ADA8D0B}" type="presParOf" srcId="{12532A38-E4D0-4B35-A06B-17E3289D7711}" destId="{7F2FB864-D654-4155-8669-0F39C43B3CF6}" srcOrd="0" destOrd="0" presId="urn:microsoft.com/office/officeart/2005/8/layout/equation2"/>
-    <dgm:cxn modelId="{75C0BB8F-5DC1-4E5E-A742-5A29ACBAA60A}" type="presParOf" srcId="{12532A38-E4D0-4B35-A06B-17E3289D7711}" destId="{78C7A2C4-9C49-497E-8B97-0C52324307C4}" srcOrd="1" destOrd="0" presId="urn:microsoft.com/office/officeart/2005/8/layout/equation2"/>
-    <dgm:cxn modelId="{5F1BDE74-0C00-49D3-A0C8-C4DD46D1DDDC}" type="presParOf" srcId="{12532A38-E4D0-4B35-A06B-17E3289D7711}" destId="{F55FA771-C100-4093-B6D7-DFA14A4AB1D5}" srcOrd="2" destOrd="0" presId="urn:microsoft.com/office/officeart/2005/8/layout/equation2"/>
-    <dgm:cxn modelId="{C0493299-C32B-4EC1-BA32-5139DC2EA925}" type="presParOf" srcId="{12532A38-E4D0-4B35-A06B-17E3289D7711}" destId="{79100816-1C19-4B2F-9B4B-EBB2273358CF}" srcOrd="3" destOrd="0" presId="urn:microsoft.com/office/officeart/2005/8/layout/equation2"/>
-    <dgm:cxn modelId="{3922F218-CA8B-4338-B2E7-D9FD7BD5B7E0}" type="presParOf" srcId="{12532A38-E4D0-4B35-A06B-17E3289D7711}" destId="{444D3FDA-B28F-4A52-97A9-5F5DE6B82877}" srcOrd="4" destOrd="0" presId="urn:microsoft.com/office/officeart/2005/8/layout/equation2"/>
-    <dgm:cxn modelId="{B3BECDAD-D48B-4638-B75D-9E66E97A9EEC}" type="presParOf" srcId="{12532A38-E4D0-4B35-A06B-17E3289D7711}" destId="{B42D7148-9738-4770-A884-0B56779F0D07}" srcOrd="5" destOrd="0" presId="urn:microsoft.com/office/officeart/2005/8/layout/equation2"/>
-    <dgm:cxn modelId="{D365950C-CE78-4F68-8EBF-3B2F6D3BD47F}" type="presParOf" srcId="{12532A38-E4D0-4B35-A06B-17E3289D7711}" destId="{39AF7D64-338C-4324-B4AF-99A88C72CACF}" srcOrd="6" destOrd="0" presId="urn:microsoft.com/office/officeart/2005/8/layout/equation2"/>
-    <dgm:cxn modelId="{1AEEFCB8-36AC-4844-BCB7-2A33745382BB}" type="presParOf" srcId="{12532A38-E4D0-4B35-A06B-17E3289D7711}" destId="{FA0C8D34-ED65-4057-8C18-736BBB3760A9}" srcOrd="7" destOrd="0" presId="urn:microsoft.com/office/officeart/2005/8/layout/equation2"/>
-    <dgm:cxn modelId="{0EBB21B4-DC70-4D1C-A495-99E1C6A67036}" type="presParOf" srcId="{12532A38-E4D0-4B35-A06B-17E3289D7711}" destId="{FB0E7618-3344-4AD0-B570-D2CE33BEB43B}" srcOrd="8" destOrd="0" presId="urn:microsoft.com/office/officeart/2005/8/layout/equation2"/>
-    <dgm:cxn modelId="{3A806352-A911-4828-AC3D-C95C58F5FA1F}" type="presParOf" srcId="{247EE822-35F9-46F0-8FB5-14498EA9AF92}" destId="{CB7AD7CD-01B7-4924-8485-22B7B7DE043F}" srcOrd="1" destOrd="0" presId="urn:microsoft.com/office/officeart/2005/8/layout/equation2"/>
-    <dgm:cxn modelId="{D1996450-8C6B-404C-9F93-2D9626C481B3}" type="presParOf" srcId="{CB7AD7CD-01B7-4924-8485-22B7B7DE043F}" destId="{E7EAF2E8-F1C2-4F79-9328-B35380EB8A90}" srcOrd="0" destOrd="0" presId="urn:microsoft.com/office/officeart/2005/8/layout/equation2"/>
-    <dgm:cxn modelId="{15251CBD-C901-48CB-96FA-6B65243C018C}" type="presParOf" srcId="{247EE822-35F9-46F0-8FB5-14498EA9AF92}" destId="{925A0EA6-EC76-45B0-BA54-47C576CC6015}" srcOrd="2" destOrd="0" presId="urn:microsoft.com/office/officeart/2005/8/layout/equation2"/>
+    <dgm:cxn modelId="{D1722192-C133-4B9C-8D6B-DFBCAECCFDC7}" type="presOf" srcId="{98F682AE-B30B-4044-BB1F-8C54D0A8687C}" destId="{E7EAF2E8-F1C2-4F79-9328-B35380EB8A90}" srcOrd="1" destOrd="0" presId="urn:microsoft.com/office/officeart/2005/8/layout/equation2"/>
+    <dgm:cxn modelId="{E24C230A-713D-4FD5-B209-7DEF793A2E5D}" type="presOf" srcId="{F29E7AA1-20F0-4AF7-988A-DC56A37B25F9}" destId="{39AF7D64-338C-4324-B4AF-99A88C72CACF}" srcOrd="0" destOrd="0" presId="urn:microsoft.com/office/officeart/2005/8/layout/equation2"/>
+    <dgm:cxn modelId="{E473EC3B-77E2-4D97-B5AE-646EDD5DC4DB}" type="presOf" srcId="{BC4A8152-5A2E-4770-ABCA-F2D9110D2531}" destId="{F55FA771-C100-4093-B6D7-DFA14A4AB1D5}" srcOrd="0" destOrd="0" presId="urn:microsoft.com/office/officeart/2005/8/layout/equation2"/>
+    <dgm:cxn modelId="{5483E624-6502-4292-AD05-963A536FA7F3}" type="presOf" srcId="{EE19FE21-B696-42FA-88B3-6B9A1A864159}" destId="{925A0EA6-EC76-45B0-BA54-47C576CC6015}" srcOrd="0" destOrd="0" presId="urn:microsoft.com/office/officeart/2005/8/layout/equation2"/>
+    <dgm:cxn modelId="{D723EEEE-45CE-4BAE-8D4D-8444ECC46BC3}" type="presOf" srcId="{1538A47A-40A0-4DBD-9AD6-F986B8221BEA}" destId="{247EE822-35F9-46F0-8FB5-14498EA9AF92}" srcOrd="0" destOrd="0" presId="urn:microsoft.com/office/officeart/2005/8/layout/equation2"/>
+    <dgm:cxn modelId="{348EAA05-10F1-4C6E-89F4-79C7F037D6FF}" type="presOf" srcId="{790A2FDB-C3AA-444F-8524-826B1AED8DDF}" destId="{FB0E7618-3344-4AD0-B570-D2CE33BEB43B}" srcOrd="0" destOrd="0" presId="urn:microsoft.com/office/officeart/2005/8/layout/equation2"/>
+    <dgm:cxn modelId="{0C8DE7C6-A274-422F-8499-554711A355B0}" type="presOf" srcId="{98F682AE-B30B-4044-BB1F-8C54D0A8687C}" destId="{CB7AD7CD-01B7-4924-8485-22B7B7DE043F}" srcOrd="0" destOrd="0" presId="urn:microsoft.com/office/officeart/2005/8/layout/equation2"/>
+    <dgm:cxn modelId="{45B9E289-2F15-4FC8-A595-D701867728EC}" type="presParOf" srcId="{247EE822-35F9-46F0-8FB5-14498EA9AF92}" destId="{12532A38-E4D0-4B35-A06B-17E3289D7711}" srcOrd="0" destOrd="0" presId="urn:microsoft.com/office/officeart/2005/8/layout/equation2"/>
+    <dgm:cxn modelId="{476141E8-7E9A-47C6-AAC8-2AA3030CF5C2}" type="presParOf" srcId="{12532A38-E4D0-4B35-A06B-17E3289D7711}" destId="{7F2FB864-D654-4155-8669-0F39C43B3CF6}" srcOrd="0" destOrd="0" presId="urn:microsoft.com/office/officeart/2005/8/layout/equation2"/>
+    <dgm:cxn modelId="{DC32C3F2-D3F8-4D03-B0C5-F6E04CBD8FB4}" type="presParOf" srcId="{12532A38-E4D0-4B35-A06B-17E3289D7711}" destId="{78C7A2C4-9C49-497E-8B97-0C52324307C4}" srcOrd="1" destOrd="0" presId="urn:microsoft.com/office/officeart/2005/8/layout/equation2"/>
+    <dgm:cxn modelId="{D669EE22-B84D-4683-B497-542FB9864527}" type="presParOf" srcId="{12532A38-E4D0-4B35-A06B-17E3289D7711}" destId="{F55FA771-C100-4093-B6D7-DFA14A4AB1D5}" srcOrd="2" destOrd="0" presId="urn:microsoft.com/office/officeart/2005/8/layout/equation2"/>
+    <dgm:cxn modelId="{A85D2A95-FE08-4132-ABE8-1FF34ED0E8DD}" type="presParOf" srcId="{12532A38-E4D0-4B35-A06B-17E3289D7711}" destId="{79100816-1C19-4B2F-9B4B-EBB2273358CF}" srcOrd="3" destOrd="0" presId="urn:microsoft.com/office/officeart/2005/8/layout/equation2"/>
+    <dgm:cxn modelId="{9542F767-BE3F-401B-9ABE-D0F308A1A165}" type="presParOf" srcId="{12532A38-E4D0-4B35-A06B-17E3289D7711}" destId="{444D3FDA-B28F-4A52-97A9-5F5DE6B82877}" srcOrd="4" destOrd="0" presId="urn:microsoft.com/office/officeart/2005/8/layout/equation2"/>
+    <dgm:cxn modelId="{2F1E2646-FCE3-4A44-A023-ED8D0547BF9D}" type="presParOf" srcId="{12532A38-E4D0-4B35-A06B-17E3289D7711}" destId="{B42D7148-9738-4770-A884-0B56779F0D07}" srcOrd="5" destOrd="0" presId="urn:microsoft.com/office/officeart/2005/8/layout/equation2"/>
+    <dgm:cxn modelId="{22E84453-B955-4D66-81CC-96E8A5651576}" type="presParOf" srcId="{12532A38-E4D0-4B35-A06B-17E3289D7711}" destId="{39AF7D64-338C-4324-B4AF-99A88C72CACF}" srcOrd="6" destOrd="0" presId="urn:microsoft.com/office/officeart/2005/8/layout/equation2"/>
+    <dgm:cxn modelId="{CABCCA28-55FD-4AA5-834F-5B9CC62222D8}" type="presParOf" srcId="{12532A38-E4D0-4B35-A06B-17E3289D7711}" destId="{FA0C8D34-ED65-4057-8C18-736BBB3760A9}" srcOrd="7" destOrd="0" presId="urn:microsoft.com/office/officeart/2005/8/layout/equation2"/>
+    <dgm:cxn modelId="{D4BB556A-2703-4F74-A322-6533747AC0E8}" type="presParOf" srcId="{12532A38-E4D0-4B35-A06B-17E3289D7711}" destId="{FB0E7618-3344-4AD0-B570-D2CE33BEB43B}" srcOrd="8" destOrd="0" presId="urn:microsoft.com/office/officeart/2005/8/layout/equation2"/>
+    <dgm:cxn modelId="{5C70ED61-E5F8-4B30-97E1-A17B4764D8FF}" type="presParOf" srcId="{247EE822-35F9-46F0-8FB5-14498EA9AF92}" destId="{CB7AD7CD-01B7-4924-8485-22B7B7DE043F}" srcOrd="1" destOrd="0" presId="urn:microsoft.com/office/officeart/2005/8/layout/equation2"/>
+    <dgm:cxn modelId="{D414B107-2F95-4832-BC49-79D788C69CD8}" type="presParOf" srcId="{CB7AD7CD-01B7-4924-8485-22B7B7DE043F}" destId="{E7EAF2E8-F1C2-4F79-9328-B35380EB8A90}" srcOrd="0" destOrd="0" presId="urn:microsoft.com/office/officeart/2005/8/layout/equation2"/>
+    <dgm:cxn modelId="{8713BFF5-5778-41FA-A2D3-BB18385B488E}" type="presParOf" srcId="{247EE822-35F9-46F0-8FB5-14498EA9AF92}" destId="{925A0EA6-EC76-45B0-BA54-47C576CC6015}" srcOrd="2" destOrd="0" presId="urn:microsoft.com/office/officeart/2005/8/layout/equation2"/>
   </dgm:cxnLst>
   <dgm:bg/>
   <dgm:whole/>
   <dgm:extLst>
     <a:ext uri="http://schemas.microsoft.com/office/drawing/2008/diagram">
-      <dsp:dataModelExt xmlns:dsp="http://schemas.microsoft.com/office/drawing/2008/diagram" relId="rId25" minVer="http://schemas.openxmlformats.org/drawingml/2006/diagram"/>
+      <dsp:dataModelExt xmlns:dsp="http://schemas.microsoft.com/office/drawing/2008/diagram" relId="rId27" minVer="http://schemas.openxmlformats.org/drawingml/2006/diagram"/>
     </a:ext>
   </dgm:extLst>
 </dgm:dataModel>
@@ -14005,7 +14288,7 @@
 </file>
 
 <file path=customXml/itemProps1.xml><?xml version="1.0" encoding="utf-8"?>
-<ds:datastoreItem xmlns:ds="http://schemas.openxmlformats.org/officeDocument/2006/customXml" ds:itemID="{F23B8E87-4D33-4849-90B7-3305312D19E4}">
+<ds:datastoreItem xmlns:ds="http://schemas.openxmlformats.org/officeDocument/2006/customXml" ds:itemID="{4C008027-AF5F-4D47-8DC0-07C232AFFDE8}">
   <ds:schemaRefs>
     <ds:schemaRef ds:uri="http://schemas.openxmlformats.org/officeDocument/2006/bibliography"/>
   </ds:schemaRefs>

</xml_diff>